<commit_message>
added new cells RMA5, RMA6, RMA7, RMA8
</commit_message>
<xml_diff>
--- a/Data/Recording_Key_Honours.docx
+++ b/Data/Recording_Key_Honours.docx
@@ -10,9 +10,9 @@
         <w:tblLook w:val="04A0" w:firstRow="1" w:lastRow="0" w:firstColumn="1" w:lastColumn="0" w:noHBand="0" w:noVBand="1"/>
       </w:tblPr>
       <w:tblGrid>
-        <w:gridCol w:w="1117"/>
-        <w:gridCol w:w="841"/>
-        <w:gridCol w:w="3004"/>
+        <w:gridCol w:w="992"/>
+        <w:gridCol w:w="851"/>
+        <w:gridCol w:w="3119"/>
         <w:gridCol w:w="2033"/>
         <w:gridCol w:w="2263"/>
         <w:gridCol w:w="1709"/>
@@ -22,7 +22,7 @@
       <w:tr>
         <w:tc>
           <w:tcPr>
-            <w:tcW w:w="1117" w:type="dxa"/>
+            <w:tcW w:w="992" w:type="dxa"/>
             <w:vAlign w:val="center"/>
           </w:tcPr>
           <w:p>
@@ -41,7 +41,7 @@
         </w:tc>
         <w:tc>
           <w:tcPr>
-            <w:tcW w:w="841" w:type="dxa"/>
+            <w:tcW w:w="851" w:type="dxa"/>
             <w:vAlign w:val="center"/>
           </w:tcPr>
           <w:p>
@@ -60,7 +60,7 @@
         </w:tc>
         <w:tc>
           <w:tcPr>
-            <w:tcW w:w="3004" w:type="dxa"/>
+            <w:tcW w:w="3119" w:type="dxa"/>
             <w:vAlign w:val="center"/>
           </w:tcPr>
           <w:p>
@@ -239,7 +239,7 @@
       <w:tr>
         <w:tc>
           <w:tcPr>
-            <w:tcW w:w="1117" w:type="dxa"/>
+            <w:tcW w:w="992" w:type="dxa"/>
             <w:vAlign w:val="center"/>
           </w:tcPr>
           <w:p>
@@ -256,7 +256,7 @@
         </w:tc>
         <w:tc>
           <w:tcPr>
-            <w:tcW w:w="841" w:type="dxa"/>
+            <w:tcW w:w="851" w:type="dxa"/>
             <w:vAlign w:val="center"/>
           </w:tcPr>
           <w:p>
@@ -273,7 +273,7 @@
         </w:tc>
         <w:tc>
           <w:tcPr>
-            <w:tcW w:w="3004" w:type="dxa"/>
+            <w:tcW w:w="3119" w:type="dxa"/>
             <w:vAlign w:val="center"/>
           </w:tcPr>
           <w:p>
@@ -480,7 +480,7 @@
       <w:tr>
         <w:tc>
           <w:tcPr>
-            <w:tcW w:w="1117" w:type="dxa"/>
+            <w:tcW w:w="992" w:type="dxa"/>
             <w:vAlign w:val="center"/>
           </w:tcPr>
           <w:p>
@@ -497,7 +497,7 @@
         </w:tc>
         <w:tc>
           <w:tcPr>
-            <w:tcW w:w="841" w:type="dxa"/>
+            <w:tcW w:w="851" w:type="dxa"/>
             <w:vAlign w:val="center"/>
           </w:tcPr>
           <w:p>
@@ -514,7 +514,7 @@
         </w:tc>
         <w:tc>
           <w:tcPr>
-            <w:tcW w:w="3004" w:type="dxa"/>
+            <w:tcW w:w="3119" w:type="dxa"/>
             <w:vAlign w:val="center"/>
           </w:tcPr>
           <w:p>
@@ -724,7 +724,7 @@
       <w:tr>
         <w:tc>
           <w:tcPr>
-            <w:tcW w:w="1117" w:type="dxa"/>
+            <w:tcW w:w="992" w:type="dxa"/>
             <w:vAlign w:val="center"/>
           </w:tcPr>
           <w:p>
@@ -741,7 +741,7 @@
         </w:tc>
         <w:tc>
           <w:tcPr>
-            <w:tcW w:w="841" w:type="dxa"/>
+            <w:tcW w:w="851" w:type="dxa"/>
             <w:vAlign w:val="center"/>
           </w:tcPr>
           <w:p>
@@ -758,7 +758,7 @@
         </w:tc>
         <w:tc>
           <w:tcPr>
-            <w:tcW w:w="3004" w:type="dxa"/>
+            <w:tcW w:w="3119" w:type="dxa"/>
             <w:vAlign w:val="center"/>
           </w:tcPr>
           <w:p>
@@ -968,7 +968,7 @@
       <w:tr>
         <w:tc>
           <w:tcPr>
-            <w:tcW w:w="1117" w:type="dxa"/>
+            <w:tcW w:w="992" w:type="dxa"/>
             <w:vAlign w:val="center"/>
           </w:tcPr>
           <w:p>
@@ -985,7 +985,7 @@
         </w:tc>
         <w:tc>
           <w:tcPr>
-            <w:tcW w:w="841" w:type="dxa"/>
+            <w:tcW w:w="851" w:type="dxa"/>
             <w:vAlign w:val="center"/>
           </w:tcPr>
           <w:p>
@@ -1002,7 +1002,7 @@
         </w:tc>
         <w:tc>
           <w:tcPr>
-            <w:tcW w:w="3004" w:type="dxa"/>
+            <w:tcW w:w="3119" w:type="dxa"/>
             <w:vAlign w:val="center"/>
           </w:tcPr>
           <w:p>
@@ -1212,119 +1212,1181 @@
       <w:tr>
         <w:tc>
           <w:tcPr>
-            <w:tcW w:w="1117" w:type="dxa"/>
-          </w:tcPr>
-          <w:p/>
-        </w:tc>
-        <w:tc>
-          <w:tcPr>
-            <w:tcW w:w="841" w:type="dxa"/>
-          </w:tcPr>
-          <w:p/>
-        </w:tc>
-        <w:tc>
-          <w:tcPr>
-            <w:tcW w:w="3004" w:type="dxa"/>
-          </w:tcPr>
-          <w:p/>
+            <w:tcW w:w="992" w:type="dxa"/>
+            <w:vAlign w:val="center"/>
+          </w:tcPr>
+          <w:p>
+            <w:pPr>
+              <w:jc w:val="center"/>
+            </w:pPr>
+            <w:r>
+              <w:rPr>
+                <w:rFonts w:ascii="Times New Roman" w:hAnsi="Times New Roman" w:cs="Times New Roman"/>
+              </w:rPr>
+              <w:t>RMA5</w:t>
+            </w:r>
+          </w:p>
+        </w:tc>
+        <w:tc>
+          <w:tcPr>
+            <w:tcW w:w="851" w:type="dxa"/>
+            <w:vAlign w:val="center"/>
+          </w:tcPr>
+          <w:p>
+            <w:pPr>
+              <w:jc w:val="center"/>
+            </w:pPr>
+            <w:r>
+              <w:rPr>
+                <w:rFonts w:ascii="Times New Roman" w:hAnsi="Times New Roman" w:cs="Times New Roman"/>
+              </w:rPr>
+              <w:t>3.1.1</w:t>
+            </w:r>
+          </w:p>
+        </w:tc>
+        <w:tc>
+          <w:tcPr>
+            <w:tcW w:w="3119" w:type="dxa"/>
+            <w:vAlign w:val="center"/>
+          </w:tcPr>
+          <w:p>
+            <w:pPr>
+              <w:jc w:val="center"/>
+              <w:rPr>
+                <w:rFonts w:ascii="Times New Roman" w:hAnsi="Times New Roman" w:cs="Times New Roman"/>
+              </w:rPr>
+            </w:pPr>
+            <w:r>
+              <w:rPr>
+                <w:rFonts w:ascii="Times New Roman" w:hAnsi="Times New Roman" w:cs="Times New Roman"/>
+              </w:rPr>
+              <w:t>Gap Free: 25606000</w:t>
+            </w:r>
+          </w:p>
+          <w:p>
+            <w:pPr>
+              <w:jc w:val="center"/>
+              <w:rPr>
+                <w:rFonts w:ascii="Times New Roman" w:hAnsi="Times New Roman" w:cs="Times New Roman"/>
+              </w:rPr>
+            </w:pPr>
+          </w:p>
+          <w:p>
+            <w:pPr>
+              <w:jc w:val="center"/>
+            </w:pPr>
+            <w:r>
+              <w:rPr>
+                <w:rFonts w:ascii="Times New Roman" w:hAnsi="Times New Roman" w:cs="Times New Roman"/>
+              </w:rPr>
+              <w:t>Steps: 25606001</w:t>
+            </w:r>
+          </w:p>
         </w:tc>
         <w:tc>
           <w:tcPr>
             <w:tcW w:w="2033" w:type="dxa"/>
-          </w:tcPr>
-          <w:p/>
+            <w:vAlign w:val="center"/>
+          </w:tcPr>
+          <w:p>
+            <w:pPr>
+              <w:jc w:val="center"/>
+            </w:pPr>
+            <w:r>
+              <w:rPr>
+                <w:rFonts w:ascii="Times New Roman" w:hAnsi="Times New Roman" w:cs="Times New Roman"/>
+              </w:rPr>
+              <w:t>25606003</w:t>
+            </w:r>
+          </w:p>
         </w:tc>
         <w:tc>
           <w:tcPr>
             <w:tcW w:w="2263" w:type="dxa"/>
-          </w:tcPr>
-          <w:p/>
+            <w:vAlign w:val="center"/>
+          </w:tcPr>
+          <w:p>
+            <w:pPr>
+              <w:jc w:val="center"/>
+              <w:rPr>
+                <w:rFonts w:ascii="Times New Roman" w:hAnsi="Times New Roman" w:cs="Times New Roman"/>
+              </w:rPr>
+            </w:pPr>
+            <w:r>
+              <w:rPr>
+                <w:rFonts w:ascii="Times New Roman" w:hAnsi="Times New Roman" w:cs="Times New Roman"/>
+              </w:rPr>
+              <w:t>25606005</w:t>
+            </w:r>
+          </w:p>
+          <w:p>
+            <w:pPr>
+              <w:jc w:val="center"/>
+              <w:rPr>
+                <w:rFonts w:ascii="Times New Roman" w:hAnsi="Times New Roman" w:cs="Times New Roman"/>
+              </w:rPr>
+            </w:pPr>
+            <w:r>
+              <w:rPr>
+                <w:rFonts w:ascii="Times New Roman" w:hAnsi="Times New Roman" w:cs="Times New Roman"/>
+              </w:rPr>
+              <w:t>25606006</w:t>
+            </w:r>
+          </w:p>
+          <w:p>
+            <w:pPr>
+              <w:jc w:val="center"/>
+              <w:rPr>
+                <w:rFonts w:ascii="Times New Roman" w:hAnsi="Times New Roman" w:cs="Times New Roman"/>
+              </w:rPr>
+            </w:pPr>
+            <w:r>
+              <w:rPr>
+                <w:rFonts w:ascii="Times New Roman" w:hAnsi="Times New Roman" w:cs="Times New Roman"/>
+              </w:rPr>
+              <w:t>25606007</w:t>
+            </w:r>
+          </w:p>
+          <w:p>
+            <w:pPr>
+              <w:jc w:val="center"/>
+              <w:rPr>
+                <w:rFonts w:ascii="Times New Roman" w:hAnsi="Times New Roman" w:cs="Times New Roman"/>
+              </w:rPr>
+            </w:pPr>
+            <w:r>
+              <w:rPr>
+                <w:rFonts w:ascii="Times New Roman" w:hAnsi="Times New Roman" w:cs="Times New Roman"/>
+              </w:rPr>
+              <w:t>25606008</w:t>
+            </w:r>
+          </w:p>
+          <w:p>
+            <w:pPr>
+              <w:jc w:val="center"/>
+              <w:rPr>
+                <w:rFonts w:ascii="Times New Roman" w:hAnsi="Times New Roman" w:cs="Times New Roman"/>
+              </w:rPr>
+            </w:pPr>
+            <w:r>
+              <w:rPr>
+                <w:rFonts w:ascii="Times New Roman" w:hAnsi="Times New Roman" w:cs="Times New Roman"/>
+              </w:rPr>
+              <w:t>25606009</w:t>
+            </w:r>
+          </w:p>
         </w:tc>
         <w:tc>
           <w:tcPr>
             <w:tcW w:w="1709" w:type="dxa"/>
-          </w:tcPr>
-          <w:p/>
+            <w:vAlign w:val="center"/>
+          </w:tcPr>
+          <w:p>
+            <w:pPr>
+              <w:jc w:val="center"/>
+              <w:rPr>
+                <w:rFonts w:ascii="Times New Roman" w:hAnsi="Times New Roman" w:cs="Times New Roman"/>
+              </w:rPr>
+            </w:pPr>
+            <w:r>
+              <w:rPr>
+                <w:rFonts w:ascii="Times New Roman" w:hAnsi="Times New Roman" w:cs="Times New Roman"/>
+              </w:rPr>
+              <w:t>concatenate1</w:t>
+            </w:r>
+            <w:r>
+              <w:rPr>
+                <w:rFonts w:ascii="Times New Roman" w:hAnsi="Times New Roman" w:cs="Times New Roman"/>
+              </w:rPr>
+              <w:t>87</w:t>
+            </w:r>
+          </w:p>
         </w:tc>
         <w:tc>
           <w:tcPr>
             <w:tcW w:w="3089" w:type="dxa"/>
-          </w:tcPr>
-          <w:p/>
+            <w:vAlign w:val="center"/>
+          </w:tcPr>
+          <w:p>
+            <w:pPr>
+              <w:jc w:val="center"/>
+              <w:rPr>
+                <w:rFonts w:ascii="Times New Roman" w:hAnsi="Times New Roman" w:cs="Times New Roman"/>
+              </w:rPr>
+            </w:pPr>
+            <w:r>
+              <w:rPr>
+                <w:rFonts w:ascii="Times New Roman" w:hAnsi="Times New Roman" w:cs="Times New Roman"/>
+              </w:rPr>
+              <w:t xml:space="preserve">Gap Free: </w:t>
+            </w:r>
+            <w:r>
+              <w:rPr>
+                <w:rFonts w:ascii="Times New Roman" w:hAnsi="Times New Roman" w:cs="Times New Roman"/>
+              </w:rPr>
+              <w:t>25606010</w:t>
+            </w:r>
+          </w:p>
+          <w:p>
+            <w:pPr>
+              <w:jc w:val="center"/>
+              <w:rPr>
+                <w:rFonts w:ascii="Times New Roman" w:hAnsi="Times New Roman" w:cs="Times New Roman"/>
+              </w:rPr>
+            </w:pPr>
+          </w:p>
+          <w:p>
+            <w:pPr>
+              <w:jc w:val="center"/>
+              <w:rPr>
+                <w:rFonts w:ascii="Times New Roman" w:hAnsi="Times New Roman" w:cs="Times New Roman"/>
+              </w:rPr>
+            </w:pPr>
+            <w:r>
+              <w:rPr>
+                <w:rFonts w:ascii="Times New Roman" w:hAnsi="Times New Roman" w:cs="Times New Roman"/>
+              </w:rPr>
+              <w:t xml:space="preserve">Steps: </w:t>
+            </w:r>
+            <w:r>
+              <w:rPr>
+                <w:rFonts w:ascii="Times New Roman" w:hAnsi="Times New Roman" w:cs="Times New Roman"/>
+              </w:rPr>
+              <w:t>25606011</w:t>
+            </w:r>
+          </w:p>
         </w:tc>
         <w:tc>
           <w:tcPr>
             <w:tcW w:w="1253" w:type="dxa"/>
-          </w:tcPr>
-          <w:p/>
+            <w:vAlign w:val="center"/>
+          </w:tcPr>
+          <w:p>
+            <w:pPr>
+              <w:jc w:val="center"/>
+            </w:pPr>
+            <w:r>
+              <w:rPr>
+                <w:rFonts w:ascii="Times New Roman" w:hAnsi="Times New Roman" w:cs="Times New Roman"/>
+              </w:rPr>
+              <w:t>48-49</w:t>
+            </w:r>
+          </w:p>
         </w:tc>
       </w:tr>
       <w:tr>
         <w:tc>
           <w:tcPr>
-            <w:tcW w:w="1117" w:type="dxa"/>
-          </w:tcPr>
-          <w:p/>
-        </w:tc>
-        <w:tc>
-          <w:tcPr>
-            <w:tcW w:w="841" w:type="dxa"/>
-          </w:tcPr>
-          <w:p/>
-        </w:tc>
-        <w:tc>
-          <w:tcPr>
-            <w:tcW w:w="3004" w:type="dxa"/>
-          </w:tcPr>
-          <w:p/>
+            <w:tcW w:w="992" w:type="dxa"/>
+            <w:vAlign w:val="center"/>
+          </w:tcPr>
+          <w:p>
+            <w:pPr>
+              <w:jc w:val="center"/>
+            </w:pPr>
+            <w:r>
+              <w:rPr>
+                <w:rFonts w:ascii="Times New Roman" w:hAnsi="Times New Roman" w:cs="Times New Roman"/>
+              </w:rPr>
+              <w:t>RMA6</w:t>
+            </w:r>
+          </w:p>
+        </w:tc>
+        <w:tc>
+          <w:tcPr>
+            <w:tcW w:w="851" w:type="dxa"/>
+            <w:vAlign w:val="center"/>
+          </w:tcPr>
+          <w:p>
+            <w:pPr>
+              <w:jc w:val="center"/>
+            </w:pPr>
+            <w:r>
+              <w:rPr>
+                <w:rFonts w:ascii="Times New Roman" w:hAnsi="Times New Roman" w:cs="Times New Roman"/>
+              </w:rPr>
+              <w:t>3.2.2</w:t>
+            </w:r>
+          </w:p>
+        </w:tc>
+        <w:tc>
+          <w:tcPr>
+            <w:tcW w:w="3119" w:type="dxa"/>
+            <w:vAlign w:val="center"/>
+          </w:tcPr>
+          <w:p>
+            <w:pPr>
+              <w:jc w:val="center"/>
+              <w:rPr>
+                <w:rFonts w:ascii="Times New Roman" w:hAnsi="Times New Roman" w:cs="Times New Roman"/>
+              </w:rPr>
+            </w:pPr>
+            <w:r>
+              <w:rPr>
+                <w:rFonts w:ascii="Times New Roman" w:hAnsi="Times New Roman" w:cs="Times New Roman"/>
+              </w:rPr>
+              <w:t>Gap Free: 25606012</w:t>
+            </w:r>
+          </w:p>
+          <w:p>
+            <w:pPr>
+              <w:jc w:val="center"/>
+              <w:rPr>
+                <w:rFonts w:ascii="Times New Roman" w:hAnsi="Times New Roman" w:cs="Times New Roman"/>
+              </w:rPr>
+            </w:pPr>
+          </w:p>
+          <w:p>
+            <w:pPr>
+              <w:jc w:val="center"/>
+            </w:pPr>
+            <w:r>
+              <w:rPr>
+                <w:rFonts w:ascii="Times New Roman" w:hAnsi="Times New Roman" w:cs="Times New Roman"/>
+              </w:rPr>
+              <w:t>Steps: 25606013</w:t>
+            </w:r>
+          </w:p>
         </w:tc>
         <w:tc>
           <w:tcPr>
             <w:tcW w:w="2033" w:type="dxa"/>
-          </w:tcPr>
-          <w:p/>
+            <w:vAlign w:val="center"/>
+          </w:tcPr>
+          <w:p>
+            <w:pPr>
+              <w:jc w:val="center"/>
+            </w:pPr>
+            <w:r>
+              <w:rPr>
+                <w:rFonts w:ascii="Times New Roman" w:hAnsi="Times New Roman" w:cs="Times New Roman"/>
+              </w:rPr>
+              <w:t>25606014</w:t>
+            </w:r>
+          </w:p>
         </w:tc>
         <w:tc>
           <w:tcPr>
             <w:tcW w:w="2263" w:type="dxa"/>
-          </w:tcPr>
-          <w:p/>
+            <w:vAlign w:val="center"/>
+          </w:tcPr>
+          <w:p>
+            <w:pPr>
+              <w:jc w:val="center"/>
+              <w:rPr>
+                <w:rFonts w:ascii="Times New Roman" w:hAnsi="Times New Roman" w:cs="Times New Roman"/>
+              </w:rPr>
+            </w:pPr>
+            <w:r>
+              <w:rPr>
+                <w:rFonts w:ascii="Times New Roman" w:hAnsi="Times New Roman" w:cs="Times New Roman"/>
+              </w:rPr>
+              <w:t>25606016</w:t>
+            </w:r>
+          </w:p>
+          <w:p>
+            <w:pPr>
+              <w:jc w:val="center"/>
+              <w:rPr>
+                <w:rFonts w:ascii="Times New Roman" w:hAnsi="Times New Roman" w:cs="Times New Roman"/>
+              </w:rPr>
+            </w:pPr>
+            <w:r>
+              <w:rPr>
+                <w:rFonts w:ascii="Times New Roman" w:hAnsi="Times New Roman" w:cs="Times New Roman"/>
+              </w:rPr>
+              <w:t>25606017</w:t>
+            </w:r>
+          </w:p>
+          <w:p>
+            <w:pPr>
+              <w:jc w:val="center"/>
+              <w:rPr>
+                <w:rFonts w:ascii="Times New Roman" w:hAnsi="Times New Roman" w:cs="Times New Roman"/>
+              </w:rPr>
+            </w:pPr>
+            <w:r>
+              <w:rPr>
+                <w:rFonts w:ascii="Times New Roman" w:hAnsi="Times New Roman" w:cs="Times New Roman"/>
+              </w:rPr>
+              <w:t>25606018</w:t>
+            </w:r>
+          </w:p>
+          <w:p>
+            <w:pPr>
+              <w:jc w:val="center"/>
+              <w:rPr>
+                <w:rFonts w:ascii="Times New Roman" w:hAnsi="Times New Roman" w:cs="Times New Roman"/>
+              </w:rPr>
+            </w:pPr>
+            <w:r>
+              <w:rPr>
+                <w:rFonts w:ascii="Times New Roman" w:hAnsi="Times New Roman" w:cs="Times New Roman"/>
+              </w:rPr>
+              <w:t>25606019</w:t>
+            </w:r>
+          </w:p>
+          <w:p>
+            <w:pPr>
+              <w:jc w:val="center"/>
+            </w:pPr>
+            <w:r>
+              <w:rPr>
+                <w:rFonts w:ascii="Times New Roman" w:hAnsi="Times New Roman" w:cs="Times New Roman"/>
+              </w:rPr>
+              <w:t>25606020</w:t>
+            </w:r>
+          </w:p>
         </w:tc>
         <w:tc>
           <w:tcPr>
             <w:tcW w:w="1709" w:type="dxa"/>
-          </w:tcPr>
-          <w:p/>
+            <w:vAlign w:val="center"/>
+          </w:tcPr>
+          <w:p>
+            <w:pPr>
+              <w:jc w:val="center"/>
+            </w:pPr>
+            <w:r>
+              <w:rPr>
+                <w:rFonts w:ascii="Times New Roman" w:hAnsi="Times New Roman" w:cs="Times New Roman"/>
+              </w:rPr>
+              <w:t>concatenate1</w:t>
+            </w:r>
+            <w:r>
+              <w:rPr>
+                <w:rFonts w:ascii="Times New Roman" w:hAnsi="Times New Roman" w:cs="Times New Roman"/>
+              </w:rPr>
+              <w:t>8</w:t>
+            </w:r>
+            <w:r>
+              <w:rPr>
+                <w:rFonts w:ascii="Times New Roman" w:hAnsi="Times New Roman" w:cs="Times New Roman"/>
+              </w:rPr>
+              <w:t>8</w:t>
+            </w:r>
+          </w:p>
         </w:tc>
         <w:tc>
           <w:tcPr>
             <w:tcW w:w="3089" w:type="dxa"/>
-          </w:tcPr>
-          <w:p/>
+            <w:vAlign w:val="center"/>
+          </w:tcPr>
+          <w:p>
+            <w:pPr>
+              <w:jc w:val="center"/>
+              <w:rPr>
+                <w:rFonts w:ascii="Times New Roman" w:hAnsi="Times New Roman" w:cs="Times New Roman"/>
+              </w:rPr>
+            </w:pPr>
+            <w:r>
+              <w:rPr>
+                <w:rFonts w:ascii="Times New Roman" w:hAnsi="Times New Roman" w:cs="Times New Roman"/>
+              </w:rPr>
+              <w:t>Gap Free: 25606021</w:t>
+            </w:r>
+          </w:p>
+          <w:p>
+            <w:pPr>
+              <w:jc w:val="center"/>
+              <w:rPr>
+                <w:rFonts w:ascii="Times New Roman" w:hAnsi="Times New Roman" w:cs="Times New Roman"/>
+              </w:rPr>
+            </w:pPr>
+          </w:p>
+          <w:p>
+            <w:pPr>
+              <w:jc w:val="center"/>
+            </w:pPr>
+            <w:r>
+              <w:rPr>
+                <w:rFonts w:ascii="Times New Roman" w:hAnsi="Times New Roman" w:cs="Times New Roman"/>
+              </w:rPr>
+              <w:t>Steps: 25606022</w:t>
+            </w:r>
+          </w:p>
         </w:tc>
         <w:tc>
           <w:tcPr>
             <w:tcW w:w="1253" w:type="dxa"/>
-          </w:tcPr>
-          <w:p/>
+            <w:vAlign w:val="center"/>
+          </w:tcPr>
+          <w:p>
+            <w:pPr>
+              <w:jc w:val="center"/>
+            </w:pPr>
+            <w:r>
+              <w:rPr>
+                <w:rFonts w:ascii="Times New Roman" w:hAnsi="Times New Roman" w:cs="Times New Roman"/>
+              </w:rPr>
+              <w:t>48-51</w:t>
+            </w:r>
+          </w:p>
         </w:tc>
       </w:tr>
       <w:tr>
         <w:tc>
           <w:tcPr>
-            <w:tcW w:w="1117" w:type="dxa"/>
+            <w:tcW w:w="992" w:type="dxa"/>
           </w:tcPr>
           <w:p/>
         </w:tc>
         <w:tc>
           <w:tcPr>
-            <w:tcW w:w="841" w:type="dxa"/>
+            <w:tcW w:w="851" w:type="dxa"/>
           </w:tcPr>
           <w:p/>
         </w:tc>
         <w:tc>
           <w:tcPr>
-            <w:tcW w:w="3004" w:type="dxa"/>
+            <w:tcW w:w="3119" w:type="dxa"/>
+          </w:tcPr>
+          <w:p/>
+        </w:tc>
+        <w:tc>
+          <w:tcPr>
+            <w:tcW w:w="2033" w:type="dxa"/>
+          </w:tcPr>
+          <w:p/>
+        </w:tc>
+        <w:tc>
+          <w:tcPr>
+            <w:tcW w:w="2263" w:type="dxa"/>
+          </w:tcPr>
+          <w:p/>
+        </w:tc>
+        <w:tc>
+          <w:tcPr>
+            <w:tcW w:w="1709" w:type="dxa"/>
+          </w:tcPr>
+          <w:p/>
+        </w:tc>
+        <w:tc>
+          <w:tcPr>
+            <w:tcW w:w="3089" w:type="dxa"/>
+          </w:tcPr>
+          <w:p/>
+        </w:tc>
+        <w:tc>
+          <w:tcPr>
+            <w:tcW w:w="1253" w:type="dxa"/>
+          </w:tcPr>
+          <w:p/>
+        </w:tc>
+      </w:tr>
+      <w:tr>
+        <w:tc>
+          <w:tcPr>
+            <w:tcW w:w="992" w:type="dxa"/>
+            <w:vAlign w:val="center"/>
+          </w:tcPr>
+          <w:p>
+            <w:pPr>
+              <w:jc w:val="center"/>
+            </w:pPr>
+            <w:r>
+              <w:rPr>
+                <w:rFonts w:ascii="Times New Roman" w:hAnsi="Times New Roman" w:cs="Times New Roman"/>
+              </w:rPr>
+              <w:lastRenderedPageBreak/>
+              <w:t>RMA7</w:t>
+            </w:r>
+          </w:p>
+        </w:tc>
+        <w:tc>
+          <w:tcPr>
+            <w:tcW w:w="851" w:type="dxa"/>
+            <w:vAlign w:val="center"/>
+          </w:tcPr>
+          <w:p>
+            <w:pPr>
+              <w:jc w:val="center"/>
+            </w:pPr>
+            <w:r>
+              <w:rPr>
+                <w:rFonts w:ascii="Times New Roman" w:hAnsi="Times New Roman" w:cs="Times New Roman"/>
+              </w:rPr>
+              <w:t>3.3.1</w:t>
+            </w:r>
+          </w:p>
+        </w:tc>
+        <w:tc>
+          <w:tcPr>
+            <w:tcW w:w="3119" w:type="dxa"/>
+            <w:vAlign w:val="center"/>
+          </w:tcPr>
+          <w:p>
+            <w:pPr>
+              <w:jc w:val="center"/>
+              <w:rPr>
+                <w:rFonts w:ascii="Times New Roman" w:hAnsi="Times New Roman" w:cs="Times New Roman"/>
+              </w:rPr>
+            </w:pPr>
+            <w:r>
+              <w:rPr>
+                <w:rFonts w:ascii="Times New Roman" w:hAnsi="Times New Roman" w:cs="Times New Roman"/>
+              </w:rPr>
+              <w:t>Gap Free: 25606023</w:t>
+            </w:r>
+          </w:p>
+          <w:p>
+            <w:pPr>
+              <w:jc w:val="center"/>
+              <w:rPr>
+                <w:rFonts w:ascii="Times New Roman" w:hAnsi="Times New Roman" w:cs="Times New Roman"/>
+              </w:rPr>
+            </w:pPr>
+          </w:p>
+          <w:p>
+            <w:pPr>
+              <w:jc w:val="center"/>
+            </w:pPr>
+            <w:r>
+              <w:rPr>
+                <w:rFonts w:ascii="Times New Roman" w:hAnsi="Times New Roman" w:cs="Times New Roman"/>
+              </w:rPr>
+              <w:t>Steps: 25606024</w:t>
+            </w:r>
+          </w:p>
+        </w:tc>
+        <w:tc>
+          <w:tcPr>
+            <w:tcW w:w="2033" w:type="dxa"/>
+            <w:vAlign w:val="center"/>
+          </w:tcPr>
+          <w:p>
+            <w:pPr>
+              <w:jc w:val="center"/>
+            </w:pPr>
+            <w:r>
+              <w:rPr>
+                <w:rFonts w:ascii="Times New Roman" w:hAnsi="Times New Roman" w:cs="Times New Roman"/>
+              </w:rPr>
+              <w:t>25606025</w:t>
+            </w:r>
+          </w:p>
+        </w:tc>
+        <w:tc>
+          <w:tcPr>
+            <w:tcW w:w="2263" w:type="dxa"/>
+            <w:vAlign w:val="center"/>
+          </w:tcPr>
+          <w:p>
+            <w:pPr>
+              <w:jc w:val="center"/>
+              <w:rPr>
+                <w:rFonts w:ascii="Times New Roman" w:hAnsi="Times New Roman" w:cs="Times New Roman"/>
+              </w:rPr>
+            </w:pPr>
+            <w:r>
+              <w:rPr>
+                <w:rFonts w:ascii="Times New Roman" w:hAnsi="Times New Roman" w:cs="Times New Roman"/>
+              </w:rPr>
+              <w:t>25606027</w:t>
+            </w:r>
+          </w:p>
+          <w:p>
+            <w:pPr>
+              <w:jc w:val="center"/>
+              <w:rPr>
+                <w:rFonts w:ascii="Times New Roman" w:hAnsi="Times New Roman" w:cs="Times New Roman"/>
+              </w:rPr>
+            </w:pPr>
+            <w:r>
+              <w:rPr>
+                <w:rFonts w:ascii="Times New Roman" w:hAnsi="Times New Roman" w:cs="Times New Roman"/>
+              </w:rPr>
+              <w:t>25606028</w:t>
+            </w:r>
+          </w:p>
+          <w:p>
+            <w:pPr>
+              <w:jc w:val="center"/>
+              <w:rPr>
+                <w:rFonts w:ascii="Times New Roman" w:hAnsi="Times New Roman" w:cs="Times New Roman"/>
+              </w:rPr>
+            </w:pPr>
+            <w:r>
+              <w:rPr>
+                <w:rFonts w:ascii="Times New Roman" w:hAnsi="Times New Roman" w:cs="Times New Roman"/>
+              </w:rPr>
+              <w:t>25606029</w:t>
+            </w:r>
+          </w:p>
+          <w:p>
+            <w:pPr>
+              <w:jc w:val="center"/>
+              <w:rPr>
+                <w:rFonts w:ascii="Times New Roman" w:hAnsi="Times New Roman" w:cs="Times New Roman"/>
+              </w:rPr>
+            </w:pPr>
+            <w:r>
+              <w:rPr>
+                <w:rFonts w:ascii="Times New Roman" w:hAnsi="Times New Roman" w:cs="Times New Roman"/>
+              </w:rPr>
+              <w:t>25606030</w:t>
+            </w:r>
+          </w:p>
+          <w:p>
+            <w:pPr>
+              <w:jc w:val="center"/>
+            </w:pPr>
+            <w:r>
+              <w:rPr>
+                <w:rFonts w:ascii="Times New Roman" w:hAnsi="Times New Roman" w:cs="Times New Roman"/>
+              </w:rPr>
+              <w:t>25606031</w:t>
+            </w:r>
+          </w:p>
+        </w:tc>
+        <w:tc>
+          <w:tcPr>
+            <w:tcW w:w="1709" w:type="dxa"/>
+            <w:vAlign w:val="center"/>
+          </w:tcPr>
+          <w:p>
+            <w:pPr>
+              <w:jc w:val="center"/>
+            </w:pPr>
+            <w:r>
+              <w:rPr>
+                <w:rFonts w:ascii="Times New Roman" w:hAnsi="Times New Roman" w:cs="Times New Roman"/>
+              </w:rPr>
+              <w:t>concatenate1</w:t>
+            </w:r>
+            <w:r>
+              <w:rPr>
+                <w:rFonts w:ascii="Times New Roman" w:hAnsi="Times New Roman" w:cs="Times New Roman"/>
+              </w:rPr>
+              <w:t>8</w:t>
+            </w:r>
+            <w:r>
+              <w:rPr>
+                <w:rFonts w:ascii="Times New Roman" w:hAnsi="Times New Roman" w:cs="Times New Roman"/>
+              </w:rPr>
+              <w:t>9</w:t>
+            </w:r>
+          </w:p>
+        </w:tc>
+        <w:tc>
+          <w:tcPr>
+            <w:tcW w:w="3089" w:type="dxa"/>
+            <w:vAlign w:val="center"/>
+          </w:tcPr>
+          <w:p>
+            <w:pPr>
+              <w:jc w:val="center"/>
+              <w:rPr>
+                <w:rFonts w:ascii="Times New Roman" w:hAnsi="Times New Roman" w:cs="Times New Roman"/>
+              </w:rPr>
+            </w:pPr>
+            <w:r>
+              <w:rPr>
+                <w:rFonts w:ascii="Times New Roman" w:hAnsi="Times New Roman" w:cs="Times New Roman"/>
+              </w:rPr>
+              <w:t>Gap Free: 25606031</w:t>
+            </w:r>
+          </w:p>
+          <w:p>
+            <w:pPr>
+              <w:jc w:val="center"/>
+              <w:rPr>
+                <w:rFonts w:ascii="Times New Roman" w:hAnsi="Times New Roman" w:cs="Times New Roman"/>
+              </w:rPr>
+            </w:pPr>
+          </w:p>
+          <w:p>
+            <w:pPr>
+              <w:jc w:val="center"/>
+            </w:pPr>
+            <w:r>
+              <w:rPr>
+                <w:rFonts w:ascii="Times New Roman" w:hAnsi="Times New Roman" w:cs="Times New Roman"/>
+              </w:rPr>
+              <w:t>Steps: 25606033</w:t>
+            </w:r>
+          </w:p>
+        </w:tc>
+        <w:tc>
+          <w:tcPr>
+            <w:tcW w:w="1253" w:type="dxa"/>
+            <w:vAlign w:val="center"/>
+          </w:tcPr>
+          <w:p>
+            <w:pPr>
+              <w:jc w:val="center"/>
+            </w:pPr>
+            <w:r>
+              <w:rPr>
+                <w:rFonts w:ascii="Times New Roman" w:hAnsi="Times New Roman" w:cs="Times New Roman"/>
+              </w:rPr>
+              <w:t>50-51</w:t>
+            </w:r>
+          </w:p>
+        </w:tc>
+      </w:tr>
+      <w:tr>
+        <w:tc>
+          <w:tcPr>
+            <w:tcW w:w="992" w:type="dxa"/>
+            <w:vAlign w:val="center"/>
+          </w:tcPr>
+          <w:p>
+            <w:pPr>
+              <w:jc w:val="center"/>
+            </w:pPr>
+            <w:r>
+              <w:rPr>
+                <w:rFonts w:ascii="Times New Roman" w:hAnsi="Times New Roman" w:cs="Times New Roman"/>
+              </w:rPr>
+              <w:t>RMA</w:t>
+            </w:r>
+            <w:r>
+              <w:rPr>
+                <w:rFonts w:ascii="Times New Roman" w:hAnsi="Times New Roman" w:cs="Times New Roman"/>
+              </w:rPr>
+              <w:t>8</w:t>
+            </w:r>
+          </w:p>
+        </w:tc>
+        <w:tc>
+          <w:tcPr>
+            <w:tcW w:w="851" w:type="dxa"/>
+            <w:vAlign w:val="center"/>
+          </w:tcPr>
+          <w:p>
+            <w:pPr>
+              <w:jc w:val="center"/>
+            </w:pPr>
+            <w:r>
+              <w:rPr>
+                <w:rFonts w:ascii="Times New Roman" w:hAnsi="Times New Roman" w:cs="Times New Roman"/>
+              </w:rPr>
+              <w:t>4</w:t>
+            </w:r>
+            <w:r>
+              <w:rPr>
+                <w:rFonts w:ascii="Times New Roman" w:hAnsi="Times New Roman" w:cs="Times New Roman"/>
+              </w:rPr>
+              <w:t>.</w:t>
+            </w:r>
+            <w:r>
+              <w:rPr>
+                <w:rFonts w:ascii="Times New Roman" w:hAnsi="Times New Roman" w:cs="Times New Roman"/>
+              </w:rPr>
+              <w:t>2</w:t>
+            </w:r>
+            <w:r>
+              <w:rPr>
+                <w:rFonts w:ascii="Times New Roman" w:hAnsi="Times New Roman" w:cs="Times New Roman"/>
+              </w:rPr>
+              <w:t>.</w:t>
+            </w:r>
+            <w:r>
+              <w:rPr>
+                <w:rFonts w:ascii="Times New Roman" w:hAnsi="Times New Roman" w:cs="Times New Roman"/>
+              </w:rPr>
+              <w:t>4</w:t>
+            </w:r>
+          </w:p>
+        </w:tc>
+        <w:tc>
+          <w:tcPr>
+            <w:tcW w:w="3119" w:type="dxa"/>
+            <w:vAlign w:val="center"/>
+          </w:tcPr>
+          <w:p>
+            <w:pPr>
+              <w:jc w:val="center"/>
+              <w:rPr>
+                <w:rFonts w:ascii="Times New Roman" w:hAnsi="Times New Roman" w:cs="Times New Roman"/>
+              </w:rPr>
+            </w:pPr>
+            <w:r>
+              <w:rPr>
+                <w:rFonts w:ascii="Times New Roman" w:hAnsi="Times New Roman" w:cs="Times New Roman"/>
+              </w:rPr>
+              <w:t>Gap Free: 256</w:t>
+            </w:r>
+            <w:r>
+              <w:rPr>
+                <w:rFonts w:ascii="Times New Roman" w:hAnsi="Times New Roman" w:cs="Times New Roman"/>
+              </w:rPr>
+              <w:t>11016</w:t>
+            </w:r>
+          </w:p>
+          <w:p>
+            <w:pPr>
+              <w:jc w:val="center"/>
+              <w:rPr>
+                <w:rFonts w:ascii="Times New Roman" w:hAnsi="Times New Roman" w:cs="Times New Roman"/>
+              </w:rPr>
+            </w:pPr>
+          </w:p>
+          <w:p>
+            <w:pPr>
+              <w:jc w:val="center"/>
+            </w:pPr>
+            <w:r>
+              <w:rPr>
+                <w:rFonts w:ascii="Times New Roman" w:hAnsi="Times New Roman" w:cs="Times New Roman"/>
+              </w:rPr>
+              <w:t>Steps: 2561101</w:t>
+            </w:r>
+            <w:r>
+              <w:rPr>
+                <w:rFonts w:ascii="Times New Roman" w:hAnsi="Times New Roman" w:cs="Times New Roman"/>
+              </w:rPr>
+              <w:t>8</w:t>
+            </w:r>
+          </w:p>
+        </w:tc>
+        <w:tc>
+          <w:tcPr>
+            <w:tcW w:w="2033" w:type="dxa"/>
+            <w:vAlign w:val="center"/>
+          </w:tcPr>
+          <w:p>
+            <w:pPr>
+              <w:jc w:val="center"/>
+            </w:pPr>
+            <w:r>
+              <w:rPr>
+                <w:rFonts w:ascii="Times New Roman" w:hAnsi="Times New Roman" w:cs="Times New Roman"/>
+              </w:rPr>
+              <w:t>2561101</w:t>
+            </w:r>
+            <w:r>
+              <w:rPr>
+                <w:rFonts w:ascii="Times New Roman" w:hAnsi="Times New Roman" w:cs="Times New Roman"/>
+              </w:rPr>
+              <w:t>9</w:t>
+            </w:r>
+          </w:p>
+        </w:tc>
+        <w:tc>
+          <w:tcPr>
+            <w:tcW w:w="2263" w:type="dxa"/>
+            <w:vAlign w:val="center"/>
+          </w:tcPr>
+          <w:p>
+            <w:pPr>
+              <w:jc w:val="center"/>
+              <w:rPr>
+                <w:rFonts w:ascii="Times New Roman" w:hAnsi="Times New Roman" w:cs="Times New Roman"/>
+              </w:rPr>
+            </w:pPr>
+            <w:r>
+              <w:rPr>
+                <w:rFonts w:ascii="Times New Roman" w:hAnsi="Times New Roman" w:cs="Times New Roman"/>
+              </w:rPr>
+              <w:t>2561102</w:t>
+            </w:r>
+            <w:r>
+              <w:rPr>
+                <w:rFonts w:ascii="Times New Roman" w:hAnsi="Times New Roman" w:cs="Times New Roman"/>
+              </w:rPr>
+              <w:t>1</w:t>
+            </w:r>
+          </w:p>
+          <w:p>
+            <w:pPr>
+              <w:jc w:val="center"/>
+              <w:rPr>
+                <w:rFonts w:ascii="Times New Roman" w:hAnsi="Times New Roman" w:cs="Times New Roman"/>
+              </w:rPr>
+            </w:pPr>
+            <w:r>
+              <w:rPr>
+                <w:rFonts w:ascii="Times New Roman" w:hAnsi="Times New Roman" w:cs="Times New Roman"/>
+              </w:rPr>
+              <w:t>2561102</w:t>
+            </w:r>
+            <w:r>
+              <w:rPr>
+                <w:rFonts w:ascii="Times New Roman" w:hAnsi="Times New Roman" w:cs="Times New Roman"/>
+              </w:rPr>
+              <w:t>2</w:t>
+            </w:r>
+          </w:p>
+          <w:p>
+            <w:pPr>
+              <w:jc w:val="center"/>
+              <w:rPr>
+                <w:rFonts w:ascii="Times New Roman" w:hAnsi="Times New Roman" w:cs="Times New Roman"/>
+              </w:rPr>
+            </w:pPr>
+            <w:r>
+              <w:rPr>
+                <w:rFonts w:ascii="Times New Roman" w:hAnsi="Times New Roman" w:cs="Times New Roman"/>
+              </w:rPr>
+              <w:t>2561102</w:t>
+            </w:r>
+            <w:r>
+              <w:rPr>
+                <w:rFonts w:ascii="Times New Roman" w:hAnsi="Times New Roman" w:cs="Times New Roman"/>
+              </w:rPr>
+              <w:t>3</w:t>
+            </w:r>
+          </w:p>
+          <w:p>
+            <w:pPr>
+              <w:jc w:val="center"/>
+              <w:rPr>
+                <w:rFonts w:ascii="Times New Roman" w:hAnsi="Times New Roman" w:cs="Times New Roman"/>
+              </w:rPr>
+            </w:pPr>
+            <w:r>
+              <w:rPr>
+                <w:rFonts w:ascii="Times New Roman" w:hAnsi="Times New Roman" w:cs="Times New Roman"/>
+              </w:rPr>
+              <w:t>2561102</w:t>
+            </w:r>
+            <w:r>
+              <w:rPr>
+                <w:rFonts w:ascii="Times New Roman" w:hAnsi="Times New Roman" w:cs="Times New Roman"/>
+              </w:rPr>
+              <w:t>4</w:t>
+            </w:r>
+          </w:p>
+          <w:p>
+            <w:pPr>
+              <w:jc w:val="center"/>
+              <w:rPr>
+                <w:rFonts w:ascii="Times New Roman" w:hAnsi="Times New Roman" w:cs="Times New Roman"/>
+              </w:rPr>
+            </w:pPr>
+            <w:r>
+              <w:rPr>
+                <w:rFonts w:ascii="Times New Roman" w:hAnsi="Times New Roman" w:cs="Times New Roman"/>
+              </w:rPr>
+              <w:t>2561102</w:t>
+            </w:r>
+            <w:r>
+              <w:rPr>
+                <w:rFonts w:ascii="Times New Roman" w:hAnsi="Times New Roman" w:cs="Times New Roman"/>
+              </w:rPr>
+              <w:t>5</w:t>
+            </w:r>
+          </w:p>
+        </w:tc>
+        <w:tc>
+          <w:tcPr>
+            <w:tcW w:w="1709" w:type="dxa"/>
+            <w:vAlign w:val="center"/>
+          </w:tcPr>
+          <w:p>
+            <w:pPr>
+              <w:jc w:val="center"/>
+            </w:pPr>
+            <w:r>
+              <w:rPr>
+                <w:rFonts w:ascii="Times New Roman" w:hAnsi="Times New Roman" w:cs="Times New Roman"/>
+              </w:rPr>
+              <w:t>concatenate1</w:t>
+            </w:r>
+            <w:r>
+              <w:rPr>
+                <w:rFonts w:ascii="Times New Roman" w:hAnsi="Times New Roman" w:cs="Times New Roman"/>
+              </w:rPr>
+              <w:t>9</w:t>
+            </w:r>
+            <w:r>
+              <w:rPr>
+                <w:rFonts w:ascii="Times New Roman" w:hAnsi="Times New Roman" w:cs="Times New Roman"/>
+              </w:rPr>
+              <w:t>0</w:t>
+            </w:r>
+          </w:p>
+        </w:tc>
+        <w:tc>
+          <w:tcPr>
+            <w:tcW w:w="3089" w:type="dxa"/>
+            <w:vAlign w:val="center"/>
+          </w:tcPr>
+          <w:p>
+            <w:pPr>
+              <w:jc w:val="center"/>
+              <w:rPr>
+                <w:rFonts w:ascii="Times New Roman" w:hAnsi="Times New Roman" w:cs="Times New Roman"/>
+              </w:rPr>
+            </w:pPr>
+            <w:r>
+              <w:rPr>
+                <w:rFonts w:ascii="Times New Roman" w:hAnsi="Times New Roman" w:cs="Times New Roman"/>
+              </w:rPr>
+              <w:t>Gap Free: 2561102</w:t>
+            </w:r>
+            <w:r>
+              <w:rPr>
+                <w:rFonts w:ascii="Times New Roman" w:hAnsi="Times New Roman" w:cs="Times New Roman"/>
+              </w:rPr>
+              <w:t>6</w:t>
+            </w:r>
+          </w:p>
+          <w:p>
+            <w:pPr>
+              <w:jc w:val="center"/>
+              <w:rPr>
+                <w:rFonts w:ascii="Times New Roman" w:hAnsi="Times New Roman" w:cs="Times New Roman"/>
+              </w:rPr>
+            </w:pPr>
+          </w:p>
+          <w:p>
+            <w:pPr>
+              <w:jc w:val="center"/>
+              <w:rPr>
+                <w:rFonts w:ascii="Times New Roman" w:hAnsi="Times New Roman" w:cs="Times New Roman"/>
+              </w:rPr>
+            </w:pPr>
+            <w:r>
+              <w:rPr>
+                <w:rFonts w:ascii="Times New Roman" w:hAnsi="Times New Roman" w:cs="Times New Roman"/>
+              </w:rPr>
+              <w:t>Steps: 2561102</w:t>
+            </w:r>
+            <w:r>
+              <w:rPr>
+                <w:rFonts w:ascii="Times New Roman" w:hAnsi="Times New Roman" w:cs="Times New Roman"/>
+              </w:rPr>
+              <w:t>7</w:t>
+            </w:r>
+          </w:p>
+        </w:tc>
+        <w:tc>
+          <w:tcPr>
+            <w:tcW w:w="1253" w:type="dxa"/>
+            <w:vAlign w:val="center"/>
+          </w:tcPr>
+          <w:p>
+            <w:pPr>
+              <w:jc w:val="center"/>
+            </w:pPr>
+            <w:r>
+              <w:rPr>
+                <w:rFonts w:ascii="Times New Roman" w:hAnsi="Times New Roman" w:cs="Times New Roman"/>
+              </w:rPr>
+              <w:t>54-57</w:t>
+            </w:r>
+          </w:p>
+        </w:tc>
+      </w:tr>
+      <w:tr>
+        <w:tc>
+          <w:tcPr>
+            <w:tcW w:w="992" w:type="dxa"/>
+          </w:tcPr>
+          <w:p/>
+        </w:tc>
+        <w:tc>
+          <w:tcPr>
+            <w:tcW w:w="851" w:type="dxa"/>
+          </w:tcPr>
+          <w:p/>
+        </w:tc>
+        <w:tc>
+          <w:tcPr>
+            <w:tcW w:w="3119" w:type="dxa"/>
           </w:tcPr>
           <w:p/>
         </w:tc>

</xml_diff>

<commit_message>
imported 3 acute male cells from Sarah Wilson
</commit_message>
<xml_diff>
--- a/Data/Recording_Key_Honours.docx
+++ b/Data/Recording_Key_Honours.docx
@@ -1657,13 +1657,7 @@
               <w:rPr>
                 <w:rFonts w:ascii="Times New Roman" w:hAnsi="Times New Roman" w:cs="Times New Roman"/>
               </w:rPr>
-              <w:t>8</w:t>
-            </w:r>
-            <w:r>
-              <w:rPr>
-                <w:rFonts w:ascii="Times New Roman" w:hAnsi="Times New Roman" w:cs="Times New Roman"/>
-              </w:rPr>
-              <w:t>8</w:t>
+              <w:t>88</w:t>
             </w:r>
           </w:p>
         </w:tc>
@@ -1958,13 +1952,7 @@
               <w:rPr>
                 <w:rFonts w:ascii="Times New Roman" w:hAnsi="Times New Roman" w:cs="Times New Roman"/>
               </w:rPr>
-              <w:t>8</w:t>
-            </w:r>
-            <w:r>
-              <w:rPr>
-                <w:rFonts w:ascii="Times New Roman" w:hAnsi="Times New Roman" w:cs="Times New Roman"/>
-              </w:rPr>
-              <w:t>9</w:t>
+              <w:t>89</w:t>
             </w:r>
           </w:p>
         </w:tc>
@@ -2039,13 +2027,7 @@
               <w:rPr>
                 <w:rFonts w:ascii="Times New Roman" w:hAnsi="Times New Roman" w:cs="Times New Roman"/>
               </w:rPr>
-              <w:t>RMA</w:t>
-            </w:r>
-            <w:r>
-              <w:rPr>
-                <w:rFonts w:ascii="Times New Roman" w:hAnsi="Times New Roman" w:cs="Times New Roman"/>
-              </w:rPr>
-              <w:t>8</w:t>
+              <w:t>RMA8</w:t>
             </w:r>
           </w:p>
         </w:tc>
@@ -2062,31 +2044,7 @@
               <w:rPr>
                 <w:rFonts w:ascii="Times New Roman" w:hAnsi="Times New Roman" w:cs="Times New Roman"/>
               </w:rPr>
-              <w:t>4</w:t>
-            </w:r>
-            <w:r>
-              <w:rPr>
-                <w:rFonts w:ascii="Times New Roman" w:hAnsi="Times New Roman" w:cs="Times New Roman"/>
-              </w:rPr>
-              <w:t>.</w:t>
-            </w:r>
-            <w:r>
-              <w:rPr>
-                <w:rFonts w:ascii="Times New Roman" w:hAnsi="Times New Roman" w:cs="Times New Roman"/>
-              </w:rPr>
-              <w:t>2</w:t>
-            </w:r>
-            <w:r>
-              <w:rPr>
-                <w:rFonts w:ascii="Times New Roman" w:hAnsi="Times New Roman" w:cs="Times New Roman"/>
-              </w:rPr>
-              <w:t>.</w:t>
-            </w:r>
-            <w:r>
-              <w:rPr>
-                <w:rFonts w:ascii="Times New Roman" w:hAnsi="Times New Roman" w:cs="Times New Roman"/>
-              </w:rPr>
-              <w:t>4</w:t>
+              <w:t>4.2.4</w:t>
             </w:r>
           </w:p>
         </w:tc>
@@ -2106,38 +2064,26 @@
               <w:rPr>
                 <w:rFonts w:ascii="Times New Roman" w:hAnsi="Times New Roman" w:cs="Times New Roman"/>
               </w:rPr>
-              <w:t>Gap Free: 256</w:t>
-            </w:r>
-            <w:r>
-              <w:rPr>
-                <w:rFonts w:ascii="Times New Roman" w:hAnsi="Times New Roman" w:cs="Times New Roman"/>
-              </w:rPr>
-              <w:t>11016</w:t>
-            </w:r>
-          </w:p>
-          <w:p>
-            <w:pPr>
-              <w:jc w:val="center"/>
-              <w:rPr>
-                <w:rFonts w:ascii="Times New Roman" w:hAnsi="Times New Roman" w:cs="Times New Roman"/>
-              </w:rPr>
-            </w:pPr>
-          </w:p>
-          <w:p>
-            <w:pPr>
-              <w:jc w:val="center"/>
-            </w:pPr>
-            <w:r>
-              <w:rPr>
-                <w:rFonts w:ascii="Times New Roman" w:hAnsi="Times New Roman" w:cs="Times New Roman"/>
-              </w:rPr>
-              <w:t>Steps: 2561101</w:t>
-            </w:r>
-            <w:r>
-              <w:rPr>
-                <w:rFonts w:ascii="Times New Roman" w:hAnsi="Times New Roman" w:cs="Times New Roman"/>
-              </w:rPr>
-              <w:t>8</w:t>
+              <w:t>Gap Free: 25611016</w:t>
+            </w:r>
+          </w:p>
+          <w:p>
+            <w:pPr>
+              <w:jc w:val="center"/>
+              <w:rPr>
+                <w:rFonts w:ascii="Times New Roman" w:hAnsi="Times New Roman" w:cs="Times New Roman"/>
+              </w:rPr>
+            </w:pPr>
+          </w:p>
+          <w:p>
+            <w:pPr>
+              <w:jc w:val="center"/>
+            </w:pPr>
+            <w:r>
+              <w:rPr>
+                <w:rFonts w:ascii="Times New Roman" w:hAnsi="Times New Roman" w:cs="Times New Roman"/>
+              </w:rPr>
+              <w:t>Steps: 25611018</w:t>
             </w:r>
           </w:p>
         </w:tc>
@@ -2154,13 +2100,7 @@
               <w:rPr>
                 <w:rFonts w:ascii="Times New Roman" w:hAnsi="Times New Roman" w:cs="Times New Roman"/>
               </w:rPr>
-              <w:t>2561101</w:t>
-            </w:r>
-            <w:r>
-              <w:rPr>
-                <w:rFonts w:ascii="Times New Roman" w:hAnsi="Times New Roman" w:cs="Times New Roman"/>
-              </w:rPr>
-              <w:t>9</w:t>
+              <w:t>25611019</w:t>
             </w:r>
           </w:p>
         </w:tc>
@@ -2180,93 +2120,63 @@
               <w:rPr>
                 <w:rFonts w:ascii="Times New Roman" w:hAnsi="Times New Roman" w:cs="Times New Roman"/>
               </w:rPr>
-              <w:t>2561102</w:t>
-            </w:r>
-            <w:r>
-              <w:rPr>
-                <w:rFonts w:ascii="Times New Roman" w:hAnsi="Times New Roman" w:cs="Times New Roman"/>
-              </w:rPr>
-              <w:t>1</w:t>
-            </w:r>
-          </w:p>
-          <w:p>
-            <w:pPr>
-              <w:jc w:val="center"/>
-              <w:rPr>
-                <w:rFonts w:ascii="Times New Roman" w:hAnsi="Times New Roman" w:cs="Times New Roman"/>
-              </w:rPr>
-            </w:pPr>
-            <w:r>
-              <w:rPr>
-                <w:rFonts w:ascii="Times New Roman" w:hAnsi="Times New Roman" w:cs="Times New Roman"/>
-              </w:rPr>
-              <w:t>2561102</w:t>
-            </w:r>
-            <w:r>
-              <w:rPr>
-                <w:rFonts w:ascii="Times New Roman" w:hAnsi="Times New Roman" w:cs="Times New Roman"/>
-              </w:rPr>
-              <w:t>2</w:t>
-            </w:r>
-          </w:p>
-          <w:p>
-            <w:pPr>
-              <w:jc w:val="center"/>
-              <w:rPr>
-                <w:rFonts w:ascii="Times New Roman" w:hAnsi="Times New Roman" w:cs="Times New Roman"/>
-              </w:rPr>
-            </w:pPr>
-            <w:r>
-              <w:rPr>
-                <w:rFonts w:ascii="Times New Roman" w:hAnsi="Times New Roman" w:cs="Times New Roman"/>
-              </w:rPr>
-              <w:t>2561102</w:t>
-            </w:r>
-            <w:r>
-              <w:rPr>
-                <w:rFonts w:ascii="Times New Roman" w:hAnsi="Times New Roman" w:cs="Times New Roman"/>
-              </w:rPr>
-              <w:t>3</w:t>
-            </w:r>
-          </w:p>
-          <w:p>
-            <w:pPr>
-              <w:jc w:val="center"/>
-              <w:rPr>
-                <w:rFonts w:ascii="Times New Roman" w:hAnsi="Times New Roman" w:cs="Times New Roman"/>
-              </w:rPr>
-            </w:pPr>
-            <w:r>
-              <w:rPr>
-                <w:rFonts w:ascii="Times New Roman" w:hAnsi="Times New Roman" w:cs="Times New Roman"/>
-              </w:rPr>
-              <w:t>2561102</w:t>
-            </w:r>
-            <w:r>
-              <w:rPr>
-                <w:rFonts w:ascii="Times New Roman" w:hAnsi="Times New Roman" w:cs="Times New Roman"/>
-              </w:rPr>
-              <w:t>4</w:t>
-            </w:r>
-          </w:p>
-          <w:p>
-            <w:pPr>
-              <w:jc w:val="center"/>
-              <w:rPr>
-                <w:rFonts w:ascii="Times New Roman" w:hAnsi="Times New Roman" w:cs="Times New Roman"/>
-              </w:rPr>
-            </w:pPr>
-            <w:r>
-              <w:rPr>
-                <w:rFonts w:ascii="Times New Roman" w:hAnsi="Times New Roman" w:cs="Times New Roman"/>
-              </w:rPr>
-              <w:t>2561102</w:t>
-            </w:r>
-            <w:r>
-              <w:rPr>
-                <w:rFonts w:ascii="Times New Roman" w:hAnsi="Times New Roman" w:cs="Times New Roman"/>
-              </w:rPr>
-              <w:t>5</w:t>
+              <w:t>25611021</w:t>
+            </w:r>
+          </w:p>
+          <w:p>
+            <w:pPr>
+              <w:jc w:val="center"/>
+              <w:rPr>
+                <w:rFonts w:ascii="Times New Roman" w:hAnsi="Times New Roman" w:cs="Times New Roman"/>
+              </w:rPr>
+            </w:pPr>
+            <w:r>
+              <w:rPr>
+                <w:rFonts w:ascii="Times New Roman" w:hAnsi="Times New Roman" w:cs="Times New Roman"/>
+              </w:rPr>
+              <w:t>25611022</w:t>
+            </w:r>
+          </w:p>
+          <w:p>
+            <w:pPr>
+              <w:jc w:val="center"/>
+              <w:rPr>
+                <w:rFonts w:ascii="Times New Roman" w:hAnsi="Times New Roman" w:cs="Times New Roman"/>
+              </w:rPr>
+            </w:pPr>
+            <w:r>
+              <w:rPr>
+                <w:rFonts w:ascii="Times New Roman" w:hAnsi="Times New Roman" w:cs="Times New Roman"/>
+              </w:rPr>
+              <w:t>25611023</w:t>
+            </w:r>
+          </w:p>
+          <w:p>
+            <w:pPr>
+              <w:jc w:val="center"/>
+              <w:rPr>
+                <w:rFonts w:ascii="Times New Roman" w:hAnsi="Times New Roman" w:cs="Times New Roman"/>
+              </w:rPr>
+            </w:pPr>
+            <w:r>
+              <w:rPr>
+                <w:rFonts w:ascii="Times New Roman" w:hAnsi="Times New Roman" w:cs="Times New Roman"/>
+              </w:rPr>
+              <w:t>25611024</w:t>
+            </w:r>
+          </w:p>
+          <w:p>
+            <w:pPr>
+              <w:jc w:val="center"/>
+              <w:rPr>
+                <w:rFonts w:ascii="Times New Roman" w:hAnsi="Times New Roman" w:cs="Times New Roman"/>
+              </w:rPr>
+            </w:pPr>
+            <w:r>
+              <w:rPr>
+                <w:rFonts w:ascii="Times New Roman" w:hAnsi="Times New Roman" w:cs="Times New Roman"/>
+              </w:rPr>
+              <w:t>25611025</w:t>
             </w:r>
           </w:p>
         </w:tc>
@@ -2289,13 +2199,7 @@
               <w:rPr>
                 <w:rFonts w:ascii="Times New Roman" w:hAnsi="Times New Roman" w:cs="Times New Roman"/>
               </w:rPr>
-              <w:t>9</w:t>
-            </w:r>
-            <w:r>
-              <w:rPr>
-                <w:rFonts w:ascii="Times New Roman" w:hAnsi="Times New Roman" w:cs="Times New Roman"/>
-              </w:rPr>
-              <w:t>0</w:t>
+              <w:t>90</w:t>
             </w:r>
           </w:p>
         </w:tc>
@@ -2315,41 +2219,29 @@
               <w:rPr>
                 <w:rFonts w:ascii="Times New Roman" w:hAnsi="Times New Roman" w:cs="Times New Roman"/>
               </w:rPr>
-              <w:t>Gap Free: 2561102</w:t>
-            </w:r>
-            <w:r>
-              <w:rPr>
-                <w:rFonts w:ascii="Times New Roman" w:hAnsi="Times New Roman" w:cs="Times New Roman"/>
-              </w:rPr>
-              <w:t>6</w:t>
-            </w:r>
-          </w:p>
-          <w:p>
-            <w:pPr>
-              <w:jc w:val="center"/>
-              <w:rPr>
-                <w:rFonts w:ascii="Times New Roman" w:hAnsi="Times New Roman" w:cs="Times New Roman"/>
-              </w:rPr>
-            </w:pPr>
-          </w:p>
-          <w:p>
-            <w:pPr>
-              <w:jc w:val="center"/>
-              <w:rPr>
-                <w:rFonts w:ascii="Times New Roman" w:hAnsi="Times New Roman" w:cs="Times New Roman"/>
-              </w:rPr>
-            </w:pPr>
-            <w:r>
-              <w:rPr>
-                <w:rFonts w:ascii="Times New Roman" w:hAnsi="Times New Roman" w:cs="Times New Roman"/>
-              </w:rPr>
-              <w:t>Steps: 2561102</w:t>
-            </w:r>
-            <w:r>
-              <w:rPr>
-                <w:rFonts w:ascii="Times New Roman" w:hAnsi="Times New Roman" w:cs="Times New Roman"/>
-              </w:rPr>
-              <w:t>7</w:t>
+              <w:t>Gap Free: 25611026</w:t>
+            </w:r>
+          </w:p>
+          <w:p>
+            <w:pPr>
+              <w:jc w:val="center"/>
+              <w:rPr>
+                <w:rFonts w:ascii="Times New Roman" w:hAnsi="Times New Roman" w:cs="Times New Roman"/>
+              </w:rPr>
+            </w:pPr>
+          </w:p>
+          <w:p>
+            <w:pPr>
+              <w:jc w:val="center"/>
+              <w:rPr>
+                <w:rFonts w:ascii="Times New Roman" w:hAnsi="Times New Roman" w:cs="Times New Roman"/>
+              </w:rPr>
+            </w:pPr>
+            <w:r>
+              <w:rPr>
+                <w:rFonts w:ascii="Times New Roman" w:hAnsi="Times New Roman" w:cs="Times New Roman"/>
+              </w:rPr>
+              <w:t>Steps: 25611027</w:t>
             </w:r>
           </w:p>
         </w:tc>
@@ -2375,54 +2267,967 @@
         <w:tc>
           <w:tcPr>
             <w:tcW w:w="992" w:type="dxa"/>
-          </w:tcPr>
-          <w:p/>
+            <w:vAlign w:val="center"/>
+          </w:tcPr>
+          <w:p>
+            <w:pPr>
+              <w:jc w:val="center"/>
+              <w:rPr>
+                <w:rFonts w:ascii="Times New Roman" w:hAnsi="Times New Roman" w:cs="Times New Roman"/>
+              </w:rPr>
+            </w:pPr>
+            <w:r>
+              <w:rPr>
+                <w:rFonts w:ascii="Times New Roman" w:hAnsi="Times New Roman" w:cs="Times New Roman"/>
+              </w:rPr>
+              <w:t>MA1</w:t>
+            </w:r>
+          </w:p>
         </w:tc>
         <w:tc>
           <w:tcPr>
             <w:tcW w:w="851" w:type="dxa"/>
-          </w:tcPr>
-          <w:p/>
+            <w:vAlign w:val="center"/>
+          </w:tcPr>
+          <w:p>
+            <w:pPr>
+              <w:jc w:val="center"/>
+              <w:rPr>
+                <w:rFonts w:ascii="Times New Roman" w:hAnsi="Times New Roman" w:cs="Times New Roman"/>
+              </w:rPr>
+            </w:pPr>
+          </w:p>
         </w:tc>
         <w:tc>
           <w:tcPr>
             <w:tcW w:w="3119" w:type="dxa"/>
-          </w:tcPr>
-          <w:p/>
+            <w:vAlign w:val="center"/>
+          </w:tcPr>
+          <w:p>
+            <w:pPr>
+              <w:jc w:val="center"/>
+              <w:rPr>
+                <w:rFonts w:ascii="Times New Roman" w:hAnsi="Times New Roman" w:cs="Times New Roman"/>
+              </w:rPr>
+            </w:pPr>
+          </w:p>
         </w:tc>
         <w:tc>
           <w:tcPr>
             <w:tcW w:w="2033" w:type="dxa"/>
-          </w:tcPr>
-          <w:p/>
+            <w:vAlign w:val="center"/>
+          </w:tcPr>
+          <w:p>
+            <w:pPr>
+              <w:jc w:val="center"/>
+              <w:rPr>
+                <w:rFonts w:ascii="Times New Roman" w:hAnsi="Times New Roman" w:cs="Times New Roman"/>
+              </w:rPr>
+            </w:pPr>
+            <w:r>
+              <w:rPr>
+                <w:rFonts w:ascii="Times New Roman" w:hAnsi="Times New Roman" w:cs="Times New Roman"/>
+              </w:rPr>
+              <w:t>18718009</w:t>
+            </w:r>
+          </w:p>
         </w:tc>
         <w:tc>
           <w:tcPr>
             <w:tcW w:w="2263" w:type="dxa"/>
-          </w:tcPr>
-          <w:p/>
+            <w:vAlign w:val="center"/>
+          </w:tcPr>
+          <w:p>
+            <w:pPr>
+              <w:jc w:val="center"/>
+              <w:rPr>
+                <w:rFonts w:ascii="Times New Roman" w:hAnsi="Times New Roman" w:cs="Times New Roman"/>
+              </w:rPr>
+            </w:pPr>
+            <w:r>
+              <w:rPr>
+                <w:rFonts w:ascii="Times New Roman" w:hAnsi="Times New Roman" w:cs="Times New Roman"/>
+              </w:rPr>
+              <w:t>187180</w:t>
+            </w:r>
+            <w:r>
+              <w:rPr>
+                <w:rFonts w:ascii="Times New Roman" w:hAnsi="Times New Roman" w:cs="Times New Roman"/>
+              </w:rPr>
+              <w:t>11</w:t>
+            </w:r>
+          </w:p>
+          <w:p>
+            <w:pPr>
+              <w:jc w:val="center"/>
+              <w:rPr>
+                <w:rFonts w:ascii="Times New Roman" w:hAnsi="Times New Roman" w:cs="Times New Roman"/>
+              </w:rPr>
+            </w:pPr>
+            <w:r>
+              <w:rPr>
+                <w:rFonts w:ascii="Times New Roman" w:hAnsi="Times New Roman" w:cs="Times New Roman"/>
+              </w:rPr>
+              <w:t>1871801</w:t>
+            </w:r>
+            <w:r>
+              <w:rPr>
+                <w:rFonts w:ascii="Times New Roman" w:hAnsi="Times New Roman" w:cs="Times New Roman"/>
+              </w:rPr>
+              <w:t>2</w:t>
+            </w:r>
+          </w:p>
+          <w:p>
+            <w:pPr>
+              <w:jc w:val="center"/>
+              <w:rPr>
+                <w:rFonts w:ascii="Times New Roman" w:hAnsi="Times New Roman" w:cs="Times New Roman"/>
+              </w:rPr>
+            </w:pPr>
+            <w:r>
+              <w:rPr>
+                <w:rFonts w:ascii="Times New Roman" w:hAnsi="Times New Roman" w:cs="Times New Roman"/>
+              </w:rPr>
+              <w:t>1871801</w:t>
+            </w:r>
+            <w:r>
+              <w:rPr>
+                <w:rFonts w:ascii="Times New Roman" w:hAnsi="Times New Roman" w:cs="Times New Roman"/>
+              </w:rPr>
+              <w:t>3</w:t>
+            </w:r>
+          </w:p>
+          <w:p>
+            <w:pPr>
+              <w:jc w:val="center"/>
+              <w:rPr>
+                <w:rFonts w:ascii="Times New Roman" w:hAnsi="Times New Roman" w:cs="Times New Roman"/>
+              </w:rPr>
+            </w:pPr>
+            <w:r>
+              <w:rPr>
+                <w:rFonts w:ascii="Times New Roman" w:hAnsi="Times New Roman" w:cs="Times New Roman"/>
+              </w:rPr>
+              <w:t>1871801</w:t>
+            </w:r>
+            <w:r>
+              <w:rPr>
+                <w:rFonts w:ascii="Times New Roman" w:hAnsi="Times New Roman" w:cs="Times New Roman"/>
+              </w:rPr>
+              <w:t>4</w:t>
+            </w:r>
+          </w:p>
+          <w:p>
+            <w:pPr>
+              <w:jc w:val="center"/>
+              <w:rPr>
+                <w:rFonts w:ascii="Times New Roman" w:hAnsi="Times New Roman" w:cs="Times New Roman"/>
+              </w:rPr>
+            </w:pPr>
+            <w:r>
+              <w:rPr>
+                <w:rFonts w:ascii="Times New Roman" w:hAnsi="Times New Roman" w:cs="Times New Roman"/>
+              </w:rPr>
+              <w:t>1871801</w:t>
+            </w:r>
+            <w:r>
+              <w:rPr>
+                <w:rFonts w:ascii="Times New Roman" w:hAnsi="Times New Roman" w:cs="Times New Roman"/>
+              </w:rPr>
+              <w:t>5</w:t>
+            </w:r>
+          </w:p>
         </w:tc>
         <w:tc>
           <w:tcPr>
             <w:tcW w:w="1709" w:type="dxa"/>
-          </w:tcPr>
-          <w:p/>
+            <w:vAlign w:val="center"/>
+          </w:tcPr>
+          <w:p>
+            <w:pPr>
+              <w:jc w:val="center"/>
+              <w:rPr>
+                <w:rFonts w:ascii="Times New Roman" w:hAnsi="Times New Roman" w:cs="Times New Roman"/>
+              </w:rPr>
+            </w:pPr>
+            <w:r>
+              <w:rPr>
+                <w:rFonts w:ascii="Times New Roman" w:hAnsi="Times New Roman" w:cs="Times New Roman"/>
+              </w:rPr>
+              <w:t>18718009-015.abf</w:t>
+            </w:r>
+          </w:p>
         </w:tc>
         <w:tc>
           <w:tcPr>
             <w:tcW w:w="3089" w:type="dxa"/>
-          </w:tcPr>
-          <w:p/>
+            <w:vAlign w:val="center"/>
+          </w:tcPr>
+          <w:p>
+            <w:pPr>
+              <w:jc w:val="center"/>
+              <w:rPr>
+                <w:rFonts w:ascii="Times New Roman" w:hAnsi="Times New Roman" w:cs="Times New Roman"/>
+              </w:rPr>
+            </w:pPr>
+          </w:p>
         </w:tc>
         <w:tc>
           <w:tcPr>
             <w:tcW w:w="1253" w:type="dxa"/>
-          </w:tcPr>
-          <w:p/>
+            <w:vAlign w:val="center"/>
+          </w:tcPr>
+          <w:p>
+            <w:pPr>
+              <w:jc w:val="center"/>
+              <w:rPr>
+                <w:rFonts w:ascii="Times New Roman" w:hAnsi="Times New Roman" w:cs="Times New Roman"/>
+              </w:rPr>
+            </w:pPr>
+          </w:p>
+        </w:tc>
+      </w:tr>
+      <w:tr>
+        <w:tc>
+          <w:tcPr>
+            <w:tcW w:w="992" w:type="dxa"/>
+            <w:vAlign w:val="center"/>
+          </w:tcPr>
+          <w:p>
+            <w:pPr>
+              <w:jc w:val="center"/>
+              <w:rPr>
+                <w:rFonts w:ascii="Times New Roman" w:hAnsi="Times New Roman" w:cs="Times New Roman"/>
+              </w:rPr>
+            </w:pPr>
+            <w:r>
+              <w:rPr>
+                <w:rFonts w:ascii="Times New Roman" w:hAnsi="Times New Roman" w:cs="Times New Roman"/>
+              </w:rPr>
+              <w:t>MA</w:t>
+            </w:r>
+            <w:r>
+              <w:rPr>
+                <w:rFonts w:ascii="Times New Roman" w:hAnsi="Times New Roman" w:cs="Times New Roman"/>
+              </w:rPr>
+              <w:t>2</w:t>
+            </w:r>
+          </w:p>
+        </w:tc>
+        <w:tc>
+          <w:tcPr>
+            <w:tcW w:w="851" w:type="dxa"/>
+            <w:vAlign w:val="center"/>
+          </w:tcPr>
+          <w:p>
+            <w:pPr>
+              <w:jc w:val="center"/>
+              <w:rPr>
+                <w:rFonts w:ascii="Times New Roman" w:hAnsi="Times New Roman" w:cs="Times New Roman"/>
+              </w:rPr>
+            </w:pPr>
+          </w:p>
+        </w:tc>
+        <w:tc>
+          <w:tcPr>
+            <w:tcW w:w="3119" w:type="dxa"/>
+            <w:vAlign w:val="center"/>
+          </w:tcPr>
+          <w:p>
+            <w:pPr>
+              <w:jc w:val="center"/>
+              <w:rPr>
+                <w:rFonts w:ascii="Times New Roman" w:hAnsi="Times New Roman" w:cs="Times New Roman"/>
+              </w:rPr>
+            </w:pPr>
+          </w:p>
+        </w:tc>
+        <w:tc>
+          <w:tcPr>
+            <w:tcW w:w="2033" w:type="dxa"/>
+            <w:vAlign w:val="center"/>
+          </w:tcPr>
+          <w:p>
+            <w:pPr>
+              <w:jc w:val="center"/>
+              <w:rPr>
+                <w:rFonts w:ascii="Times New Roman" w:hAnsi="Times New Roman" w:cs="Times New Roman"/>
+              </w:rPr>
+            </w:pPr>
+            <w:r>
+              <w:rPr>
+                <w:rFonts w:ascii="Times New Roman" w:hAnsi="Times New Roman" w:cs="Times New Roman"/>
+              </w:rPr>
+              <w:t>187180</w:t>
+            </w:r>
+            <w:r>
+              <w:rPr>
+                <w:rFonts w:ascii="Times New Roman" w:hAnsi="Times New Roman" w:cs="Times New Roman"/>
+              </w:rPr>
+              <w:t>20</w:t>
+            </w:r>
+          </w:p>
+        </w:tc>
+        <w:tc>
+          <w:tcPr>
+            <w:tcW w:w="2263" w:type="dxa"/>
+            <w:vAlign w:val="center"/>
+          </w:tcPr>
+          <w:p>
+            <w:pPr>
+              <w:jc w:val="center"/>
+              <w:rPr>
+                <w:rFonts w:ascii="Times New Roman" w:hAnsi="Times New Roman" w:cs="Times New Roman"/>
+              </w:rPr>
+            </w:pPr>
+            <w:r>
+              <w:rPr>
+                <w:rFonts w:ascii="Times New Roman" w:hAnsi="Times New Roman" w:cs="Times New Roman"/>
+              </w:rPr>
+              <w:t>1871802</w:t>
+            </w:r>
+            <w:r>
+              <w:rPr>
+                <w:rFonts w:ascii="Times New Roman" w:hAnsi="Times New Roman" w:cs="Times New Roman"/>
+              </w:rPr>
+              <w:t>2</w:t>
+            </w:r>
+          </w:p>
+          <w:p>
+            <w:pPr>
+              <w:jc w:val="center"/>
+              <w:rPr>
+                <w:rFonts w:ascii="Times New Roman" w:hAnsi="Times New Roman" w:cs="Times New Roman"/>
+              </w:rPr>
+            </w:pPr>
+            <w:r>
+              <w:rPr>
+                <w:rFonts w:ascii="Times New Roman" w:hAnsi="Times New Roman" w:cs="Times New Roman"/>
+              </w:rPr>
+              <w:t>1871802</w:t>
+            </w:r>
+            <w:r>
+              <w:rPr>
+                <w:rFonts w:ascii="Times New Roman" w:hAnsi="Times New Roman" w:cs="Times New Roman"/>
+              </w:rPr>
+              <w:t>3</w:t>
+            </w:r>
+          </w:p>
+          <w:p>
+            <w:pPr>
+              <w:jc w:val="center"/>
+              <w:rPr>
+                <w:rFonts w:ascii="Times New Roman" w:hAnsi="Times New Roman" w:cs="Times New Roman"/>
+              </w:rPr>
+            </w:pPr>
+            <w:r>
+              <w:rPr>
+                <w:rFonts w:ascii="Times New Roman" w:hAnsi="Times New Roman" w:cs="Times New Roman"/>
+              </w:rPr>
+              <w:t>1871802</w:t>
+            </w:r>
+            <w:r>
+              <w:rPr>
+                <w:rFonts w:ascii="Times New Roman" w:hAnsi="Times New Roman" w:cs="Times New Roman"/>
+              </w:rPr>
+              <w:t>4</w:t>
+            </w:r>
+          </w:p>
+          <w:p>
+            <w:pPr>
+              <w:jc w:val="center"/>
+              <w:rPr>
+                <w:rFonts w:ascii="Times New Roman" w:hAnsi="Times New Roman" w:cs="Times New Roman"/>
+              </w:rPr>
+            </w:pPr>
+            <w:r>
+              <w:rPr>
+                <w:rFonts w:ascii="Times New Roman" w:hAnsi="Times New Roman" w:cs="Times New Roman"/>
+              </w:rPr>
+              <w:t>1871802</w:t>
+            </w:r>
+            <w:r>
+              <w:rPr>
+                <w:rFonts w:ascii="Times New Roman" w:hAnsi="Times New Roman" w:cs="Times New Roman"/>
+              </w:rPr>
+              <w:t>5</w:t>
+            </w:r>
+          </w:p>
+          <w:p>
+            <w:pPr>
+              <w:jc w:val="center"/>
+              <w:rPr>
+                <w:rFonts w:ascii="Times New Roman" w:hAnsi="Times New Roman" w:cs="Times New Roman"/>
+              </w:rPr>
+            </w:pPr>
+            <w:r>
+              <w:rPr>
+                <w:rFonts w:ascii="Times New Roman" w:hAnsi="Times New Roman" w:cs="Times New Roman"/>
+              </w:rPr>
+              <w:t>1871802</w:t>
+            </w:r>
+            <w:r>
+              <w:rPr>
+                <w:rFonts w:ascii="Times New Roman" w:hAnsi="Times New Roman" w:cs="Times New Roman"/>
+              </w:rPr>
+              <w:t>6</w:t>
+            </w:r>
+          </w:p>
+        </w:tc>
+        <w:tc>
+          <w:tcPr>
+            <w:tcW w:w="1709" w:type="dxa"/>
+            <w:vAlign w:val="center"/>
+          </w:tcPr>
+          <w:p>
+            <w:pPr>
+              <w:jc w:val="center"/>
+              <w:rPr>
+                <w:rFonts w:ascii="Times New Roman" w:hAnsi="Times New Roman" w:cs="Times New Roman"/>
+              </w:rPr>
+            </w:pPr>
+            <w:r>
+              <w:rPr>
+                <w:rFonts w:ascii="Times New Roman" w:hAnsi="Times New Roman" w:cs="Times New Roman"/>
+              </w:rPr>
+              <w:t>187180</w:t>
+            </w:r>
+            <w:r>
+              <w:rPr>
+                <w:rFonts w:ascii="Times New Roman" w:hAnsi="Times New Roman" w:cs="Times New Roman"/>
+              </w:rPr>
+              <w:t>20</w:t>
+            </w:r>
+            <w:r>
+              <w:rPr>
+                <w:rFonts w:ascii="Times New Roman" w:hAnsi="Times New Roman" w:cs="Times New Roman"/>
+              </w:rPr>
+              <w:t>-0</w:t>
+            </w:r>
+            <w:r>
+              <w:rPr>
+                <w:rFonts w:ascii="Times New Roman" w:hAnsi="Times New Roman" w:cs="Times New Roman"/>
+              </w:rPr>
+              <w:t>26</w:t>
+            </w:r>
+            <w:r>
+              <w:rPr>
+                <w:rFonts w:ascii="Times New Roman" w:hAnsi="Times New Roman" w:cs="Times New Roman"/>
+              </w:rPr>
+              <w:t>.abf</w:t>
+            </w:r>
+          </w:p>
+        </w:tc>
+        <w:tc>
+          <w:tcPr>
+            <w:tcW w:w="3089" w:type="dxa"/>
+            <w:vAlign w:val="center"/>
+          </w:tcPr>
+          <w:p>
+            <w:pPr>
+              <w:jc w:val="center"/>
+              <w:rPr>
+                <w:rFonts w:ascii="Times New Roman" w:hAnsi="Times New Roman" w:cs="Times New Roman"/>
+              </w:rPr>
+            </w:pPr>
+          </w:p>
+        </w:tc>
+        <w:tc>
+          <w:tcPr>
+            <w:tcW w:w="1253" w:type="dxa"/>
+            <w:vAlign w:val="center"/>
+          </w:tcPr>
+          <w:p>
+            <w:pPr>
+              <w:jc w:val="center"/>
+              <w:rPr>
+                <w:rFonts w:ascii="Times New Roman" w:hAnsi="Times New Roman" w:cs="Times New Roman"/>
+              </w:rPr>
+            </w:pPr>
+          </w:p>
+        </w:tc>
+      </w:tr>
+      <w:tr>
+        <w:tc>
+          <w:tcPr>
+            <w:tcW w:w="992" w:type="dxa"/>
+            <w:vAlign w:val="center"/>
+          </w:tcPr>
+          <w:p>
+            <w:pPr>
+              <w:jc w:val="center"/>
+              <w:rPr>
+                <w:rFonts w:ascii="Times New Roman" w:hAnsi="Times New Roman" w:cs="Times New Roman"/>
+              </w:rPr>
+            </w:pPr>
+            <w:r>
+              <w:rPr>
+                <w:rFonts w:ascii="Times New Roman" w:hAnsi="Times New Roman" w:cs="Times New Roman"/>
+              </w:rPr>
+              <w:t>MA</w:t>
+            </w:r>
+            <w:r>
+              <w:rPr>
+                <w:rFonts w:ascii="Times New Roman" w:hAnsi="Times New Roman" w:cs="Times New Roman"/>
+              </w:rPr>
+              <w:t>3</w:t>
+            </w:r>
+          </w:p>
+        </w:tc>
+        <w:tc>
+          <w:tcPr>
+            <w:tcW w:w="851" w:type="dxa"/>
+            <w:vAlign w:val="center"/>
+          </w:tcPr>
+          <w:p>
+            <w:pPr>
+              <w:jc w:val="center"/>
+              <w:rPr>
+                <w:rFonts w:ascii="Times New Roman" w:hAnsi="Times New Roman" w:cs="Times New Roman"/>
+              </w:rPr>
+            </w:pPr>
+          </w:p>
+        </w:tc>
+        <w:tc>
+          <w:tcPr>
+            <w:tcW w:w="3119" w:type="dxa"/>
+            <w:vAlign w:val="center"/>
+          </w:tcPr>
+          <w:p>
+            <w:pPr>
+              <w:jc w:val="center"/>
+              <w:rPr>
+                <w:rFonts w:ascii="Times New Roman" w:hAnsi="Times New Roman" w:cs="Times New Roman"/>
+              </w:rPr>
+            </w:pPr>
+          </w:p>
+        </w:tc>
+        <w:tc>
+          <w:tcPr>
+            <w:tcW w:w="2033" w:type="dxa"/>
+            <w:vAlign w:val="center"/>
+          </w:tcPr>
+          <w:p>
+            <w:pPr>
+              <w:jc w:val="center"/>
+              <w:rPr>
+                <w:rFonts w:ascii="Times New Roman" w:hAnsi="Times New Roman" w:cs="Times New Roman"/>
+              </w:rPr>
+            </w:pPr>
+            <w:r>
+              <w:rPr>
+                <w:rFonts w:ascii="Times New Roman" w:hAnsi="Times New Roman" w:cs="Times New Roman"/>
+              </w:rPr>
+              <w:t>187180</w:t>
+            </w:r>
+            <w:r>
+              <w:rPr>
+                <w:rFonts w:ascii="Times New Roman" w:hAnsi="Times New Roman" w:cs="Times New Roman"/>
+              </w:rPr>
+              <w:t>30</w:t>
+            </w:r>
+          </w:p>
+        </w:tc>
+        <w:tc>
+          <w:tcPr>
+            <w:tcW w:w="2263" w:type="dxa"/>
+            <w:vAlign w:val="center"/>
+          </w:tcPr>
+          <w:p>
+            <w:pPr>
+              <w:jc w:val="center"/>
+              <w:rPr>
+                <w:rFonts w:ascii="Times New Roman" w:hAnsi="Times New Roman" w:cs="Times New Roman"/>
+              </w:rPr>
+            </w:pPr>
+            <w:r>
+              <w:rPr>
+                <w:rFonts w:ascii="Times New Roman" w:hAnsi="Times New Roman" w:cs="Times New Roman"/>
+              </w:rPr>
+              <w:t>187180</w:t>
+            </w:r>
+            <w:r>
+              <w:rPr>
+                <w:rFonts w:ascii="Times New Roman" w:hAnsi="Times New Roman" w:cs="Times New Roman"/>
+              </w:rPr>
+              <w:t>3</w:t>
+            </w:r>
+            <w:r>
+              <w:rPr>
+                <w:rFonts w:ascii="Times New Roman" w:hAnsi="Times New Roman" w:cs="Times New Roman"/>
+              </w:rPr>
+              <w:t>2</w:t>
+            </w:r>
+          </w:p>
+          <w:p>
+            <w:pPr>
+              <w:jc w:val="center"/>
+              <w:rPr>
+                <w:rFonts w:ascii="Times New Roman" w:hAnsi="Times New Roman" w:cs="Times New Roman"/>
+              </w:rPr>
+            </w:pPr>
+            <w:r>
+              <w:rPr>
+                <w:rFonts w:ascii="Times New Roman" w:hAnsi="Times New Roman" w:cs="Times New Roman"/>
+              </w:rPr>
+              <w:t>187180</w:t>
+            </w:r>
+            <w:r>
+              <w:rPr>
+                <w:rFonts w:ascii="Times New Roman" w:hAnsi="Times New Roman" w:cs="Times New Roman"/>
+              </w:rPr>
+              <w:t>3</w:t>
+            </w:r>
+            <w:r>
+              <w:rPr>
+                <w:rFonts w:ascii="Times New Roman" w:hAnsi="Times New Roman" w:cs="Times New Roman"/>
+              </w:rPr>
+              <w:t>3</w:t>
+            </w:r>
+          </w:p>
+          <w:p>
+            <w:pPr>
+              <w:jc w:val="center"/>
+              <w:rPr>
+                <w:rFonts w:ascii="Times New Roman" w:hAnsi="Times New Roman" w:cs="Times New Roman"/>
+              </w:rPr>
+            </w:pPr>
+            <w:r>
+              <w:rPr>
+                <w:rFonts w:ascii="Times New Roman" w:hAnsi="Times New Roman" w:cs="Times New Roman"/>
+              </w:rPr>
+              <w:t>187180</w:t>
+            </w:r>
+            <w:r>
+              <w:rPr>
+                <w:rFonts w:ascii="Times New Roman" w:hAnsi="Times New Roman" w:cs="Times New Roman"/>
+              </w:rPr>
+              <w:t>3</w:t>
+            </w:r>
+            <w:r>
+              <w:rPr>
+                <w:rFonts w:ascii="Times New Roman" w:hAnsi="Times New Roman" w:cs="Times New Roman"/>
+              </w:rPr>
+              <w:t>4</w:t>
+            </w:r>
+          </w:p>
+          <w:p>
+            <w:pPr>
+              <w:jc w:val="center"/>
+              <w:rPr>
+                <w:rFonts w:ascii="Times New Roman" w:hAnsi="Times New Roman" w:cs="Times New Roman"/>
+              </w:rPr>
+            </w:pPr>
+            <w:r>
+              <w:rPr>
+                <w:rFonts w:ascii="Times New Roman" w:hAnsi="Times New Roman" w:cs="Times New Roman"/>
+              </w:rPr>
+              <w:t>187180</w:t>
+            </w:r>
+            <w:r>
+              <w:rPr>
+                <w:rFonts w:ascii="Times New Roman" w:hAnsi="Times New Roman" w:cs="Times New Roman"/>
+              </w:rPr>
+              <w:t>3</w:t>
+            </w:r>
+            <w:r>
+              <w:rPr>
+                <w:rFonts w:ascii="Times New Roman" w:hAnsi="Times New Roman" w:cs="Times New Roman"/>
+              </w:rPr>
+              <w:t>5</w:t>
+            </w:r>
+          </w:p>
+          <w:p>
+            <w:pPr>
+              <w:jc w:val="center"/>
+              <w:rPr>
+                <w:rFonts w:ascii="Times New Roman" w:hAnsi="Times New Roman" w:cs="Times New Roman"/>
+              </w:rPr>
+            </w:pPr>
+            <w:r>
+              <w:rPr>
+                <w:rFonts w:ascii="Times New Roman" w:hAnsi="Times New Roman" w:cs="Times New Roman"/>
+              </w:rPr>
+              <w:t>187180</w:t>
+            </w:r>
+            <w:r>
+              <w:rPr>
+                <w:rFonts w:ascii="Times New Roman" w:hAnsi="Times New Roman" w:cs="Times New Roman"/>
+              </w:rPr>
+              <w:t>36</w:t>
+            </w:r>
+          </w:p>
+        </w:tc>
+        <w:tc>
+          <w:tcPr>
+            <w:tcW w:w="1709" w:type="dxa"/>
+            <w:vAlign w:val="center"/>
+          </w:tcPr>
+          <w:p>
+            <w:pPr>
+              <w:jc w:val="center"/>
+              <w:rPr>
+                <w:rFonts w:ascii="Times New Roman" w:hAnsi="Times New Roman" w:cs="Times New Roman"/>
+              </w:rPr>
+            </w:pPr>
+            <w:r>
+              <w:rPr>
+                <w:rFonts w:ascii="Times New Roman" w:hAnsi="Times New Roman" w:cs="Times New Roman"/>
+              </w:rPr>
+              <w:t>18718009-015.abf</w:t>
+            </w:r>
+          </w:p>
+        </w:tc>
+        <w:tc>
+          <w:tcPr>
+            <w:tcW w:w="3089" w:type="dxa"/>
+            <w:vAlign w:val="center"/>
+          </w:tcPr>
+          <w:p>
+            <w:pPr>
+              <w:jc w:val="center"/>
+              <w:rPr>
+                <w:rFonts w:ascii="Times New Roman" w:hAnsi="Times New Roman" w:cs="Times New Roman"/>
+              </w:rPr>
+            </w:pPr>
+          </w:p>
+        </w:tc>
+        <w:tc>
+          <w:tcPr>
+            <w:tcW w:w="1253" w:type="dxa"/>
+            <w:vAlign w:val="center"/>
+          </w:tcPr>
+          <w:p>
+            <w:pPr>
+              <w:jc w:val="center"/>
+              <w:rPr>
+                <w:rFonts w:ascii="Times New Roman" w:hAnsi="Times New Roman" w:cs="Times New Roman"/>
+              </w:rPr>
+            </w:pPr>
+          </w:p>
+        </w:tc>
+      </w:tr>
+      <w:tr>
+        <w:tc>
+          <w:tcPr>
+            <w:tcW w:w="992" w:type="dxa"/>
+          </w:tcPr>
+          <w:p>
+            <w:pPr>
+              <w:jc w:val="center"/>
+              <w:rPr>
+                <w:rFonts w:ascii="Times New Roman" w:hAnsi="Times New Roman" w:cs="Times New Roman"/>
+              </w:rPr>
+            </w:pPr>
+          </w:p>
+        </w:tc>
+        <w:tc>
+          <w:tcPr>
+            <w:tcW w:w="851" w:type="dxa"/>
+          </w:tcPr>
+          <w:p>
+            <w:pPr>
+              <w:jc w:val="center"/>
+              <w:rPr>
+                <w:rFonts w:ascii="Times New Roman" w:hAnsi="Times New Roman" w:cs="Times New Roman"/>
+              </w:rPr>
+            </w:pPr>
+          </w:p>
+        </w:tc>
+        <w:tc>
+          <w:tcPr>
+            <w:tcW w:w="3119" w:type="dxa"/>
+          </w:tcPr>
+          <w:p>
+            <w:pPr>
+              <w:jc w:val="center"/>
+              <w:rPr>
+                <w:rFonts w:ascii="Times New Roman" w:hAnsi="Times New Roman" w:cs="Times New Roman"/>
+              </w:rPr>
+            </w:pPr>
+          </w:p>
+        </w:tc>
+        <w:tc>
+          <w:tcPr>
+            <w:tcW w:w="2033" w:type="dxa"/>
+          </w:tcPr>
+          <w:p>
+            <w:pPr>
+              <w:jc w:val="center"/>
+              <w:rPr>
+                <w:rFonts w:ascii="Times New Roman" w:hAnsi="Times New Roman" w:cs="Times New Roman"/>
+              </w:rPr>
+            </w:pPr>
+          </w:p>
+        </w:tc>
+        <w:tc>
+          <w:tcPr>
+            <w:tcW w:w="2263" w:type="dxa"/>
+          </w:tcPr>
+          <w:p>
+            <w:pPr>
+              <w:jc w:val="center"/>
+              <w:rPr>
+                <w:rFonts w:ascii="Times New Roman" w:hAnsi="Times New Roman" w:cs="Times New Roman"/>
+              </w:rPr>
+            </w:pPr>
+          </w:p>
+        </w:tc>
+        <w:tc>
+          <w:tcPr>
+            <w:tcW w:w="1709" w:type="dxa"/>
+          </w:tcPr>
+          <w:p>
+            <w:pPr>
+              <w:jc w:val="center"/>
+              <w:rPr>
+                <w:rFonts w:ascii="Times New Roman" w:hAnsi="Times New Roman" w:cs="Times New Roman"/>
+              </w:rPr>
+            </w:pPr>
+          </w:p>
+        </w:tc>
+        <w:tc>
+          <w:tcPr>
+            <w:tcW w:w="3089" w:type="dxa"/>
+          </w:tcPr>
+          <w:p>
+            <w:pPr>
+              <w:jc w:val="center"/>
+              <w:rPr>
+                <w:rFonts w:ascii="Times New Roman" w:hAnsi="Times New Roman" w:cs="Times New Roman"/>
+              </w:rPr>
+            </w:pPr>
+          </w:p>
+        </w:tc>
+        <w:tc>
+          <w:tcPr>
+            <w:tcW w:w="1253" w:type="dxa"/>
+          </w:tcPr>
+          <w:p>
+            <w:pPr>
+              <w:jc w:val="center"/>
+              <w:rPr>
+                <w:rFonts w:ascii="Times New Roman" w:hAnsi="Times New Roman" w:cs="Times New Roman"/>
+              </w:rPr>
+            </w:pPr>
+          </w:p>
+        </w:tc>
+      </w:tr>
+      <w:tr>
+        <w:tc>
+          <w:tcPr>
+            <w:tcW w:w="992" w:type="dxa"/>
+          </w:tcPr>
+          <w:p>
+            <w:pPr>
+              <w:jc w:val="center"/>
+              <w:rPr>
+                <w:rFonts w:ascii="Times New Roman" w:hAnsi="Times New Roman" w:cs="Times New Roman"/>
+              </w:rPr>
+            </w:pPr>
+          </w:p>
+        </w:tc>
+        <w:tc>
+          <w:tcPr>
+            <w:tcW w:w="851" w:type="dxa"/>
+          </w:tcPr>
+          <w:p>
+            <w:pPr>
+              <w:jc w:val="center"/>
+              <w:rPr>
+                <w:rFonts w:ascii="Times New Roman" w:hAnsi="Times New Roman" w:cs="Times New Roman"/>
+              </w:rPr>
+            </w:pPr>
+          </w:p>
+        </w:tc>
+        <w:tc>
+          <w:tcPr>
+            <w:tcW w:w="3119" w:type="dxa"/>
+          </w:tcPr>
+          <w:p>
+            <w:pPr>
+              <w:jc w:val="center"/>
+              <w:rPr>
+                <w:rFonts w:ascii="Times New Roman" w:hAnsi="Times New Roman" w:cs="Times New Roman"/>
+              </w:rPr>
+            </w:pPr>
+          </w:p>
+        </w:tc>
+        <w:tc>
+          <w:tcPr>
+            <w:tcW w:w="2033" w:type="dxa"/>
+          </w:tcPr>
+          <w:p>
+            <w:pPr>
+              <w:jc w:val="center"/>
+              <w:rPr>
+                <w:rFonts w:ascii="Times New Roman" w:hAnsi="Times New Roman" w:cs="Times New Roman"/>
+              </w:rPr>
+            </w:pPr>
+          </w:p>
+        </w:tc>
+        <w:tc>
+          <w:tcPr>
+            <w:tcW w:w="2263" w:type="dxa"/>
+          </w:tcPr>
+          <w:p>
+            <w:pPr>
+              <w:jc w:val="center"/>
+              <w:rPr>
+                <w:rFonts w:ascii="Times New Roman" w:hAnsi="Times New Roman" w:cs="Times New Roman"/>
+              </w:rPr>
+            </w:pPr>
+          </w:p>
+        </w:tc>
+        <w:tc>
+          <w:tcPr>
+            <w:tcW w:w="1709" w:type="dxa"/>
+          </w:tcPr>
+          <w:p>
+            <w:pPr>
+              <w:jc w:val="center"/>
+              <w:rPr>
+                <w:rFonts w:ascii="Times New Roman" w:hAnsi="Times New Roman" w:cs="Times New Roman"/>
+              </w:rPr>
+            </w:pPr>
+          </w:p>
+        </w:tc>
+        <w:tc>
+          <w:tcPr>
+            <w:tcW w:w="3089" w:type="dxa"/>
+          </w:tcPr>
+          <w:p>
+            <w:pPr>
+              <w:jc w:val="center"/>
+              <w:rPr>
+                <w:rFonts w:ascii="Times New Roman" w:hAnsi="Times New Roman" w:cs="Times New Roman"/>
+              </w:rPr>
+            </w:pPr>
+          </w:p>
+        </w:tc>
+        <w:tc>
+          <w:tcPr>
+            <w:tcW w:w="1253" w:type="dxa"/>
+          </w:tcPr>
+          <w:p>
+            <w:pPr>
+              <w:jc w:val="center"/>
+              <w:rPr>
+                <w:rFonts w:ascii="Times New Roman" w:hAnsi="Times New Roman" w:cs="Times New Roman"/>
+              </w:rPr>
+            </w:pPr>
+          </w:p>
         </w:tc>
       </w:tr>
     </w:tbl>
-    <w:p/>
+    <w:p>
+      <w:pPr>
+        <w:jc w:val="center"/>
+        <w:rPr>
+          <w:rFonts w:ascii="Times New Roman" w:hAnsi="Times New Roman" w:cs="Times New Roman"/>
+        </w:rPr>
+      </w:pPr>
+    </w:p>
     <w:sectPr>
       <w:pgSz w:w="15840" w:h="12220" w:orient="landscape"/>
       <w:pgMar w:top="1440" w:right="1440" w:bottom="1440" w:left="1440" w:header="708" w:footer="708" w:gutter="0"/>

</xml_diff>

<commit_message>
added new AM251 acute cell
</commit_message>
<xml_diff>
--- a/Data/Recording_Key_Honours.docx
+++ b/Data/Recording_Key_Honours.docx
@@ -10,14 +10,14 @@
         <w:tblLook w:val="04A0" w:firstRow="1" w:lastRow="0" w:firstColumn="1" w:lastColumn="0" w:noHBand="0" w:noVBand="1"/>
       </w:tblPr>
       <w:tblGrid>
-        <w:gridCol w:w="992"/>
-        <w:gridCol w:w="851"/>
-        <w:gridCol w:w="3119"/>
+        <w:gridCol w:w="1057"/>
+        <w:gridCol w:w="848"/>
+        <w:gridCol w:w="3095"/>
         <w:gridCol w:w="2033"/>
-        <w:gridCol w:w="2263"/>
+        <w:gridCol w:w="2258"/>
         <w:gridCol w:w="1709"/>
-        <w:gridCol w:w="3089"/>
-        <w:gridCol w:w="1253"/>
+        <w:gridCol w:w="3066"/>
+        <w:gridCol w:w="1243"/>
       </w:tblGrid>
       <w:tr>
         <w:tc>
@@ -2348,93 +2348,63 @@
               <w:rPr>
                 <w:rFonts w:ascii="Times New Roman" w:hAnsi="Times New Roman" w:cs="Times New Roman"/>
               </w:rPr>
-              <w:t>187180</w:t>
-            </w:r>
-            <w:r>
-              <w:rPr>
-                <w:rFonts w:ascii="Times New Roman" w:hAnsi="Times New Roman" w:cs="Times New Roman"/>
-              </w:rPr>
-              <w:t>11</w:t>
-            </w:r>
-          </w:p>
-          <w:p>
-            <w:pPr>
-              <w:jc w:val="center"/>
-              <w:rPr>
-                <w:rFonts w:ascii="Times New Roman" w:hAnsi="Times New Roman" w:cs="Times New Roman"/>
-              </w:rPr>
-            </w:pPr>
-            <w:r>
-              <w:rPr>
-                <w:rFonts w:ascii="Times New Roman" w:hAnsi="Times New Roman" w:cs="Times New Roman"/>
-              </w:rPr>
-              <w:t>1871801</w:t>
-            </w:r>
-            <w:r>
-              <w:rPr>
-                <w:rFonts w:ascii="Times New Roman" w:hAnsi="Times New Roman" w:cs="Times New Roman"/>
-              </w:rPr>
-              <w:t>2</w:t>
-            </w:r>
-          </w:p>
-          <w:p>
-            <w:pPr>
-              <w:jc w:val="center"/>
-              <w:rPr>
-                <w:rFonts w:ascii="Times New Roman" w:hAnsi="Times New Roman" w:cs="Times New Roman"/>
-              </w:rPr>
-            </w:pPr>
-            <w:r>
-              <w:rPr>
-                <w:rFonts w:ascii="Times New Roman" w:hAnsi="Times New Roman" w:cs="Times New Roman"/>
-              </w:rPr>
-              <w:t>1871801</w:t>
-            </w:r>
-            <w:r>
-              <w:rPr>
-                <w:rFonts w:ascii="Times New Roman" w:hAnsi="Times New Roman" w:cs="Times New Roman"/>
-              </w:rPr>
-              <w:t>3</w:t>
-            </w:r>
-          </w:p>
-          <w:p>
-            <w:pPr>
-              <w:jc w:val="center"/>
-              <w:rPr>
-                <w:rFonts w:ascii="Times New Roman" w:hAnsi="Times New Roman" w:cs="Times New Roman"/>
-              </w:rPr>
-            </w:pPr>
-            <w:r>
-              <w:rPr>
-                <w:rFonts w:ascii="Times New Roman" w:hAnsi="Times New Roman" w:cs="Times New Roman"/>
-              </w:rPr>
-              <w:t>1871801</w:t>
-            </w:r>
-            <w:r>
-              <w:rPr>
-                <w:rFonts w:ascii="Times New Roman" w:hAnsi="Times New Roman" w:cs="Times New Roman"/>
-              </w:rPr>
-              <w:t>4</w:t>
-            </w:r>
-          </w:p>
-          <w:p>
-            <w:pPr>
-              <w:jc w:val="center"/>
-              <w:rPr>
-                <w:rFonts w:ascii="Times New Roman" w:hAnsi="Times New Roman" w:cs="Times New Roman"/>
-              </w:rPr>
-            </w:pPr>
-            <w:r>
-              <w:rPr>
-                <w:rFonts w:ascii="Times New Roman" w:hAnsi="Times New Roman" w:cs="Times New Roman"/>
-              </w:rPr>
-              <w:t>1871801</w:t>
-            </w:r>
-            <w:r>
-              <w:rPr>
-                <w:rFonts w:ascii="Times New Roman" w:hAnsi="Times New Roman" w:cs="Times New Roman"/>
-              </w:rPr>
-              <w:t>5</w:t>
+              <w:t>18718011</w:t>
+            </w:r>
+          </w:p>
+          <w:p>
+            <w:pPr>
+              <w:jc w:val="center"/>
+              <w:rPr>
+                <w:rFonts w:ascii="Times New Roman" w:hAnsi="Times New Roman" w:cs="Times New Roman"/>
+              </w:rPr>
+            </w:pPr>
+            <w:r>
+              <w:rPr>
+                <w:rFonts w:ascii="Times New Roman" w:hAnsi="Times New Roman" w:cs="Times New Roman"/>
+              </w:rPr>
+              <w:t>18718012</w:t>
+            </w:r>
+          </w:p>
+          <w:p>
+            <w:pPr>
+              <w:jc w:val="center"/>
+              <w:rPr>
+                <w:rFonts w:ascii="Times New Roman" w:hAnsi="Times New Roman" w:cs="Times New Roman"/>
+              </w:rPr>
+            </w:pPr>
+            <w:r>
+              <w:rPr>
+                <w:rFonts w:ascii="Times New Roman" w:hAnsi="Times New Roman" w:cs="Times New Roman"/>
+              </w:rPr>
+              <w:t>18718013</w:t>
+            </w:r>
+          </w:p>
+          <w:p>
+            <w:pPr>
+              <w:jc w:val="center"/>
+              <w:rPr>
+                <w:rFonts w:ascii="Times New Roman" w:hAnsi="Times New Roman" w:cs="Times New Roman"/>
+              </w:rPr>
+            </w:pPr>
+            <w:r>
+              <w:rPr>
+                <w:rFonts w:ascii="Times New Roman" w:hAnsi="Times New Roman" w:cs="Times New Roman"/>
+              </w:rPr>
+              <w:t>18718014</w:t>
+            </w:r>
+          </w:p>
+          <w:p>
+            <w:pPr>
+              <w:jc w:val="center"/>
+              <w:rPr>
+                <w:rFonts w:ascii="Times New Roman" w:hAnsi="Times New Roman" w:cs="Times New Roman"/>
+              </w:rPr>
+            </w:pPr>
+            <w:r>
+              <w:rPr>
+                <w:rFonts w:ascii="Times New Roman" w:hAnsi="Times New Roman" w:cs="Times New Roman"/>
+              </w:rPr>
+              <w:t>18718015</w:t>
             </w:r>
           </w:p>
         </w:tc>
@@ -2504,13 +2474,7 @@
               <w:rPr>
                 <w:rFonts w:ascii="Times New Roman" w:hAnsi="Times New Roman" w:cs="Times New Roman"/>
               </w:rPr>
-              <w:t>MA</w:t>
-            </w:r>
-            <w:r>
-              <w:rPr>
-                <w:rFonts w:ascii="Times New Roman" w:hAnsi="Times New Roman" w:cs="Times New Roman"/>
-              </w:rPr>
-              <w:t>2</w:t>
+              <w:t>MA2</w:t>
             </w:r>
           </w:p>
         </w:tc>
@@ -2558,13 +2522,7 @@
               <w:rPr>
                 <w:rFonts w:ascii="Times New Roman" w:hAnsi="Times New Roman" w:cs="Times New Roman"/>
               </w:rPr>
-              <w:t>187180</w:t>
-            </w:r>
-            <w:r>
-              <w:rPr>
-                <w:rFonts w:ascii="Times New Roman" w:hAnsi="Times New Roman" w:cs="Times New Roman"/>
-              </w:rPr>
-              <w:t>20</w:t>
+              <w:t>18718020</w:t>
             </w:r>
           </w:p>
         </w:tc>
@@ -2584,93 +2542,63 @@
               <w:rPr>
                 <w:rFonts w:ascii="Times New Roman" w:hAnsi="Times New Roman" w:cs="Times New Roman"/>
               </w:rPr>
-              <w:t>1871802</w:t>
-            </w:r>
-            <w:r>
-              <w:rPr>
-                <w:rFonts w:ascii="Times New Roman" w:hAnsi="Times New Roman" w:cs="Times New Roman"/>
-              </w:rPr>
-              <w:t>2</w:t>
-            </w:r>
-          </w:p>
-          <w:p>
-            <w:pPr>
-              <w:jc w:val="center"/>
-              <w:rPr>
-                <w:rFonts w:ascii="Times New Roman" w:hAnsi="Times New Roman" w:cs="Times New Roman"/>
-              </w:rPr>
-            </w:pPr>
-            <w:r>
-              <w:rPr>
-                <w:rFonts w:ascii="Times New Roman" w:hAnsi="Times New Roman" w:cs="Times New Roman"/>
-              </w:rPr>
-              <w:t>1871802</w:t>
-            </w:r>
-            <w:r>
-              <w:rPr>
-                <w:rFonts w:ascii="Times New Roman" w:hAnsi="Times New Roman" w:cs="Times New Roman"/>
-              </w:rPr>
-              <w:t>3</w:t>
-            </w:r>
-          </w:p>
-          <w:p>
-            <w:pPr>
-              <w:jc w:val="center"/>
-              <w:rPr>
-                <w:rFonts w:ascii="Times New Roman" w:hAnsi="Times New Roman" w:cs="Times New Roman"/>
-              </w:rPr>
-            </w:pPr>
-            <w:r>
-              <w:rPr>
-                <w:rFonts w:ascii="Times New Roman" w:hAnsi="Times New Roman" w:cs="Times New Roman"/>
-              </w:rPr>
-              <w:t>1871802</w:t>
-            </w:r>
-            <w:r>
-              <w:rPr>
-                <w:rFonts w:ascii="Times New Roman" w:hAnsi="Times New Roman" w:cs="Times New Roman"/>
-              </w:rPr>
-              <w:t>4</w:t>
-            </w:r>
-          </w:p>
-          <w:p>
-            <w:pPr>
-              <w:jc w:val="center"/>
-              <w:rPr>
-                <w:rFonts w:ascii="Times New Roman" w:hAnsi="Times New Roman" w:cs="Times New Roman"/>
-              </w:rPr>
-            </w:pPr>
-            <w:r>
-              <w:rPr>
-                <w:rFonts w:ascii="Times New Roman" w:hAnsi="Times New Roman" w:cs="Times New Roman"/>
-              </w:rPr>
-              <w:t>1871802</w:t>
-            </w:r>
-            <w:r>
-              <w:rPr>
-                <w:rFonts w:ascii="Times New Roman" w:hAnsi="Times New Roman" w:cs="Times New Roman"/>
-              </w:rPr>
-              <w:t>5</w:t>
-            </w:r>
-          </w:p>
-          <w:p>
-            <w:pPr>
-              <w:jc w:val="center"/>
-              <w:rPr>
-                <w:rFonts w:ascii="Times New Roman" w:hAnsi="Times New Roman" w:cs="Times New Roman"/>
-              </w:rPr>
-            </w:pPr>
-            <w:r>
-              <w:rPr>
-                <w:rFonts w:ascii="Times New Roman" w:hAnsi="Times New Roman" w:cs="Times New Roman"/>
-              </w:rPr>
-              <w:t>1871802</w:t>
-            </w:r>
-            <w:r>
-              <w:rPr>
-                <w:rFonts w:ascii="Times New Roman" w:hAnsi="Times New Roman" w:cs="Times New Roman"/>
-              </w:rPr>
-              <w:t>6</w:t>
+              <w:t>18718022</w:t>
+            </w:r>
+          </w:p>
+          <w:p>
+            <w:pPr>
+              <w:jc w:val="center"/>
+              <w:rPr>
+                <w:rFonts w:ascii="Times New Roman" w:hAnsi="Times New Roman" w:cs="Times New Roman"/>
+              </w:rPr>
+            </w:pPr>
+            <w:r>
+              <w:rPr>
+                <w:rFonts w:ascii="Times New Roman" w:hAnsi="Times New Roman" w:cs="Times New Roman"/>
+              </w:rPr>
+              <w:t>18718023</w:t>
+            </w:r>
+          </w:p>
+          <w:p>
+            <w:pPr>
+              <w:jc w:val="center"/>
+              <w:rPr>
+                <w:rFonts w:ascii="Times New Roman" w:hAnsi="Times New Roman" w:cs="Times New Roman"/>
+              </w:rPr>
+            </w:pPr>
+            <w:r>
+              <w:rPr>
+                <w:rFonts w:ascii="Times New Roman" w:hAnsi="Times New Roman" w:cs="Times New Roman"/>
+              </w:rPr>
+              <w:t>18718024</w:t>
+            </w:r>
+          </w:p>
+          <w:p>
+            <w:pPr>
+              <w:jc w:val="center"/>
+              <w:rPr>
+                <w:rFonts w:ascii="Times New Roman" w:hAnsi="Times New Roman" w:cs="Times New Roman"/>
+              </w:rPr>
+            </w:pPr>
+            <w:r>
+              <w:rPr>
+                <w:rFonts w:ascii="Times New Roman" w:hAnsi="Times New Roman" w:cs="Times New Roman"/>
+              </w:rPr>
+              <w:t>18718025</w:t>
+            </w:r>
+          </w:p>
+          <w:p>
+            <w:pPr>
+              <w:jc w:val="center"/>
+              <w:rPr>
+                <w:rFonts w:ascii="Times New Roman" w:hAnsi="Times New Roman" w:cs="Times New Roman"/>
+              </w:rPr>
+            </w:pPr>
+            <w:r>
+              <w:rPr>
+                <w:rFonts w:ascii="Times New Roman" w:hAnsi="Times New Roman" w:cs="Times New Roman"/>
+              </w:rPr>
+              <w:t>18718026</w:t>
             </w:r>
           </w:p>
         </w:tc>
@@ -2690,31 +2618,7 @@
               <w:rPr>
                 <w:rFonts w:ascii="Times New Roman" w:hAnsi="Times New Roman" w:cs="Times New Roman"/>
               </w:rPr>
-              <w:t>187180</w:t>
-            </w:r>
-            <w:r>
-              <w:rPr>
-                <w:rFonts w:ascii="Times New Roman" w:hAnsi="Times New Roman" w:cs="Times New Roman"/>
-              </w:rPr>
-              <w:t>20</w:t>
-            </w:r>
-            <w:r>
-              <w:rPr>
-                <w:rFonts w:ascii="Times New Roman" w:hAnsi="Times New Roman" w:cs="Times New Roman"/>
-              </w:rPr>
-              <w:t>-0</w:t>
-            </w:r>
-            <w:r>
-              <w:rPr>
-                <w:rFonts w:ascii="Times New Roman" w:hAnsi="Times New Roman" w:cs="Times New Roman"/>
-              </w:rPr>
-              <w:t>26</w:t>
-            </w:r>
-            <w:r>
-              <w:rPr>
-                <w:rFonts w:ascii="Times New Roman" w:hAnsi="Times New Roman" w:cs="Times New Roman"/>
-              </w:rPr>
-              <w:t>.abf</w:t>
+              <w:t>18718020-026.abf</w:t>
             </w:r>
           </w:p>
         </w:tc>
@@ -2764,13 +2668,7 @@
               <w:rPr>
                 <w:rFonts w:ascii="Times New Roman" w:hAnsi="Times New Roman" w:cs="Times New Roman"/>
               </w:rPr>
-              <w:t>MA</w:t>
-            </w:r>
-            <w:r>
-              <w:rPr>
-                <w:rFonts w:ascii="Times New Roman" w:hAnsi="Times New Roman" w:cs="Times New Roman"/>
-              </w:rPr>
-              <w:t>3</w:t>
+              <w:t>MA3</w:t>
             </w:r>
           </w:p>
         </w:tc>
@@ -2818,13 +2716,7 @@
               <w:rPr>
                 <w:rFonts w:ascii="Times New Roman" w:hAnsi="Times New Roman" w:cs="Times New Roman"/>
               </w:rPr>
-              <w:t>187180</w:t>
-            </w:r>
-            <w:r>
-              <w:rPr>
-                <w:rFonts w:ascii="Times New Roman" w:hAnsi="Times New Roman" w:cs="Times New Roman"/>
-              </w:rPr>
-              <w:t>30</w:t>
+              <w:t>18718030</w:t>
             </w:r>
           </w:p>
         </w:tc>
@@ -2844,144 +2736,215 @@
               <w:rPr>
                 <w:rFonts w:ascii="Times New Roman" w:hAnsi="Times New Roman" w:cs="Times New Roman"/>
               </w:rPr>
-              <w:t>187180</w:t>
-            </w:r>
-            <w:r>
-              <w:rPr>
-                <w:rFonts w:ascii="Times New Roman" w:hAnsi="Times New Roman" w:cs="Times New Roman"/>
-              </w:rPr>
-              <w:t>3</w:t>
-            </w:r>
-            <w:r>
-              <w:rPr>
-                <w:rFonts w:ascii="Times New Roman" w:hAnsi="Times New Roman" w:cs="Times New Roman"/>
-              </w:rPr>
-              <w:t>2</w:t>
-            </w:r>
-          </w:p>
-          <w:p>
-            <w:pPr>
-              <w:jc w:val="center"/>
-              <w:rPr>
-                <w:rFonts w:ascii="Times New Roman" w:hAnsi="Times New Roman" w:cs="Times New Roman"/>
-              </w:rPr>
-            </w:pPr>
-            <w:r>
-              <w:rPr>
-                <w:rFonts w:ascii="Times New Roman" w:hAnsi="Times New Roman" w:cs="Times New Roman"/>
-              </w:rPr>
-              <w:t>187180</w:t>
-            </w:r>
-            <w:r>
-              <w:rPr>
-                <w:rFonts w:ascii="Times New Roman" w:hAnsi="Times New Roman" w:cs="Times New Roman"/>
-              </w:rPr>
-              <w:t>3</w:t>
-            </w:r>
-            <w:r>
-              <w:rPr>
-                <w:rFonts w:ascii="Times New Roman" w:hAnsi="Times New Roman" w:cs="Times New Roman"/>
-              </w:rPr>
-              <w:t>3</w:t>
-            </w:r>
-          </w:p>
-          <w:p>
-            <w:pPr>
-              <w:jc w:val="center"/>
-              <w:rPr>
-                <w:rFonts w:ascii="Times New Roman" w:hAnsi="Times New Roman" w:cs="Times New Roman"/>
-              </w:rPr>
-            </w:pPr>
-            <w:r>
-              <w:rPr>
-                <w:rFonts w:ascii="Times New Roman" w:hAnsi="Times New Roman" w:cs="Times New Roman"/>
-              </w:rPr>
-              <w:t>187180</w:t>
-            </w:r>
-            <w:r>
-              <w:rPr>
-                <w:rFonts w:ascii="Times New Roman" w:hAnsi="Times New Roman" w:cs="Times New Roman"/>
-              </w:rPr>
-              <w:t>3</w:t>
-            </w:r>
-            <w:r>
-              <w:rPr>
-                <w:rFonts w:ascii="Times New Roman" w:hAnsi="Times New Roman" w:cs="Times New Roman"/>
-              </w:rPr>
-              <w:t>4</w:t>
-            </w:r>
-          </w:p>
-          <w:p>
-            <w:pPr>
-              <w:jc w:val="center"/>
-              <w:rPr>
-                <w:rFonts w:ascii="Times New Roman" w:hAnsi="Times New Roman" w:cs="Times New Roman"/>
-              </w:rPr>
-            </w:pPr>
-            <w:r>
-              <w:rPr>
-                <w:rFonts w:ascii="Times New Roman" w:hAnsi="Times New Roman" w:cs="Times New Roman"/>
-              </w:rPr>
-              <w:t>187180</w:t>
-            </w:r>
-            <w:r>
-              <w:rPr>
-                <w:rFonts w:ascii="Times New Roman" w:hAnsi="Times New Roman" w:cs="Times New Roman"/>
-              </w:rPr>
-              <w:t>3</w:t>
-            </w:r>
+              <w:t>18718032</w:t>
+            </w:r>
+          </w:p>
+          <w:p>
+            <w:pPr>
+              <w:jc w:val="center"/>
+              <w:rPr>
+                <w:rFonts w:ascii="Times New Roman" w:hAnsi="Times New Roman" w:cs="Times New Roman"/>
+              </w:rPr>
+            </w:pPr>
+            <w:r>
+              <w:rPr>
+                <w:rFonts w:ascii="Times New Roman" w:hAnsi="Times New Roman" w:cs="Times New Roman"/>
+              </w:rPr>
+              <w:t>18718033</w:t>
+            </w:r>
+          </w:p>
+          <w:p>
+            <w:pPr>
+              <w:jc w:val="center"/>
+              <w:rPr>
+                <w:rFonts w:ascii="Times New Roman" w:hAnsi="Times New Roman" w:cs="Times New Roman"/>
+              </w:rPr>
+            </w:pPr>
+            <w:r>
+              <w:rPr>
+                <w:rFonts w:ascii="Times New Roman" w:hAnsi="Times New Roman" w:cs="Times New Roman"/>
+              </w:rPr>
+              <w:t>18718034</w:t>
+            </w:r>
+          </w:p>
+          <w:p>
+            <w:pPr>
+              <w:jc w:val="center"/>
+              <w:rPr>
+                <w:rFonts w:ascii="Times New Roman" w:hAnsi="Times New Roman" w:cs="Times New Roman"/>
+              </w:rPr>
+            </w:pPr>
+            <w:r>
+              <w:rPr>
+                <w:rFonts w:ascii="Times New Roman" w:hAnsi="Times New Roman" w:cs="Times New Roman"/>
+              </w:rPr>
+              <w:t>18718035</w:t>
+            </w:r>
+          </w:p>
+          <w:p>
+            <w:pPr>
+              <w:jc w:val="center"/>
+              <w:rPr>
+                <w:rFonts w:ascii="Times New Roman" w:hAnsi="Times New Roman" w:cs="Times New Roman"/>
+              </w:rPr>
+            </w:pPr>
+            <w:r>
+              <w:rPr>
+                <w:rFonts w:ascii="Times New Roman" w:hAnsi="Times New Roman" w:cs="Times New Roman"/>
+              </w:rPr>
+              <w:t>18718036</w:t>
+            </w:r>
+          </w:p>
+        </w:tc>
+        <w:tc>
+          <w:tcPr>
+            <w:tcW w:w="1709" w:type="dxa"/>
+            <w:vAlign w:val="center"/>
+          </w:tcPr>
+          <w:p>
+            <w:pPr>
+              <w:jc w:val="center"/>
+              <w:rPr>
+                <w:rFonts w:ascii="Times New Roman" w:hAnsi="Times New Roman" w:cs="Times New Roman"/>
+              </w:rPr>
+            </w:pPr>
+            <w:r>
+              <w:rPr>
+                <w:rFonts w:ascii="Times New Roman" w:hAnsi="Times New Roman" w:cs="Times New Roman"/>
+              </w:rPr>
+              <w:t>18718009-015.abf</w:t>
+            </w:r>
+          </w:p>
+        </w:tc>
+        <w:tc>
+          <w:tcPr>
+            <w:tcW w:w="3089" w:type="dxa"/>
+            <w:vAlign w:val="center"/>
+          </w:tcPr>
+          <w:p>
+            <w:pPr>
+              <w:jc w:val="center"/>
+              <w:rPr>
+                <w:rFonts w:ascii="Times New Roman" w:hAnsi="Times New Roman" w:cs="Times New Roman"/>
+              </w:rPr>
+            </w:pPr>
+          </w:p>
+        </w:tc>
+        <w:tc>
+          <w:tcPr>
+            <w:tcW w:w="1253" w:type="dxa"/>
+            <w:vAlign w:val="center"/>
+          </w:tcPr>
+          <w:p>
+            <w:pPr>
+              <w:jc w:val="center"/>
+              <w:rPr>
+                <w:rFonts w:ascii="Times New Roman" w:hAnsi="Times New Roman" w:cs="Times New Roman"/>
+              </w:rPr>
+            </w:pPr>
+          </w:p>
+        </w:tc>
+      </w:tr>
+      <w:tr>
+        <w:tc>
+          <w:tcPr>
+            <w:tcW w:w="992" w:type="dxa"/>
+          </w:tcPr>
+          <w:p>
+            <w:pPr>
+              <w:jc w:val="center"/>
+              <w:rPr>
+                <w:rFonts w:ascii="Times New Roman" w:hAnsi="Times New Roman" w:cs="Times New Roman"/>
+              </w:rPr>
+            </w:pPr>
+            <w:r>
+              <w:rPr>
+                <w:rFonts w:ascii="Times New Roman" w:hAnsi="Times New Roman" w:cs="Times New Roman"/>
+              </w:rPr>
+              <w:t>RMA9</w:t>
+            </w:r>
+          </w:p>
+        </w:tc>
+        <w:tc>
+          <w:tcPr>
+            <w:tcW w:w="851" w:type="dxa"/>
+          </w:tcPr>
+          <w:p>
+            <w:pPr>
+              <w:jc w:val="center"/>
+              <w:rPr>
+                <w:rFonts w:ascii="Times New Roman" w:hAnsi="Times New Roman" w:cs="Times New Roman"/>
+              </w:rPr>
+            </w:pPr>
             <w:r>
               <w:rPr>
                 <w:rFonts w:ascii="Times New Roman" w:hAnsi="Times New Roman" w:cs="Times New Roman"/>
               </w:rPr>
               <w:t>5</w:t>
             </w:r>
-          </w:p>
-          <w:p>
-            <w:pPr>
-              <w:jc w:val="center"/>
-              <w:rPr>
-                <w:rFonts w:ascii="Times New Roman" w:hAnsi="Times New Roman" w:cs="Times New Roman"/>
-              </w:rPr>
-            </w:pPr>
-            <w:r>
-              <w:rPr>
-                <w:rFonts w:ascii="Times New Roman" w:hAnsi="Times New Roman" w:cs="Times New Roman"/>
-              </w:rPr>
-              <w:t>187180</w:t>
-            </w:r>
-            <w:r>
-              <w:rPr>
-                <w:rFonts w:ascii="Times New Roman" w:hAnsi="Times New Roman" w:cs="Times New Roman"/>
-              </w:rPr>
-              <w:t>36</w:t>
-            </w:r>
+            <w:r>
+              <w:rPr>
+                <w:rFonts w:ascii="Times New Roman" w:hAnsi="Times New Roman" w:cs="Times New Roman"/>
+              </w:rPr>
+              <w:t>.1.5</w:t>
+            </w:r>
+          </w:p>
+        </w:tc>
+        <w:tc>
+          <w:tcPr>
+            <w:tcW w:w="3119" w:type="dxa"/>
+          </w:tcPr>
+          <w:p>
+            <w:pPr>
+              <w:jc w:val="center"/>
+              <w:rPr>
+                <w:rFonts w:ascii="Times New Roman" w:hAnsi="Times New Roman" w:cs="Times New Roman"/>
+              </w:rPr>
+            </w:pPr>
+          </w:p>
+        </w:tc>
+        <w:tc>
+          <w:tcPr>
+            <w:tcW w:w="2033" w:type="dxa"/>
+          </w:tcPr>
+          <w:p>
+            <w:pPr>
+              <w:jc w:val="center"/>
+              <w:rPr>
+                <w:rFonts w:ascii="Times New Roman" w:hAnsi="Times New Roman" w:cs="Times New Roman"/>
+              </w:rPr>
+            </w:pPr>
+          </w:p>
+        </w:tc>
+        <w:tc>
+          <w:tcPr>
+            <w:tcW w:w="2263" w:type="dxa"/>
+          </w:tcPr>
+          <w:p>
+            <w:pPr>
+              <w:jc w:val="center"/>
+              <w:rPr>
+                <w:rFonts w:ascii="Times New Roman" w:hAnsi="Times New Roman" w:cs="Times New Roman"/>
+              </w:rPr>
+            </w:pPr>
           </w:p>
         </w:tc>
         <w:tc>
           <w:tcPr>
             <w:tcW w:w="1709" w:type="dxa"/>
-            <w:vAlign w:val="center"/>
-          </w:tcPr>
-          <w:p>
-            <w:pPr>
-              <w:jc w:val="center"/>
-              <w:rPr>
-                <w:rFonts w:ascii="Times New Roman" w:hAnsi="Times New Roman" w:cs="Times New Roman"/>
-              </w:rPr>
-            </w:pPr>
-            <w:r>
-              <w:rPr>
-                <w:rFonts w:ascii="Times New Roman" w:hAnsi="Times New Roman" w:cs="Times New Roman"/>
-              </w:rPr>
-              <w:t>18718009-015.abf</w:t>
-            </w:r>
+          </w:tcPr>
+          <w:p>
+            <w:pPr>
+              <w:jc w:val="center"/>
+              <w:rPr>
+                <w:rFonts w:ascii="Times New Roman" w:hAnsi="Times New Roman" w:cs="Times New Roman"/>
+              </w:rPr>
+            </w:pPr>
           </w:p>
         </w:tc>
         <w:tc>
           <w:tcPr>
             <w:tcW w:w="3089" w:type="dxa"/>
-            <w:vAlign w:val="center"/>
           </w:tcPr>
           <w:p>
             <w:pPr>
@@ -2995,7 +2958,254 @@
         <w:tc>
           <w:tcPr>
             <w:tcW w:w="1253" w:type="dxa"/>
-            <w:vAlign w:val="center"/>
+          </w:tcPr>
+          <w:p>
+            <w:pPr>
+              <w:jc w:val="center"/>
+              <w:rPr>
+                <w:rFonts w:ascii="Times New Roman" w:hAnsi="Times New Roman" w:cs="Times New Roman"/>
+              </w:rPr>
+            </w:pPr>
+          </w:p>
+        </w:tc>
+      </w:tr>
+      <w:tr>
+        <w:tc>
+          <w:tcPr>
+            <w:tcW w:w="992" w:type="dxa"/>
+          </w:tcPr>
+          <w:p>
+            <w:pPr>
+              <w:jc w:val="center"/>
+              <w:rPr>
+                <w:rFonts w:ascii="Times New Roman" w:hAnsi="Times New Roman" w:cs="Times New Roman"/>
+              </w:rPr>
+            </w:pPr>
+            <w:r>
+              <w:rPr>
+                <w:rFonts w:ascii="Times New Roman" w:hAnsi="Times New Roman" w:cs="Times New Roman"/>
+              </w:rPr>
+              <w:t>RMA10</w:t>
+            </w:r>
+          </w:p>
+        </w:tc>
+        <w:tc>
+          <w:tcPr>
+            <w:tcW w:w="851" w:type="dxa"/>
+          </w:tcPr>
+          <w:p>
+            <w:pPr>
+              <w:jc w:val="center"/>
+              <w:rPr>
+                <w:rFonts w:ascii="Times New Roman" w:hAnsi="Times New Roman" w:cs="Times New Roman"/>
+              </w:rPr>
+            </w:pPr>
+            <w:r>
+              <w:rPr>
+                <w:rFonts w:ascii="Times New Roman" w:hAnsi="Times New Roman" w:cs="Times New Roman"/>
+              </w:rPr>
+              <w:t>5</w:t>
+            </w:r>
+            <w:r>
+              <w:rPr>
+                <w:rFonts w:ascii="Times New Roman" w:hAnsi="Times New Roman" w:cs="Times New Roman"/>
+              </w:rPr>
+              <w:t>.2.1</w:t>
+            </w:r>
+          </w:p>
+        </w:tc>
+        <w:tc>
+          <w:tcPr>
+            <w:tcW w:w="3119" w:type="dxa"/>
+          </w:tcPr>
+          <w:p>
+            <w:pPr>
+              <w:jc w:val="center"/>
+              <w:rPr>
+                <w:rFonts w:ascii="Times New Roman" w:hAnsi="Times New Roman" w:cs="Times New Roman"/>
+              </w:rPr>
+            </w:pPr>
+          </w:p>
+        </w:tc>
+        <w:tc>
+          <w:tcPr>
+            <w:tcW w:w="2033" w:type="dxa"/>
+          </w:tcPr>
+          <w:p>
+            <w:pPr>
+              <w:jc w:val="center"/>
+              <w:rPr>
+                <w:rFonts w:ascii="Times New Roman" w:hAnsi="Times New Roman" w:cs="Times New Roman"/>
+              </w:rPr>
+            </w:pPr>
+          </w:p>
+        </w:tc>
+        <w:tc>
+          <w:tcPr>
+            <w:tcW w:w="2263" w:type="dxa"/>
+          </w:tcPr>
+          <w:p>
+            <w:pPr>
+              <w:jc w:val="center"/>
+              <w:rPr>
+                <w:rFonts w:ascii="Times New Roman" w:hAnsi="Times New Roman" w:cs="Times New Roman"/>
+              </w:rPr>
+            </w:pPr>
+          </w:p>
+        </w:tc>
+        <w:tc>
+          <w:tcPr>
+            <w:tcW w:w="1709" w:type="dxa"/>
+          </w:tcPr>
+          <w:p>
+            <w:pPr>
+              <w:jc w:val="center"/>
+              <w:rPr>
+                <w:rFonts w:ascii="Times New Roman" w:hAnsi="Times New Roman" w:cs="Times New Roman"/>
+              </w:rPr>
+            </w:pPr>
+          </w:p>
+        </w:tc>
+        <w:tc>
+          <w:tcPr>
+            <w:tcW w:w="3089" w:type="dxa"/>
+          </w:tcPr>
+          <w:p>
+            <w:pPr>
+              <w:jc w:val="center"/>
+              <w:rPr>
+                <w:rFonts w:ascii="Times New Roman" w:hAnsi="Times New Roman" w:cs="Times New Roman"/>
+              </w:rPr>
+            </w:pPr>
+          </w:p>
+        </w:tc>
+        <w:tc>
+          <w:tcPr>
+            <w:tcW w:w="1253" w:type="dxa"/>
+          </w:tcPr>
+          <w:p>
+            <w:pPr>
+              <w:jc w:val="center"/>
+              <w:rPr>
+                <w:rFonts w:ascii="Times New Roman" w:hAnsi="Times New Roman" w:cs="Times New Roman"/>
+              </w:rPr>
+            </w:pPr>
+          </w:p>
+        </w:tc>
+      </w:tr>
+      <w:tr>
+        <w:tc>
+          <w:tcPr>
+            <w:tcW w:w="992" w:type="dxa"/>
+          </w:tcPr>
+          <w:p>
+            <w:pPr>
+              <w:jc w:val="center"/>
+              <w:rPr>
+                <w:rFonts w:ascii="Times New Roman" w:hAnsi="Times New Roman" w:cs="Times New Roman"/>
+              </w:rPr>
+            </w:pPr>
+            <w:r>
+              <w:rPr>
+                <w:rFonts w:ascii="Times New Roman" w:hAnsi="Times New Roman" w:cs="Times New Roman"/>
+              </w:rPr>
+              <w:t>RMA1A</w:t>
+            </w:r>
+          </w:p>
+        </w:tc>
+        <w:tc>
+          <w:tcPr>
+            <w:tcW w:w="851" w:type="dxa"/>
+          </w:tcPr>
+          <w:p>
+            <w:pPr>
+              <w:jc w:val="center"/>
+              <w:rPr>
+                <w:rFonts w:ascii="Times New Roman" w:hAnsi="Times New Roman" w:cs="Times New Roman"/>
+              </w:rPr>
+            </w:pPr>
+            <w:r>
+              <w:rPr>
+                <w:rFonts w:ascii="Times New Roman" w:hAnsi="Times New Roman" w:cs="Times New Roman"/>
+              </w:rPr>
+              <w:t>5</w:t>
+            </w:r>
+            <w:r>
+              <w:rPr>
+                <w:rFonts w:ascii="Times New Roman" w:hAnsi="Times New Roman" w:cs="Times New Roman"/>
+              </w:rPr>
+              <w:t>.4.x</w:t>
+            </w:r>
+          </w:p>
+        </w:tc>
+        <w:tc>
+          <w:tcPr>
+            <w:tcW w:w="3119" w:type="dxa"/>
+          </w:tcPr>
+          <w:p>
+            <w:pPr>
+              <w:jc w:val="center"/>
+              <w:rPr>
+                <w:rFonts w:ascii="Times New Roman" w:hAnsi="Times New Roman" w:cs="Times New Roman"/>
+              </w:rPr>
+            </w:pPr>
+          </w:p>
+        </w:tc>
+        <w:tc>
+          <w:tcPr>
+            <w:tcW w:w="2033" w:type="dxa"/>
+          </w:tcPr>
+          <w:p>
+            <w:pPr>
+              <w:jc w:val="center"/>
+              <w:rPr>
+                <w:rFonts w:ascii="Times New Roman" w:hAnsi="Times New Roman" w:cs="Times New Roman"/>
+              </w:rPr>
+            </w:pPr>
+          </w:p>
+        </w:tc>
+        <w:tc>
+          <w:tcPr>
+            <w:tcW w:w="2263" w:type="dxa"/>
+          </w:tcPr>
+          <w:p>
+            <w:pPr>
+              <w:jc w:val="center"/>
+              <w:rPr>
+                <w:rFonts w:ascii="Times New Roman" w:hAnsi="Times New Roman" w:cs="Times New Roman"/>
+              </w:rPr>
+            </w:pPr>
+          </w:p>
+        </w:tc>
+        <w:tc>
+          <w:tcPr>
+            <w:tcW w:w="1709" w:type="dxa"/>
+          </w:tcPr>
+          <w:p>
+            <w:pPr>
+              <w:jc w:val="center"/>
+              <w:rPr>
+                <w:rFonts w:ascii="Times New Roman" w:hAnsi="Times New Roman" w:cs="Times New Roman"/>
+              </w:rPr>
+            </w:pPr>
+          </w:p>
+        </w:tc>
+        <w:tc>
+          <w:tcPr>
+            <w:tcW w:w="3089" w:type="dxa"/>
+          </w:tcPr>
+          <w:p>
+            <w:pPr>
+              <w:jc w:val="center"/>
+              <w:rPr>
+                <w:rFonts w:ascii="Times New Roman" w:hAnsi="Times New Roman" w:cs="Times New Roman"/>
+              </w:rPr>
+            </w:pPr>
+          </w:p>
+        </w:tc>
+        <w:tc>
+          <w:tcPr>
+            <w:tcW w:w="1253" w:type="dxa"/>
           </w:tcPr>
           <w:p>
             <w:pPr>

</xml_diff>

<commit_message>
added 5 AM251 cells
</commit_message>
<xml_diff>
--- a/Data/Recording_Key_Honours.docx
+++ b/Data/Recording_Key_Honours.docx
@@ -22,7 +22,7 @@
       <w:tr>
         <w:tc>
           <w:tcPr>
-            <w:tcW w:w="992" w:type="dxa"/>
+            <w:tcW w:w="1057" w:type="dxa"/>
             <w:vAlign w:val="center"/>
           </w:tcPr>
           <w:p>
@@ -41,7 +41,7 @@
         </w:tc>
         <w:tc>
           <w:tcPr>
-            <w:tcW w:w="851" w:type="dxa"/>
+            <w:tcW w:w="848" w:type="dxa"/>
             <w:vAlign w:val="center"/>
           </w:tcPr>
           <w:p>
@@ -60,7 +60,7 @@
         </w:tc>
         <w:tc>
           <w:tcPr>
-            <w:tcW w:w="3119" w:type="dxa"/>
+            <w:tcW w:w="3095" w:type="dxa"/>
             <w:vAlign w:val="center"/>
           </w:tcPr>
           <w:p>
@@ -116,7 +116,7 @@
         </w:tc>
         <w:tc>
           <w:tcPr>
-            <w:tcW w:w="2263" w:type="dxa"/>
+            <w:tcW w:w="2258" w:type="dxa"/>
             <w:vAlign w:val="center"/>
           </w:tcPr>
           <w:p>
@@ -165,7 +165,7 @@
         </w:tc>
         <w:tc>
           <w:tcPr>
-            <w:tcW w:w="3089" w:type="dxa"/>
+            <w:tcW w:w="3066" w:type="dxa"/>
             <w:vAlign w:val="center"/>
           </w:tcPr>
           <w:p>
@@ -202,7 +202,7 @@
         </w:tc>
         <w:tc>
           <w:tcPr>
-            <w:tcW w:w="1253" w:type="dxa"/>
+            <w:tcW w:w="1243" w:type="dxa"/>
             <w:vAlign w:val="center"/>
           </w:tcPr>
           <w:p>
@@ -239,7 +239,7 @@
       <w:tr>
         <w:tc>
           <w:tcPr>
-            <w:tcW w:w="992" w:type="dxa"/>
+            <w:tcW w:w="1057" w:type="dxa"/>
             <w:vAlign w:val="center"/>
           </w:tcPr>
           <w:p>
@@ -256,7 +256,7 @@
         </w:tc>
         <w:tc>
           <w:tcPr>
-            <w:tcW w:w="851" w:type="dxa"/>
+            <w:tcW w:w="848" w:type="dxa"/>
             <w:vAlign w:val="center"/>
           </w:tcPr>
           <w:p>
@@ -273,7 +273,7 @@
         </w:tc>
         <w:tc>
           <w:tcPr>
-            <w:tcW w:w="3119" w:type="dxa"/>
+            <w:tcW w:w="3095" w:type="dxa"/>
             <w:vAlign w:val="center"/>
           </w:tcPr>
           <w:p>
@@ -329,7 +329,7 @@
         </w:tc>
         <w:tc>
           <w:tcPr>
-            <w:tcW w:w="2263" w:type="dxa"/>
+            <w:tcW w:w="2258" w:type="dxa"/>
             <w:vAlign w:val="center"/>
           </w:tcPr>
           <w:p>
@@ -422,7 +422,7 @@
         </w:tc>
         <w:tc>
           <w:tcPr>
-            <w:tcW w:w="3089" w:type="dxa"/>
+            <w:tcW w:w="3066" w:type="dxa"/>
             <w:vAlign w:val="center"/>
           </w:tcPr>
           <w:p>
@@ -461,7 +461,7 @@
         </w:tc>
         <w:tc>
           <w:tcPr>
-            <w:tcW w:w="1253" w:type="dxa"/>
+            <w:tcW w:w="1243" w:type="dxa"/>
             <w:vAlign w:val="center"/>
           </w:tcPr>
           <w:p>
@@ -480,7 +480,7 @@
       <w:tr>
         <w:tc>
           <w:tcPr>
-            <w:tcW w:w="992" w:type="dxa"/>
+            <w:tcW w:w="1057" w:type="dxa"/>
             <w:vAlign w:val="center"/>
           </w:tcPr>
           <w:p>
@@ -497,7 +497,7 @@
         </w:tc>
         <w:tc>
           <w:tcPr>
-            <w:tcW w:w="851" w:type="dxa"/>
+            <w:tcW w:w="848" w:type="dxa"/>
             <w:vAlign w:val="center"/>
           </w:tcPr>
           <w:p>
@@ -514,7 +514,7 @@
         </w:tc>
         <w:tc>
           <w:tcPr>
-            <w:tcW w:w="3119" w:type="dxa"/>
+            <w:tcW w:w="3095" w:type="dxa"/>
             <w:vAlign w:val="center"/>
           </w:tcPr>
           <w:p>
@@ -570,7 +570,7 @@
         </w:tc>
         <w:tc>
           <w:tcPr>
-            <w:tcW w:w="2263" w:type="dxa"/>
+            <w:tcW w:w="2258" w:type="dxa"/>
             <w:vAlign w:val="center"/>
           </w:tcPr>
           <w:p>
@@ -666,7 +666,7 @@
         </w:tc>
         <w:tc>
           <w:tcPr>
-            <w:tcW w:w="3089" w:type="dxa"/>
+            <w:tcW w:w="3066" w:type="dxa"/>
             <w:vAlign w:val="center"/>
           </w:tcPr>
           <w:p>
@@ -705,7 +705,7 @@
         </w:tc>
         <w:tc>
           <w:tcPr>
-            <w:tcW w:w="1253" w:type="dxa"/>
+            <w:tcW w:w="1243" w:type="dxa"/>
             <w:vAlign w:val="center"/>
           </w:tcPr>
           <w:p>
@@ -724,7 +724,7 @@
       <w:tr>
         <w:tc>
           <w:tcPr>
-            <w:tcW w:w="992" w:type="dxa"/>
+            <w:tcW w:w="1057" w:type="dxa"/>
             <w:vAlign w:val="center"/>
           </w:tcPr>
           <w:p>
@@ -741,7 +741,7 @@
         </w:tc>
         <w:tc>
           <w:tcPr>
-            <w:tcW w:w="851" w:type="dxa"/>
+            <w:tcW w:w="848" w:type="dxa"/>
             <w:vAlign w:val="center"/>
           </w:tcPr>
           <w:p>
@@ -758,7 +758,7 @@
         </w:tc>
         <w:tc>
           <w:tcPr>
-            <w:tcW w:w="3119" w:type="dxa"/>
+            <w:tcW w:w="3095" w:type="dxa"/>
             <w:vAlign w:val="center"/>
           </w:tcPr>
           <w:p>
@@ -814,7 +814,7 @@
         </w:tc>
         <w:tc>
           <w:tcPr>
-            <w:tcW w:w="2263" w:type="dxa"/>
+            <w:tcW w:w="2258" w:type="dxa"/>
             <w:vAlign w:val="center"/>
           </w:tcPr>
           <w:p>
@@ -910,7 +910,7 @@
         </w:tc>
         <w:tc>
           <w:tcPr>
-            <w:tcW w:w="3089" w:type="dxa"/>
+            <w:tcW w:w="3066" w:type="dxa"/>
             <w:vAlign w:val="center"/>
           </w:tcPr>
           <w:p>
@@ -949,7 +949,7 @@
         </w:tc>
         <w:tc>
           <w:tcPr>
-            <w:tcW w:w="1253" w:type="dxa"/>
+            <w:tcW w:w="1243" w:type="dxa"/>
             <w:vAlign w:val="center"/>
           </w:tcPr>
           <w:p>
@@ -968,7 +968,7 @@
       <w:tr>
         <w:tc>
           <w:tcPr>
-            <w:tcW w:w="992" w:type="dxa"/>
+            <w:tcW w:w="1057" w:type="dxa"/>
             <w:vAlign w:val="center"/>
           </w:tcPr>
           <w:p>
@@ -985,7 +985,7 @@
         </w:tc>
         <w:tc>
           <w:tcPr>
-            <w:tcW w:w="851" w:type="dxa"/>
+            <w:tcW w:w="848" w:type="dxa"/>
             <w:vAlign w:val="center"/>
           </w:tcPr>
           <w:p>
@@ -1002,7 +1002,7 @@
         </w:tc>
         <w:tc>
           <w:tcPr>
-            <w:tcW w:w="3119" w:type="dxa"/>
+            <w:tcW w:w="3095" w:type="dxa"/>
             <w:vAlign w:val="center"/>
           </w:tcPr>
           <w:p>
@@ -1058,7 +1058,7 @@
         </w:tc>
         <w:tc>
           <w:tcPr>
-            <w:tcW w:w="2263" w:type="dxa"/>
+            <w:tcW w:w="2258" w:type="dxa"/>
             <w:vAlign w:val="center"/>
           </w:tcPr>
           <w:p>
@@ -1154,7 +1154,7 @@
         </w:tc>
         <w:tc>
           <w:tcPr>
-            <w:tcW w:w="3089" w:type="dxa"/>
+            <w:tcW w:w="3066" w:type="dxa"/>
             <w:vAlign w:val="center"/>
           </w:tcPr>
           <w:p>
@@ -1193,7 +1193,7 @@
         </w:tc>
         <w:tc>
           <w:tcPr>
-            <w:tcW w:w="1253" w:type="dxa"/>
+            <w:tcW w:w="1243" w:type="dxa"/>
             <w:vAlign w:val="center"/>
           </w:tcPr>
           <w:p>
@@ -1212,7 +1212,7 @@
       <w:tr>
         <w:tc>
           <w:tcPr>
-            <w:tcW w:w="992" w:type="dxa"/>
+            <w:tcW w:w="1057" w:type="dxa"/>
             <w:vAlign w:val="center"/>
           </w:tcPr>
           <w:p>
@@ -1229,7 +1229,7 @@
         </w:tc>
         <w:tc>
           <w:tcPr>
-            <w:tcW w:w="851" w:type="dxa"/>
+            <w:tcW w:w="848" w:type="dxa"/>
             <w:vAlign w:val="center"/>
           </w:tcPr>
           <w:p>
@@ -1246,7 +1246,7 @@
         </w:tc>
         <w:tc>
           <w:tcPr>
-            <w:tcW w:w="3119" w:type="dxa"/>
+            <w:tcW w:w="3095" w:type="dxa"/>
             <w:vAlign w:val="center"/>
           </w:tcPr>
           <w:p>
@@ -1302,7 +1302,7 @@
         </w:tc>
         <w:tc>
           <w:tcPr>
-            <w:tcW w:w="2263" w:type="dxa"/>
+            <w:tcW w:w="2258" w:type="dxa"/>
             <w:vAlign w:val="center"/>
           </w:tcPr>
           <w:p>
@@ -1404,7 +1404,7 @@
         </w:tc>
         <w:tc>
           <w:tcPr>
-            <w:tcW w:w="3089" w:type="dxa"/>
+            <w:tcW w:w="3066" w:type="dxa"/>
             <w:vAlign w:val="center"/>
           </w:tcPr>
           <w:p>
@@ -1458,7 +1458,7 @@
         </w:tc>
         <w:tc>
           <w:tcPr>
-            <w:tcW w:w="1253" w:type="dxa"/>
+            <w:tcW w:w="1243" w:type="dxa"/>
             <w:vAlign w:val="center"/>
           </w:tcPr>
           <w:p>
@@ -1477,7 +1477,7 @@
       <w:tr>
         <w:tc>
           <w:tcPr>
-            <w:tcW w:w="992" w:type="dxa"/>
+            <w:tcW w:w="1057" w:type="dxa"/>
             <w:vAlign w:val="center"/>
           </w:tcPr>
           <w:p>
@@ -1494,7 +1494,7 @@
         </w:tc>
         <w:tc>
           <w:tcPr>
-            <w:tcW w:w="851" w:type="dxa"/>
+            <w:tcW w:w="848" w:type="dxa"/>
             <w:vAlign w:val="center"/>
           </w:tcPr>
           <w:p>
@@ -1511,7 +1511,7 @@
         </w:tc>
         <w:tc>
           <w:tcPr>
-            <w:tcW w:w="3119" w:type="dxa"/>
+            <w:tcW w:w="3095" w:type="dxa"/>
             <w:vAlign w:val="center"/>
           </w:tcPr>
           <w:p>
@@ -1567,7 +1567,7 @@
         </w:tc>
         <w:tc>
           <w:tcPr>
-            <w:tcW w:w="2263" w:type="dxa"/>
+            <w:tcW w:w="2258" w:type="dxa"/>
             <w:vAlign w:val="center"/>
           </w:tcPr>
           <w:p>
@@ -1663,7 +1663,7 @@
         </w:tc>
         <w:tc>
           <w:tcPr>
-            <w:tcW w:w="3089" w:type="dxa"/>
+            <w:tcW w:w="3066" w:type="dxa"/>
             <w:vAlign w:val="center"/>
           </w:tcPr>
           <w:p>
@@ -1702,7 +1702,7 @@
         </w:tc>
         <w:tc>
           <w:tcPr>
-            <w:tcW w:w="1253" w:type="dxa"/>
+            <w:tcW w:w="1243" w:type="dxa"/>
             <w:vAlign w:val="center"/>
           </w:tcPr>
           <w:p>
@@ -1721,19 +1721,19 @@
       <w:tr>
         <w:tc>
           <w:tcPr>
-            <w:tcW w:w="992" w:type="dxa"/>
+            <w:tcW w:w="1057" w:type="dxa"/>
           </w:tcPr>
           <w:p/>
         </w:tc>
         <w:tc>
           <w:tcPr>
-            <w:tcW w:w="851" w:type="dxa"/>
+            <w:tcW w:w="848" w:type="dxa"/>
           </w:tcPr>
           <w:p/>
         </w:tc>
         <w:tc>
           <w:tcPr>
-            <w:tcW w:w="3119" w:type="dxa"/>
+            <w:tcW w:w="3095" w:type="dxa"/>
           </w:tcPr>
           <w:p/>
         </w:tc>
@@ -1745,7 +1745,7 @@
         </w:tc>
         <w:tc>
           <w:tcPr>
-            <w:tcW w:w="2263" w:type="dxa"/>
+            <w:tcW w:w="2258" w:type="dxa"/>
           </w:tcPr>
           <w:p/>
         </w:tc>
@@ -1757,13 +1757,13 @@
         </w:tc>
         <w:tc>
           <w:tcPr>
-            <w:tcW w:w="3089" w:type="dxa"/>
+            <w:tcW w:w="3066" w:type="dxa"/>
           </w:tcPr>
           <w:p/>
         </w:tc>
         <w:tc>
           <w:tcPr>
-            <w:tcW w:w="1253" w:type="dxa"/>
+            <w:tcW w:w="1243" w:type="dxa"/>
           </w:tcPr>
           <w:p/>
         </w:tc>
@@ -1771,7 +1771,7 @@
       <w:tr>
         <w:tc>
           <w:tcPr>
-            <w:tcW w:w="992" w:type="dxa"/>
+            <w:tcW w:w="1057" w:type="dxa"/>
             <w:vAlign w:val="center"/>
           </w:tcPr>
           <w:p>
@@ -1789,7 +1789,7 @@
         </w:tc>
         <w:tc>
           <w:tcPr>
-            <w:tcW w:w="851" w:type="dxa"/>
+            <w:tcW w:w="848" w:type="dxa"/>
             <w:vAlign w:val="center"/>
           </w:tcPr>
           <w:p>
@@ -1806,7 +1806,7 @@
         </w:tc>
         <w:tc>
           <w:tcPr>
-            <w:tcW w:w="3119" w:type="dxa"/>
+            <w:tcW w:w="3095" w:type="dxa"/>
             <w:vAlign w:val="center"/>
           </w:tcPr>
           <w:p>
@@ -1862,7 +1862,7 @@
         </w:tc>
         <w:tc>
           <w:tcPr>
-            <w:tcW w:w="2263" w:type="dxa"/>
+            <w:tcW w:w="2258" w:type="dxa"/>
             <w:vAlign w:val="center"/>
           </w:tcPr>
           <w:p>
@@ -1958,7 +1958,7 @@
         </w:tc>
         <w:tc>
           <w:tcPr>
-            <w:tcW w:w="3089" w:type="dxa"/>
+            <w:tcW w:w="3066" w:type="dxa"/>
             <w:vAlign w:val="center"/>
           </w:tcPr>
           <w:p>
@@ -1997,7 +1997,7 @@
         </w:tc>
         <w:tc>
           <w:tcPr>
-            <w:tcW w:w="1253" w:type="dxa"/>
+            <w:tcW w:w="1243" w:type="dxa"/>
             <w:vAlign w:val="center"/>
           </w:tcPr>
           <w:p>
@@ -2016,7 +2016,7 @@
       <w:tr>
         <w:tc>
           <w:tcPr>
-            <w:tcW w:w="992" w:type="dxa"/>
+            <w:tcW w:w="1057" w:type="dxa"/>
             <w:vAlign w:val="center"/>
           </w:tcPr>
           <w:p>
@@ -2033,7 +2033,7 @@
         </w:tc>
         <w:tc>
           <w:tcPr>
-            <w:tcW w:w="851" w:type="dxa"/>
+            <w:tcW w:w="848" w:type="dxa"/>
             <w:vAlign w:val="center"/>
           </w:tcPr>
           <w:p>
@@ -2050,7 +2050,7 @@
         </w:tc>
         <w:tc>
           <w:tcPr>
-            <w:tcW w:w="3119" w:type="dxa"/>
+            <w:tcW w:w="3095" w:type="dxa"/>
             <w:vAlign w:val="center"/>
           </w:tcPr>
           <w:p>
@@ -2106,7 +2106,7 @@
         </w:tc>
         <w:tc>
           <w:tcPr>
-            <w:tcW w:w="2263" w:type="dxa"/>
+            <w:tcW w:w="2258" w:type="dxa"/>
             <w:vAlign w:val="center"/>
           </w:tcPr>
           <w:p>
@@ -2205,7 +2205,7 @@
         </w:tc>
         <w:tc>
           <w:tcPr>
-            <w:tcW w:w="3089" w:type="dxa"/>
+            <w:tcW w:w="3066" w:type="dxa"/>
             <w:vAlign w:val="center"/>
           </w:tcPr>
           <w:p>
@@ -2247,7 +2247,7 @@
         </w:tc>
         <w:tc>
           <w:tcPr>
-            <w:tcW w:w="1253" w:type="dxa"/>
+            <w:tcW w:w="1243" w:type="dxa"/>
             <w:vAlign w:val="center"/>
           </w:tcPr>
           <w:p>
@@ -2266,7 +2266,7 @@
       <w:tr>
         <w:tc>
           <w:tcPr>
-            <w:tcW w:w="992" w:type="dxa"/>
+            <w:tcW w:w="1057" w:type="dxa"/>
             <w:vAlign w:val="center"/>
           </w:tcPr>
           <w:p>
@@ -2286,21 +2286,21 @@
         </w:tc>
         <w:tc>
           <w:tcPr>
-            <w:tcW w:w="851" w:type="dxa"/>
-            <w:vAlign w:val="center"/>
-          </w:tcPr>
-          <w:p>
-            <w:pPr>
-              <w:jc w:val="center"/>
-              <w:rPr>
-                <w:rFonts w:ascii="Times New Roman" w:hAnsi="Times New Roman" w:cs="Times New Roman"/>
-              </w:rPr>
-            </w:pPr>
-          </w:p>
-        </w:tc>
-        <w:tc>
-          <w:tcPr>
-            <w:tcW w:w="3119" w:type="dxa"/>
+            <w:tcW w:w="848" w:type="dxa"/>
+            <w:vAlign w:val="center"/>
+          </w:tcPr>
+          <w:p>
+            <w:pPr>
+              <w:jc w:val="center"/>
+              <w:rPr>
+                <w:rFonts w:ascii="Times New Roman" w:hAnsi="Times New Roman" w:cs="Times New Roman"/>
+              </w:rPr>
+            </w:pPr>
+          </w:p>
+        </w:tc>
+        <w:tc>
+          <w:tcPr>
+            <w:tcW w:w="3095" w:type="dxa"/>
             <w:vAlign w:val="center"/>
           </w:tcPr>
           <w:p>
@@ -2334,7 +2334,7 @@
         </w:tc>
         <w:tc>
           <w:tcPr>
-            <w:tcW w:w="2263" w:type="dxa"/>
+            <w:tcW w:w="2258" w:type="dxa"/>
             <w:vAlign w:val="center"/>
           </w:tcPr>
           <w:p>
@@ -2430,21 +2430,21 @@
         </w:tc>
         <w:tc>
           <w:tcPr>
-            <w:tcW w:w="3089" w:type="dxa"/>
-            <w:vAlign w:val="center"/>
-          </w:tcPr>
-          <w:p>
-            <w:pPr>
-              <w:jc w:val="center"/>
-              <w:rPr>
-                <w:rFonts w:ascii="Times New Roman" w:hAnsi="Times New Roman" w:cs="Times New Roman"/>
-              </w:rPr>
-            </w:pPr>
-          </w:p>
-        </w:tc>
-        <w:tc>
-          <w:tcPr>
-            <w:tcW w:w="1253" w:type="dxa"/>
+            <w:tcW w:w="3066" w:type="dxa"/>
+            <w:vAlign w:val="center"/>
+          </w:tcPr>
+          <w:p>
+            <w:pPr>
+              <w:jc w:val="center"/>
+              <w:rPr>
+                <w:rFonts w:ascii="Times New Roman" w:hAnsi="Times New Roman" w:cs="Times New Roman"/>
+              </w:rPr>
+            </w:pPr>
+          </w:p>
+        </w:tc>
+        <w:tc>
+          <w:tcPr>
+            <w:tcW w:w="1243" w:type="dxa"/>
             <w:vAlign w:val="center"/>
           </w:tcPr>
           <w:p>
@@ -2460,7 +2460,7 @@
       <w:tr>
         <w:tc>
           <w:tcPr>
-            <w:tcW w:w="992" w:type="dxa"/>
+            <w:tcW w:w="1057" w:type="dxa"/>
             <w:vAlign w:val="center"/>
           </w:tcPr>
           <w:p>
@@ -2480,21 +2480,21 @@
         </w:tc>
         <w:tc>
           <w:tcPr>
-            <w:tcW w:w="851" w:type="dxa"/>
-            <w:vAlign w:val="center"/>
-          </w:tcPr>
-          <w:p>
-            <w:pPr>
-              <w:jc w:val="center"/>
-              <w:rPr>
-                <w:rFonts w:ascii="Times New Roman" w:hAnsi="Times New Roman" w:cs="Times New Roman"/>
-              </w:rPr>
-            </w:pPr>
-          </w:p>
-        </w:tc>
-        <w:tc>
-          <w:tcPr>
-            <w:tcW w:w="3119" w:type="dxa"/>
+            <w:tcW w:w="848" w:type="dxa"/>
+            <w:vAlign w:val="center"/>
+          </w:tcPr>
+          <w:p>
+            <w:pPr>
+              <w:jc w:val="center"/>
+              <w:rPr>
+                <w:rFonts w:ascii="Times New Roman" w:hAnsi="Times New Roman" w:cs="Times New Roman"/>
+              </w:rPr>
+            </w:pPr>
+          </w:p>
+        </w:tc>
+        <w:tc>
+          <w:tcPr>
+            <w:tcW w:w="3095" w:type="dxa"/>
             <w:vAlign w:val="center"/>
           </w:tcPr>
           <w:p>
@@ -2528,7 +2528,7 @@
         </w:tc>
         <w:tc>
           <w:tcPr>
-            <w:tcW w:w="2263" w:type="dxa"/>
+            <w:tcW w:w="2258" w:type="dxa"/>
             <w:vAlign w:val="center"/>
           </w:tcPr>
           <w:p>
@@ -2624,21 +2624,21 @@
         </w:tc>
         <w:tc>
           <w:tcPr>
-            <w:tcW w:w="3089" w:type="dxa"/>
-            <w:vAlign w:val="center"/>
-          </w:tcPr>
-          <w:p>
-            <w:pPr>
-              <w:jc w:val="center"/>
-              <w:rPr>
-                <w:rFonts w:ascii="Times New Roman" w:hAnsi="Times New Roman" w:cs="Times New Roman"/>
-              </w:rPr>
-            </w:pPr>
-          </w:p>
-        </w:tc>
-        <w:tc>
-          <w:tcPr>
-            <w:tcW w:w="1253" w:type="dxa"/>
+            <w:tcW w:w="3066" w:type="dxa"/>
+            <w:vAlign w:val="center"/>
+          </w:tcPr>
+          <w:p>
+            <w:pPr>
+              <w:jc w:val="center"/>
+              <w:rPr>
+                <w:rFonts w:ascii="Times New Roman" w:hAnsi="Times New Roman" w:cs="Times New Roman"/>
+              </w:rPr>
+            </w:pPr>
+          </w:p>
+        </w:tc>
+        <w:tc>
+          <w:tcPr>
+            <w:tcW w:w="1243" w:type="dxa"/>
             <w:vAlign w:val="center"/>
           </w:tcPr>
           <w:p>
@@ -2654,7 +2654,7 @@
       <w:tr>
         <w:tc>
           <w:tcPr>
-            <w:tcW w:w="992" w:type="dxa"/>
+            <w:tcW w:w="1057" w:type="dxa"/>
             <w:vAlign w:val="center"/>
           </w:tcPr>
           <w:p>
@@ -2674,21 +2674,21 @@
         </w:tc>
         <w:tc>
           <w:tcPr>
-            <w:tcW w:w="851" w:type="dxa"/>
-            <w:vAlign w:val="center"/>
-          </w:tcPr>
-          <w:p>
-            <w:pPr>
-              <w:jc w:val="center"/>
-              <w:rPr>
-                <w:rFonts w:ascii="Times New Roman" w:hAnsi="Times New Roman" w:cs="Times New Roman"/>
-              </w:rPr>
-            </w:pPr>
-          </w:p>
-        </w:tc>
-        <w:tc>
-          <w:tcPr>
-            <w:tcW w:w="3119" w:type="dxa"/>
+            <w:tcW w:w="848" w:type="dxa"/>
+            <w:vAlign w:val="center"/>
+          </w:tcPr>
+          <w:p>
+            <w:pPr>
+              <w:jc w:val="center"/>
+              <w:rPr>
+                <w:rFonts w:ascii="Times New Roman" w:hAnsi="Times New Roman" w:cs="Times New Roman"/>
+              </w:rPr>
+            </w:pPr>
+          </w:p>
+        </w:tc>
+        <w:tc>
+          <w:tcPr>
+            <w:tcW w:w="3095" w:type="dxa"/>
             <w:vAlign w:val="center"/>
           </w:tcPr>
           <w:p>
@@ -2722,7 +2722,7 @@
         </w:tc>
         <w:tc>
           <w:tcPr>
-            <w:tcW w:w="2263" w:type="dxa"/>
+            <w:tcW w:w="2258" w:type="dxa"/>
             <w:vAlign w:val="center"/>
           </w:tcPr>
           <w:p>
@@ -2818,21 +2818,21 @@
         </w:tc>
         <w:tc>
           <w:tcPr>
-            <w:tcW w:w="3089" w:type="dxa"/>
-            <w:vAlign w:val="center"/>
-          </w:tcPr>
-          <w:p>
-            <w:pPr>
-              <w:jc w:val="center"/>
-              <w:rPr>
-                <w:rFonts w:ascii="Times New Roman" w:hAnsi="Times New Roman" w:cs="Times New Roman"/>
-              </w:rPr>
-            </w:pPr>
-          </w:p>
-        </w:tc>
-        <w:tc>
-          <w:tcPr>
-            <w:tcW w:w="1253" w:type="dxa"/>
+            <w:tcW w:w="3066" w:type="dxa"/>
+            <w:vAlign w:val="center"/>
+          </w:tcPr>
+          <w:p>
+            <w:pPr>
+              <w:jc w:val="center"/>
+              <w:rPr>
+                <w:rFonts w:ascii="Times New Roman" w:hAnsi="Times New Roman" w:cs="Times New Roman"/>
+              </w:rPr>
+            </w:pPr>
+          </w:p>
+        </w:tc>
+        <w:tc>
+          <w:tcPr>
+            <w:tcW w:w="1243" w:type="dxa"/>
             <w:vAlign w:val="center"/>
           </w:tcPr>
           <w:p>
@@ -2848,7 +2848,8 @@
       <w:tr>
         <w:tc>
           <w:tcPr>
-            <w:tcW w:w="992" w:type="dxa"/>
+            <w:tcW w:w="1057" w:type="dxa"/>
+            <w:vAlign w:val="center"/>
           </w:tcPr>
           <w:p>
             <w:pPr>
@@ -2867,112 +2868,316 @@
         </w:tc>
         <w:tc>
           <w:tcPr>
-            <w:tcW w:w="851" w:type="dxa"/>
-          </w:tcPr>
-          <w:p>
-            <w:pPr>
-              <w:jc w:val="center"/>
-              <w:rPr>
-                <w:rFonts w:ascii="Times New Roman" w:hAnsi="Times New Roman" w:cs="Times New Roman"/>
-              </w:rPr>
-            </w:pPr>
+            <w:tcW w:w="848" w:type="dxa"/>
+            <w:vAlign w:val="center"/>
+          </w:tcPr>
+          <w:p>
+            <w:pPr>
+              <w:jc w:val="center"/>
+              <w:rPr>
+                <w:rFonts w:ascii="Times New Roman" w:hAnsi="Times New Roman" w:cs="Times New Roman"/>
+              </w:rPr>
+            </w:pPr>
+            <w:r>
+              <w:rPr>
+                <w:rFonts w:ascii="Times New Roman" w:hAnsi="Times New Roman" w:cs="Times New Roman"/>
+              </w:rPr>
+              <w:t>5.1.4</w:t>
+            </w:r>
+          </w:p>
+        </w:tc>
+        <w:tc>
+          <w:tcPr>
+            <w:tcW w:w="3095" w:type="dxa"/>
+            <w:vAlign w:val="center"/>
+          </w:tcPr>
+          <w:p>
+            <w:pPr>
+              <w:jc w:val="center"/>
+              <w:rPr>
+                <w:rFonts w:ascii="Times New Roman" w:hAnsi="Times New Roman" w:cs="Times New Roman"/>
+              </w:rPr>
+            </w:pPr>
+            <w:r>
+              <w:rPr>
+                <w:rFonts w:ascii="Times New Roman" w:hAnsi="Times New Roman" w:cs="Times New Roman"/>
+              </w:rPr>
+              <w:t xml:space="preserve">Gap Free: </w:t>
+            </w:r>
+            <w:r>
+              <w:rPr>
+                <w:rFonts w:ascii="Times New Roman" w:hAnsi="Times New Roman" w:cs="Times New Roman"/>
+              </w:rPr>
+              <w:t>25617006</w:t>
+            </w:r>
+          </w:p>
+          <w:p>
+            <w:pPr>
+              <w:jc w:val="center"/>
+              <w:rPr>
+                <w:rFonts w:ascii="Times New Roman" w:hAnsi="Times New Roman" w:cs="Times New Roman"/>
+              </w:rPr>
+            </w:pPr>
+          </w:p>
+          <w:p>
+            <w:pPr>
+              <w:jc w:val="center"/>
+              <w:rPr>
+                <w:rFonts w:ascii="Times New Roman" w:hAnsi="Times New Roman" w:cs="Times New Roman"/>
+              </w:rPr>
+            </w:pPr>
+            <w:r>
+              <w:rPr>
+                <w:rFonts w:ascii="Times New Roman" w:hAnsi="Times New Roman" w:cs="Times New Roman"/>
+              </w:rPr>
+              <w:t>Steps: 2561700</w:t>
+            </w:r>
+            <w:r>
+              <w:rPr>
+                <w:rFonts w:ascii="Times New Roman" w:hAnsi="Times New Roman" w:cs="Times New Roman"/>
+              </w:rPr>
+              <w:t>7</w:t>
+            </w:r>
+          </w:p>
+        </w:tc>
+        <w:tc>
+          <w:tcPr>
+            <w:tcW w:w="2033" w:type="dxa"/>
+            <w:vAlign w:val="center"/>
+          </w:tcPr>
+          <w:p>
+            <w:pPr>
+              <w:jc w:val="center"/>
+              <w:rPr>
+                <w:rFonts w:ascii="Times New Roman" w:hAnsi="Times New Roman" w:cs="Times New Roman"/>
+              </w:rPr>
+            </w:pPr>
+            <w:r>
+              <w:rPr>
+                <w:rFonts w:ascii="Times New Roman" w:hAnsi="Times New Roman" w:cs="Times New Roman"/>
+              </w:rPr>
+              <w:t>2561700</w:t>
+            </w:r>
+            <w:r>
+              <w:rPr>
+                <w:rFonts w:ascii="Times New Roman" w:hAnsi="Times New Roman" w:cs="Times New Roman"/>
+              </w:rPr>
+              <w:t xml:space="preserve">8 and </w:t>
+            </w:r>
+            <w:r>
+              <w:rPr>
+                <w:rFonts w:ascii="Times New Roman" w:hAnsi="Times New Roman" w:cs="Times New Roman"/>
+              </w:rPr>
+              <w:t>2561700</w:t>
+            </w:r>
+            <w:r>
+              <w:rPr>
+                <w:rFonts w:ascii="Times New Roman" w:hAnsi="Times New Roman" w:cs="Times New Roman"/>
+              </w:rPr>
+              <w:t>9</w:t>
+            </w:r>
+          </w:p>
+        </w:tc>
+        <w:tc>
+          <w:tcPr>
+            <w:tcW w:w="2258" w:type="dxa"/>
+            <w:vAlign w:val="center"/>
+          </w:tcPr>
+          <w:p>
+            <w:pPr>
+              <w:jc w:val="center"/>
+              <w:rPr>
+                <w:rFonts w:ascii="Times New Roman" w:hAnsi="Times New Roman" w:cs="Times New Roman"/>
+              </w:rPr>
+            </w:pPr>
+            <w:r>
+              <w:rPr>
+                <w:rFonts w:ascii="Times New Roman" w:hAnsi="Times New Roman" w:cs="Times New Roman"/>
+              </w:rPr>
+              <w:t>256170</w:t>
+            </w:r>
+            <w:r>
+              <w:rPr>
+                <w:rFonts w:ascii="Times New Roman" w:hAnsi="Times New Roman" w:cs="Times New Roman"/>
+              </w:rPr>
+              <w:t>11</w:t>
+            </w:r>
+          </w:p>
+          <w:p>
+            <w:pPr>
+              <w:jc w:val="center"/>
+              <w:rPr>
+                <w:rFonts w:ascii="Times New Roman" w:hAnsi="Times New Roman" w:cs="Times New Roman"/>
+              </w:rPr>
+            </w:pPr>
+            <w:r>
+              <w:rPr>
+                <w:rFonts w:ascii="Times New Roman" w:hAnsi="Times New Roman" w:cs="Times New Roman"/>
+              </w:rPr>
+              <w:t>2561701</w:t>
+            </w:r>
+            <w:r>
+              <w:rPr>
+                <w:rFonts w:ascii="Times New Roman" w:hAnsi="Times New Roman" w:cs="Times New Roman"/>
+              </w:rPr>
+              <w:t>2</w:t>
+            </w:r>
+          </w:p>
+          <w:p>
+            <w:pPr>
+              <w:jc w:val="center"/>
+              <w:rPr>
+                <w:rFonts w:ascii="Times New Roman" w:hAnsi="Times New Roman" w:cs="Times New Roman"/>
+              </w:rPr>
+            </w:pPr>
+            <w:r>
+              <w:rPr>
+                <w:rFonts w:ascii="Times New Roman" w:hAnsi="Times New Roman" w:cs="Times New Roman"/>
+              </w:rPr>
+              <w:t>2561701</w:t>
+            </w:r>
+            <w:r>
+              <w:rPr>
+                <w:rFonts w:ascii="Times New Roman" w:hAnsi="Times New Roman" w:cs="Times New Roman"/>
+              </w:rPr>
+              <w:t>3</w:t>
+            </w:r>
+          </w:p>
+          <w:p>
+            <w:pPr>
+              <w:jc w:val="center"/>
+              <w:rPr>
+                <w:rFonts w:ascii="Times New Roman" w:hAnsi="Times New Roman" w:cs="Times New Roman"/>
+              </w:rPr>
+            </w:pPr>
+            <w:r>
+              <w:rPr>
+                <w:rFonts w:ascii="Times New Roman" w:hAnsi="Times New Roman" w:cs="Times New Roman"/>
+              </w:rPr>
+              <w:t>2561701</w:t>
+            </w:r>
+            <w:r>
+              <w:rPr>
+                <w:rFonts w:ascii="Times New Roman" w:hAnsi="Times New Roman" w:cs="Times New Roman"/>
+              </w:rPr>
+              <w:t>4</w:t>
+            </w:r>
+          </w:p>
+          <w:p>
+            <w:pPr>
+              <w:jc w:val="center"/>
+              <w:rPr>
+                <w:rFonts w:ascii="Times New Roman" w:hAnsi="Times New Roman" w:cs="Times New Roman"/>
+              </w:rPr>
+            </w:pPr>
+            <w:r>
+              <w:rPr>
+                <w:rFonts w:ascii="Times New Roman" w:hAnsi="Times New Roman" w:cs="Times New Roman"/>
+              </w:rPr>
+              <w:t>2561701</w:t>
+            </w:r>
             <w:r>
               <w:rPr>
                 <w:rFonts w:ascii="Times New Roman" w:hAnsi="Times New Roman" w:cs="Times New Roman"/>
               </w:rPr>
               <w:t>5</w:t>
             </w:r>
-            <w:r>
-              <w:rPr>
-                <w:rFonts w:ascii="Times New Roman" w:hAnsi="Times New Roman" w:cs="Times New Roman"/>
-              </w:rPr>
-              <w:t>.1.5</w:t>
-            </w:r>
-          </w:p>
-        </w:tc>
-        <w:tc>
-          <w:tcPr>
-            <w:tcW w:w="3119" w:type="dxa"/>
-          </w:tcPr>
-          <w:p>
-            <w:pPr>
-              <w:jc w:val="center"/>
-              <w:rPr>
-                <w:rFonts w:ascii="Times New Roman" w:hAnsi="Times New Roman" w:cs="Times New Roman"/>
-              </w:rPr>
-            </w:pPr>
-          </w:p>
-        </w:tc>
-        <w:tc>
-          <w:tcPr>
-            <w:tcW w:w="2033" w:type="dxa"/>
-          </w:tcPr>
-          <w:p>
-            <w:pPr>
-              <w:jc w:val="center"/>
-              <w:rPr>
-                <w:rFonts w:ascii="Times New Roman" w:hAnsi="Times New Roman" w:cs="Times New Roman"/>
-              </w:rPr>
-            </w:pPr>
-          </w:p>
-        </w:tc>
-        <w:tc>
-          <w:tcPr>
-            <w:tcW w:w="2263" w:type="dxa"/>
-          </w:tcPr>
-          <w:p>
-            <w:pPr>
-              <w:jc w:val="center"/>
-              <w:rPr>
-                <w:rFonts w:ascii="Times New Roman" w:hAnsi="Times New Roman" w:cs="Times New Roman"/>
-              </w:rPr>
-            </w:pPr>
           </w:p>
         </w:tc>
         <w:tc>
           <w:tcPr>
             <w:tcW w:w="1709" w:type="dxa"/>
-          </w:tcPr>
-          <w:p>
-            <w:pPr>
-              <w:jc w:val="center"/>
-              <w:rPr>
-                <w:rFonts w:ascii="Times New Roman" w:hAnsi="Times New Roman" w:cs="Times New Roman"/>
-              </w:rPr>
-            </w:pPr>
-          </w:p>
-        </w:tc>
-        <w:tc>
-          <w:tcPr>
-            <w:tcW w:w="3089" w:type="dxa"/>
-          </w:tcPr>
-          <w:p>
-            <w:pPr>
-              <w:jc w:val="center"/>
-              <w:rPr>
-                <w:rFonts w:ascii="Times New Roman" w:hAnsi="Times New Roman" w:cs="Times New Roman"/>
-              </w:rPr>
-            </w:pPr>
-          </w:p>
-        </w:tc>
-        <w:tc>
-          <w:tcPr>
-            <w:tcW w:w="1253" w:type="dxa"/>
-          </w:tcPr>
-          <w:p>
-            <w:pPr>
-              <w:jc w:val="center"/>
-              <w:rPr>
-                <w:rFonts w:ascii="Times New Roman" w:hAnsi="Times New Roman" w:cs="Times New Roman"/>
-              </w:rPr>
-            </w:pPr>
+            <w:vAlign w:val="center"/>
+          </w:tcPr>
+          <w:p>
+            <w:pPr>
+              <w:jc w:val="center"/>
+              <w:rPr>
+                <w:rFonts w:ascii="Times New Roman" w:hAnsi="Times New Roman" w:cs="Times New Roman"/>
+              </w:rPr>
+            </w:pPr>
+          </w:p>
+        </w:tc>
+        <w:tc>
+          <w:tcPr>
+            <w:tcW w:w="3066" w:type="dxa"/>
+            <w:vAlign w:val="center"/>
+          </w:tcPr>
+          <w:p>
+            <w:pPr>
+              <w:jc w:val="center"/>
+              <w:rPr>
+                <w:rFonts w:ascii="Times New Roman" w:hAnsi="Times New Roman" w:cs="Times New Roman"/>
+              </w:rPr>
+            </w:pPr>
+            <w:r>
+              <w:rPr>
+                <w:rFonts w:ascii="Times New Roman" w:hAnsi="Times New Roman" w:cs="Times New Roman"/>
+              </w:rPr>
+              <w:t>Gap Free: 2561701</w:t>
+            </w:r>
+            <w:r>
+              <w:rPr>
+                <w:rFonts w:ascii="Times New Roman" w:hAnsi="Times New Roman" w:cs="Times New Roman"/>
+              </w:rPr>
+              <w:t>6</w:t>
+            </w:r>
+          </w:p>
+          <w:p>
+            <w:pPr>
+              <w:jc w:val="center"/>
+              <w:rPr>
+                <w:rFonts w:ascii="Times New Roman" w:hAnsi="Times New Roman" w:cs="Times New Roman"/>
+              </w:rPr>
+            </w:pPr>
+          </w:p>
+          <w:p>
+            <w:pPr>
+              <w:jc w:val="center"/>
+              <w:rPr>
+                <w:rFonts w:ascii="Times New Roman" w:hAnsi="Times New Roman" w:cs="Times New Roman"/>
+              </w:rPr>
+            </w:pPr>
+            <w:r>
+              <w:rPr>
+                <w:rFonts w:ascii="Times New Roman" w:hAnsi="Times New Roman" w:cs="Times New Roman"/>
+              </w:rPr>
+              <w:t>Steps: 2561701</w:t>
+            </w:r>
+            <w:r>
+              <w:rPr>
+                <w:rFonts w:ascii="Times New Roman" w:hAnsi="Times New Roman" w:cs="Times New Roman"/>
+              </w:rPr>
+              <w:t>7</w:t>
+            </w:r>
+          </w:p>
+        </w:tc>
+        <w:tc>
+          <w:tcPr>
+            <w:tcW w:w="1243" w:type="dxa"/>
+            <w:vAlign w:val="center"/>
+          </w:tcPr>
+          <w:p>
+            <w:pPr>
+              <w:jc w:val="center"/>
+              <w:rPr>
+                <w:rFonts w:ascii="Times New Roman" w:hAnsi="Times New Roman" w:cs="Times New Roman"/>
+              </w:rPr>
+            </w:pPr>
+            <w:r>
+              <w:rPr>
+                <w:rFonts w:ascii="Times New Roman" w:hAnsi="Times New Roman" w:cs="Times New Roman"/>
+              </w:rPr>
+              <w:t>58-59</w:t>
+            </w:r>
           </w:p>
         </w:tc>
       </w:tr>
       <w:tr>
         <w:tc>
           <w:tcPr>
-            <w:tcW w:w="992" w:type="dxa"/>
+            <w:tcW w:w="1057" w:type="dxa"/>
+            <w:vAlign w:val="center"/>
           </w:tcPr>
           <w:p>
             <w:pPr>
@@ -2991,112 +3196,305 @@
         </w:tc>
         <w:tc>
           <w:tcPr>
-            <w:tcW w:w="851" w:type="dxa"/>
-          </w:tcPr>
-          <w:p>
-            <w:pPr>
-              <w:jc w:val="center"/>
-              <w:rPr>
-                <w:rFonts w:ascii="Times New Roman" w:hAnsi="Times New Roman" w:cs="Times New Roman"/>
-              </w:rPr>
-            </w:pPr>
-            <w:r>
-              <w:rPr>
-                <w:rFonts w:ascii="Times New Roman" w:hAnsi="Times New Roman" w:cs="Times New Roman"/>
-              </w:rPr>
-              <w:t>5</w:t>
-            </w:r>
-            <w:r>
-              <w:rPr>
-                <w:rFonts w:ascii="Times New Roman" w:hAnsi="Times New Roman" w:cs="Times New Roman"/>
-              </w:rPr>
-              <w:t>.2.1</w:t>
-            </w:r>
-          </w:p>
-        </w:tc>
-        <w:tc>
-          <w:tcPr>
-            <w:tcW w:w="3119" w:type="dxa"/>
-          </w:tcPr>
-          <w:p>
-            <w:pPr>
-              <w:jc w:val="center"/>
-              <w:rPr>
-                <w:rFonts w:ascii="Times New Roman" w:hAnsi="Times New Roman" w:cs="Times New Roman"/>
-              </w:rPr>
-            </w:pPr>
+            <w:tcW w:w="848" w:type="dxa"/>
+            <w:vAlign w:val="center"/>
+          </w:tcPr>
+          <w:p>
+            <w:pPr>
+              <w:jc w:val="center"/>
+              <w:rPr>
+                <w:rFonts w:ascii="Times New Roman" w:hAnsi="Times New Roman" w:cs="Times New Roman"/>
+              </w:rPr>
+            </w:pPr>
+            <w:r>
+              <w:rPr>
+                <w:rFonts w:ascii="Times New Roman" w:hAnsi="Times New Roman" w:cs="Times New Roman"/>
+              </w:rPr>
+              <w:t>5.2.1</w:t>
+            </w:r>
+          </w:p>
+        </w:tc>
+        <w:tc>
+          <w:tcPr>
+            <w:tcW w:w="3095" w:type="dxa"/>
+            <w:vAlign w:val="center"/>
+          </w:tcPr>
+          <w:p>
+            <w:pPr>
+              <w:jc w:val="center"/>
+              <w:rPr>
+                <w:rFonts w:ascii="Times New Roman" w:hAnsi="Times New Roman" w:cs="Times New Roman"/>
+              </w:rPr>
+            </w:pPr>
+            <w:r>
+              <w:rPr>
+                <w:rFonts w:ascii="Times New Roman" w:hAnsi="Times New Roman" w:cs="Times New Roman"/>
+              </w:rPr>
+              <w:t>Gap Free: 256170</w:t>
+            </w:r>
+            <w:r>
+              <w:rPr>
+                <w:rFonts w:ascii="Times New Roman" w:hAnsi="Times New Roman" w:cs="Times New Roman"/>
+              </w:rPr>
+              <w:t>18</w:t>
+            </w:r>
+          </w:p>
+          <w:p>
+            <w:pPr>
+              <w:jc w:val="center"/>
+              <w:rPr>
+                <w:rFonts w:ascii="Times New Roman" w:hAnsi="Times New Roman" w:cs="Times New Roman"/>
+              </w:rPr>
+            </w:pPr>
+          </w:p>
+          <w:p>
+            <w:pPr>
+              <w:jc w:val="center"/>
+              <w:rPr>
+                <w:rFonts w:ascii="Times New Roman" w:hAnsi="Times New Roman" w:cs="Times New Roman"/>
+              </w:rPr>
+            </w:pPr>
+            <w:r>
+              <w:rPr>
+                <w:rFonts w:ascii="Times New Roman" w:hAnsi="Times New Roman" w:cs="Times New Roman"/>
+              </w:rPr>
+              <w:t>Steps: 2561701</w:t>
+            </w:r>
+            <w:r>
+              <w:rPr>
+                <w:rFonts w:ascii="Times New Roman" w:hAnsi="Times New Roman" w:cs="Times New Roman"/>
+              </w:rPr>
+              <w:t>9</w:t>
+            </w:r>
           </w:p>
         </w:tc>
         <w:tc>
           <w:tcPr>
             <w:tcW w:w="2033" w:type="dxa"/>
-          </w:tcPr>
-          <w:p>
-            <w:pPr>
-              <w:jc w:val="center"/>
-              <w:rPr>
-                <w:rFonts w:ascii="Times New Roman" w:hAnsi="Times New Roman" w:cs="Times New Roman"/>
-              </w:rPr>
-            </w:pPr>
-          </w:p>
-        </w:tc>
-        <w:tc>
-          <w:tcPr>
-            <w:tcW w:w="2263" w:type="dxa"/>
-          </w:tcPr>
-          <w:p>
-            <w:pPr>
-              <w:jc w:val="center"/>
-              <w:rPr>
-                <w:rFonts w:ascii="Times New Roman" w:hAnsi="Times New Roman" w:cs="Times New Roman"/>
-              </w:rPr>
-            </w:pPr>
+            <w:vAlign w:val="center"/>
+          </w:tcPr>
+          <w:p>
+            <w:pPr>
+              <w:jc w:val="center"/>
+              <w:rPr>
+                <w:rFonts w:ascii="Times New Roman" w:hAnsi="Times New Roman" w:cs="Times New Roman"/>
+              </w:rPr>
+            </w:pPr>
+            <w:r>
+              <w:rPr>
+                <w:rFonts w:ascii="Times New Roman" w:hAnsi="Times New Roman" w:cs="Times New Roman"/>
+              </w:rPr>
+              <w:t>256170</w:t>
+            </w:r>
+            <w:r>
+              <w:rPr>
+                <w:rFonts w:ascii="Times New Roman" w:hAnsi="Times New Roman" w:cs="Times New Roman"/>
+              </w:rPr>
+              <w:t>20</w:t>
+            </w:r>
+          </w:p>
+        </w:tc>
+        <w:tc>
+          <w:tcPr>
+            <w:tcW w:w="2258" w:type="dxa"/>
+            <w:vAlign w:val="center"/>
+          </w:tcPr>
+          <w:p>
+            <w:pPr>
+              <w:jc w:val="center"/>
+              <w:rPr>
+                <w:rFonts w:ascii="Times New Roman" w:hAnsi="Times New Roman" w:cs="Times New Roman"/>
+              </w:rPr>
+            </w:pPr>
+            <w:r>
+              <w:rPr>
+                <w:rFonts w:ascii="Times New Roman" w:hAnsi="Times New Roman" w:cs="Times New Roman"/>
+              </w:rPr>
+              <w:t>256170</w:t>
+            </w:r>
+            <w:r>
+              <w:rPr>
+                <w:rFonts w:ascii="Times New Roman" w:hAnsi="Times New Roman" w:cs="Times New Roman"/>
+              </w:rPr>
+              <w:t>22</w:t>
+            </w:r>
+          </w:p>
+          <w:p>
+            <w:pPr>
+              <w:jc w:val="center"/>
+              <w:rPr>
+                <w:rFonts w:ascii="Times New Roman" w:hAnsi="Times New Roman" w:cs="Times New Roman"/>
+              </w:rPr>
+            </w:pPr>
+            <w:r>
+              <w:rPr>
+                <w:rFonts w:ascii="Times New Roman" w:hAnsi="Times New Roman" w:cs="Times New Roman"/>
+              </w:rPr>
+              <w:t>256170</w:t>
+            </w:r>
+            <w:r>
+              <w:rPr>
+                <w:rFonts w:ascii="Times New Roman" w:hAnsi="Times New Roman" w:cs="Times New Roman"/>
+              </w:rPr>
+              <w:t>23</w:t>
+            </w:r>
+          </w:p>
+          <w:p>
+            <w:pPr>
+              <w:jc w:val="center"/>
+              <w:rPr>
+                <w:rFonts w:ascii="Times New Roman" w:hAnsi="Times New Roman" w:cs="Times New Roman"/>
+              </w:rPr>
+            </w:pPr>
+            <w:r>
+              <w:rPr>
+                <w:rFonts w:ascii="Times New Roman" w:hAnsi="Times New Roman" w:cs="Times New Roman"/>
+              </w:rPr>
+              <w:t>256170</w:t>
+            </w:r>
+            <w:r>
+              <w:rPr>
+                <w:rFonts w:ascii="Times New Roman" w:hAnsi="Times New Roman" w:cs="Times New Roman"/>
+              </w:rPr>
+              <w:t>24</w:t>
+            </w:r>
+          </w:p>
+          <w:p>
+            <w:pPr>
+              <w:jc w:val="center"/>
+              <w:rPr>
+                <w:rFonts w:ascii="Times New Roman" w:hAnsi="Times New Roman" w:cs="Times New Roman"/>
+              </w:rPr>
+            </w:pPr>
+            <w:r>
+              <w:rPr>
+                <w:rFonts w:ascii="Times New Roman" w:hAnsi="Times New Roman" w:cs="Times New Roman"/>
+              </w:rPr>
+              <w:lastRenderedPageBreak/>
+              <w:t>256170</w:t>
+            </w:r>
+            <w:r>
+              <w:rPr>
+                <w:rFonts w:ascii="Times New Roman" w:hAnsi="Times New Roman" w:cs="Times New Roman"/>
+              </w:rPr>
+              <w:t>25</w:t>
+            </w:r>
+          </w:p>
+          <w:p>
+            <w:pPr>
+              <w:jc w:val="center"/>
+              <w:rPr>
+                <w:rFonts w:ascii="Times New Roman" w:hAnsi="Times New Roman" w:cs="Times New Roman"/>
+              </w:rPr>
+            </w:pPr>
+            <w:r>
+              <w:rPr>
+                <w:rFonts w:ascii="Times New Roman" w:hAnsi="Times New Roman" w:cs="Times New Roman"/>
+              </w:rPr>
+              <w:t>256170</w:t>
+            </w:r>
+            <w:r>
+              <w:rPr>
+                <w:rFonts w:ascii="Times New Roman" w:hAnsi="Times New Roman" w:cs="Times New Roman"/>
+              </w:rPr>
+              <w:t>26</w:t>
+            </w:r>
           </w:p>
         </w:tc>
         <w:tc>
           <w:tcPr>
             <w:tcW w:w="1709" w:type="dxa"/>
-          </w:tcPr>
-          <w:p>
-            <w:pPr>
-              <w:jc w:val="center"/>
-              <w:rPr>
-                <w:rFonts w:ascii="Times New Roman" w:hAnsi="Times New Roman" w:cs="Times New Roman"/>
-              </w:rPr>
-            </w:pPr>
-          </w:p>
-        </w:tc>
-        <w:tc>
-          <w:tcPr>
-            <w:tcW w:w="3089" w:type="dxa"/>
-          </w:tcPr>
-          <w:p>
-            <w:pPr>
-              <w:jc w:val="center"/>
-              <w:rPr>
-                <w:rFonts w:ascii="Times New Roman" w:hAnsi="Times New Roman" w:cs="Times New Roman"/>
-              </w:rPr>
-            </w:pPr>
-          </w:p>
-        </w:tc>
-        <w:tc>
-          <w:tcPr>
-            <w:tcW w:w="1253" w:type="dxa"/>
-          </w:tcPr>
-          <w:p>
-            <w:pPr>
-              <w:jc w:val="center"/>
-              <w:rPr>
-                <w:rFonts w:ascii="Times New Roman" w:hAnsi="Times New Roman" w:cs="Times New Roman"/>
-              </w:rPr>
-            </w:pPr>
+            <w:vAlign w:val="center"/>
+          </w:tcPr>
+          <w:p>
+            <w:pPr>
+              <w:jc w:val="center"/>
+              <w:rPr>
+                <w:rFonts w:ascii="Times New Roman" w:hAnsi="Times New Roman" w:cs="Times New Roman"/>
+              </w:rPr>
+            </w:pPr>
+          </w:p>
+        </w:tc>
+        <w:tc>
+          <w:tcPr>
+            <w:tcW w:w="3066" w:type="dxa"/>
+            <w:vAlign w:val="center"/>
+          </w:tcPr>
+          <w:p>
+            <w:pPr>
+              <w:jc w:val="center"/>
+              <w:rPr>
+                <w:rFonts w:ascii="Times New Roman" w:hAnsi="Times New Roman" w:cs="Times New Roman"/>
+              </w:rPr>
+            </w:pPr>
+            <w:r>
+              <w:rPr>
+                <w:rFonts w:ascii="Times New Roman" w:hAnsi="Times New Roman" w:cs="Times New Roman"/>
+              </w:rPr>
+              <w:t>Gap Free: 2561702</w:t>
+            </w:r>
+            <w:r>
+              <w:rPr>
+                <w:rFonts w:ascii="Times New Roman" w:hAnsi="Times New Roman" w:cs="Times New Roman"/>
+              </w:rPr>
+              <w:t>7</w:t>
+            </w:r>
+          </w:p>
+          <w:p>
+            <w:pPr>
+              <w:jc w:val="center"/>
+              <w:rPr>
+                <w:rFonts w:ascii="Times New Roman" w:hAnsi="Times New Roman" w:cs="Times New Roman"/>
+              </w:rPr>
+            </w:pPr>
+          </w:p>
+          <w:p>
+            <w:pPr>
+              <w:jc w:val="center"/>
+              <w:rPr>
+                <w:rFonts w:ascii="Times New Roman" w:hAnsi="Times New Roman" w:cs="Times New Roman"/>
+              </w:rPr>
+            </w:pPr>
+            <w:r>
+              <w:rPr>
+                <w:rFonts w:ascii="Times New Roman" w:hAnsi="Times New Roman" w:cs="Times New Roman"/>
+              </w:rPr>
+              <w:t>Steps: 2561702</w:t>
+            </w:r>
+            <w:r>
+              <w:rPr>
+                <w:rFonts w:ascii="Times New Roman" w:hAnsi="Times New Roman" w:cs="Times New Roman"/>
+              </w:rPr>
+              <w:t>8</w:t>
+            </w:r>
+          </w:p>
+        </w:tc>
+        <w:tc>
+          <w:tcPr>
+            <w:tcW w:w="1243" w:type="dxa"/>
+            <w:vAlign w:val="center"/>
+          </w:tcPr>
+          <w:p>
+            <w:pPr>
+              <w:jc w:val="center"/>
+              <w:rPr>
+                <w:rFonts w:ascii="Times New Roman" w:hAnsi="Times New Roman" w:cs="Times New Roman"/>
+              </w:rPr>
+            </w:pPr>
+            <w:r>
+              <w:rPr>
+                <w:rFonts w:ascii="Times New Roman" w:hAnsi="Times New Roman" w:cs="Times New Roman"/>
+              </w:rPr>
+              <w:t>60-61</w:t>
+            </w:r>
           </w:p>
         </w:tc>
       </w:tr>
       <w:tr>
         <w:tc>
           <w:tcPr>
-            <w:tcW w:w="992" w:type="dxa"/>
+            <w:tcW w:w="1057" w:type="dxa"/>
+            <w:vAlign w:val="center"/>
           </w:tcPr>
           <w:p>
             <w:pPr>
@@ -3115,309 +3513,2282 @@
         </w:tc>
         <w:tc>
           <w:tcPr>
-            <w:tcW w:w="851" w:type="dxa"/>
-          </w:tcPr>
-          <w:p>
-            <w:pPr>
-              <w:jc w:val="center"/>
-              <w:rPr>
-                <w:rFonts w:ascii="Times New Roman" w:hAnsi="Times New Roman" w:cs="Times New Roman"/>
-              </w:rPr>
-            </w:pPr>
-            <w:r>
-              <w:rPr>
-                <w:rFonts w:ascii="Times New Roman" w:hAnsi="Times New Roman" w:cs="Times New Roman"/>
-              </w:rPr>
-              <w:t>5</w:t>
-            </w:r>
-            <w:r>
-              <w:rPr>
-                <w:rFonts w:ascii="Times New Roman" w:hAnsi="Times New Roman" w:cs="Times New Roman"/>
-              </w:rPr>
-              <w:t>.4.x</w:t>
-            </w:r>
-          </w:p>
-        </w:tc>
-        <w:tc>
-          <w:tcPr>
-            <w:tcW w:w="3119" w:type="dxa"/>
-          </w:tcPr>
-          <w:p>
-            <w:pPr>
-              <w:jc w:val="center"/>
-              <w:rPr>
-                <w:rFonts w:ascii="Times New Roman" w:hAnsi="Times New Roman" w:cs="Times New Roman"/>
-              </w:rPr>
-            </w:pPr>
+            <w:tcW w:w="848" w:type="dxa"/>
+            <w:vAlign w:val="center"/>
+          </w:tcPr>
+          <w:p>
+            <w:pPr>
+              <w:jc w:val="center"/>
+              <w:rPr>
+                <w:rFonts w:ascii="Times New Roman" w:hAnsi="Times New Roman" w:cs="Times New Roman"/>
+              </w:rPr>
+            </w:pPr>
+            <w:r>
+              <w:rPr>
+                <w:rFonts w:ascii="Times New Roman" w:hAnsi="Times New Roman" w:cs="Times New Roman"/>
+              </w:rPr>
+              <w:t>5.4.1</w:t>
+            </w:r>
+          </w:p>
+        </w:tc>
+        <w:tc>
+          <w:tcPr>
+            <w:tcW w:w="3095" w:type="dxa"/>
+            <w:vAlign w:val="center"/>
+          </w:tcPr>
+          <w:p>
+            <w:pPr>
+              <w:jc w:val="center"/>
+              <w:rPr>
+                <w:rFonts w:ascii="Times New Roman" w:hAnsi="Times New Roman" w:cs="Times New Roman"/>
+              </w:rPr>
+            </w:pPr>
+            <w:r>
+              <w:rPr>
+                <w:rFonts w:ascii="Times New Roman" w:hAnsi="Times New Roman" w:cs="Times New Roman"/>
+              </w:rPr>
+              <w:t>Gap Free: 256170</w:t>
+            </w:r>
+            <w:r>
+              <w:rPr>
+                <w:rFonts w:ascii="Times New Roman" w:hAnsi="Times New Roman" w:cs="Times New Roman"/>
+              </w:rPr>
+              <w:t>32</w:t>
+            </w:r>
+          </w:p>
+          <w:p>
+            <w:pPr>
+              <w:jc w:val="center"/>
+              <w:rPr>
+                <w:rFonts w:ascii="Times New Roman" w:hAnsi="Times New Roman" w:cs="Times New Roman"/>
+              </w:rPr>
+            </w:pPr>
+          </w:p>
+          <w:p>
+            <w:pPr>
+              <w:jc w:val="center"/>
+              <w:rPr>
+                <w:rFonts w:ascii="Times New Roman" w:hAnsi="Times New Roman" w:cs="Times New Roman"/>
+              </w:rPr>
+            </w:pPr>
+            <w:r>
+              <w:rPr>
+                <w:rFonts w:ascii="Times New Roman" w:hAnsi="Times New Roman" w:cs="Times New Roman"/>
+              </w:rPr>
+              <w:t>Steps: 256170</w:t>
+            </w:r>
+            <w:r>
+              <w:rPr>
+                <w:rFonts w:ascii="Times New Roman" w:hAnsi="Times New Roman" w:cs="Times New Roman"/>
+              </w:rPr>
+              <w:t>33</w:t>
+            </w:r>
           </w:p>
         </w:tc>
         <w:tc>
           <w:tcPr>
             <w:tcW w:w="2033" w:type="dxa"/>
-          </w:tcPr>
-          <w:p>
-            <w:pPr>
-              <w:jc w:val="center"/>
-              <w:rPr>
-                <w:rFonts w:ascii="Times New Roman" w:hAnsi="Times New Roman" w:cs="Times New Roman"/>
-              </w:rPr>
-            </w:pPr>
-          </w:p>
-        </w:tc>
-        <w:tc>
-          <w:tcPr>
-            <w:tcW w:w="2263" w:type="dxa"/>
-          </w:tcPr>
-          <w:p>
-            <w:pPr>
-              <w:jc w:val="center"/>
-              <w:rPr>
-                <w:rFonts w:ascii="Times New Roman" w:hAnsi="Times New Roman" w:cs="Times New Roman"/>
-              </w:rPr>
-            </w:pPr>
+            <w:vAlign w:val="center"/>
+          </w:tcPr>
+          <w:p>
+            <w:pPr>
+              <w:jc w:val="center"/>
+              <w:rPr>
+                <w:rFonts w:ascii="Times New Roman" w:hAnsi="Times New Roman" w:cs="Times New Roman"/>
+              </w:rPr>
+            </w:pPr>
+            <w:r>
+              <w:rPr>
+                <w:rFonts w:ascii="Times New Roman" w:hAnsi="Times New Roman" w:cs="Times New Roman"/>
+              </w:rPr>
+              <w:t>2561703</w:t>
+            </w:r>
+            <w:r>
+              <w:rPr>
+                <w:rFonts w:ascii="Times New Roman" w:hAnsi="Times New Roman" w:cs="Times New Roman"/>
+              </w:rPr>
+              <w:t>4</w:t>
+            </w:r>
+          </w:p>
+        </w:tc>
+        <w:tc>
+          <w:tcPr>
+            <w:tcW w:w="2258" w:type="dxa"/>
+            <w:vAlign w:val="center"/>
+          </w:tcPr>
+          <w:p>
+            <w:pPr>
+              <w:jc w:val="center"/>
+              <w:rPr>
+                <w:rFonts w:ascii="Times New Roman" w:hAnsi="Times New Roman" w:cs="Times New Roman"/>
+              </w:rPr>
+            </w:pPr>
+            <w:r>
+              <w:rPr>
+                <w:rFonts w:ascii="Times New Roman" w:hAnsi="Times New Roman" w:cs="Times New Roman"/>
+              </w:rPr>
+              <w:t>2561703</w:t>
+            </w:r>
+            <w:r>
+              <w:rPr>
+                <w:rFonts w:ascii="Times New Roman" w:hAnsi="Times New Roman" w:cs="Times New Roman"/>
+              </w:rPr>
+              <w:t>6</w:t>
+            </w:r>
+          </w:p>
+          <w:p>
+            <w:pPr>
+              <w:jc w:val="center"/>
+              <w:rPr>
+                <w:rFonts w:ascii="Times New Roman" w:hAnsi="Times New Roman" w:cs="Times New Roman"/>
+              </w:rPr>
+            </w:pPr>
+            <w:r>
+              <w:rPr>
+                <w:rFonts w:ascii="Times New Roman" w:hAnsi="Times New Roman" w:cs="Times New Roman"/>
+              </w:rPr>
+              <w:t>2561703</w:t>
+            </w:r>
+            <w:r>
+              <w:rPr>
+                <w:rFonts w:ascii="Times New Roman" w:hAnsi="Times New Roman" w:cs="Times New Roman"/>
+              </w:rPr>
+              <w:t>7</w:t>
+            </w:r>
+          </w:p>
+          <w:p>
+            <w:pPr>
+              <w:jc w:val="center"/>
+              <w:rPr>
+                <w:rFonts w:ascii="Times New Roman" w:hAnsi="Times New Roman" w:cs="Times New Roman"/>
+              </w:rPr>
+            </w:pPr>
+            <w:r>
+              <w:rPr>
+                <w:rFonts w:ascii="Times New Roman" w:hAnsi="Times New Roman" w:cs="Times New Roman"/>
+              </w:rPr>
+              <w:t>2561703</w:t>
+            </w:r>
+            <w:r>
+              <w:rPr>
+                <w:rFonts w:ascii="Times New Roman" w:hAnsi="Times New Roman" w:cs="Times New Roman"/>
+              </w:rPr>
+              <w:t>8</w:t>
+            </w:r>
+          </w:p>
+          <w:p>
+            <w:pPr>
+              <w:jc w:val="center"/>
+              <w:rPr>
+                <w:rFonts w:ascii="Times New Roman" w:hAnsi="Times New Roman" w:cs="Times New Roman"/>
+              </w:rPr>
+            </w:pPr>
+            <w:r>
+              <w:rPr>
+                <w:rFonts w:ascii="Times New Roman" w:hAnsi="Times New Roman" w:cs="Times New Roman"/>
+              </w:rPr>
+              <w:t>2561703</w:t>
+            </w:r>
+            <w:r>
+              <w:rPr>
+                <w:rFonts w:ascii="Times New Roman" w:hAnsi="Times New Roman" w:cs="Times New Roman"/>
+              </w:rPr>
+              <w:t>9</w:t>
+            </w:r>
+          </w:p>
+          <w:p>
+            <w:pPr>
+              <w:jc w:val="center"/>
+              <w:rPr>
+                <w:rFonts w:ascii="Times New Roman" w:hAnsi="Times New Roman" w:cs="Times New Roman"/>
+              </w:rPr>
+            </w:pPr>
+            <w:r>
+              <w:rPr>
+                <w:rFonts w:ascii="Times New Roman" w:hAnsi="Times New Roman" w:cs="Times New Roman"/>
+              </w:rPr>
+              <w:t>256170</w:t>
+            </w:r>
+            <w:r>
+              <w:rPr>
+                <w:rFonts w:ascii="Times New Roman" w:hAnsi="Times New Roman" w:cs="Times New Roman"/>
+              </w:rPr>
+              <w:t>40</w:t>
+            </w:r>
           </w:p>
         </w:tc>
         <w:tc>
           <w:tcPr>
             <w:tcW w:w="1709" w:type="dxa"/>
-          </w:tcPr>
-          <w:p>
-            <w:pPr>
-              <w:jc w:val="center"/>
-              <w:rPr>
-                <w:rFonts w:ascii="Times New Roman" w:hAnsi="Times New Roman" w:cs="Times New Roman"/>
-              </w:rPr>
-            </w:pPr>
-          </w:p>
-        </w:tc>
-        <w:tc>
-          <w:tcPr>
-            <w:tcW w:w="3089" w:type="dxa"/>
-          </w:tcPr>
-          <w:p>
-            <w:pPr>
-              <w:jc w:val="center"/>
-              <w:rPr>
-                <w:rFonts w:ascii="Times New Roman" w:hAnsi="Times New Roman" w:cs="Times New Roman"/>
-              </w:rPr>
-            </w:pPr>
-          </w:p>
-        </w:tc>
-        <w:tc>
-          <w:tcPr>
-            <w:tcW w:w="1253" w:type="dxa"/>
-          </w:tcPr>
-          <w:p>
-            <w:pPr>
-              <w:jc w:val="center"/>
-              <w:rPr>
-                <w:rFonts w:ascii="Times New Roman" w:hAnsi="Times New Roman" w:cs="Times New Roman"/>
-              </w:rPr>
-            </w:pPr>
+            <w:vAlign w:val="center"/>
+          </w:tcPr>
+          <w:p>
+            <w:pPr>
+              <w:jc w:val="center"/>
+              <w:rPr>
+                <w:rFonts w:ascii="Times New Roman" w:hAnsi="Times New Roman" w:cs="Times New Roman"/>
+              </w:rPr>
+            </w:pPr>
+          </w:p>
+        </w:tc>
+        <w:tc>
+          <w:tcPr>
+            <w:tcW w:w="3066" w:type="dxa"/>
+            <w:vAlign w:val="center"/>
+          </w:tcPr>
+          <w:p>
+            <w:pPr>
+              <w:jc w:val="center"/>
+              <w:rPr>
+                <w:rFonts w:ascii="Times New Roman" w:hAnsi="Times New Roman" w:cs="Times New Roman"/>
+              </w:rPr>
+            </w:pPr>
+            <w:r>
+              <w:rPr>
+                <w:rFonts w:ascii="Times New Roman" w:hAnsi="Times New Roman" w:cs="Times New Roman"/>
+              </w:rPr>
+              <w:t>Gap Free: 256170</w:t>
+            </w:r>
+            <w:r>
+              <w:rPr>
+                <w:rFonts w:ascii="Times New Roman" w:hAnsi="Times New Roman" w:cs="Times New Roman"/>
+              </w:rPr>
+              <w:t>41</w:t>
+            </w:r>
+          </w:p>
+          <w:p>
+            <w:pPr>
+              <w:jc w:val="center"/>
+              <w:rPr>
+                <w:rFonts w:ascii="Times New Roman" w:hAnsi="Times New Roman" w:cs="Times New Roman"/>
+              </w:rPr>
+            </w:pPr>
+          </w:p>
+          <w:p>
+            <w:pPr>
+              <w:jc w:val="center"/>
+              <w:rPr>
+                <w:rFonts w:ascii="Times New Roman" w:hAnsi="Times New Roman" w:cs="Times New Roman"/>
+              </w:rPr>
+            </w:pPr>
+            <w:r>
+              <w:rPr>
+                <w:rFonts w:ascii="Times New Roman" w:hAnsi="Times New Roman" w:cs="Times New Roman"/>
+              </w:rPr>
+              <w:t>Steps: 256170</w:t>
+            </w:r>
+            <w:r>
+              <w:rPr>
+                <w:rFonts w:ascii="Times New Roman" w:hAnsi="Times New Roman" w:cs="Times New Roman"/>
+              </w:rPr>
+              <w:t>42</w:t>
+            </w:r>
+          </w:p>
+        </w:tc>
+        <w:tc>
+          <w:tcPr>
+            <w:tcW w:w="1243" w:type="dxa"/>
+            <w:vAlign w:val="center"/>
+          </w:tcPr>
+          <w:p>
+            <w:pPr>
+              <w:jc w:val="center"/>
+              <w:rPr>
+                <w:rFonts w:ascii="Times New Roman" w:hAnsi="Times New Roman" w:cs="Times New Roman"/>
+              </w:rPr>
+            </w:pPr>
+            <w:r>
+              <w:rPr>
+                <w:rFonts w:ascii="Times New Roman" w:hAnsi="Times New Roman" w:cs="Times New Roman"/>
+              </w:rPr>
+              <w:t>62-63</w:t>
+            </w:r>
           </w:p>
         </w:tc>
       </w:tr>
       <w:tr>
         <w:tc>
           <w:tcPr>
-            <w:tcW w:w="992" w:type="dxa"/>
-          </w:tcPr>
-          <w:p>
-            <w:pPr>
-              <w:jc w:val="center"/>
-              <w:rPr>
-                <w:rFonts w:ascii="Times New Roman" w:hAnsi="Times New Roman" w:cs="Times New Roman"/>
-              </w:rPr>
-            </w:pPr>
-          </w:p>
-        </w:tc>
-        <w:tc>
-          <w:tcPr>
-            <w:tcW w:w="851" w:type="dxa"/>
-          </w:tcPr>
-          <w:p>
-            <w:pPr>
-              <w:jc w:val="center"/>
-              <w:rPr>
-                <w:rFonts w:ascii="Times New Roman" w:hAnsi="Times New Roman" w:cs="Times New Roman"/>
-              </w:rPr>
-            </w:pPr>
-          </w:p>
-        </w:tc>
-        <w:tc>
-          <w:tcPr>
-            <w:tcW w:w="3119" w:type="dxa"/>
-          </w:tcPr>
-          <w:p>
-            <w:pPr>
-              <w:jc w:val="center"/>
-              <w:rPr>
-                <w:rFonts w:ascii="Times New Roman" w:hAnsi="Times New Roman" w:cs="Times New Roman"/>
-              </w:rPr>
-            </w:pPr>
+            <w:tcW w:w="1057" w:type="dxa"/>
+            <w:vAlign w:val="center"/>
+          </w:tcPr>
+          <w:p>
+            <w:pPr>
+              <w:jc w:val="center"/>
+              <w:rPr>
+                <w:rFonts w:ascii="Times New Roman" w:hAnsi="Times New Roman" w:cs="Times New Roman"/>
+              </w:rPr>
+            </w:pPr>
+            <w:r>
+              <w:rPr>
+                <w:rFonts w:ascii="Times New Roman" w:hAnsi="Times New Roman" w:cs="Times New Roman"/>
+              </w:rPr>
+              <w:t>RMA2A</w:t>
+            </w:r>
+          </w:p>
+        </w:tc>
+        <w:tc>
+          <w:tcPr>
+            <w:tcW w:w="848" w:type="dxa"/>
+            <w:vAlign w:val="center"/>
+          </w:tcPr>
+          <w:p>
+            <w:pPr>
+              <w:jc w:val="center"/>
+              <w:rPr>
+                <w:rFonts w:ascii="Times New Roman" w:hAnsi="Times New Roman" w:cs="Times New Roman"/>
+              </w:rPr>
+            </w:pPr>
+            <w:r>
+              <w:rPr>
+                <w:rFonts w:ascii="Times New Roman" w:hAnsi="Times New Roman" w:cs="Times New Roman"/>
+              </w:rPr>
+              <w:t>6.1.5</w:t>
+            </w:r>
+          </w:p>
+        </w:tc>
+        <w:tc>
+          <w:tcPr>
+            <w:tcW w:w="3095" w:type="dxa"/>
+            <w:vAlign w:val="center"/>
+          </w:tcPr>
+          <w:p>
+            <w:pPr>
+              <w:jc w:val="center"/>
+              <w:rPr>
+                <w:rFonts w:ascii="Times New Roman" w:hAnsi="Times New Roman" w:cs="Times New Roman"/>
+              </w:rPr>
+            </w:pPr>
+            <w:r>
+              <w:rPr>
+                <w:rFonts w:ascii="Times New Roman" w:hAnsi="Times New Roman" w:cs="Times New Roman"/>
+              </w:rPr>
+              <w:t>Gap Free: 2561</w:t>
+            </w:r>
+            <w:r>
+              <w:rPr>
+                <w:rFonts w:ascii="Times New Roman" w:hAnsi="Times New Roman" w:cs="Times New Roman"/>
+              </w:rPr>
+              <w:t>9000</w:t>
+            </w:r>
+          </w:p>
+          <w:p>
+            <w:pPr>
+              <w:jc w:val="center"/>
+              <w:rPr>
+                <w:rFonts w:ascii="Times New Roman" w:hAnsi="Times New Roman" w:cs="Times New Roman"/>
+              </w:rPr>
+            </w:pPr>
+          </w:p>
+          <w:p>
+            <w:pPr>
+              <w:jc w:val="center"/>
+              <w:rPr>
+                <w:rFonts w:ascii="Times New Roman" w:hAnsi="Times New Roman" w:cs="Times New Roman"/>
+              </w:rPr>
+            </w:pPr>
+            <w:r>
+              <w:rPr>
+                <w:rFonts w:ascii="Times New Roman" w:hAnsi="Times New Roman" w:cs="Times New Roman"/>
+              </w:rPr>
+              <w:t>Steps: 2561900</w:t>
+            </w:r>
+            <w:r>
+              <w:rPr>
+                <w:rFonts w:ascii="Times New Roman" w:hAnsi="Times New Roman" w:cs="Times New Roman"/>
+              </w:rPr>
+              <w:t>1</w:t>
+            </w:r>
           </w:p>
         </w:tc>
         <w:tc>
           <w:tcPr>
             <w:tcW w:w="2033" w:type="dxa"/>
-          </w:tcPr>
-          <w:p>
-            <w:pPr>
-              <w:jc w:val="center"/>
-              <w:rPr>
-                <w:rFonts w:ascii="Times New Roman" w:hAnsi="Times New Roman" w:cs="Times New Roman"/>
-              </w:rPr>
-            </w:pPr>
-          </w:p>
-        </w:tc>
-        <w:tc>
-          <w:tcPr>
-            <w:tcW w:w="2263" w:type="dxa"/>
-          </w:tcPr>
-          <w:p>
-            <w:pPr>
-              <w:jc w:val="center"/>
-              <w:rPr>
-                <w:rFonts w:ascii="Times New Roman" w:hAnsi="Times New Roman" w:cs="Times New Roman"/>
-              </w:rPr>
-            </w:pPr>
+            <w:vAlign w:val="center"/>
+          </w:tcPr>
+          <w:p>
+            <w:pPr>
+              <w:jc w:val="center"/>
+              <w:rPr>
+                <w:rFonts w:ascii="Times New Roman" w:hAnsi="Times New Roman" w:cs="Times New Roman"/>
+              </w:rPr>
+            </w:pPr>
+            <w:r>
+              <w:rPr>
+                <w:rFonts w:ascii="Times New Roman" w:hAnsi="Times New Roman" w:cs="Times New Roman"/>
+              </w:rPr>
+              <w:t>2561900</w:t>
+            </w:r>
+            <w:r>
+              <w:rPr>
+                <w:rFonts w:ascii="Times New Roman" w:hAnsi="Times New Roman" w:cs="Times New Roman"/>
+              </w:rPr>
+              <w:t>2</w:t>
+            </w:r>
+          </w:p>
+        </w:tc>
+        <w:tc>
+          <w:tcPr>
+            <w:tcW w:w="2258" w:type="dxa"/>
+            <w:vAlign w:val="center"/>
+          </w:tcPr>
+          <w:p>
+            <w:pPr>
+              <w:jc w:val="center"/>
+              <w:rPr>
+                <w:rFonts w:ascii="Times New Roman" w:hAnsi="Times New Roman" w:cs="Times New Roman"/>
+              </w:rPr>
+            </w:pPr>
+            <w:r>
+              <w:rPr>
+                <w:rFonts w:ascii="Times New Roman" w:hAnsi="Times New Roman" w:cs="Times New Roman"/>
+              </w:rPr>
+              <w:t>2561900</w:t>
+            </w:r>
+            <w:r>
+              <w:rPr>
+                <w:rFonts w:ascii="Times New Roman" w:hAnsi="Times New Roman" w:cs="Times New Roman"/>
+              </w:rPr>
+              <w:t>4</w:t>
+            </w:r>
+          </w:p>
+          <w:p>
+            <w:pPr>
+              <w:jc w:val="center"/>
+              <w:rPr>
+                <w:rFonts w:ascii="Times New Roman" w:hAnsi="Times New Roman" w:cs="Times New Roman"/>
+              </w:rPr>
+            </w:pPr>
+            <w:r>
+              <w:rPr>
+                <w:rFonts w:ascii="Times New Roman" w:hAnsi="Times New Roman" w:cs="Times New Roman"/>
+              </w:rPr>
+              <w:t>2561900</w:t>
+            </w:r>
+            <w:r>
+              <w:rPr>
+                <w:rFonts w:ascii="Times New Roman" w:hAnsi="Times New Roman" w:cs="Times New Roman"/>
+              </w:rPr>
+              <w:t>5</w:t>
+            </w:r>
+          </w:p>
+          <w:p>
+            <w:pPr>
+              <w:jc w:val="center"/>
+              <w:rPr>
+                <w:rFonts w:ascii="Times New Roman" w:hAnsi="Times New Roman" w:cs="Times New Roman"/>
+              </w:rPr>
+            </w:pPr>
+            <w:r>
+              <w:rPr>
+                <w:rFonts w:ascii="Times New Roman" w:hAnsi="Times New Roman" w:cs="Times New Roman"/>
+              </w:rPr>
+              <w:t>2561900</w:t>
+            </w:r>
+            <w:r>
+              <w:rPr>
+                <w:rFonts w:ascii="Times New Roman" w:hAnsi="Times New Roman" w:cs="Times New Roman"/>
+              </w:rPr>
+              <w:t>6</w:t>
+            </w:r>
+          </w:p>
+          <w:p>
+            <w:pPr>
+              <w:jc w:val="center"/>
+              <w:rPr>
+                <w:rFonts w:ascii="Times New Roman" w:hAnsi="Times New Roman" w:cs="Times New Roman"/>
+              </w:rPr>
+            </w:pPr>
+            <w:r>
+              <w:rPr>
+                <w:rFonts w:ascii="Times New Roman" w:hAnsi="Times New Roman" w:cs="Times New Roman"/>
+              </w:rPr>
+              <w:t>2561900</w:t>
+            </w:r>
+            <w:r>
+              <w:rPr>
+                <w:rFonts w:ascii="Times New Roman" w:hAnsi="Times New Roman" w:cs="Times New Roman"/>
+              </w:rPr>
+              <w:t>7</w:t>
+            </w:r>
+          </w:p>
+          <w:p>
+            <w:pPr>
+              <w:jc w:val="center"/>
+              <w:rPr>
+                <w:rFonts w:ascii="Times New Roman" w:hAnsi="Times New Roman" w:cs="Times New Roman"/>
+              </w:rPr>
+            </w:pPr>
+            <w:r>
+              <w:rPr>
+                <w:rFonts w:ascii="Times New Roman" w:hAnsi="Times New Roman" w:cs="Times New Roman"/>
+              </w:rPr>
+              <w:t>2561900</w:t>
+            </w:r>
+            <w:r>
+              <w:rPr>
+                <w:rFonts w:ascii="Times New Roman" w:hAnsi="Times New Roman" w:cs="Times New Roman"/>
+              </w:rPr>
+              <w:t>9</w:t>
+            </w:r>
           </w:p>
         </w:tc>
         <w:tc>
           <w:tcPr>
             <w:tcW w:w="1709" w:type="dxa"/>
-          </w:tcPr>
-          <w:p>
-            <w:pPr>
-              <w:jc w:val="center"/>
-              <w:rPr>
-                <w:rFonts w:ascii="Times New Roman" w:hAnsi="Times New Roman" w:cs="Times New Roman"/>
-              </w:rPr>
-            </w:pPr>
-          </w:p>
-        </w:tc>
-        <w:tc>
-          <w:tcPr>
-            <w:tcW w:w="3089" w:type="dxa"/>
-          </w:tcPr>
-          <w:p>
-            <w:pPr>
-              <w:jc w:val="center"/>
-              <w:rPr>
-                <w:rFonts w:ascii="Times New Roman" w:hAnsi="Times New Roman" w:cs="Times New Roman"/>
-              </w:rPr>
-            </w:pPr>
-          </w:p>
-        </w:tc>
-        <w:tc>
-          <w:tcPr>
-            <w:tcW w:w="1253" w:type="dxa"/>
-          </w:tcPr>
-          <w:p>
-            <w:pPr>
-              <w:jc w:val="center"/>
-              <w:rPr>
-                <w:rFonts w:ascii="Times New Roman" w:hAnsi="Times New Roman" w:cs="Times New Roman"/>
-              </w:rPr>
-            </w:pPr>
+            <w:vAlign w:val="center"/>
+          </w:tcPr>
+          <w:p>
+            <w:pPr>
+              <w:jc w:val="center"/>
+              <w:rPr>
+                <w:rFonts w:ascii="Times New Roman" w:hAnsi="Times New Roman" w:cs="Times New Roman"/>
+              </w:rPr>
+            </w:pPr>
+            <w:r>
+              <w:rPr>
+                <w:rFonts w:ascii="Times New Roman" w:hAnsi="Times New Roman" w:cs="Times New Roman"/>
+              </w:rPr>
+              <w:t>concatenate1</w:t>
+            </w:r>
+            <w:r>
+              <w:rPr>
+                <w:rFonts w:ascii="Times New Roman" w:hAnsi="Times New Roman" w:cs="Times New Roman"/>
+              </w:rPr>
+              <w:t>97</w:t>
+            </w:r>
+          </w:p>
+        </w:tc>
+        <w:tc>
+          <w:tcPr>
+            <w:tcW w:w="3066" w:type="dxa"/>
+            <w:vAlign w:val="center"/>
+          </w:tcPr>
+          <w:p>
+            <w:pPr>
+              <w:jc w:val="center"/>
+              <w:rPr>
+                <w:rFonts w:ascii="Times New Roman" w:hAnsi="Times New Roman" w:cs="Times New Roman"/>
+              </w:rPr>
+            </w:pPr>
+            <w:r>
+              <w:rPr>
+                <w:rFonts w:ascii="Times New Roman" w:hAnsi="Times New Roman" w:cs="Times New Roman"/>
+              </w:rPr>
+              <w:t>Gap Free: 2561900</w:t>
+            </w:r>
+            <w:r>
+              <w:rPr>
+                <w:rFonts w:ascii="Times New Roman" w:hAnsi="Times New Roman" w:cs="Times New Roman"/>
+              </w:rPr>
+              <w:t>9</w:t>
+            </w:r>
+          </w:p>
+          <w:p>
+            <w:pPr>
+              <w:jc w:val="center"/>
+              <w:rPr>
+                <w:rFonts w:ascii="Times New Roman" w:hAnsi="Times New Roman" w:cs="Times New Roman"/>
+              </w:rPr>
+            </w:pPr>
+          </w:p>
+          <w:p>
+            <w:pPr>
+              <w:jc w:val="center"/>
+              <w:rPr>
+                <w:rFonts w:ascii="Times New Roman" w:hAnsi="Times New Roman" w:cs="Times New Roman"/>
+              </w:rPr>
+            </w:pPr>
+            <w:r>
+              <w:rPr>
+                <w:rFonts w:ascii="Times New Roman" w:hAnsi="Times New Roman" w:cs="Times New Roman"/>
+              </w:rPr>
+              <w:t>Steps: 256190</w:t>
+            </w:r>
+            <w:r>
+              <w:rPr>
+                <w:rFonts w:ascii="Times New Roman" w:hAnsi="Times New Roman" w:cs="Times New Roman"/>
+              </w:rPr>
+              <w:t>10</w:t>
+            </w:r>
+          </w:p>
+        </w:tc>
+        <w:tc>
+          <w:tcPr>
+            <w:tcW w:w="1243" w:type="dxa"/>
+            <w:vAlign w:val="center"/>
+          </w:tcPr>
+          <w:p>
+            <w:pPr>
+              <w:jc w:val="center"/>
+              <w:rPr>
+                <w:rFonts w:ascii="Times New Roman" w:hAnsi="Times New Roman" w:cs="Times New Roman"/>
+              </w:rPr>
+            </w:pPr>
+            <w:r>
+              <w:rPr>
+                <w:rFonts w:ascii="Times New Roman" w:hAnsi="Times New Roman" w:cs="Times New Roman"/>
+              </w:rPr>
+              <w:t>64-65</w:t>
+            </w:r>
           </w:p>
         </w:tc>
       </w:tr>
       <w:tr>
         <w:tc>
           <w:tcPr>
-            <w:tcW w:w="992" w:type="dxa"/>
-          </w:tcPr>
-          <w:p>
-            <w:pPr>
-              <w:jc w:val="center"/>
-              <w:rPr>
-                <w:rFonts w:ascii="Times New Roman" w:hAnsi="Times New Roman" w:cs="Times New Roman"/>
-              </w:rPr>
-            </w:pPr>
-          </w:p>
-        </w:tc>
-        <w:tc>
-          <w:tcPr>
-            <w:tcW w:w="851" w:type="dxa"/>
-          </w:tcPr>
-          <w:p>
-            <w:pPr>
-              <w:jc w:val="center"/>
-              <w:rPr>
-                <w:rFonts w:ascii="Times New Roman" w:hAnsi="Times New Roman" w:cs="Times New Roman"/>
-              </w:rPr>
-            </w:pPr>
-          </w:p>
-        </w:tc>
-        <w:tc>
-          <w:tcPr>
-            <w:tcW w:w="3119" w:type="dxa"/>
-          </w:tcPr>
-          <w:p>
-            <w:pPr>
-              <w:jc w:val="center"/>
-              <w:rPr>
-                <w:rFonts w:ascii="Times New Roman" w:hAnsi="Times New Roman" w:cs="Times New Roman"/>
-              </w:rPr>
-            </w:pPr>
+            <w:tcW w:w="1057" w:type="dxa"/>
+            <w:vAlign w:val="center"/>
+          </w:tcPr>
+          <w:p>
+            <w:pPr>
+              <w:jc w:val="center"/>
+              <w:rPr>
+                <w:rFonts w:ascii="Times New Roman" w:hAnsi="Times New Roman" w:cs="Times New Roman"/>
+              </w:rPr>
+            </w:pPr>
+            <w:r>
+              <w:rPr>
+                <w:rFonts w:ascii="Times New Roman" w:hAnsi="Times New Roman" w:cs="Times New Roman"/>
+              </w:rPr>
+              <w:t>RMA3A</w:t>
+            </w:r>
+          </w:p>
+        </w:tc>
+        <w:tc>
+          <w:tcPr>
+            <w:tcW w:w="848" w:type="dxa"/>
+            <w:vAlign w:val="center"/>
+          </w:tcPr>
+          <w:p>
+            <w:pPr>
+              <w:jc w:val="center"/>
+              <w:rPr>
+                <w:rFonts w:ascii="Times New Roman" w:hAnsi="Times New Roman" w:cs="Times New Roman"/>
+              </w:rPr>
+            </w:pPr>
+            <w:r>
+              <w:rPr>
+                <w:rFonts w:ascii="Times New Roman" w:hAnsi="Times New Roman" w:cs="Times New Roman"/>
+              </w:rPr>
+              <w:t>7.1.5</w:t>
+            </w:r>
+          </w:p>
+        </w:tc>
+        <w:tc>
+          <w:tcPr>
+            <w:tcW w:w="3095" w:type="dxa"/>
+            <w:vAlign w:val="center"/>
+          </w:tcPr>
+          <w:p>
+            <w:pPr>
+              <w:jc w:val="center"/>
+              <w:rPr>
+                <w:rFonts w:ascii="Times New Roman" w:hAnsi="Times New Roman" w:cs="Times New Roman"/>
+              </w:rPr>
+            </w:pPr>
+            <w:r>
+              <w:rPr>
+                <w:rFonts w:ascii="Times New Roman" w:hAnsi="Times New Roman" w:cs="Times New Roman"/>
+              </w:rPr>
+              <w:t>Gap Free: 256</w:t>
+            </w:r>
+            <w:r>
+              <w:rPr>
+                <w:rFonts w:ascii="Times New Roman" w:hAnsi="Times New Roman" w:cs="Times New Roman"/>
+              </w:rPr>
+              <w:t>20000</w:t>
+            </w:r>
+          </w:p>
+          <w:p>
+            <w:pPr>
+              <w:jc w:val="center"/>
+              <w:rPr>
+                <w:rFonts w:ascii="Times New Roman" w:hAnsi="Times New Roman" w:cs="Times New Roman"/>
+              </w:rPr>
+            </w:pPr>
+          </w:p>
+          <w:p>
+            <w:pPr>
+              <w:jc w:val="center"/>
+              <w:rPr>
+                <w:rFonts w:ascii="Times New Roman" w:hAnsi="Times New Roman" w:cs="Times New Roman"/>
+              </w:rPr>
+            </w:pPr>
+            <w:r>
+              <w:rPr>
+                <w:rFonts w:ascii="Times New Roman" w:hAnsi="Times New Roman" w:cs="Times New Roman"/>
+              </w:rPr>
+              <w:t>Steps: 2562000</w:t>
+            </w:r>
+            <w:r>
+              <w:rPr>
+                <w:rFonts w:ascii="Times New Roman" w:hAnsi="Times New Roman" w:cs="Times New Roman"/>
+              </w:rPr>
+              <w:t>1</w:t>
+            </w:r>
           </w:p>
         </w:tc>
         <w:tc>
           <w:tcPr>
             <w:tcW w:w="2033" w:type="dxa"/>
-          </w:tcPr>
-          <w:p>
-            <w:pPr>
-              <w:jc w:val="center"/>
-              <w:rPr>
-                <w:rFonts w:ascii="Times New Roman" w:hAnsi="Times New Roman" w:cs="Times New Roman"/>
-              </w:rPr>
-            </w:pPr>
-          </w:p>
-        </w:tc>
-        <w:tc>
-          <w:tcPr>
-            <w:tcW w:w="2263" w:type="dxa"/>
-          </w:tcPr>
-          <w:p>
-            <w:pPr>
-              <w:jc w:val="center"/>
-              <w:rPr>
-                <w:rFonts w:ascii="Times New Roman" w:hAnsi="Times New Roman" w:cs="Times New Roman"/>
-              </w:rPr>
-            </w:pPr>
+            <w:vAlign w:val="center"/>
+          </w:tcPr>
+          <w:p>
+            <w:pPr>
+              <w:jc w:val="center"/>
+              <w:rPr>
+                <w:rFonts w:ascii="Times New Roman" w:hAnsi="Times New Roman" w:cs="Times New Roman"/>
+              </w:rPr>
+            </w:pPr>
+            <w:r>
+              <w:rPr>
+                <w:rFonts w:ascii="Times New Roman" w:hAnsi="Times New Roman" w:cs="Times New Roman"/>
+              </w:rPr>
+              <w:t>2562000</w:t>
+            </w:r>
+            <w:r>
+              <w:rPr>
+                <w:rFonts w:ascii="Times New Roman" w:hAnsi="Times New Roman" w:cs="Times New Roman"/>
+              </w:rPr>
+              <w:t>3</w:t>
+            </w:r>
+          </w:p>
+        </w:tc>
+        <w:tc>
+          <w:tcPr>
+            <w:tcW w:w="2258" w:type="dxa"/>
+            <w:vAlign w:val="center"/>
+          </w:tcPr>
+          <w:p>
+            <w:pPr>
+              <w:jc w:val="center"/>
+              <w:rPr>
+                <w:rFonts w:ascii="Times New Roman" w:hAnsi="Times New Roman" w:cs="Times New Roman"/>
+              </w:rPr>
+            </w:pPr>
+            <w:r>
+              <w:rPr>
+                <w:rFonts w:ascii="Times New Roman" w:hAnsi="Times New Roman" w:cs="Times New Roman"/>
+              </w:rPr>
+              <w:t>2562000</w:t>
+            </w:r>
+            <w:r>
+              <w:rPr>
+                <w:rFonts w:ascii="Times New Roman" w:hAnsi="Times New Roman" w:cs="Times New Roman"/>
+              </w:rPr>
+              <w:t>5</w:t>
+            </w:r>
+          </w:p>
+          <w:p>
+            <w:pPr>
+              <w:jc w:val="center"/>
+              <w:rPr>
+                <w:rFonts w:ascii="Times New Roman" w:hAnsi="Times New Roman" w:cs="Times New Roman"/>
+              </w:rPr>
+            </w:pPr>
+            <w:r>
+              <w:rPr>
+                <w:rFonts w:ascii="Times New Roman" w:hAnsi="Times New Roman" w:cs="Times New Roman"/>
+              </w:rPr>
+              <w:t>2562000</w:t>
+            </w:r>
+            <w:r>
+              <w:rPr>
+                <w:rFonts w:ascii="Times New Roman" w:hAnsi="Times New Roman" w:cs="Times New Roman"/>
+              </w:rPr>
+              <w:t>6</w:t>
+            </w:r>
+          </w:p>
+          <w:p>
+            <w:pPr>
+              <w:jc w:val="center"/>
+              <w:rPr>
+                <w:rFonts w:ascii="Times New Roman" w:hAnsi="Times New Roman" w:cs="Times New Roman"/>
+              </w:rPr>
+            </w:pPr>
+            <w:r>
+              <w:rPr>
+                <w:rFonts w:ascii="Times New Roman" w:hAnsi="Times New Roman" w:cs="Times New Roman"/>
+              </w:rPr>
+              <w:t>2562000</w:t>
+            </w:r>
+            <w:r>
+              <w:rPr>
+                <w:rFonts w:ascii="Times New Roman" w:hAnsi="Times New Roman" w:cs="Times New Roman"/>
+              </w:rPr>
+              <w:t>7</w:t>
+            </w:r>
+          </w:p>
+          <w:p>
+            <w:pPr>
+              <w:jc w:val="center"/>
+              <w:rPr>
+                <w:rFonts w:ascii="Times New Roman" w:hAnsi="Times New Roman" w:cs="Times New Roman"/>
+              </w:rPr>
+            </w:pPr>
+            <w:r>
+              <w:rPr>
+                <w:rFonts w:ascii="Times New Roman" w:hAnsi="Times New Roman" w:cs="Times New Roman"/>
+              </w:rPr>
+              <w:t>2562000</w:t>
+            </w:r>
+            <w:r>
+              <w:rPr>
+                <w:rFonts w:ascii="Times New Roman" w:hAnsi="Times New Roman" w:cs="Times New Roman"/>
+              </w:rPr>
+              <w:t>8</w:t>
+            </w:r>
+          </w:p>
+          <w:p>
+            <w:pPr>
+              <w:jc w:val="center"/>
+              <w:rPr>
+                <w:rFonts w:ascii="Times New Roman" w:hAnsi="Times New Roman" w:cs="Times New Roman"/>
+              </w:rPr>
+            </w:pPr>
+            <w:r>
+              <w:rPr>
+                <w:rFonts w:ascii="Times New Roman" w:hAnsi="Times New Roman" w:cs="Times New Roman"/>
+              </w:rPr>
+              <w:t>2562000</w:t>
+            </w:r>
+            <w:r>
+              <w:rPr>
+                <w:rFonts w:ascii="Times New Roman" w:hAnsi="Times New Roman" w:cs="Times New Roman"/>
+              </w:rPr>
+              <w:t>9</w:t>
+            </w:r>
           </w:p>
         </w:tc>
         <w:tc>
           <w:tcPr>
             <w:tcW w:w="1709" w:type="dxa"/>
-          </w:tcPr>
-          <w:p>
-            <w:pPr>
-              <w:jc w:val="center"/>
-              <w:rPr>
-                <w:rFonts w:ascii="Times New Roman" w:hAnsi="Times New Roman" w:cs="Times New Roman"/>
-              </w:rPr>
-            </w:pPr>
-          </w:p>
-        </w:tc>
-        <w:tc>
-          <w:tcPr>
-            <w:tcW w:w="3089" w:type="dxa"/>
-          </w:tcPr>
-          <w:p>
-            <w:pPr>
-              <w:jc w:val="center"/>
-              <w:rPr>
-                <w:rFonts w:ascii="Times New Roman" w:hAnsi="Times New Roman" w:cs="Times New Roman"/>
-              </w:rPr>
-            </w:pPr>
-          </w:p>
-        </w:tc>
-        <w:tc>
-          <w:tcPr>
-            <w:tcW w:w="1253" w:type="dxa"/>
+            <w:vAlign w:val="center"/>
+          </w:tcPr>
+          <w:p>
+            <w:pPr>
+              <w:jc w:val="center"/>
+              <w:rPr>
+                <w:rFonts w:ascii="Times New Roman" w:hAnsi="Times New Roman" w:cs="Times New Roman"/>
+              </w:rPr>
+            </w:pPr>
+            <w:r>
+              <w:rPr>
+                <w:rFonts w:ascii="Times New Roman" w:hAnsi="Times New Roman" w:cs="Times New Roman"/>
+              </w:rPr>
+              <w:t>concatenate1</w:t>
+            </w:r>
+            <w:r>
+              <w:rPr>
+                <w:rFonts w:ascii="Times New Roman" w:hAnsi="Times New Roman" w:cs="Times New Roman"/>
+              </w:rPr>
+              <w:t>98</w:t>
+            </w:r>
+          </w:p>
+        </w:tc>
+        <w:tc>
+          <w:tcPr>
+            <w:tcW w:w="3066" w:type="dxa"/>
+            <w:vAlign w:val="center"/>
+          </w:tcPr>
+          <w:p>
+            <w:pPr>
+              <w:jc w:val="center"/>
+              <w:rPr>
+                <w:rFonts w:ascii="Times New Roman" w:hAnsi="Times New Roman" w:cs="Times New Roman"/>
+              </w:rPr>
+            </w:pPr>
+            <w:r>
+              <w:rPr>
+                <w:rFonts w:ascii="Times New Roman" w:hAnsi="Times New Roman" w:cs="Times New Roman"/>
+              </w:rPr>
+              <w:t>Gap Free: 256200</w:t>
+            </w:r>
+            <w:r>
+              <w:rPr>
+                <w:rFonts w:ascii="Times New Roman" w:hAnsi="Times New Roman" w:cs="Times New Roman"/>
+              </w:rPr>
+              <w:t>10</w:t>
+            </w:r>
+          </w:p>
+          <w:p>
+            <w:pPr>
+              <w:jc w:val="center"/>
+              <w:rPr>
+                <w:rFonts w:ascii="Times New Roman" w:hAnsi="Times New Roman" w:cs="Times New Roman"/>
+              </w:rPr>
+            </w:pPr>
+          </w:p>
+          <w:p>
+            <w:pPr>
+              <w:jc w:val="center"/>
+              <w:rPr>
+                <w:rFonts w:ascii="Times New Roman" w:hAnsi="Times New Roman" w:cs="Times New Roman"/>
+              </w:rPr>
+            </w:pPr>
+            <w:r>
+              <w:rPr>
+                <w:rFonts w:ascii="Times New Roman" w:hAnsi="Times New Roman" w:cs="Times New Roman"/>
+              </w:rPr>
+              <w:t>Steps: 256200</w:t>
+            </w:r>
+            <w:r>
+              <w:rPr>
+                <w:rFonts w:ascii="Times New Roman" w:hAnsi="Times New Roman" w:cs="Times New Roman"/>
+              </w:rPr>
+              <w:t>11</w:t>
+            </w:r>
+          </w:p>
+        </w:tc>
+        <w:tc>
+          <w:tcPr>
+            <w:tcW w:w="1243" w:type="dxa"/>
+            <w:vAlign w:val="center"/>
+          </w:tcPr>
+          <w:p>
+            <w:pPr>
+              <w:jc w:val="center"/>
+              <w:rPr>
+                <w:rFonts w:ascii="Times New Roman" w:hAnsi="Times New Roman" w:cs="Times New Roman"/>
+              </w:rPr>
+            </w:pPr>
+            <w:r>
+              <w:rPr>
+                <w:rFonts w:ascii="Times New Roman" w:hAnsi="Times New Roman" w:cs="Times New Roman"/>
+              </w:rPr>
+              <w:t>66-67</w:t>
+            </w:r>
+          </w:p>
+        </w:tc>
+      </w:tr>
+      <w:tr>
+        <w:tc>
+          <w:tcPr>
+            <w:tcW w:w="1057" w:type="dxa"/>
+            <w:vAlign w:val="center"/>
+          </w:tcPr>
+          <w:p>
+            <w:pPr>
+              <w:jc w:val="center"/>
+              <w:rPr>
+                <w:rFonts w:ascii="Times New Roman" w:hAnsi="Times New Roman" w:cs="Times New Roman"/>
+              </w:rPr>
+            </w:pPr>
+            <w:r>
+              <w:rPr>
+                <w:rFonts w:ascii="Times New Roman" w:hAnsi="Times New Roman" w:cs="Times New Roman"/>
+              </w:rPr>
+              <w:t>RMA4A</w:t>
+            </w:r>
+          </w:p>
+        </w:tc>
+        <w:tc>
+          <w:tcPr>
+            <w:tcW w:w="848" w:type="dxa"/>
+            <w:vAlign w:val="center"/>
+          </w:tcPr>
+          <w:p>
+            <w:pPr>
+              <w:jc w:val="center"/>
+              <w:rPr>
+                <w:rFonts w:ascii="Times New Roman" w:hAnsi="Times New Roman" w:cs="Times New Roman"/>
+              </w:rPr>
+            </w:pPr>
+            <w:r>
+              <w:rPr>
+                <w:rFonts w:ascii="Times New Roman" w:hAnsi="Times New Roman" w:cs="Times New Roman"/>
+              </w:rPr>
+              <w:t>7.2.1</w:t>
+            </w:r>
+          </w:p>
+        </w:tc>
+        <w:tc>
+          <w:tcPr>
+            <w:tcW w:w="3095" w:type="dxa"/>
+            <w:vAlign w:val="center"/>
+          </w:tcPr>
+          <w:p>
+            <w:pPr>
+              <w:jc w:val="center"/>
+              <w:rPr>
+                <w:rFonts w:ascii="Times New Roman" w:hAnsi="Times New Roman" w:cs="Times New Roman"/>
+              </w:rPr>
+            </w:pPr>
+            <w:r>
+              <w:rPr>
+                <w:rFonts w:ascii="Times New Roman" w:hAnsi="Times New Roman" w:cs="Times New Roman"/>
+              </w:rPr>
+              <w:t>Gap Free: 256200</w:t>
+            </w:r>
+            <w:r>
+              <w:rPr>
+                <w:rFonts w:ascii="Times New Roman" w:hAnsi="Times New Roman" w:cs="Times New Roman"/>
+              </w:rPr>
+              <w:t>12</w:t>
+            </w:r>
+          </w:p>
+          <w:p>
+            <w:pPr>
+              <w:jc w:val="center"/>
+              <w:rPr>
+                <w:rFonts w:ascii="Times New Roman" w:hAnsi="Times New Roman" w:cs="Times New Roman"/>
+              </w:rPr>
+            </w:pPr>
+          </w:p>
+          <w:p>
+            <w:pPr>
+              <w:jc w:val="center"/>
+              <w:rPr>
+                <w:rFonts w:ascii="Times New Roman" w:hAnsi="Times New Roman" w:cs="Times New Roman"/>
+              </w:rPr>
+            </w:pPr>
+            <w:r>
+              <w:rPr>
+                <w:rFonts w:ascii="Times New Roman" w:hAnsi="Times New Roman" w:cs="Times New Roman"/>
+              </w:rPr>
+              <w:t>Steps: 256200</w:t>
+            </w:r>
+            <w:r>
+              <w:rPr>
+                <w:rFonts w:ascii="Times New Roman" w:hAnsi="Times New Roman" w:cs="Times New Roman"/>
+              </w:rPr>
+              <w:t>13</w:t>
+            </w:r>
+          </w:p>
+        </w:tc>
+        <w:tc>
+          <w:tcPr>
+            <w:tcW w:w="2033" w:type="dxa"/>
+            <w:vAlign w:val="center"/>
+          </w:tcPr>
+          <w:p>
+            <w:pPr>
+              <w:jc w:val="center"/>
+              <w:rPr>
+                <w:rFonts w:ascii="Times New Roman" w:hAnsi="Times New Roman" w:cs="Times New Roman"/>
+              </w:rPr>
+            </w:pPr>
+            <w:r>
+              <w:rPr>
+                <w:rFonts w:ascii="Times New Roman" w:hAnsi="Times New Roman" w:cs="Times New Roman"/>
+              </w:rPr>
+              <w:t>2562001</w:t>
+            </w:r>
+            <w:r>
+              <w:rPr>
+                <w:rFonts w:ascii="Times New Roman" w:hAnsi="Times New Roman" w:cs="Times New Roman"/>
+              </w:rPr>
+              <w:t>4</w:t>
+            </w:r>
+          </w:p>
+        </w:tc>
+        <w:tc>
+          <w:tcPr>
+            <w:tcW w:w="2258" w:type="dxa"/>
+            <w:vAlign w:val="center"/>
+          </w:tcPr>
+          <w:p>
+            <w:pPr>
+              <w:jc w:val="center"/>
+              <w:rPr>
+                <w:rFonts w:ascii="Times New Roman" w:hAnsi="Times New Roman" w:cs="Times New Roman"/>
+              </w:rPr>
+            </w:pPr>
+            <w:r>
+              <w:rPr>
+                <w:rFonts w:ascii="Times New Roman" w:hAnsi="Times New Roman" w:cs="Times New Roman"/>
+              </w:rPr>
+              <w:t>2562001</w:t>
+            </w:r>
+            <w:r>
+              <w:rPr>
+                <w:rFonts w:ascii="Times New Roman" w:hAnsi="Times New Roman" w:cs="Times New Roman"/>
+              </w:rPr>
+              <w:t>6</w:t>
+            </w:r>
+          </w:p>
+          <w:p>
+            <w:pPr>
+              <w:jc w:val="center"/>
+              <w:rPr>
+                <w:rFonts w:ascii="Times New Roman" w:hAnsi="Times New Roman" w:cs="Times New Roman"/>
+              </w:rPr>
+            </w:pPr>
+            <w:r>
+              <w:rPr>
+                <w:rFonts w:ascii="Times New Roman" w:hAnsi="Times New Roman" w:cs="Times New Roman"/>
+              </w:rPr>
+              <w:t>2562001</w:t>
+            </w:r>
+            <w:r>
+              <w:rPr>
+                <w:rFonts w:ascii="Times New Roman" w:hAnsi="Times New Roman" w:cs="Times New Roman"/>
+              </w:rPr>
+              <w:t>7 (5:20)</w:t>
+            </w:r>
+          </w:p>
+          <w:p>
+            <w:pPr>
+              <w:jc w:val="center"/>
+              <w:rPr>
+                <w:rFonts w:ascii="Times New Roman" w:hAnsi="Times New Roman" w:cs="Times New Roman"/>
+              </w:rPr>
+            </w:pPr>
+            <w:r>
+              <w:rPr>
+                <w:rFonts w:ascii="Times New Roman" w:hAnsi="Times New Roman" w:cs="Times New Roman"/>
+              </w:rPr>
+              <w:t>2562001</w:t>
+            </w:r>
+            <w:r>
+              <w:rPr>
+                <w:rFonts w:ascii="Times New Roman" w:hAnsi="Times New Roman" w:cs="Times New Roman"/>
+              </w:rPr>
+              <w:t>8 (2:15)</w:t>
+            </w:r>
+          </w:p>
+          <w:p>
+            <w:pPr>
+              <w:jc w:val="center"/>
+              <w:rPr>
+                <w:rFonts w:ascii="Times New Roman" w:hAnsi="Times New Roman" w:cs="Times New Roman"/>
+              </w:rPr>
+            </w:pPr>
+            <w:r>
+              <w:rPr>
+                <w:rFonts w:ascii="Times New Roman" w:hAnsi="Times New Roman" w:cs="Times New Roman"/>
+              </w:rPr>
+              <w:t>2562001</w:t>
+            </w:r>
+            <w:r>
+              <w:rPr>
+                <w:rFonts w:ascii="Times New Roman" w:hAnsi="Times New Roman" w:cs="Times New Roman"/>
+              </w:rPr>
+              <w:t>9</w:t>
+            </w:r>
+          </w:p>
+          <w:p>
+            <w:pPr>
+              <w:jc w:val="center"/>
+              <w:rPr>
+                <w:rFonts w:ascii="Times New Roman" w:hAnsi="Times New Roman" w:cs="Times New Roman"/>
+              </w:rPr>
+            </w:pPr>
+            <w:r>
+              <w:rPr>
+                <w:rFonts w:ascii="Times New Roman" w:hAnsi="Times New Roman" w:cs="Times New Roman"/>
+              </w:rPr>
+              <w:t>256200</w:t>
+            </w:r>
+            <w:r>
+              <w:rPr>
+                <w:rFonts w:ascii="Times New Roman" w:hAnsi="Times New Roman" w:cs="Times New Roman"/>
+              </w:rPr>
+              <w:t>20</w:t>
+            </w:r>
+          </w:p>
+          <w:p>
+            <w:pPr>
+              <w:jc w:val="center"/>
+              <w:rPr>
+                <w:rFonts w:ascii="Times New Roman" w:hAnsi="Times New Roman" w:cs="Times New Roman"/>
+              </w:rPr>
+            </w:pPr>
+            <w:r>
+              <w:rPr>
+                <w:rFonts w:ascii="Times New Roman" w:hAnsi="Times New Roman" w:cs="Times New Roman"/>
+              </w:rPr>
+              <w:t>256200</w:t>
+            </w:r>
+            <w:r>
+              <w:rPr>
+                <w:rFonts w:ascii="Times New Roman" w:hAnsi="Times New Roman" w:cs="Times New Roman"/>
+              </w:rPr>
+              <w:t>21</w:t>
+            </w:r>
+          </w:p>
+        </w:tc>
+        <w:tc>
+          <w:tcPr>
+            <w:tcW w:w="1709" w:type="dxa"/>
+            <w:vAlign w:val="center"/>
+          </w:tcPr>
+          <w:p>
+            <w:pPr>
+              <w:jc w:val="center"/>
+              <w:rPr>
+                <w:rFonts w:ascii="Times New Roman" w:hAnsi="Times New Roman" w:cs="Times New Roman"/>
+              </w:rPr>
+            </w:pPr>
+            <w:r>
+              <w:rPr>
+                <w:rFonts w:ascii="Times New Roman" w:hAnsi="Times New Roman" w:cs="Times New Roman"/>
+              </w:rPr>
+              <w:t>c</w:t>
+            </w:r>
+            <w:r>
+              <w:rPr>
+                <w:rFonts w:ascii="Times New Roman" w:hAnsi="Times New Roman" w:cs="Times New Roman"/>
+              </w:rPr>
+              <w:t>oncatenate</w:t>
+            </w:r>
+            <w:r>
+              <w:rPr>
+                <w:rFonts w:ascii="Times New Roman" w:hAnsi="Times New Roman" w:cs="Times New Roman"/>
+              </w:rPr>
+              <w:t>20</w:t>
+            </w:r>
+            <w:r>
+              <w:rPr>
+                <w:rFonts w:ascii="Times New Roman" w:hAnsi="Times New Roman" w:cs="Times New Roman"/>
+              </w:rPr>
+              <w:t>1</w:t>
+            </w:r>
+          </w:p>
+        </w:tc>
+        <w:tc>
+          <w:tcPr>
+            <w:tcW w:w="3066" w:type="dxa"/>
+            <w:vAlign w:val="center"/>
+          </w:tcPr>
+          <w:p>
+            <w:pPr>
+              <w:jc w:val="center"/>
+              <w:rPr>
+                <w:rFonts w:ascii="Times New Roman" w:hAnsi="Times New Roman" w:cs="Times New Roman"/>
+              </w:rPr>
+            </w:pPr>
+            <w:r>
+              <w:rPr>
+                <w:rFonts w:ascii="Times New Roman" w:hAnsi="Times New Roman" w:cs="Times New Roman"/>
+              </w:rPr>
+              <w:t>Gap Free: 256200</w:t>
+            </w:r>
+            <w:r>
+              <w:rPr>
+                <w:rFonts w:ascii="Times New Roman" w:hAnsi="Times New Roman" w:cs="Times New Roman"/>
+              </w:rPr>
+              <w:t>22</w:t>
+            </w:r>
+          </w:p>
+          <w:p>
+            <w:pPr>
+              <w:jc w:val="center"/>
+              <w:rPr>
+                <w:rFonts w:ascii="Times New Roman" w:hAnsi="Times New Roman" w:cs="Times New Roman"/>
+              </w:rPr>
+            </w:pPr>
+          </w:p>
+          <w:p>
+            <w:pPr>
+              <w:jc w:val="center"/>
+              <w:rPr>
+                <w:rFonts w:ascii="Times New Roman" w:hAnsi="Times New Roman" w:cs="Times New Roman"/>
+              </w:rPr>
+            </w:pPr>
+            <w:r>
+              <w:rPr>
+                <w:rFonts w:ascii="Times New Roman" w:hAnsi="Times New Roman" w:cs="Times New Roman"/>
+              </w:rPr>
+              <w:t>Steps: 256200</w:t>
+            </w:r>
+            <w:r>
+              <w:rPr>
+                <w:rFonts w:ascii="Times New Roman" w:hAnsi="Times New Roman" w:cs="Times New Roman"/>
+              </w:rPr>
+              <w:t>23</w:t>
+            </w:r>
+          </w:p>
+        </w:tc>
+        <w:tc>
+          <w:tcPr>
+            <w:tcW w:w="1243" w:type="dxa"/>
+            <w:vAlign w:val="center"/>
+          </w:tcPr>
+          <w:p>
+            <w:pPr>
+              <w:jc w:val="center"/>
+              <w:rPr>
+                <w:rFonts w:ascii="Times New Roman" w:hAnsi="Times New Roman" w:cs="Times New Roman"/>
+              </w:rPr>
+            </w:pPr>
+            <w:r>
+              <w:rPr>
+                <w:rFonts w:ascii="Times New Roman" w:hAnsi="Times New Roman" w:cs="Times New Roman"/>
+              </w:rPr>
+              <w:t>66-69</w:t>
+            </w:r>
+          </w:p>
+        </w:tc>
+      </w:tr>
+      <w:tr>
+        <w:tc>
+          <w:tcPr>
+            <w:tcW w:w="1057" w:type="dxa"/>
+            <w:vAlign w:val="center"/>
+          </w:tcPr>
+          <w:p>
+            <w:pPr>
+              <w:jc w:val="center"/>
+              <w:rPr>
+                <w:rFonts w:ascii="Times New Roman" w:hAnsi="Times New Roman" w:cs="Times New Roman"/>
+              </w:rPr>
+            </w:pPr>
+            <w:r>
+              <w:rPr>
+                <w:rFonts w:ascii="Times New Roman" w:hAnsi="Times New Roman" w:cs="Times New Roman"/>
+              </w:rPr>
+              <w:t>RMA5A</w:t>
+            </w:r>
+          </w:p>
+        </w:tc>
+        <w:tc>
+          <w:tcPr>
+            <w:tcW w:w="848" w:type="dxa"/>
+            <w:vAlign w:val="center"/>
+          </w:tcPr>
+          <w:p>
+            <w:pPr>
+              <w:jc w:val="center"/>
+              <w:rPr>
+                <w:rFonts w:ascii="Times New Roman" w:hAnsi="Times New Roman" w:cs="Times New Roman"/>
+              </w:rPr>
+            </w:pPr>
+            <w:r>
+              <w:rPr>
+                <w:rFonts w:ascii="Times New Roman" w:hAnsi="Times New Roman" w:cs="Times New Roman"/>
+              </w:rPr>
+              <w:t>7.4.1</w:t>
+            </w:r>
+          </w:p>
+        </w:tc>
+        <w:tc>
+          <w:tcPr>
+            <w:tcW w:w="3095" w:type="dxa"/>
+            <w:vAlign w:val="center"/>
+          </w:tcPr>
+          <w:p>
+            <w:pPr>
+              <w:jc w:val="center"/>
+              <w:rPr>
+                <w:rFonts w:ascii="Times New Roman" w:hAnsi="Times New Roman" w:cs="Times New Roman"/>
+              </w:rPr>
+            </w:pPr>
+            <w:r>
+              <w:rPr>
+                <w:rFonts w:ascii="Times New Roman" w:hAnsi="Times New Roman" w:cs="Times New Roman"/>
+              </w:rPr>
+              <w:t>Gap Free: 256200</w:t>
+            </w:r>
+            <w:r>
+              <w:rPr>
+                <w:rFonts w:ascii="Times New Roman" w:hAnsi="Times New Roman" w:cs="Times New Roman"/>
+              </w:rPr>
+              <w:t>30</w:t>
+            </w:r>
+          </w:p>
+          <w:p>
+            <w:pPr>
+              <w:jc w:val="center"/>
+              <w:rPr>
+                <w:rFonts w:ascii="Times New Roman" w:hAnsi="Times New Roman" w:cs="Times New Roman"/>
+              </w:rPr>
+            </w:pPr>
+          </w:p>
+          <w:p>
+            <w:pPr>
+              <w:jc w:val="center"/>
+              <w:rPr>
+                <w:rFonts w:ascii="Times New Roman" w:hAnsi="Times New Roman" w:cs="Times New Roman"/>
+              </w:rPr>
+            </w:pPr>
+            <w:r>
+              <w:rPr>
+                <w:rFonts w:ascii="Times New Roman" w:hAnsi="Times New Roman" w:cs="Times New Roman"/>
+              </w:rPr>
+              <w:t>Steps: 256200</w:t>
+            </w:r>
+            <w:r>
+              <w:rPr>
+                <w:rFonts w:ascii="Times New Roman" w:hAnsi="Times New Roman" w:cs="Times New Roman"/>
+              </w:rPr>
+              <w:t>31</w:t>
+            </w:r>
+          </w:p>
+        </w:tc>
+        <w:tc>
+          <w:tcPr>
+            <w:tcW w:w="2033" w:type="dxa"/>
+            <w:vAlign w:val="center"/>
+          </w:tcPr>
+          <w:p>
+            <w:pPr>
+              <w:jc w:val="center"/>
+              <w:rPr>
+                <w:rFonts w:ascii="Times New Roman" w:hAnsi="Times New Roman" w:cs="Times New Roman"/>
+              </w:rPr>
+            </w:pPr>
+            <w:r>
+              <w:rPr>
+                <w:rFonts w:ascii="Times New Roman" w:hAnsi="Times New Roman" w:cs="Times New Roman"/>
+              </w:rPr>
+              <w:t>2562003</w:t>
+            </w:r>
+            <w:r>
+              <w:rPr>
+                <w:rFonts w:ascii="Times New Roman" w:hAnsi="Times New Roman" w:cs="Times New Roman"/>
+              </w:rPr>
+              <w:t>2</w:t>
+            </w:r>
+          </w:p>
+        </w:tc>
+        <w:tc>
+          <w:tcPr>
+            <w:tcW w:w="2258" w:type="dxa"/>
+            <w:vAlign w:val="center"/>
+          </w:tcPr>
+          <w:p>
+            <w:pPr>
+              <w:jc w:val="center"/>
+              <w:rPr>
+                <w:rFonts w:ascii="Times New Roman" w:hAnsi="Times New Roman" w:cs="Times New Roman"/>
+              </w:rPr>
+            </w:pPr>
+            <w:r>
+              <w:rPr>
+                <w:rFonts w:ascii="Times New Roman" w:hAnsi="Times New Roman" w:cs="Times New Roman"/>
+              </w:rPr>
+              <w:t>2562003</w:t>
+            </w:r>
+            <w:r>
+              <w:rPr>
+                <w:rFonts w:ascii="Times New Roman" w:hAnsi="Times New Roman" w:cs="Times New Roman"/>
+              </w:rPr>
+              <w:t>4</w:t>
+            </w:r>
+          </w:p>
+          <w:p>
+            <w:pPr>
+              <w:jc w:val="center"/>
+              <w:rPr>
+                <w:rFonts w:ascii="Times New Roman" w:hAnsi="Times New Roman" w:cs="Times New Roman"/>
+              </w:rPr>
+            </w:pPr>
+            <w:r>
+              <w:rPr>
+                <w:rFonts w:ascii="Times New Roman" w:hAnsi="Times New Roman" w:cs="Times New Roman"/>
+              </w:rPr>
+              <w:t>2562003</w:t>
+            </w:r>
+            <w:r>
+              <w:rPr>
+                <w:rFonts w:ascii="Times New Roman" w:hAnsi="Times New Roman" w:cs="Times New Roman"/>
+              </w:rPr>
+              <w:t>5</w:t>
+            </w:r>
+          </w:p>
+          <w:p>
+            <w:pPr>
+              <w:jc w:val="center"/>
+              <w:rPr>
+                <w:rFonts w:ascii="Times New Roman" w:hAnsi="Times New Roman" w:cs="Times New Roman"/>
+              </w:rPr>
+            </w:pPr>
+            <w:r>
+              <w:rPr>
+                <w:rFonts w:ascii="Times New Roman" w:hAnsi="Times New Roman" w:cs="Times New Roman"/>
+              </w:rPr>
+              <w:t>2562003</w:t>
+            </w:r>
+            <w:r>
+              <w:rPr>
+                <w:rFonts w:ascii="Times New Roman" w:hAnsi="Times New Roman" w:cs="Times New Roman"/>
+              </w:rPr>
+              <w:t>6</w:t>
+            </w:r>
+          </w:p>
+          <w:p>
+            <w:pPr>
+              <w:jc w:val="center"/>
+              <w:rPr>
+                <w:rFonts w:ascii="Times New Roman" w:hAnsi="Times New Roman" w:cs="Times New Roman"/>
+              </w:rPr>
+            </w:pPr>
+            <w:r>
+              <w:rPr>
+                <w:rFonts w:ascii="Times New Roman" w:hAnsi="Times New Roman" w:cs="Times New Roman"/>
+              </w:rPr>
+              <w:t>2562003</w:t>
+            </w:r>
+            <w:r>
+              <w:rPr>
+                <w:rFonts w:ascii="Times New Roman" w:hAnsi="Times New Roman" w:cs="Times New Roman"/>
+              </w:rPr>
+              <w:t>7</w:t>
+            </w:r>
+          </w:p>
+          <w:p>
+            <w:pPr>
+              <w:jc w:val="center"/>
+              <w:rPr>
+                <w:rFonts w:ascii="Times New Roman" w:hAnsi="Times New Roman" w:cs="Times New Roman"/>
+              </w:rPr>
+            </w:pPr>
+            <w:r>
+              <w:rPr>
+                <w:rFonts w:ascii="Times New Roman" w:hAnsi="Times New Roman" w:cs="Times New Roman"/>
+              </w:rPr>
+              <w:t>2562003</w:t>
+            </w:r>
+            <w:r>
+              <w:rPr>
+                <w:rFonts w:ascii="Times New Roman" w:hAnsi="Times New Roman" w:cs="Times New Roman"/>
+              </w:rPr>
+              <w:t>8</w:t>
+            </w:r>
+          </w:p>
+        </w:tc>
+        <w:tc>
+          <w:tcPr>
+            <w:tcW w:w="1709" w:type="dxa"/>
+            <w:vAlign w:val="center"/>
+          </w:tcPr>
+          <w:p>
+            <w:pPr>
+              <w:jc w:val="center"/>
+              <w:rPr>
+                <w:rFonts w:ascii="Times New Roman" w:hAnsi="Times New Roman" w:cs="Times New Roman"/>
+              </w:rPr>
+            </w:pPr>
+            <w:r>
+              <w:rPr>
+                <w:rFonts w:ascii="Times New Roman" w:hAnsi="Times New Roman" w:cs="Times New Roman"/>
+              </w:rPr>
+              <w:t>concatenate1</w:t>
+            </w:r>
+            <w:r>
+              <w:rPr>
+                <w:rFonts w:ascii="Times New Roman" w:hAnsi="Times New Roman" w:cs="Times New Roman"/>
+              </w:rPr>
+              <w:t>99</w:t>
+            </w:r>
+          </w:p>
+        </w:tc>
+        <w:tc>
+          <w:tcPr>
+            <w:tcW w:w="3066" w:type="dxa"/>
+            <w:vAlign w:val="center"/>
+          </w:tcPr>
+          <w:p>
+            <w:pPr>
+              <w:jc w:val="center"/>
+              <w:rPr>
+                <w:rFonts w:ascii="Times New Roman" w:hAnsi="Times New Roman" w:cs="Times New Roman"/>
+              </w:rPr>
+            </w:pPr>
+            <w:r>
+              <w:rPr>
+                <w:rFonts w:ascii="Times New Roman" w:hAnsi="Times New Roman" w:cs="Times New Roman"/>
+              </w:rPr>
+              <w:t>Gap Free: 2562003</w:t>
+            </w:r>
+            <w:r>
+              <w:rPr>
+                <w:rFonts w:ascii="Times New Roman" w:hAnsi="Times New Roman" w:cs="Times New Roman"/>
+              </w:rPr>
+              <w:t>9</w:t>
+            </w:r>
+          </w:p>
+          <w:p>
+            <w:pPr>
+              <w:jc w:val="center"/>
+              <w:rPr>
+                <w:rFonts w:ascii="Times New Roman" w:hAnsi="Times New Roman" w:cs="Times New Roman"/>
+              </w:rPr>
+            </w:pPr>
+          </w:p>
+          <w:p>
+            <w:pPr>
+              <w:jc w:val="center"/>
+              <w:rPr>
+                <w:rFonts w:ascii="Times New Roman" w:hAnsi="Times New Roman" w:cs="Times New Roman"/>
+              </w:rPr>
+            </w:pPr>
+            <w:r>
+              <w:rPr>
+                <w:rFonts w:ascii="Times New Roman" w:hAnsi="Times New Roman" w:cs="Times New Roman"/>
+              </w:rPr>
+              <w:t>Steps: 256200</w:t>
+            </w:r>
+            <w:r>
+              <w:rPr>
+                <w:rFonts w:ascii="Times New Roman" w:hAnsi="Times New Roman" w:cs="Times New Roman"/>
+              </w:rPr>
+              <w:t>40</w:t>
+            </w:r>
+          </w:p>
+        </w:tc>
+        <w:tc>
+          <w:tcPr>
+            <w:tcW w:w="1243" w:type="dxa"/>
+            <w:vAlign w:val="center"/>
+          </w:tcPr>
+          <w:p>
+            <w:pPr>
+              <w:jc w:val="center"/>
+              <w:rPr>
+                <w:rFonts w:ascii="Times New Roman" w:hAnsi="Times New Roman" w:cs="Times New Roman"/>
+              </w:rPr>
+            </w:pPr>
+            <w:r>
+              <w:rPr>
+                <w:rFonts w:ascii="Times New Roman" w:hAnsi="Times New Roman" w:cs="Times New Roman"/>
+              </w:rPr>
+              <w:t>68-69</w:t>
+            </w:r>
+          </w:p>
+        </w:tc>
+      </w:tr>
+      <w:tr>
+        <w:tc>
+          <w:tcPr>
+            <w:tcW w:w="1057" w:type="dxa"/>
+            <w:vAlign w:val="center"/>
+          </w:tcPr>
+          <w:p>
+            <w:pPr>
+              <w:jc w:val="center"/>
+              <w:rPr>
+                <w:rFonts w:ascii="Times New Roman" w:hAnsi="Times New Roman" w:cs="Times New Roman"/>
+              </w:rPr>
+            </w:pPr>
+            <w:r>
+              <w:rPr>
+                <w:rFonts w:ascii="Times New Roman" w:hAnsi="Times New Roman" w:cs="Times New Roman"/>
+              </w:rPr>
+              <w:t>RMA6A</w:t>
+            </w:r>
+          </w:p>
+        </w:tc>
+        <w:tc>
+          <w:tcPr>
+            <w:tcW w:w="848" w:type="dxa"/>
+            <w:vAlign w:val="center"/>
+          </w:tcPr>
+          <w:p>
+            <w:pPr>
+              <w:jc w:val="center"/>
+              <w:rPr>
+                <w:rFonts w:ascii="Times New Roman" w:hAnsi="Times New Roman" w:cs="Times New Roman"/>
+              </w:rPr>
+            </w:pPr>
+            <w:r>
+              <w:rPr>
+                <w:rFonts w:ascii="Times New Roman" w:hAnsi="Times New Roman" w:cs="Times New Roman"/>
+              </w:rPr>
+              <w:t>7.5.1</w:t>
+            </w:r>
+          </w:p>
+        </w:tc>
+        <w:tc>
+          <w:tcPr>
+            <w:tcW w:w="3095" w:type="dxa"/>
+            <w:vAlign w:val="center"/>
+          </w:tcPr>
+          <w:p>
+            <w:pPr>
+              <w:jc w:val="center"/>
+              <w:rPr>
+                <w:rFonts w:ascii="Times New Roman" w:hAnsi="Times New Roman" w:cs="Times New Roman"/>
+              </w:rPr>
+            </w:pPr>
+            <w:r>
+              <w:rPr>
+                <w:rFonts w:ascii="Times New Roman" w:hAnsi="Times New Roman" w:cs="Times New Roman"/>
+              </w:rPr>
+              <w:t>Gap Free: 256200</w:t>
+            </w:r>
+            <w:r>
+              <w:rPr>
+                <w:rFonts w:ascii="Times New Roman" w:hAnsi="Times New Roman" w:cs="Times New Roman"/>
+              </w:rPr>
+              <w:t>41</w:t>
+            </w:r>
+          </w:p>
+          <w:p>
+            <w:pPr>
+              <w:jc w:val="center"/>
+              <w:rPr>
+                <w:rFonts w:ascii="Times New Roman" w:hAnsi="Times New Roman" w:cs="Times New Roman"/>
+              </w:rPr>
+            </w:pPr>
+          </w:p>
+          <w:p>
+            <w:pPr>
+              <w:jc w:val="center"/>
+              <w:rPr>
+                <w:rFonts w:ascii="Times New Roman" w:hAnsi="Times New Roman" w:cs="Times New Roman"/>
+              </w:rPr>
+            </w:pPr>
+            <w:r>
+              <w:rPr>
+                <w:rFonts w:ascii="Times New Roman" w:hAnsi="Times New Roman" w:cs="Times New Roman"/>
+              </w:rPr>
+              <w:t>Steps: 256200</w:t>
+            </w:r>
+            <w:r>
+              <w:rPr>
+                <w:rFonts w:ascii="Times New Roman" w:hAnsi="Times New Roman" w:cs="Times New Roman"/>
+              </w:rPr>
+              <w:t>42</w:t>
+            </w:r>
+          </w:p>
+        </w:tc>
+        <w:tc>
+          <w:tcPr>
+            <w:tcW w:w="2033" w:type="dxa"/>
+            <w:vAlign w:val="center"/>
+          </w:tcPr>
+          <w:p>
+            <w:pPr>
+              <w:jc w:val="center"/>
+              <w:rPr>
+                <w:rFonts w:ascii="Times New Roman" w:hAnsi="Times New Roman" w:cs="Times New Roman"/>
+              </w:rPr>
+            </w:pPr>
+            <w:r>
+              <w:rPr>
+                <w:rFonts w:ascii="Times New Roman" w:hAnsi="Times New Roman" w:cs="Times New Roman"/>
+              </w:rPr>
+              <w:t>2562004</w:t>
+            </w:r>
+            <w:r>
+              <w:rPr>
+                <w:rFonts w:ascii="Times New Roman" w:hAnsi="Times New Roman" w:cs="Times New Roman"/>
+              </w:rPr>
+              <w:t>3</w:t>
+            </w:r>
+          </w:p>
+        </w:tc>
+        <w:tc>
+          <w:tcPr>
+            <w:tcW w:w="2258" w:type="dxa"/>
+            <w:vAlign w:val="center"/>
+          </w:tcPr>
+          <w:p>
+            <w:pPr>
+              <w:jc w:val="center"/>
+              <w:rPr>
+                <w:rFonts w:ascii="Times New Roman" w:hAnsi="Times New Roman" w:cs="Times New Roman"/>
+              </w:rPr>
+            </w:pPr>
+            <w:r>
+              <w:rPr>
+                <w:rFonts w:ascii="Times New Roman" w:hAnsi="Times New Roman" w:cs="Times New Roman"/>
+              </w:rPr>
+              <w:t>2562004</w:t>
+            </w:r>
+            <w:r>
+              <w:rPr>
+                <w:rFonts w:ascii="Times New Roman" w:hAnsi="Times New Roman" w:cs="Times New Roman"/>
+              </w:rPr>
+              <w:t>5</w:t>
+            </w:r>
+          </w:p>
+          <w:p>
+            <w:pPr>
+              <w:jc w:val="center"/>
+              <w:rPr>
+                <w:rFonts w:ascii="Times New Roman" w:hAnsi="Times New Roman" w:cs="Times New Roman"/>
+              </w:rPr>
+            </w:pPr>
+            <w:r>
+              <w:rPr>
+                <w:rFonts w:ascii="Times New Roman" w:hAnsi="Times New Roman" w:cs="Times New Roman"/>
+              </w:rPr>
+              <w:t>2562004</w:t>
+            </w:r>
+            <w:r>
+              <w:rPr>
+                <w:rFonts w:ascii="Times New Roman" w:hAnsi="Times New Roman" w:cs="Times New Roman"/>
+              </w:rPr>
+              <w:t>6</w:t>
+            </w:r>
+          </w:p>
+          <w:p>
+            <w:pPr>
+              <w:jc w:val="center"/>
+              <w:rPr>
+                <w:rFonts w:ascii="Times New Roman" w:hAnsi="Times New Roman" w:cs="Times New Roman"/>
+              </w:rPr>
+            </w:pPr>
+            <w:r>
+              <w:rPr>
+                <w:rFonts w:ascii="Times New Roman" w:hAnsi="Times New Roman" w:cs="Times New Roman"/>
+              </w:rPr>
+              <w:t>2562004</w:t>
+            </w:r>
+            <w:r>
+              <w:rPr>
+                <w:rFonts w:ascii="Times New Roman" w:hAnsi="Times New Roman" w:cs="Times New Roman"/>
+              </w:rPr>
+              <w:t>7</w:t>
+            </w:r>
+          </w:p>
+          <w:p>
+            <w:pPr>
+              <w:jc w:val="center"/>
+              <w:rPr>
+                <w:rFonts w:ascii="Times New Roman" w:hAnsi="Times New Roman" w:cs="Times New Roman"/>
+              </w:rPr>
+            </w:pPr>
+            <w:r>
+              <w:rPr>
+                <w:rFonts w:ascii="Times New Roman" w:hAnsi="Times New Roman" w:cs="Times New Roman"/>
+              </w:rPr>
+              <w:t>2562004</w:t>
+            </w:r>
+            <w:r>
+              <w:rPr>
+                <w:rFonts w:ascii="Times New Roman" w:hAnsi="Times New Roman" w:cs="Times New Roman"/>
+              </w:rPr>
+              <w:t>8</w:t>
+            </w:r>
+          </w:p>
+          <w:p>
+            <w:pPr>
+              <w:jc w:val="center"/>
+              <w:rPr>
+                <w:rFonts w:ascii="Times New Roman" w:hAnsi="Times New Roman" w:cs="Times New Roman"/>
+              </w:rPr>
+            </w:pPr>
+            <w:r>
+              <w:rPr>
+                <w:rFonts w:ascii="Times New Roman" w:hAnsi="Times New Roman" w:cs="Times New Roman"/>
+              </w:rPr>
+              <w:t>2562004</w:t>
+            </w:r>
+            <w:r>
+              <w:rPr>
+                <w:rFonts w:ascii="Times New Roman" w:hAnsi="Times New Roman" w:cs="Times New Roman"/>
+              </w:rPr>
+              <w:t>9</w:t>
+            </w:r>
+          </w:p>
+        </w:tc>
+        <w:tc>
+          <w:tcPr>
+            <w:tcW w:w="1709" w:type="dxa"/>
+            <w:vAlign w:val="center"/>
+          </w:tcPr>
+          <w:p>
+            <w:pPr>
+              <w:jc w:val="center"/>
+              <w:rPr>
+                <w:rFonts w:ascii="Times New Roman" w:hAnsi="Times New Roman" w:cs="Times New Roman"/>
+              </w:rPr>
+            </w:pPr>
+            <w:r>
+              <w:rPr>
+                <w:rFonts w:ascii="Times New Roman" w:hAnsi="Times New Roman" w:cs="Times New Roman"/>
+              </w:rPr>
+              <w:t>c</w:t>
+            </w:r>
+            <w:r>
+              <w:rPr>
+                <w:rFonts w:ascii="Times New Roman" w:hAnsi="Times New Roman" w:cs="Times New Roman"/>
+              </w:rPr>
+              <w:t>oncatenate</w:t>
+            </w:r>
+            <w:r>
+              <w:rPr>
+                <w:rFonts w:ascii="Times New Roman" w:hAnsi="Times New Roman" w:cs="Times New Roman"/>
+              </w:rPr>
+              <w:t>200</w:t>
+            </w:r>
+          </w:p>
+        </w:tc>
+        <w:tc>
+          <w:tcPr>
+            <w:tcW w:w="3066" w:type="dxa"/>
+            <w:vAlign w:val="center"/>
+          </w:tcPr>
+          <w:p>
+            <w:pPr>
+              <w:jc w:val="center"/>
+              <w:rPr>
+                <w:rFonts w:ascii="Times New Roman" w:hAnsi="Times New Roman" w:cs="Times New Roman"/>
+              </w:rPr>
+            </w:pPr>
+            <w:r>
+              <w:rPr>
+                <w:rFonts w:ascii="Times New Roman" w:hAnsi="Times New Roman" w:cs="Times New Roman"/>
+              </w:rPr>
+              <w:t>Gap Free: 256200</w:t>
+            </w:r>
+            <w:r>
+              <w:rPr>
+                <w:rFonts w:ascii="Times New Roman" w:hAnsi="Times New Roman" w:cs="Times New Roman"/>
+              </w:rPr>
+              <w:t>50</w:t>
+            </w:r>
+          </w:p>
+          <w:p>
+            <w:pPr>
+              <w:jc w:val="center"/>
+              <w:rPr>
+                <w:rFonts w:ascii="Times New Roman" w:hAnsi="Times New Roman" w:cs="Times New Roman"/>
+              </w:rPr>
+            </w:pPr>
+          </w:p>
+          <w:p>
+            <w:pPr>
+              <w:jc w:val="center"/>
+              <w:rPr>
+                <w:rFonts w:ascii="Times New Roman" w:hAnsi="Times New Roman" w:cs="Times New Roman"/>
+              </w:rPr>
+            </w:pPr>
+            <w:r>
+              <w:rPr>
+                <w:rFonts w:ascii="Times New Roman" w:hAnsi="Times New Roman" w:cs="Times New Roman"/>
+              </w:rPr>
+              <w:t>Steps: 256200</w:t>
+            </w:r>
+            <w:r>
+              <w:rPr>
+                <w:rFonts w:ascii="Times New Roman" w:hAnsi="Times New Roman" w:cs="Times New Roman"/>
+              </w:rPr>
+              <w:t>51</w:t>
+            </w:r>
+          </w:p>
+        </w:tc>
+        <w:tc>
+          <w:tcPr>
+            <w:tcW w:w="1243" w:type="dxa"/>
+            <w:vAlign w:val="center"/>
+          </w:tcPr>
+          <w:p>
+            <w:pPr>
+              <w:jc w:val="center"/>
+              <w:rPr>
+                <w:rFonts w:ascii="Times New Roman" w:hAnsi="Times New Roman" w:cs="Times New Roman"/>
+              </w:rPr>
+            </w:pPr>
+            <w:r>
+              <w:rPr>
+                <w:rFonts w:ascii="Times New Roman" w:hAnsi="Times New Roman" w:cs="Times New Roman"/>
+              </w:rPr>
+              <w:t>70-71</w:t>
+            </w:r>
+          </w:p>
+        </w:tc>
+      </w:tr>
+      <w:tr>
+        <w:tc>
+          <w:tcPr>
+            <w:tcW w:w="1057" w:type="dxa"/>
+          </w:tcPr>
+          <w:p>
+            <w:pPr>
+              <w:rPr>
+                <w:rFonts w:ascii="Times New Roman" w:hAnsi="Times New Roman" w:cs="Times New Roman"/>
+              </w:rPr>
+            </w:pPr>
+          </w:p>
+        </w:tc>
+        <w:tc>
+          <w:tcPr>
+            <w:tcW w:w="848" w:type="dxa"/>
+          </w:tcPr>
+          <w:p>
+            <w:pPr>
+              <w:jc w:val="center"/>
+              <w:rPr>
+                <w:rFonts w:ascii="Times New Roman" w:hAnsi="Times New Roman" w:cs="Times New Roman"/>
+              </w:rPr>
+            </w:pPr>
+          </w:p>
+        </w:tc>
+        <w:tc>
+          <w:tcPr>
+            <w:tcW w:w="3095" w:type="dxa"/>
+          </w:tcPr>
+          <w:p>
+            <w:pPr>
+              <w:jc w:val="center"/>
+              <w:rPr>
+                <w:rFonts w:ascii="Times New Roman" w:hAnsi="Times New Roman" w:cs="Times New Roman"/>
+              </w:rPr>
+            </w:pPr>
+          </w:p>
+        </w:tc>
+        <w:tc>
+          <w:tcPr>
+            <w:tcW w:w="2033" w:type="dxa"/>
+          </w:tcPr>
+          <w:p>
+            <w:pPr>
+              <w:jc w:val="center"/>
+              <w:rPr>
+                <w:rFonts w:ascii="Times New Roman" w:hAnsi="Times New Roman" w:cs="Times New Roman"/>
+              </w:rPr>
+            </w:pPr>
+          </w:p>
+        </w:tc>
+        <w:tc>
+          <w:tcPr>
+            <w:tcW w:w="2258" w:type="dxa"/>
+          </w:tcPr>
+          <w:p>
+            <w:pPr>
+              <w:jc w:val="center"/>
+              <w:rPr>
+                <w:rFonts w:ascii="Times New Roman" w:hAnsi="Times New Roman" w:cs="Times New Roman"/>
+              </w:rPr>
+            </w:pPr>
+          </w:p>
+        </w:tc>
+        <w:tc>
+          <w:tcPr>
+            <w:tcW w:w="1709" w:type="dxa"/>
+          </w:tcPr>
+          <w:p>
+            <w:pPr>
+              <w:jc w:val="center"/>
+              <w:rPr>
+                <w:rFonts w:ascii="Times New Roman" w:hAnsi="Times New Roman" w:cs="Times New Roman"/>
+              </w:rPr>
+            </w:pPr>
+          </w:p>
+        </w:tc>
+        <w:tc>
+          <w:tcPr>
+            <w:tcW w:w="3066" w:type="dxa"/>
+          </w:tcPr>
+          <w:p>
+            <w:pPr>
+              <w:jc w:val="center"/>
+              <w:rPr>
+                <w:rFonts w:ascii="Times New Roman" w:hAnsi="Times New Roman" w:cs="Times New Roman"/>
+              </w:rPr>
+            </w:pPr>
+          </w:p>
+        </w:tc>
+        <w:tc>
+          <w:tcPr>
+            <w:tcW w:w="1243" w:type="dxa"/>
+          </w:tcPr>
+          <w:p>
+            <w:pPr>
+              <w:jc w:val="center"/>
+              <w:rPr>
+                <w:rFonts w:ascii="Times New Roman" w:hAnsi="Times New Roman" w:cs="Times New Roman"/>
+              </w:rPr>
+            </w:pPr>
+          </w:p>
+        </w:tc>
+      </w:tr>
+      <w:tr>
+        <w:tc>
+          <w:tcPr>
+            <w:tcW w:w="1057" w:type="dxa"/>
+          </w:tcPr>
+          <w:p>
+            <w:pPr>
+              <w:rPr>
+                <w:rFonts w:ascii="Times New Roman" w:hAnsi="Times New Roman" w:cs="Times New Roman"/>
+              </w:rPr>
+            </w:pPr>
+          </w:p>
+        </w:tc>
+        <w:tc>
+          <w:tcPr>
+            <w:tcW w:w="848" w:type="dxa"/>
+          </w:tcPr>
+          <w:p>
+            <w:pPr>
+              <w:jc w:val="center"/>
+              <w:rPr>
+                <w:rFonts w:ascii="Times New Roman" w:hAnsi="Times New Roman" w:cs="Times New Roman"/>
+              </w:rPr>
+            </w:pPr>
+          </w:p>
+        </w:tc>
+        <w:tc>
+          <w:tcPr>
+            <w:tcW w:w="3095" w:type="dxa"/>
+          </w:tcPr>
+          <w:p>
+            <w:pPr>
+              <w:jc w:val="center"/>
+              <w:rPr>
+                <w:rFonts w:ascii="Times New Roman" w:hAnsi="Times New Roman" w:cs="Times New Roman"/>
+              </w:rPr>
+            </w:pPr>
+          </w:p>
+        </w:tc>
+        <w:tc>
+          <w:tcPr>
+            <w:tcW w:w="2033" w:type="dxa"/>
+          </w:tcPr>
+          <w:p>
+            <w:pPr>
+              <w:jc w:val="center"/>
+              <w:rPr>
+                <w:rFonts w:ascii="Times New Roman" w:hAnsi="Times New Roman" w:cs="Times New Roman"/>
+              </w:rPr>
+            </w:pPr>
+          </w:p>
+        </w:tc>
+        <w:tc>
+          <w:tcPr>
+            <w:tcW w:w="2258" w:type="dxa"/>
+          </w:tcPr>
+          <w:p>
+            <w:pPr>
+              <w:jc w:val="center"/>
+              <w:rPr>
+                <w:rFonts w:ascii="Times New Roman" w:hAnsi="Times New Roman" w:cs="Times New Roman"/>
+              </w:rPr>
+            </w:pPr>
+          </w:p>
+        </w:tc>
+        <w:tc>
+          <w:tcPr>
+            <w:tcW w:w="1709" w:type="dxa"/>
+          </w:tcPr>
+          <w:p>
+            <w:pPr>
+              <w:jc w:val="center"/>
+              <w:rPr>
+                <w:rFonts w:ascii="Times New Roman" w:hAnsi="Times New Roman" w:cs="Times New Roman"/>
+              </w:rPr>
+            </w:pPr>
+          </w:p>
+        </w:tc>
+        <w:tc>
+          <w:tcPr>
+            <w:tcW w:w="3066" w:type="dxa"/>
+          </w:tcPr>
+          <w:p>
+            <w:pPr>
+              <w:jc w:val="center"/>
+              <w:rPr>
+                <w:rFonts w:ascii="Times New Roman" w:hAnsi="Times New Roman" w:cs="Times New Roman"/>
+              </w:rPr>
+            </w:pPr>
+          </w:p>
+        </w:tc>
+        <w:tc>
+          <w:tcPr>
+            <w:tcW w:w="1243" w:type="dxa"/>
+          </w:tcPr>
+          <w:p>
+            <w:pPr>
+              <w:jc w:val="center"/>
+              <w:rPr>
+                <w:rFonts w:ascii="Times New Roman" w:hAnsi="Times New Roman" w:cs="Times New Roman"/>
+              </w:rPr>
+            </w:pPr>
+          </w:p>
+        </w:tc>
+      </w:tr>
+      <w:tr>
+        <w:tc>
+          <w:tcPr>
+            <w:tcW w:w="1057" w:type="dxa"/>
+          </w:tcPr>
+          <w:p>
+            <w:pPr>
+              <w:jc w:val="center"/>
+              <w:rPr>
+                <w:rFonts w:ascii="Times New Roman" w:hAnsi="Times New Roman" w:cs="Times New Roman"/>
+              </w:rPr>
+            </w:pPr>
+          </w:p>
+        </w:tc>
+        <w:tc>
+          <w:tcPr>
+            <w:tcW w:w="848" w:type="dxa"/>
+          </w:tcPr>
+          <w:p>
+            <w:pPr>
+              <w:jc w:val="center"/>
+              <w:rPr>
+                <w:rFonts w:ascii="Times New Roman" w:hAnsi="Times New Roman" w:cs="Times New Roman"/>
+              </w:rPr>
+            </w:pPr>
+          </w:p>
+        </w:tc>
+        <w:tc>
+          <w:tcPr>
+            <w:tcW w:w="3095" w:type="dxa"/>
+          </w:tcPr>
+          <w:p>
+            <w:pPr>
+              <w:jc w:val="center"/>
+              <w:rPr>
+                <w:rFonts w:ascii="Times New Roman" w:hAnsi="Times New Roman" w:cs="Times New Roman"/>
+              </w:rPr>
+            </w:pPr>
+          </w:p>
+        </w:tc>
+        <w:tc>
+          <w:tcPr>
+            <w:tcW w:w="2033" w:type="dxa"/>
+          </w:tcPr>
+          <w:p>
+            <w:pPr>
+              <w:jc w:val="center"/>
+              <w:rPr>
+                <w:rFonts w:ascii="Times New Roman" w:hAnsi="Times New Roman" w:cs="Times New Roman"/>
+              </w:rPr>
+            </w:pPr>
+          </w:p>
+        </w:tc>
+        <w:tc>
+          <w:tcPr>
+            <w:tcW w:w="2258" w:type="dxa"/>
+          </w:tcPr>
+          <w:p>
+            <w:pPr>
+              <w:jc w:val="center"/>
+              <w:rPr>
+                <w:rFonts w:ascii="Times New Roman" w:hAnsi="Times New Roman" w:cs="Times New Roman"/>
+              </w:rPr>
+            </w:pPr>
+          </w:p>
+        </w:tc>
+        <w:tc>
+          <w:tcPr>
+            <w:tcW w:w="1709" w:type="dxa"/>
+          </w:tcPr>
+          <w:p>
+            <w:pPr>
+              <w:jc w:val="center"/>
+              <w:rPr>
+                <w:rFonts w:ascii="Times New Roman" w:hAnsi="Times New Roman" w:cs="Times New Roman"/>
+              </w:rPr>
+            </w:pPr>
+          </w:p>
+        </w:tc>
+        <w:tc>
+          <w:tcPr>
+            <w:tcW w:w="3066" w:type="dxa"/>
+          </w:tcPr>
+          <w:p>
+            <w:pPr>
+              <w:jc w:val="center"/>
+              <w:rPr>
+                <w:rFonts w:ascii="Times New Roman" w:hAnsi="Times New Roman" w:cs="Times New Roman"/>
+              </w:rPr>
+            </w:pPr>
+          </w:p>
+        </w:tc>
+        <w:tc>
+          <w:tcPr>
+            <w:tcW w:w="1243" w:type="dxa"/>
           </w:tcPr>
           <w:p>
             <w:pPr>

</xml_diff>

<commit_message>
male data (8 cells)
</commit_message>
<xml_diff>
--- a/Data/Recording_Key_Honours.docx
+++ b/Data/Recording_Key_Honours.docx
@@ -10,14 +10,14 @@
         <w:tblLook w:val="04A0" w:firstRow="1" w:lastRow="0" w:firstColumn="1" w:lastColumn="0" w:noHBand="0" w:noVBand="1"/>
       </w:tblPr>
       <w:tblGrid>
-        <w:gridCol w:w="1057"/>
-        <w:gridCol w:w="848"/>
-        <w:gridCol w:w="3095"/>
-        <w:gridCol w:w="2033"/>
-        <w:gridCol w:w="2258"/>
+        <w:gridCol w:w="1336"/>
+        <w:gridCol w:w="834"/>
+        <w:gridCol w:w="2994"/>
+        <w:gridCol w:w="2031"/>
+        <w:gridCol w:w="2235"/>
         <w:gridCol w:w="1709"/>
-        <w:gridCol w:w="3066"/>
-        <w:gridCol w:w="1243"/>
+        <w:gridCol w:w="2968"/>
+        <w:gridCol w:w="1202"/>
       </w:tblGrid>
       <w:tr>
         <w:tc>
@@ -1782,7 +1782,6 @@
               <w:rPr>
                 <w:rFonts w:ascii="Times New Roman" w:hAnsi="Times New Roman" w:cs="Times New Roman"/>
               </w:rPr>
-              <w:lastRenderedPageBreak/>
               <w:t>RMA7</w:t>
             </w:r>
           </w:p>
@@ -2280,7 +2279,7 @@
               <w:rPr>
                 <w:rFonts w:ascii="Times New Roman" w:hAnsi="Times New Roman" w:cs="Times New Roman"/>
               </w:rPr>
-              <w:t>MA1</w:t>
+              <w:t>SW1_MA1</w:t>
             </w:r>
           </w:p>
         </w:tc>
@@ -2474,7 +2473,7 @@
               <w:rPr>
                 <w:rFonts w:ascii="Times New Roman" w:hAnsi="Times New Roman" w:cs="Times New Roman"/>
               </w:rPr>
-              <w:t>MA2</w:t>
+              <w:t>SW2_MA2</w:t>
             </w:r>
           </w:p>
         </w:tc>
@@ -2668,7 +2667,7 @@
               <w:rPr>
                 <w:rFonts w:ascii="Times New Roman" w:hAnsi="Times New Roman" w:cs="Times New Roman"/>
               </w:rPr>
-              <w:t>MA3</w:t>
+              <w:t>SW3_MA3</w:t>
             </w:r>
           </w:p>
         </w:tc>
@@ -2862,7 +2861,7 @@
               <w:rPr>
                 <w:rFonts w:ascii="Times New Roman" w:hAnsi="Times New Roman" w:cs="Times New Roman"/>
               </w:rPr>
-              <w:t>RMA9</w:t>
+              <w:t>SW4_MA4</w:t>
             </w:r>
           </w:p>
         </w:tc>
@@ -2878,12 +2877,6 @@
                 <w:rFonts w:ascii="Times New Roman" w:hAnsi="Times New Roman" w:cs="Times New Roman"/>
               </w:rPr>
             </w:pPr>
-            <w:r>
-              <w:rPr>
-                <w:rFonts w:ascii="Times New Roman" w:hAnsi="Times New Roman" w:cs="Times New Roman"/>
-              </w:rPr>
-              <w:t>5.1.4</w:t>
-            </w:r>
           </w:p>
         </w:tc>
         <w:tc>
@@ -2898,46 +2891,6 @@
                 <w:rFonts w:ascii="Times New Roman" w:hAnsi="Times New Roman" w:cs="Times New Roman"/>
               </w:rPr>
             </w:pPr>
-            <w:r>
-              <w:rPr>
-                <w:rFonts w:ascii="Times New Roman" w:hAnsi="Times New Roman" w:cs="Times New Roman"/>
-              </w:rPr>
-              <w:t xml:space="preserve">Gap Free: </w:t>
-            </w:r>
-            <w:r>
-              <w:rPr>
-                <w:rFonts w:ascii="Times New Roman" w:hAnsi="Times New Roman" w:cs="Times New Roman"/>
-              </w:rPr>
-              <w:t>25617006</w:t>
-            </w:r>
-          </w:p>
-          <w:p>
-            <w:pPr>
-              <w:jc w:val="center"/>
-              <w:rPr>
-                <w:rFonts w:ascii="Times New Roman" w:hAnsi="Times New Roman" w:cs="Times New Roman"/>
-              </w:rPr>
-            </w:pPr>
-          </w:p>
-          <w:p>
-            <w:pPr>
-              <w:jc w:val="center"/>
-              <w:rPr>
-                <w:rFonts w:ascii="Times New Roman" w:hAnsi="Times New Roman" w:cs="Times New Roman"/>
-              </w:rPr>
-            </w:pPr>
-            <w:r>
-              <w:rPr>
-                <w:rFonts w:ascii="Times New Roman" w:hAnsi="Times New Roman" w:cs="Times New Roman"/>
-              </w:rPr>
-              <w:t>Steps: 2561700</w:t>
-            </w:r>
-            <w:r>
-              <w:rPr>
-                <w:rFonts w:ascii="Times New Roman" w:hAnsi="Times New Roman" w:cs="Times New Roman"/>
-              </w:rPr>
-              <w:t>7</w:t>
-            </w:r>
           </w:p>
         </w:tc>
         <w:tc>
@@ -2952,30 +2905,6 @@
                 <w:rFonts w:ascii="Times New Roman" w:hAnsi="Times New Roman" w:cs="Times New Roman"/>
               </w:rPr>
             </w:pPr>
-            <w:r>
-              <w:rPr>
-                <w:rFonts w:ascii="Times New Roman" w:hAnsi="Times New Roman" w:cs="Times New Roman"/>
-              </w:rPr>
-              <w:t>2561700</w:t>
-            </w:r>
-            <w:r>
-              <w:rPr>
-                <w:rFonts w:ascii="Times New Roman" w:hAnsi="Times New Roman" w:cs="Times New Roman"/>
-              </w:rPr>
-              <w:t xml:space="preserve">8 and </w:t>
-            </w:r>
-            <w:r>
-              <w:rPr>
-                <w:rFonts w:ascii="Times New Roman" w:hAnsi="Times New Roman" w:cs="Times New Roman"/>
-              </w:rPr>
-              <w:t>2561700</w:t>
-            </w:r>
-            <w:r>
-              <w:rPr>
-                <w:rFonts w:ascii="Times New Roman" w:hAnsi="Times New Roman" w:cs="Times New Roman"/>
-              </w:rPr>
-              <w:t>9</w:t>
-            </w:r>
           </w:p>
         </w:tc>
         <w:tc>
@@ -2990,98 +2919,6 @@
                 <w:rFonts w:ascii="Times New Roman" w:hAnsi="Times New Roman" w:cs="Times New Roman"/>
               </w:rPr>
             </w:pPr>
-            <w:r>
-              <w:rPr>
-                <w:rFonts w:ascii="Times New Roman" w:hAnsi="Times New Roman" w:cs="Times New Roman"/>
-              </w:rPr>
-              <w:t>256170</w:t>
-            </w:r>
-            <w:r>
-              <w:rPr>
-                <w:rFonts w:ascii="Times New Roman" w:hAnsi="Times New Roman" w:cs="Times New Roman"/>
-              </w:rPr>
-              <w:t>11</w:t>
-            </w:r>
-          </w:p>
-          <w:p>
-            <w:pPr>
-              <w:jc w:val="center"/>
-              <w:rPr>
-                <w:rFonts w:ascii="Times New Roman" w:hAnsi="Times New Roman" w:cs="Times New Roman"/>
-              </w:rPr>
-            </w:pPr>
-            <w:r>
-              <w:rPr>
-                <w:rFonts w:ascii="Times New Roman" w:hAnsi="Times New Roman" w:cs="Times New Roman"/>
-              </w:rPr>
-              <w:t>2561701</w:t>
-            </w:r>
-            <w:r>
-              <w:rPr>
-                <w:rFonts w:ascii="Times New Roman" w:hAnsi="Times New Roman" w:cs="Times New Roman"/>
-              </w:rPr>
-              <w:t>2</w:t>
-            </w:r>
-          </w:p>
-          <w:p>
-            <w:pPr>
-              <w:jc w:val="center"/>
-              <w:rPr>
-                <w:rFonts w:ascii="Times New Roman" w:hAnsi="Times New Roman" w:cs="Times New Roman"/>
-              </w:rPr>
-            </w:pPr>
-            <w:r>
-              <w:rPr>
-                <w:rFonts w:ascii="Times New Roman" w:hAnsi="Times New Roman" w:cs="Times New Roman"/>
-              </w:rPr>
-              <w:t>2561701</w:t>
-            </w:r>
-            <w:r>
-              <w:rPr>
-                <w:rFonts w:ascii="Times New Roman" w:hAnsi="Times New Roman" w:cs="Times New Roman"/>
-              </w:rPr>
-              <w:t>3</w:t>
-            </w:r>
-          </w:p>
-          <w:p>
-            <w:pPr>
-              <w:jc w:val="center"/>
-              <w:rPr>
-                <w:rFonts w:ascii="Times New Roman" w:hAnsi="Times New Roman" w:cs="Times New Roman"/>
-              </w:rPr>
-            </w:pPr>
-            <w:r>
-              <w:rPr>
-                <w:rFonts w:ascii="Times New Roman" w:hAnsi="Times New Roman" w:cs="Times New Roman"/>
-              </w:rPr>
-              <w:t>2561701</w:t>
-            </w:r>
-            <w:r>
-              <w:rPr>
-                <w:rFonts w:ascii="Times New Roman" w:hAnsi="Times New Roman" w:cs="Times New Roman"/>
-              </w:rPr>
-              <w:t>4</w:t>
-            </w:r>
-          </w:p>
-          <w:p>
-            <w:pPr>
-              <w:jc w:val="center"/>
-              <w:rPr>
-                <w:rFonts w:ascii="Times New Roman" w:hAnsi="Times New Roman" w:cs="Times New Roman"/>
-              </w:rPr>
-            </w:pPr>
-            <w:r>
-              <w:rPr>
-                <w:rFonts w:ascii="Times New Roman" w:hAnsi="Times New Roman" w:cs="Times New Roman"/>
-              </w:rPr>
-              <w:t>2561701</w:t>
-            </w:r>
-            <w:r>
-              <w:rPr>
-                <w:rFonts w:ascii="Times New Roman" w:hAnsi="Times New Roman" w:cs="Times New Roman"/>
-              </w:rPr>
-              <w:t>5</w:t>
-            </w:r>
           </w:p>
         </w:tc>
         <w:tc>
@@ -3110,46 +2947,6 @@
                 <w:rFonts w:ascii="Times New Roman" w:hAnsi="Times New Roman" w:cs="Times New Roman"/>
               </w:rPr>
             </w:pPr>
-            <w:r>
-              <w:rPr>
-                <w:rFonts w:ascii="Times New Roman" w:hAnsi="Times New Roman" w:cs="Times New Roman"/>
-              </w:rPr>
-              <w:t>Gap Free: 2561701</w:t>
-            </w:r>
-            <w:r>
-              <w:rPr>
-                <w:rFonts w:ascii="Times New Roman" w:hAnsi="Times New Roman" w:cs="Times New Roman"/>
-              </w:rPr>
-              <w:t>6</w:t>
-            </w:r>
-          </w:p>
-          <w:p>
-            <w:pPr>
-              <w:jc w:val="center"/>
-              <w:rPr>
-                <w:rFonts w:ascii="Times New Roman" w:hAnsi="Times New Roman" w:cs="Times New Roman"/>
-              </w:rPr>
-            </w:pPr>
-          </w:p>
-          <w:p>
-            <w:pPr>
-              <w:jc w:val="center"/>
-              <w:rPr>
-                <w:rFonts w:ascii="Times New Roman" w:hAnsi="Times New Roman" w:cs="Times New Roman"/>
-              </w:rPr>
-            </w:pPr>
-            <w:r>
-              <w:rPr>
-                <w:rFonts w:ascii="Times New Roman" w:hAnsi="Times New Roman" w:cs="Times New Roman"/>
-              </w:rPr>
-              <w:t>Steps: 2561701</w:t>
-            </w:r>
-            <w:r>
-              <w:rPr>
-                <w:rFonts w:ascii="Times New Roman" w:hAnsi="Times New Roman" w:cs="Times New Roman"/>
-              </w:rPr>
-              <w:t>7</w:t>
-            </w:r>
           </w:p>
         </w:tc>
         <w:tc>
@@ -3164,12 +2961,6 @@
                 <w:rFonts w:ascii="Times New Roman" w:hAnsi="Times New Roman" w:cs="Times New Roman"/>
               </w:rPr>
             </w:pPr>
-            <w:r>
-              <w:rPr>
-                <w:rFonts w:ascii="Times New Roman" w:hAnsi="Times New Roman" w:cs="Times New Roman"/>
-              </w:rPr>
-              <w:t>58-59</w:t>
-            </w:r>
           </w:p>
         </w:tc>
       </w:tr>
@@ -3190,7 +2981,7 @@
               <w:rPr>
                 <w:rFonts w:ascii="Times New Roman" w:hAnsi="Times New Roman" w:cs="Times New Roman"/>
               </w:rPr>
-              <w:t>RMA10</w:t>
+              <w:t>SW5_MA5</w:t>
             </w:r>
           </w:p>
         </w:tc>
@@ -3206,12 +2997,6 @@
                 <w:rFonts w:ascii="Times New Roman" w:hAnsi="Times New Roman" w:cs="Times New Roman"/>
               </w:rPr>
             </w:pPr>
-            <w:r>
-              <w:rPr>
-                <w:rFonts w:ascii="Times New Roman" w:hAnsi="Times New Roman" w:cs="Times New Roman"/>
-              </w:rPr>
-              <w:t>5.2.1</w:t>
-            </w:r>
           </w:p>
         </w:tc>
         <w:tc>
@@ -3226,46 +3011,6 @@
                 <w:rFonts w:ascii="Times New Roman" w:hAnsi="Times New Roman" w:cs="Times New Roman"/>
               </w:rPr>
             </w:pPr>
-            <w:r>
-              <w:rPr>
-                <w:rFonts w:ascii="Times New Roman" w:hAnsi="Times New Roman" w:cs="Times New Roman"/>
-              </w:rPr>
-              <w:t>Gap Free: 256170</w:t>
-            </w:r>
-            <w:r>
-              <w:rPr>
-                <w:rFonts w:ascii="Times New Roman" w:hAnsi="Times New Roman" w:cs="Times New Roman"/>
-              </w:rPr>
-              <w:t>18</w:t>
-            </w:r>
-          </w:p>
-          <w:p>
-            <w:pPr>
-              <w:jc w:val="center"/>
-              <w:rPr>
-                <w:rFonts w:ascii="Times New Roman" w:hAnsi="Times New Roman" w:cs="Times New Roman"/>
-              </w:rPr>
-            </w:pPr>
-          </w:p>
-          <w:p>
-            <w:pPr>
-              <w:jc w:val="center"/>
-              <w:rPr>
-                <w:rFonts w:ascii="Times New Roman" w:hAnsi="Times New Roman" w:cs="Times New Roman"/>
-              </w:rPr>
-            </w:pPr>
-            <w:r>
-              <w:rPr>
-                <w:rFonts w:ascii="Times New Roman" w:hAnsi="Times New Roman" w:cs="Times New Roman"/>
-              </w:rPr>
-              <w:t>Steps: 2561701</w:t>
-            </w:r>
-            <w:r>
-              <w:rPr>
-                <w:rFonts w:ascii="Times New Roman" w:hAnsi="Times New Roman" w:cs="Times New Roman"/>
-              </w:rPr>
-              <w:t>9</w:t>
-            </w:r>
           </w:p>
         </w:tc>
         <w:tc>
@@ -3280,18 +3025,6 @@
                 <w:rFonts w:ascii="Times New Roman" w:hAnsi="Times New Roman" w:cs="Times New Roman"/>
               </w:rPr>
             </w:pPr>
-            <w:r>
-              <w:rPr>
-                <w:rFonts w:ascii="Times New Roman" w:hAnsi="Times New Roman" w:cs="Times New Roman"/>
-              </w:rPr>
-              <w:t>256170</w:t>
-            </w:r>
-            <w:r>
-              <w:rPr>
-                <w:rFonts w:ascii="Times New Roman" w:hAnsi="Times New Roman" w:cs="Times New Roman"/>
-              </w:rPr>
-              <w:t>20</w:t>
-            </w:r>
           </w:p>
         </w:tc>
         <w:tc>
@@ -3306,99 +3039,6 @@
                 <w:rFonts w:ascii="Times New Roman" w:hAnsi="Times New Roman" w:cs="Times New Roman"/>
               </w:rPr>
             </w:pPr>
-            <w:r>
-              <w:rPr>
-                <w:rFonts w:ascii="Times New Roman" w:hAnsi="Times New Roman" w:cs="Times New Roman"/>
-              </w:rPr>
-              <w:t>256170</w:t>
-            </w:r>
-            <w:r>
-              <w:rPr>
-                <w:rFonts w:ascii="Times New Roman" w:hAnsi="Times New Roman" w:cs="Times New Roman"/>
-              </w:rPr>
-              <w:t>22</w:t>
-            </w:r>
-          </w:p>
-          <w:p>
-            <w:pPr>
-              <w:jc w:val="center"/>
-              <w:rPr>
-                <w:rFonts w:ascii="Times New Roman" w:hAnsi="Times New Roman" w:cs="Times New Roman"/>
-              </w:rPr>
-            </w:pPr>
-            <w:r>
-              <w:rPr>
-                <w:rFonts w:ascii="Times New Roman" w:hAnsi="Times New Roman" w:cs="Times New Roman"/>
-              </w:rPr>
-              <w:t>256170</w:t>
-            </w:r>
-            <w:r>
-              <w:rPr>
-                <w:rFonts w:ascii="Times New Roman" w:hAnsi="Times New Roman" w:cs="Times New Roman"/>
-              </w:rPr>
-              <w:t>23</w:t>
-            </w:r>
-          </w:p>
-          <w:p>
-            <w:pPr>
-              <w:jc w:val="center"/>
-              <w:rPr>
-                <w:rFonts w:ascii="Times New Roman" w:hAnsi="Times New Roman" w:cs="Times New Roman"/>
-              </w:rPr>
-            </w:pPr>
-            <w:r>
-              <w:rPr>
-                <w:rFonts w:ascii="Times New Roman" w:hAnsi="Times New Roman" w:cs="Times New Roman"/>
-              </w:rPr>
-              <w:t>256170</w:t>
-            </w:r>
-            <w:r>
-              <w:rPr>
-                <w:rFonts w:ascii="Times New Roman" w:hAnsi="Times New Roman" w:cs="Times New Roman"/>
-              </w:rPr>
-              <w:t>24</w:t>
-            </w:r>
-          </w:p>
-          <w:p>
-            <w:pPr>
-              <w:jc w:val="center"/>
-              <w:rPr>
-                <w:rFonts w:ascii="Times New Roman" w:hAnsi="Times New Roman" w:cs="Times New Roman"/>
-              </w:rPr>
-            </w:pPr>
-            <w:r>
-              <w:rPr>
-                <w:rFonts w:ascii="Times New Roman" w:hAnsi="Times New Roman" w:cs="Times New Roman"/>
-              </w:rPr>
-              <w:lastRenderedPageBreak/>
-              <w:t>256170</w:t>
-            </w:r>
-            <w:r>
-              <w:rPr>
-                <w:rFonts w:ascii="Times New Roman" w:hAnsi="Times New Roman" w:cs="Times New Roman"/>
-              </w:rPr>
-              <w:t>25</w:t>
-            </w:r>
-          </w:p>
-          <w:p>
-            <w:pPr>
-              <w:jc w:val="center"/>
-              <w:rPr>
-                <w:rFonts w:ascii="Times New Roman" w:hAnsi="Times New Roman" w:cs="Times New Roman"/>
-              </w:rPr>
-            </w:pPr>
-            <w:r>
-              <w:rPr>
-                <w:rFonts w:ascii="Times New Roman" w:hAnsi="Times New Roman" w:cs="Times New Roman"/>
-              </w:rPr>
-              <w:t>256170</w:t>
-            </w:r>
-            <w:r>
-              <w:rPr>
-                <w:rFonts w:ascii="Times New Roman" w:hAnsi="Times New Roman" w:cs="Times New Roman"/>
-              </w:rPr>
-              <w:t>26</w:t>
-            </w:r>
           </w:p>
         </w:tc>
         <w:tc>
@@ -3427,46 +3067,6 @@
                 <w:rFonts w:ascii="Times New Roman" w:hAnsi="Times New Roman" w:cs="Times New Roman"/>
               </w:rPr>
             </w:pPr>
-            <w:r>
-              <w:rPr>
-                <w:rFonts w:ascii="Times New Roman" w:hAnsi="Times New Roman" w:cs="Times New Roman"/>
-              </w:rPr>
-              <w:t>Gap Free: 2561702</w:t>
-            </w:r>
-            <w:r>
-              <w:rPr>
-                <w:rFonts w:ascii="Times New Roman" w:hAnsi="Times New Roman" w:cs="Times New Roman"/>
-              </w:rPr>
-              <w:t>7</w:t>
-            </w:r>
-          </w:p>
-          <w:p>
-            <w:pPr>
-              <w:jc w:val="center"/>
-              <w:rPr>
-                <w:rFonts w:ascii="Times New Roman" w:hAnsi="Times New Roman" w:cs="Times New Roman"/>
-              </w:rPr>
-            </w:pPr>
-          </w:p>
-          <w:p>
-            <w:pPr>
-              <w:jc w:val="center"/>
-              <w:rPr>
-                <w:rFonts w:ascii="Times New Roman" w:hAnsi="Times New Roman" w:cs="Times New Roman"/>
-              </w:rPr>
-            </w:pPr>
-            <w:r>
-              <w:rPr>
-                <w:rFonts w:ascii="Times New Roman" w:hAnsi="Times New Roman" w:cs="Times New Roman"/>
-              </w:rPr>
-              <w:t>Steps: 2561702</w:t>
-            </w:r>
-            <w:r>
-              <w:rPr>
-                <w:rFonts w:ascii="Times New Roman" w:hAnsi="Times New Roman" w:cs="Times New Roman"/>
-              </w:rPr>
-              <w:t>8</w:t>
-            </w:r>
           </w:p>
         </w:tc>
         <w:tc>
@@ -3481,12 +3081,6 @@
                 <w:rFonts w:ascii="Times New Roman" w:hAnsi="Times New Roman" w:cs="Times New Roman"/>
               </w:rPr>
             </w:pPr>
-            <w:r>
-              <w:rPr>
-                <w:rFonts w:ascii="Times New Roman" w:hAnsi="Times New Roman" w:cs="Times New Roman"/>
-              </w:rPr>
-              <w:t>60-61</w:t>
-            </w:r>
           </w:p>
         </w:tc>
       </w:tr>
@@ -3507,7 +3101,7 @@
               <w:rPr>
                 <w:rFonts w:ascii="Times New Roman" w:hAnsi="Times New Roman" w:cs="Times New Roman"/>
               </w:rPr>
-              <w:t>RMA1A</w:t>
+              <w:t>TW1_MA6</w:t>
             </w:r>
           </w:p>
         </w:tc>
@@ -3523,12 +3117,6 @@
                 <w:rFonts w:ascii="Times New Roman" w:hAnsi="Times New Roman" w:cs="Times New Roman"/>
               </w:rPr>
             </w:pPr>
-            <w:r>
-              <w:rPr>
-                <w:rFonts w:ascii="Times New Roman" w:hAnsi="Times New Roman" w:cs="Times New Roman"/>
-              </w:rPr>
-              <w:t>5.4.1</w:t>
-            </w:r>
           </w:p>
         </w:tc>
         <w:tc>
@@ -3543,46 +3131,6 @@
                 <w:rFonts w:ascii="Times New Roman" w:hAnsi="Times New Roman" w:cs="Times New Roman"/>
               </w:rPr>
             </w:pPr>
-            <w:r>
-              <w:rPr>
-                <w:rFonts w:ascii="Times New Roman" w:hAnsi="Times New Roman" w:cs="Times New Roman"/>
-              </w:rPr>
-              <w:t>Gap Free: 256170</w:t>
-            </w:r>
-            <w:r>
-              <w:rPr>
-                <w:rFonts w:ascii="Times New Roman" w:hAnsi="Times New Roman" w:cs="Times New Roman"/>
-              </w:rPr>
-              <w:t>32</w:t>
-            </w:r>
-          </w:p>
-          <w:p>
-            <w:pPr>
-              <w:jc w:val="center"/>
-              <w:rPr>
-                <w:rFonts w:ascii="Times New Roman" w:hAnsi="Times New Roman" w:cs="Times New Roman"/>
-              </w:rPr>
-            </w:pPr>
-          </w:p>
-          <w:p>
-            <w:pPr>
-              <w:jc w:val="center"/>
-              <w:rPr>
-                <w:rFonts w:ascii="Times New Roman" w:hAnsi="Times New Roman" w:cs="Times New Roman"/>
-              </w:rPr>
-            </w:pPr>
-            <w:r>
-              <w:rPr>
-                <w:rFonts w:ascii="Times New Roman" w:hAnsi="Times New Roman" w:cs="Times New Roman"/>
-              </w:rPr>
-              <w:t>Steps: 256170</w:t>
-            </w:r>
-            <w:r>
-              <w:rPr>
-                <w:rFonts w:ascii="Times New Roman" w:hAnsi="Times New Roman" w:cs="Times New Roman"/>
-              </w:rPr>
-              <w:t>33</w:t>
-            </w:r>
           </w:p>
         </w:tc>
         <w:tc>
@@ -3597,18 +3145,6 @@
                 <w:rFonts w:ascii="Times New Roman" w:hAnsi="Times New Roman" w:cs="Times New Roman"/>
               </w:rPr>
             </w:pPr>
-            <w:r>
-              <w:rPr>
-                <w:rFonts w:ascii="Times New Roman" w:hAnsi="Times New Roman" w:cs="Times New Roman"/>
-              </w:rPr>
-              <w:t>2561703</w:t>
-            </w:r>
-            <w:r>
-              <w:rPr>
-                <w:rFonts w:ascii="Times New Roman" w:hAnsi="Times New Roman" w:cs="Times New Roman"/>
-              </w:rPr>
-              <w:t>4</w:t>
-            </w:r>
           </w:p>
         </w:tc>
         <w:tc>
@@ -3623,98 +3159,6 @@
                 <w:rFonts w:ascii="Times New Roman" w:hAnsi="Times New Roman" w:cs="Times New Roman"/>
               </w:rPr>
             </w:pPr>
-            <w:r>
-              <w:rPr>
-                <w:rFonts w:ascii="Times New Roman" w:hAnsi="Times New Roman" w:cs="Times New Roman"/>
-              </w:rPr>
-              <w:t>2561703</w:t>
-            </w:r>
-            <w:r>
-              <w:rPr>
-                <w:rFonts w:ascii="Times New Roman" w:hAnsi="Times New Roman" w:cs="Times New Roman"/>
-              </w:rPr>
-              <w:t>6</w:t>
-            </w:r>
-          </w:p>
-          <w:p>
-            <w:pPr>
-              <w:jc w:val="center"/>
-              <w:rPr>
-                <w:rFonts w:ascii="Times New Roman" w:hAnsi="Times New Roman" w:cs="Times New Roman"/>
-              </w:rPr>
-            </w:pPr>
-            <w:r>
-              <w:rPr>
-                <w:rFonts w:ascii="Times New Roman" w:hAnsi="Times New Roman" w:cs="Times New Roman"/>
-              </w:rPr>
-              <w:t>2561703</w:t>
-            </w:r>
-            <w:r>
-              <w:rPr>
-                <w:rFonts w:ascii="Times New Roman" w:hAnsi="Times New Roman" w:cs="Times New Roman"/>
-              </w:rPr>
-              <w:t>7</w:t>
-            </w:r>
-          </w:p>
-          <w:p>
-            <w:pPr>
-              <w:jc w:val="center"/>
-              <w:rPr>
-                <w:rFonts w:ascii="Times New Roman" w:hAnsi="Times New Roman" w:cs="Times New Roman"/>
-              </w:rPr>
-            </w:pPr>
-            <w:r>
-              <w:rPr>
-                <w:rFonts w:ascii="Times New Roman" w:hAnsi="Times New Roman" w:cs="Times New Roman"/>
-              </w:rPr>
-              <w:t>2561703</w:t>
-            </w:r>
-            <w:r>
-              <w:rPr>
-                <w:rFonts w:ascii="Times New Roman" w:hAnsi="Times New Roman" w:cs="Times New Roman"/>
-              </w:rPr>
-              <w:t>8</w:t>
-            </w:r>
-          </w:p>
-          <w:p>
-            <w:pPr>
-              <w:jc w:val="center"/>
-              <w:rPr>
-                <w:rFonts w:ascii="Times New Roman" w:hAnsi="Times New Roman" w:cs="Times New Roman"/>
-              </w:rPr>
-            </w:pPr>
-            <w:r>
-              <w:rPr>
-                <w:rFonts w:ascii="Times New Roman" w:hAnsi="Times New Roman" w:cs="Times New Roman"/>
-              </w:rPr>
-              <w:t>2561703</w:t>
-            </w:r>
-            <w:r>
-              <w:rPr>
-                <w:rFonts w:ascii="Times New Roman" w:hAnsi="Times New Roman" w:cs="Times New Roman"/>
-              </w:rPr>
-              <w:t>9</w:t>
-            </w:r>
-          </w:p>
-          <w:p>
-            <w:pPr>
-              <w:jc w:val="center"/>
-              <w:rPr>
-                <w:rFonts w:ascii="Times New Roman" w:hAnsi="Times New Roman" w:cs="Times New Roman"/>
-              </w:rPr>
-            </w:pPr>
-            <w:r>
-              <w:rPr>
-                <w:rFonts w:ascii="Times New Roman" w:hAnsi="Times New Roman" w:cs="Times New Roman"/>
-              </w:rPr>
-              <w:t>256170</w:t>
-            </w:r>
-            <w:r>
-              <w:rPr>
-                <w:rFonts w:ascii="Times New Roman" w:hAnsi="Times New Roman" w:cs="Times New Roman"/>
-              </w:rPr>
-              <w:t>40</w:t>
-            </w:r>
           </w:p>
         </w:tc>
         <w:tc>
@@ -3743,46 +3187,6 @@
                 <w:rFonts w:ascii="Times New Roman" w:hAnsi="Times New Roman" w:cs="Times New Roman"/>
               </w:rPr>
             </w:pPr>
-            <w:r>
-              <w:rPr>
-                <w:rFonts w:ascii="Times New Roman" w:hAnsi="Times New Roman" w:cs="Times New Roman"/>
-              </w:rPr>
-              <w:t>Gap Free: 256170</w:t>
-            </w:r>
-            <w:r>
-              <w:rPr>
-                <w:rFonts w:ascii="Times New Roman" w:hAnsi="Times New Roman" w:cs="Times New Roman"/>
-              </w:rPr>
-              <w:t>41</w:t>
-            </w:r>
-          </w:p>
-          <w:p>
-            <w:pPr>
-              <w:jc w:val="center"/>
-              <w:rPr>
-                <w:rFonts w:ascii="Times New Roman" w:hAnsi="Times New Roman" w:cs="Times New Roman"/>
-              </w:rPr>
-            </w:pPr>
-          </w:p>
-          <w:p>
-            <w:pPr>
-              <w:jc w:val="center"/>
-              <w:rPr>
-                <w:rFonts w:ascii="Times New Roman" w:hAnsi="Times New Roman" w:cs="Times New Roman"/>
-              </w:rPr>
-            </w:pPr>
-            <w:r>
-              <w:rPr>
-                <w:rFonts w:ascii="Times New Roman" w:hAnsi="Times New Roman" w:cs="Times New Roman"/>
-              </w:rPr>
-              <w:t>Steps: 256170</w:t>
-            </w:r>
-            <w:r>
-              <w:rPr>
-                <w:rFonts w:ascii="Times New Roman" w:hAnsi="Times New Roman" w:cs="Times New Roman"/>
-              </w:rPr>
-              <w:t>42</w:t>
-            </w:r>
           </w:p>
         </w:tc>
         <w:tc>
@@ -3797,12 +3201,6 @@
                 <w:rFonts w:ascii="Times New Roman" w:hAnsi="Times New Roman" w:cs="Times New Roman"/>
               </w:rPr>
             </w:pPr>
-            <w:r>
-              <w:rPr>
-                <w:rFonts w:ascii="Times New Roman" w:hAnsi="Times New Roman" w:cs="Times New Roman"/>
-              </w:rPr>
-              <w:t>62-63</w:t>
-            </w:r>
           </w:p>
         </w:tc>
       </w:tr>
@@ -3823,7 +3221,7 @@
               <w:rPr>
                 <w:rFonts w:ascii="Times New Roman" w:hAnsi="Times New Roman" w:cs="Times New Roman"/>
               </w:rPr>
-              <w:t>RMA2A</w:t>
+              <w:t>TW2_MA7</w:t>
             </w:r>
           </w:p>
         </w:tc>
@@ -3839,12 +3237,6 @@
                 <w:rFonts w:ascii="Times New Roman" w:hAnsi="Times New Roman" w:cs="Times New Roman"/>
               </w:rPr>
             </w:pPr>
-            <w:r>
-              <w:rPr>
-                <w:rFonts w:ascii="Times New Roman" w:hAnsi="Times New Roman" w:cs="Times New Roman"/>
-              </w:rPr>
-              <w:t>6.1.5</w:t>
-            </w:r>
           </w:p>
         </w:tc>
         <w:tc>
@@ -3859,46 +3251,6 @@
                 <w:rFonts w:ascii="Times New Roman" w:hAnsi="Times New Roman" w:cs="Times New Roman"/>
               </w:rPr>
             </w:pPr>
-            <w:r>
-              <w:rPr>
-                <w:rFonts w:ascii="Times New Roman" w:hAnsi="Times New Roman" w:cs="Times New Roman"/>
-              </w:rPr>
-              <w:t>Gap Free: 2561</w:t>
-            </w:r>
-            <w:r>
-              <w:rPr>
-                <w:rFonts w:ascii="Times New Roman" w:hAnsi="Times New Roman" w:cs="Times New Roman"/>
-              </w:rPr>
-              <w:t>9000</w:t>
-            </w:r>
-          </w:p>
-          <w:p>
-            <w:pPr>
-              <w:jc w:val="center"/>
-              <w:rPr>
-                <w:rFonts w:ascii="Times New Roman" w:hAnsi="Times New Roman" w:cs="Times New Roman"/>
-              </w:rPr>
-            </w:pPr>
-          </w:p>
-          <w:p>
-            <w:pPr>
-              <w:jc w:val="center"/>
-              <w:rPr>
-                <w:rFonts w:ascii="Times New Roman" w:hAnsi="Times New Roman" w:cs="Times New Roman"/>
-              </w:rPr>
-            </w:pPr>
-            <w:r>
-              <w:rPr>
-                <w:rFonts w:ascii="Times New Roman" w:hAnsi="Times New Roman" w:cs="Times New Roman"/>
-              </w:rPr>
-              <w:t>Steps: 2561900</w:t>
-            </w:r>
-            <w:r>
-              <w:rPr>
-                <w:rFonts w:ascii="Times New Roman" w:hAnsi="Times New Roman" w:cs="Times New Roman"/>
-              </w:rPr>
-              <w:t>1</w:t>
-            </w:r>
           </w:p>
         </w:tc>
         <w:tc>
@@ -3913,18 +3265,6 @@
                 <w:rFonts w:ascii="Times New Roman" w:hAnsi="Times New Roman" w:cs="Times New Roman"/>
               </w:rPr>
             </w:pPr>
-            <w:r>
-              <w:rPr>
-                <w:rFonts w:ascii="Times New Roman" w:hAnsi="Times New Roman" w:cs="Times New Roman"/>
-              </w:rPr>
-              <w:t>2561900</w:t>
-            </w:r>
-            <w:r>
-              <w:rPr>
-                <w:rFonts w:ascii="Times New Roman" w:hAnsi="Times New Roman" w:cs="Times New Roman"/>
-              </w:rPr>
-              <w:t>2</w:t>
-            </w:r>
           </w:p>
         </w:tc>
         <w:tc>
@@ -3939,98 +3279,6 @@
                 <w:rFonts w:ascii="Times New Roman" w:hAnsi="Times New Roman" w:cs="Times New Roman"/>
               </w:rPr>
             </w:pPr>
-            <w:r>
-              <w:rPr>
-                <w:rFonts w:ascii="Times New Roman" w:hAnsi="Times New Roman" w:cs="Times New Roman"/>
-              </w:rPr>
-              <w:t>2561900</w:t>
-            </w:r>
-            <w:r>
-              <w:rPr>
-                <w:rFonts w:ascii="Times New Roman" w:hAnsi="Times New Roman" w:cs="Times New Roman"/>
-              </w:rPr>
-              <w:t>4</w:t>
-            </w:r>
-          </w:p>
-          <w:p>
-            <w:pPr>
-              <w:jc w:val="center"/>
-              <w:rPr>
-                <w:rFonts w:ascii="Times New Roman" w:hAnsi="Times New Roman" w:cs="Times New Roman"/>
-              </w:rPr>
-            </w:pPr>
-            <w:r>
-              <w:rPr>
-                <w:rFonts w:ascii="Times New Roman" w:hAnsi="Times New Roman" w:cs="Times New Roman"/>
-              </w:rPr>
-              <w:t>2561900</w:t>
-            </w:r>
-            <w:r>
-              <w:rPr>
-                <w:rFonts w:ascii="Times New Roman" w:hAnsi="Times New Roman" w:cs="Times New Roman"/>
-              </w:rPr>
-              <w:t>5</w:t>
-            </w:r>
-          </w:p>
-          <w:p>
-            <w:pPr>
-              <w:jc w:val="center"/>
-              <w:rPr>
-                <w:rFonts w:ascii="Times New Roman" w:hAnsi="Times New Roman" w:cs="Times New Roman"/>
-              </w:rPr>
-            </w:pPr>
-            <w:r>
-              <w:rPr>
-                <w:rFonts w:ascii="Times New Roman" w:hAnsi="Times New Roman" w:cs="Times New Roman"/>
-              </w:rPr>
-              <w:t>2561900</w:t>
-            </w:r>
-            <w:r>
-              <w:rPr>
-                <w:rFonts w:ascii="Times New Roman" w:hAnsi="Times New Roman" w:cs="Times New Roman"/>
-              </w:rPr>
-              <w:t>6</w:t>
-            </w:r>
-          </w:p>
-          <w:p>
-            <w:pPr>
-              <w:jc w:val="center"/>
-              <w:rPr>
-                <w:rFonts w:ascii="Times New Roman" w:hAnsi="Times New Roman" w:cs="Times New Roman"/>
-              </w:rPr>
-            </w:pPr>
-            <w:r>
-              <w:rPr>
-                <w:rFonts w:ascii="Times New Roman" w:hAnsi="Times New Roman" w:cs="Times New Roman"/>
-              </w:rPr>
-              <w:t>2561900</w:t>
-            </w:r>
-            <w:r>
-              <w:rPr>
-                <w:rFonts w:ascii="Times New Roman" w:hAnsi="Times New Roman" w:cs="Times New Roman"/>
-              </w:rPr>
-              <w:t>7</w:t>
-            </w:r>
-          </w:p>
-          <w:p>
-            <w:pPr>
-              <w:jc w:val="center"/>
-              <w:rPr>
-                <w:rFonts w:ascii="Times New Roman" w:hAnsi="Times New Roman" w:cs="Times New Roman"/>
-              </w:rPr>
-            </w:pPr>
-            <w:r>
-              <w:rPr>
-                <w:rFonts w:ascii="Times New Roman" w:hAnsi="Times New Roman" w:cs="Times New Roman"/>
-              </w:rPr>
-              <w:t>2561900</w:t>
-            </w:r>
-            <w:r>
-              <w:rPr>
-                <w:rFonts w:ascii="Times New Roman" w:hAnsi="Times New Roman" w:cs="Times New Roman"/>
-              </w:rPr>
-              <w:t>9</w:t>
-            </w:r>
           </w:p>
         </w:tc>
         <w:tc>
@@ -4045,18 +3293,6 @@
                 <w:rFonts w:ascii="Times New Roman" w:hAnsi="Times New Roman" w:cs="Times New Roman"/>
               </w:rPr>
             </w:pPr>
-            <w:r>
-              <w:rPr>
-                <w:rFonts w:ascii="Times New Roman" w:hAnsi="Times New Roman" w:cs="Times New Roman"/>
-              </w:rPr>
-              <w:t>concatenate1</w:t>
-            </w:r>
-            <w:r>
-              <w:rPr>
-                <w:rFonts w:ascii="Times New Roman" w:hAnsi="Times New Roman" w:cs="Times New Roman"/>
-              </w:rPr>
-              <w:t>97</w:t>
-            </w:r>
           </w:p>
         </w:tc>
         <w:tc>
@@ -4071,46 +3307,6 @@
                 <w:rFonts w:ascii="Times New Roman" w:hAnsi="Times New Roman" w:cs="Times New Roman"/>
               </w:rPr>
             </w:pPr>
-            <w:r>
-              <w:rPr>
-                <w:rFonts w:ascii="Times New Roman" w:hAnsi="Times New Roman" w:cs="Times New Roman"/>
-              </w:rPr>
-              <w:t>Gap Free: 2561900</w:t>
-            </w:r>
-            <w:r>
-              <w:rPr>
-                <w:rFonts w:ascii="Times New Roman" w:hAnsi="Times New Roman" w:cs="Times New Roman"/>
-              </w:rPr>
-              <w:t>9</w:t>
-            </w:r>
-          </w:p>
-          <w:p>
-            <w:pPr>
-              <w:jc w:val="center"/>
-              <w:rPr>
-                <w:rFonts w:ascii="Times New Roman" w:hAnsi="Times New Roman" w:cs="Times New Roman"/>
-              </w:rPr>
-            </w:pPr>
-          </w:p>
-          <w:p>
-            <w:pPr>
-              <w:jc w:val="center"/>
-              <w:rPr>
-                <w:rFonts w:ascii="Times New Roman" w:hAnsi="Times New Roman" w:cs="Times New Roman"/>
-              </w:rPr>
-            </w:pPr>
-            <w:r>
-              <w:rPr>
-                <w:rFonts w:ascii="Times New Roman" w:hAnsi="Times New Roman" w:cs="Times New Roman"/>
-              </w:rPr>
-              <w:t>Steps: 256190</w:t>
-            </w:r>
-            <w:r>
-              <w:rPr>
-                <w:rFonts w:ascii="Times New Roman" w:hAnsi="Times New Roman" w:cs="Times New Roman"/>
-              </w:rPr>
-              <w:t>10</w:t>
-            </w:r>
           </w:p>
         </w:tc>
         <w:tc>
@@ -4125,12 +3321,6 @@
                 <w:rFonts w:ascii="Times New Roman" w:hAnsi="Times New Roman" w:cs="Times New Roman"/>
               </w:rPr>
             </w:pPr>
-            <w:r>
-              <w:rPr>
-                <w:rFonts w:ascii="Times New Roman" w:hAnsi="Times New Roman" w:cs="Times New Roman"/>
-              </w:rPr>
-              <w:t>64-65</w:t>
-            </w:r>
           </w:p>
         </w:tc>
       </w:tr>
@@ -4151,7 +3341,7 @@
               <w:rPr>
                 <w:rFonts w:ascii="Times New Roman" w:hAnsi="Times New Roman" w:cs="Times New Roman"/>
               </w:rPr>
-              <w:t>RMA3A</w:t>
+              <w:t>TW3_MA8</w:t>
             </w:r>
           </w:p>
         </w:tc>
@@ -4167,12 +3357,6 @@
                 <w:rFonts w:ascii="Times New Roman" w:hAnsi="Times New Roman" w:cs="Times New Roman"/>
               </w:rPr>
             </w:pPr>
-            <w:r>
-              <w:rPr>
-                <w:rFonts w:ascii="Times New Roman" w:hAnsi="Times New Roman" w:cs="Times New Roman"/>
-              </w:rPr>
-              <w:t>7.1.5</w:t>
-            </w:r>
           </w:p>
         </w:tc>
         <w:tc>
@@ -4187,46 +3371,6 @@
                 <w:rFonts w:ascii="Times New Roman" w:hAnsi="Times New Roman" w:cs="Times New Roman"/>
               </w:rPr>
             </w:pPr>
-            <w:r>
-              <w:rPr>
-                <w:rFonts w:ascii="Times New Roman" w:hAnsi="Times New Roman" w:cs="Times New Roman"/>
-              </w:rPr>
-              <w:t>Gap Free: 256</w:t>
-            </w:r>
-            <w:r>
-              <w:rPr>
-                <w:rFonts w:ascii="Times New Roman" w:hAnsi="Times New Roman" w:cs="Times New Roman"/>
-              </w:rPr>
-              <w:t>20000</w:t>
-            </w:r>
-          </w:p>
-          <w:p>
-            <w:pPr>
-              <w:jc w:val="center"/>
-              <w:rPr>
-                <w:rFonts w:ascii="Times New Roman" w:hAnsi="Times New Roman" w:cs="Times New Roman"/>
-              </w:rPr>
-            </w:pPr>
-          </w:p>
-          <w:p>
-            <w:pPr>
-              <w:jc w:val="center"/>
-              <w:rPr>
-                <w:rFonts w:ascii="Times New Roman" w:hAnsi="Times New Roman" w:cs="Times New Roman"/>
-              </w:rPr>
-            </w:pPr>
-            <w:r>
-              <w:rPr>
-                <w:rFonts w:ascii="Times New Roman" w:hAnsi="Times New Roman" w:cs="Times New Roman"/>
-              </w:rPr>
-              <w:t>Steps: 2562000</w:t>
-            </w:r>
-            <w:r>
-              <w:rPr>
-                <w:rFonts w:ascii="Times New Roman" w:hAnsi="Times New Roman" w:cs="Times New Roman"/>
-              </w:rPr>
-              <w:t>1</w:t>
-            </w:r>
           </w:p>
         </w:tc>
         <w:tc>
@@ -4241,18 +3385,6 @@
                 <w:rFonts w:ascii="Times New Roman" w:hAnsi="Times New Roman" w:cs="Times New Roman"/>
               </w:rPr>
             </w:pPr>
-            <w:r>
-              <w:rPr>
-                <w:rFonts w:ascii="Times New Roman" w:hAnsi="Times New Roman" w:cs="Times New Roman"/>
-              </w:rPr>
-              <w:t>2562000</w:t>
-            </w:r>
-            <w:r>
-              <w:rPr>
-                <w:rFonts w:ascii="Times New Roman" w:hAnsi="Times New Roman" w:cs="Times New Roman"/>
-              </w:rPr>
-              <w:t>3</w:t>
-            </w:r>
           </w:p>
         </w:tc>
         <w:tc>
@@ -4267,98 +3399,6 @@
                 <w:rFonts w:ascii="Times New Roman" w:hAnsi="Times New Roman" w:cs="Times New Roman"/>
               </w:rPr>
             </w:pPr>
-            <w:r>
-              <w:rPr>
-                <w:rFonts w:ascii="Times New Roman" w:hAnsi="Times New Roman" w:cs="Times New Roman"/>
-              </w:rPr>
-              <w:t>2562000</w:t>
-            </w:r>
-            <w:r>
-              <w:rPr>
-                <w:rFonts w:ascii="Times New Roman" w:hAnsi="Times New Roman" w:cs="Times New Roman"/>
-              </w:rPr>
-              <w:t>5</w:t>
-            </w:r>
-          </w:p>
-          <w:p>
-            <w:pPr>
-              <w:jc w:val="center"/>
-              <w:rPr>
-                <w:rFonts w:ascii="Times New Roman" w:hAnsi="Times New Roman" w:cs="Times New Roman"/>
-              </w:rPr>
-            </w:pPr>
-            <w:r>
-              <w:rPr>
-                <w:rFonts w:ascii="Times New Roman" w:hAnsi="Times New Roman" w:cs="Times New Roman"/>
-              </w:rPr>
-              <w:t>2562000</w:t>
-            </w:r>
-            <w:r>
-              <w:rPr>
-                <w:rFonts w:ascii="Times New Roman" w:hAnsi="Times New Roman" w:cs="Times New Roman"/>
-              </w:rPr>
-              <w:t>6</w:t>
-            </w:r>
-          </w:p>
-          <w:p>
-            <w:pPr>
-              <w:jc w:val="center"/>
-              <w:rPr>
-                <w:rFonts w:ascii="Times New Roman" w:hAnsi="Times New Roman" w:cs="Times New Roman"/>
-              </w:rPr>
-            </w:pPr>
-            <w:r>
-              <w:rPr>
-                <w:rFonts w:ascii="Times New Roman" w:hAnsi="Times New Roman" w:cs="Times New Roman"/>
-              </w:rPr>
-              <w:t>2562000</w:t>
-            </w:r>
-            <w:r>
-              <w:rPr>
-                <w:rFonts w:ascii="Times New Roman" w:hAnsi="Times New Roman" w:cs="Times New Roman"/>
-              </w:rPr>
-              <w:t>7</w:t>
-            </w:r>
-          </w:p>
-          <w:p>
-            <w:pPr>
-              <w:jc w:val="center"/>
-              <w:rPr>
-                <w:rFonts w:ascii="Times New Roman" w:hAnsi="Times New Roman" w:cs="Times New Roman"/>
-              </w:rPr>
-            </w:pPr>
-            <w:r>
-              <w:rPr>
-                <w:rFonts w:ascii="Times New Roman" w:hAnsi="Times New Roman" w:cs="Times New Roman"/>
-              </w:rPr>
-              <w:t>2562000</w:t>
-            </w:r>
-            <w:r>
-              <w:rPr>
-                <w:rFonts w:ascii="Times New Roman" w:hAnsi="Times New Roman" w:cs="Times New Roman"/>
-              </w:rPr>
-              <w:t>8</w:t>
-            </w:r>
-          </w:p>
-          <w:p>
-            <w:pPr>
-              <w:jc w:val="center"/>
-              <w:rPr>
-                <w:rFonts w:ascii="Times New Roman" w:hAnsi="Times New Roman" w:cs="Times New Roman"/>
-              </w:rPr>
-            </w:pPr>
-            <w:r>
-              <w:rPr>
-                <w:rFonts w:ascii="Times New Roman" w:hAnsi="Times New Roman" w:cs="Times New Roman"/>
-              </w:rPr>
-              <w:t>2562000</w:t>
-            </w:r>
-            <w:r>
-              <w:rPr>
-                <w:rFonts w:ascii="Times New Roman" w:hAnsi="Times New Roman" w:cs="Times New Roman"/>
-              </w:rPr>
-              <w:t>9</w:t>
-            </w:r>
           </w:p>
         </w:tc>
         <w:tc>
@@ -4373,18 +3413,6 @@
                 <w:rFonts w:ascii="Times New Roman" w:hAnsi="Times New Roman" w:cs="Times New Roman"/>
               </w:rPr>
             </w:pPr>
-            <w:r>
-              <w:rPr>
-                <w:rFonts w:ascii="Times New Roman" w:hAnsi="Times New Roman" w:cs="Times New Roman"/>
-              </w:rPr>
-              <w:t>concatenate1</w:t>
-            </w:r>
-            <w:r>
-              <w:rPr>
-                <w:rFonts w:ascii="Times New Roman" w:hAnsi="Times New Roman" w:cs="Times New Roman"/>
-              </w:rPr>
-              <w:t>98</w:t>
-            </w:r>
           </w:p>
         </w:tc>
         <w:tc>
@@ -4399,46 +3427,6 @@
                 <w:rFonts w:ascii="Times New Roman" w:hAnsi="Times New Roman" w:cs="Times New Roman"/>
               </w:rPr>
             </w:pPr>
-            <w:r>
-              <w:rPr>
-                <w:rFonts w:ascii="Times New Roman" w:hAnsi="Times New Roman" w:cs="Times New Roman"/>
-              </w:rPr>
-              <w:t>Gap Free: 256200</w:t>
-            </w:r>
-            <w:r>
-              <w:rPr>
-                <w:rFonts w:ascii="Times New Roman" w:hAnsi="Times New Roman" w:cs="Times New Roman"/>
-              </w:rPr>
-              <w:t>10</w:t>
-            </w:r>
-          </w:p>
-          <w:p>
-            <w:pPr>
-              <w:jc w:val="center"/>
-              <w:rPr>
-                <w:rFonts w:ascii="Times New Roman" w:hAnsi="Times New Roman" w:cs="Times New Roman"/>
-              </w:rPr>
-            </w:pPr>
-          </w:p>
-          <w:p>
-            <w:pPr>
-              <w:jc w:val="center"/>
-              <w:rPr>
-                <w:rFonts w:ascii="Times New Roman" w:hAnsi="Times New Roman" w:cs="Times New Roman"/>
-              </w:rPr>
-            </w:pPr>
-            <w:r>
-              <w:rPr>
-                <w:rFonts w:ascii="Times New Roman" w:hAnsi="Times New Roman" w:cs="Times New Roman"/>
-              </w:rPr>
-              <w:t>Steps: 256200</w:t>
-            </w:r>
-            <w:r>
-              <w:rPr>
-                <w:rFonts w:ascii="Times New Roman" w:hAnsi="Times New Roman" w:cs="Times New Roman"/>
-              </w:rPr>
-              <w:t>11</w:t>
-            </w:r>
           </w:p>
         </w:tc>
         <w:tc>
@@ -4453,12 +3441,6 @@
                 <w:rFonts w:ascii="Times New Roman" w:hAnsi="Times New Roman" w:cs="Times New Roman"/>
               </w:rPr>
             </w:pPr>
-            <w:r>
-              <w:rPr>
-                <w:rFonts w:ascii="Times New Roman" w:hAnsi="Times New Roman" w:cs="Times New Roman"/>
-              </w:rPr>
-              <w:t>66-67</w:t>
-            </w:r>
           </w:p>
         </w:tc>
       </w:tr>
@@ -4479,7 +3461,7 @@
               <w:rPr>
                 <w:rFonts w:ascii="Times New Roman" w:hAnsi="Times New Roman" w:cs="Times New Roman"/>
               </w:rPr>
-              <w:t>RMA4A</w:t>
+              <w:t>RMA9</w:t>
             </w:r>
           </w:p>
         </w:tc>
@@ -4499,7 +3481,7 @@
               <w:rPr>
                 <w:rFonts w:ascii="Times New Roman" w:hAnsi="Times New Roman" w:cs="Times New Roman"/>
               </w:rPr>
-              <w:t>7.2.1</w:t>
+              <w:t>5.1.4</w:t>
             </w:r>
           </w:p>
         </w:tc>
@@ -4519,41 +3501,30 @@
               <w:rPr>
                 <w:rFonts w:ascii="Times New Roman" w:hAnsi="Times New Roman" w:cs="Times New Roman"/>
               </w:rPr>
-              <w:t>Gap Free: 256200</w:t>
-            </w:r>
-            <w:r>
-              <w:rPr>
-                <w:rFonts w:ascii="Times New Roman" w:hAnsi="Times New Roman" w:cs="Times New Roman"/>
-              </w:rPr>
-              <w:t>12</w:t>
-            </w:r>
-          </w:p>
-          <w:p>
-            <w:pPr>
-              <w:jc w:val="center"/>
-              <w:rPr>
-                <w:rFonts w:ascii="Times New Roman" w:hAnsi="Times New Roman" w:cs="Times New Roman"/>
-              </w:rPr>
-            </w:pPr>
-          </w:p>
-          <w:p>
-            <w:pPr>
-              <w:jc w:val="center"/>
-              <w:rPr>
-                <w:rFonts w:ascii="Times New Roman" w:hAnsi="Times New Roman" w:cs="Times New Roman"/>
-              </w:rPr>
-            </w:pPr>
-            <w:r>
-              <w:rPr>
-                <w:rFonts w:ascii="Times New Roman" w:hAnsi="Times New Roman" w:cs="Times New Roman"/>
-              </w:rPr>
-              <w:t>Steps: 256200</w:t>
-            </w:r>
-            <w:r>
-              <w:rPr>
-                <w:rFonts w:ascii="Times New Roman" w:hAnsi="Times New Roman" w:cs="Times New Roman"/>
-              </w:rPr>
-              <w:t>13</w:t>
+              <w:t>Gap Free: 25617006</w:t>
+            </w:r>
+          </w:p>
+          <w:p>
+            <w:pPr>
+              <w:jc w:val="center"/>
+              <w:rPr>
+                <w:rFonts w:ascii="Times New Roman" w:hAnsi="Times New Roman" w:cs="Times New Roman"/>
+              </w:rPr>
+            </w:pPr>
+          </w:p>
+          <w:p>
+            <w:pPr>
+              <w:jc w:val="center"/>
+              <w:rPr>
+                <w:rFonts w:ascii="Times New Roman" w:hAnsi="Times New Roman" w:cs="Times New Roman"/>
+              </w:rPr>
+            </w:pPr>
+            <w:r>
+              <w:rPr>
+                <w:rFonts w:ascii="Times New Roman" w:hAnsi="Times New Roman" w:cs="Times New Roman"/>
+              </w:rPr>
+              <w:lastRenderedPageBreak/>
+              <w:t>Steps: 25617007</w:t>
             </w:r>
           </w:p>
         </w:tc>
@@ -4573,13 +3544,8 @@
               <w:rPr>
                 <w:rFonts w:ascii="Times New Roman" w:hAnsi="Times New Roman" w:cs="Times New Roman"/>
               </w:rPr>
-              <w:t>2562001</w:t>
-            </w:r>
-            <w:r>
-              <w:rPr>
-                <w:rFonts w:ascii="Times New Roman" w:hAnsi="Times New Roman" w:cs="Times New Roman"/>
-              </w:rPr>
-              <w:t>4</w:t>
+              <w:lastRenderedPageBreak/>
+              <w:t>25617008 and 25617009</w:t>
             </w:r>
           </w:p>
         </w:tc>
@@ -4599,113 +3565,64 @@
               <w:rPr>
                 <w:rFonts w:ascii="Times New Roman" w:hAnsi="Times New Roman" w:cs="Times New Roman"/>
               </w:rPr>
-              <w:t>2562001</w:t>
-            </w:r>
-            <w:r>
-              <w:rPr>
-                <w:rFonts w:ascii="Times New Roman" w:hAnsi="Times New Roman" w:cs="Times New Roman"/>
-              </w:rPr>
-              <w:t>6</w:t>
-            </w:r>
-          </w:p>
-          <w:p>
-            <w:pPr>
-              <w:jc w:val="center"/>
-              <w:rPr>
-                <w:rFonts w:ascii="Times New Roman" w:hAnsi="Times New Roman" w:cs="Times New Roman"/>
-              </w:rPr>
-            </w:pPr>
-            <w:r>
-              <w:rPr>
-                <w:rFonts w:ascii="Times New Roman" w:hAnsi="Times New Roman" w:cs="Times New Roman"/>
-              </w:rPr>
-              <w:t>2562001</w:t>
-            </w:r>
-            <w:r>
-              <w:rPr>
-                <w:rFonts w:ascii="Times New Roman" w:hAnsi="Times New Roman" w:cs="Times New Roman"/>
-              </w:rPr>
-              <w:t>7 (5:20)</w:t>
-            </w:r>
-          </w:p>
-          <w:p>
-            <w:pPr>
-              <w:jc w:val="center"/>
-              <w:rPr>
-                <w:rFonts w:ascii="Times New Roman" w:hAnsi="Times New Roman" w:cs="Times New Roman"/>
-              </w:rPr>
-            </w:pPr>
-            <w:r>
-              <w:rPr>
-                <w:rFonts w:ascii="Times New Roman" w:hAnsi="Times New Roman" w:cs="Times New Roman"/>
-              </w:rPr>
-              <w:t>2562001</w:t>
-            </w:r>
-            <w:r>
-              <w:rPr>
-                <w:rFonts w:ascii="Times New Roman" w:hAnsi="Times New Roman" w:cs="Times New Roman"/>
-              </w:rPr>
-              <w:t>8 (2:15)</w:t>
-            </w:r>
-          </w:p>
-          <w:p>
-            <w:pPr>
-              <w:jc w:val="center"/>
-              <w:rPr>
-                <w:rFonts w:ascii="Times New Roman" w:hAnsi="Times New Roman" w:cs="Times New Roman"/>
-              </w:rPr>
-            </w:pPr>
-            <w:r>
-              <w:rPr>
-                <w:rFonts w:ascii="Times New Roman" w:hAnsi="Times New Roman" w:cs="Times New Roman"/>
-              </w:rPr>
-              <w:t>2562001</w:t>
-            </w:r>
-            <w:r>
-              <w:rPr>
-                <w:rFonts w:ascii="Times New Roman" w:hAnsi="Times New Roman" w:cs="Times New Roman"/>
-              </w:rPr>
-              <w:t>9</w:t>
-            </w:r>
-          </w:p>
-          <w:p>
-            <w:pPr>
-              <w:jc w:val="center"/>
-              <w:rPr>
-                <w:rFonts w:ascii="Times New Roman" w:hAnsi="Times New Roman" w:cs="Times New Roman"/>
-              </w:rPr>
-            </w:pPr>
-            <w:r>
-              <w:rPr>
-                <w:rFonts w:ascii="Times New Roman" w:hAnsi="Times New Roman" w:cs="Times New Roman"/>
-              </w:rPr>
-              <w:t>256200</w:t>
-            </w:r>
-            <w:r>
-              <w:rPr>
-                <w:rFonts w:ascii="Times New Roman" w:hAnsi="Times New Roman" w:cs="Times New Roman"/>
-              </w:rPr>
-              <w:t>20</w:t>
-            </w:r>
-          </w:p>
-          <w:p>
-            <w:pPr>
-              <w:jc w:val="center"/>
-              <w:rPr>
-                <w:rFonts w:ascii="Times New Roman" w:hAnsi="Times New Roman" w:cs="Times New Roman"/>
-              </w:rPr>
-            </w:pPr>
-            <w:r>
-              <w:rPr>
-                <w:rFonts w:ascii="Times New Roman" w:hAnsi="Times New Roman" w:cs="Times New Roman"/>
-              </w:rPr>
-              <w:t>256200</w:t>
-            </w:r>
-            <w:r>
-              <w:rPr>
-                <w:rFonts w:ascii="Times New Roman" w:hAnsi="Times New Roman" w:cs="Times New Roman"/>
-              </w:rPr>
-              <w:t>21</w:t>
+              <w:t>25617011</w:t>
+            </w:r>
+          </w:p>
+          <w:p>
+            <w:pPr>
+              <w:jc w:val="center"/>
+              <w:rPr>
+                <w:rFonts w:ascii="Times New Roman" w:hAnsi="Times New Roman" w:cs="Times New Roman"/>
+              </w:rPr>
+            </w:pPr>
+            <w:r>
+              <w:rPr>
+                <w:rFonts w:ascii="Times New Roman" w:hAnsi="Times New Roman" w:cs="Times New Roman"/>
+              </w:rPr>
+              <w:t>25617012</w:t>
+            </w:r>
+          </w:p>
+          <w:p>
+            <w:pPr>
+              <w:jc w:val="center"/>
+              <w:rPr>
+                <w:rFonts w:ascii="Times New Roman" w:hAnsi="Times New Roman" w:cs="Times New Roman"/>
+              </w:rPr>
+            </w:pPr>
+            <w:r>
+              <w:rPr>
+                <w:rFonts w:ascii="Times New Roman" w:hAnsi="Times New Roman" w:cs="Times New Roman"/>
+              </w:rPr>
+              <w:lastRenderedPageBreak/>
+              <w:t>25617013</w:t>
+            </w:r>
+          </w:p>
+          <w:p>
+            <w:pPr>
+              <w:jc w:val="center"/>
+              <w:rPr>
+                <w:rFonts w:ascii="Times New Roman" w:hAnsi="Times New Roman" w:cs="Times New Roman"/>
+              </w:rPr>
+            </w:pPr>
+            <w:r>
+              <w:rPr>
+                <w:rFonts w:ascii="Times New Roman" w:hAnsi="Times New Roman" w:cs="Times New Roman"/>
+              </w:rPr>
+              <w:t>25617014</w:t>
+            </w:r>
+          </w:p>
+          <w:p>
+            <w:pPr>
+              <w:jc w:val="center"/>
+              <w:rPr>
+                <w:rFonts w:ascii="Times New Roman" w:hAnsi="Times New Roman" w:cs="Times New Roman"/>
+              </w:rPr>
+            </w:pPr>
+            <w:r>
+              <w:rPr>
+                <w:rFonts w:ascii="Times New Roman" w:hAnsi="Times New Roman" w:cs="Times New Roman"/>
+              </w:rPr>
+              <w:t>25617015</w:t>
             </w:r>
           </w:p>
         </w:tc>
@@ -4721,30 +3638,6 @@
                 <w:rFonts w:ascii="Times New Roman" w:hAnsi="Times New Roman" w:cs="Times New Roman"/>
               </w:rPr>
             </w:pPr>
-            <w:r>
-              <w:rPr>
-                <w:rFonts w:ascii="Times New Roman" w:hAnsi="Times New Roman" w:cs="Times New Roman"/>
-              </w:rPr>
-              <w:t>c</w:t>
-            </w:r>
-            <w:r>
-              <w:rPr>
-                <w:rFonts w:ascii="Times New Roman" w:hAnsi="Times New Roman" w:cs="Times New Roman"/>
-              </w:rPr>
-              <w:t>oncatenate</w:t>
-            </w:r>
-            <w:r>
-              <w:rPr>
-                <w:rFonts w:ascii="Times New Roman" w:hAnsi="Times New Roman" w:cs="Times New Roman"/>
-              </w:rPr>
-              <w:t>20</w:t>
-            </w:r>
-            <w:r>
-              <w:rPr>
-                <w:rFonts w:ascii="Times New Roman" w:hAnsi="Times New Roman" w:cs="Times New Roman"/>
-              </w:rPr>
-              <w:t>1</w:t>
-            </w:r>
           </w:p>
         </w:tc>
         <w:tc>
@@ -4763,41 +3656,30 @@
               <w:rPr>
                 <w:rFonts w:ascii="Times New Roman" w:hAnsi="Times New Roman" w:cs="Times New Roman"/>
               </w:rPr>
-              <w:t>Gap Free: 256200</w:t>
-            </w:r>
-            <w:r>
-              <w:rPr>
-                <w:rFonts w:ascii="Times New Roman" w:hAnsi="Times New Roman" w:cs="Times New Roman"/>
-              </w:rPr>
-              <w:t>22</w:t>
-            </w:r>
-          </w:p>
-          <w:p>
-            <w:pPr>
-              <w:jc w:val="center"/>
-              <w:rPr>
-                <w:rFonts w:ascii="Times New Roman" w:hAnsi="Times New Roman" w:cs="Times New Roman"/>
-              </w:rPr>
-            </w:pPr>
-          </w:p>
-          <w:p>
-            <w:pPr>
-              <w:jc w:val="center"/>
-              <w:rPr>
-                <w:rFonts w:ascii="Times New Roman" w:hAnsi="Times New Roman" w:cs="Times New Roman"/>
-              </w:rPr>
-            </w:pPr>
-            <w:r>
-              <w:rPr>
-                <w:rFonts w:ascii="Times New Roman" w:hAnsi="Times New Roman" w:cs="Times New Roman"/>
-              </w:rPr>
-              <w:t>Steps: 256200</w:t>
-            </w:r>
-            <w:r>
-              <w:rPr>
-                <w:rFonts w:ascii="Times New Roman" w:hAnsi="Times New Roman" w:cs="Times New Roman"/>
-              </w:rPr>
-              <w:t>23</w:t>
+              <w:t>Gap Free: 25617016</w:t>
+            </w:r>
+          </w:p>
+          <w:p>
+            <w:pPr>
+              <w:jc w:val="center"/>
+              <w:rPr>
+                <w:rFonts w:ascii="Times New Roman" w:hAnsi="Times New Roman" w:cs="Times New Roman"/>
+              </w:rPr>
+            </w:pPr>
+          </w:p>
+          <w:p>
+            <w:pPr>
+              <w:jc w:val="center"/>
+              <w:rPr>
+                <w:rFonts w:ascii="Times New Roman" w:hAnsi="Times New Roman" w:cs="Times New Roman"/>
+              </w:rPr>
+            </w:pPr>
+            <w:r>
+              <w:rPr>
+                <w:rFonts w:ascii="Times New Roman" w:hAnsi="Times New Roman" w:cs="Times New Roman"/>
+              </w:rPr>
+              <w:lastRenderedPageBreak/>
+              <w:t>Steps: 25617017</w:t>
             </w:r>
           </w:p>
         </w:tc>
@@ -4817,7 +3699,8 @@
               <w:rPr>
                 <w:rFonts w:ascii="Times New Roman" w:hAnsi="Times New Roman" w:cs="Times New Roman"/>
               </w:rPr>
-              <w:t>66-69</w:t>
+              <w:lastRenderedPageBreak/>
+              <w:t>58-59</w:t>
             </w:r>
           </w:p>
         </w:tc>
@@ -4839,7 +3722,7 @@
               <w:rPr>
                 <w:rFonts w:ascii="Times New Roman" w:hAnsi="Times New Roman" w:cs="Times New Roman"/>
               </w:rPr>
-              <w:t>RMA5A</w:t>
+              <w:t>RMA10</w:t>
             </w:r>
           </w:p>
         </w:tc>
@@ -4859,7 +3742,7 @@
               <w:rPr>
                 <w:rFonts w:ascii="Times New Roman" w:hAnsi="Times New Roman" w:cs="Times New Roman"/>
               </w:rPr>
-              <w:t>7.4.1</w:t>
+              <w:t>5.2.1</w:t>
             </w:r>
           </w:p>
         </w:tc>
@@ -4879,41 +3762,29 @@
               <w:rPr>
                 <w:rFonts w:ascii="Times New Roman" w:hAnsi="Times New Roman" w:cs="Times New Roman"/>
               </w:rPr>
-              <w:t>Gap Free: 256200</w:t>
-            </w:r>
-            <w:r>
-              <w:rPr>
-                <w:rFonts w:ascii="Times New Roman" w:hAnsi="Times New Roman" w:cs="Times New Roman"/>
-              </w:rPr>
-              <w:t>30</w:t>
-            </w:r>
-          </w:p>
-          <w:p>
-            <w:pPr>
-              <w:jc w:val="center"/>
-              <w:rPr>
-                <w:rFonts w:ascii="Times New Roman" w:hAnsi="Times New Roman" w:cs="Times New Roman"/>
-              </w:rPr>
-            </w:pPr>
-          </w:p>
-          <w:p>
-            <w:pPr>
-              <w:jc w:val="center"/>
-              <w:rPr>
-                <w:rFonts w:ascii="Times New Roman" w:hAnsi="Times New Roman" w:cs="Times New Roman"/>
-              </w:rPr>
-            </w:pPr>
-            <w:r>
-              <w:rPr>
-                <w:rFonts w:ascii="Times New Roman" w:hAnsi="Times New Roman" w:cs="Times New Roman"/>
-              </w:rPr>
-              <w:t>Steps: 256200</w:t>
-            </w:r>
-            <w:r>
-              <w:rPr>
-                <w:rFonts w:ascii="Times New Roman" w:hAnsi="Times New Roman" w:cs="Times New Roman"/>
-              </w:rPr>
-              <w:t>31</w:t>
+              <w:t>Gap Free: 25617018</w:t>
+            </w:r>
+          </w:p>
+          <w:p>
+            <w:pPr>
+              <w:jc w:val="center"/>
+              <w:rPr>
+                <w:rFonts w:ascii="Times New Roman" w:hAnsi="Times New Roman" w:cs="Times New Roman"/>
+              </w:rPr>
+            </w:pPr>
+          </w:p>
+          <w:p>
+            <w:pPr>
+              <w:jc w:val="center"/>
+              <w:rPr>
+                <w:rFonts w:ascii="Times New Roman" w:hAnsi="Times New Roman" w:cs="Times New Roman"/>
+              </w:rPr>
+            </w:pPr>
+            <w:r>
+              <w:rPr>
+                <w:rFonts w:ascii="Times New Roman" w:hAnsi="Times New Roman" w:cs="Times New Roman"/>
+              </w:rPr>
+              <w:t>Steps: 25617019</w:t>
             </w:r>
           </w:p>
         </w:tc>
@@ -4933,13 +3804,7 @@
               <w:rPr>
                 <w:rFonts w:ascii="Times New Roman" w:hAnsi="Times New Roman" w:cs="Times New Roman"/>
               </w:rPr>
-              <w:t>2562003</w:t>
-            </w:r>
-            <w:r>
-              <w:rPr>
-                <w:rFonts w:ascii="Times New Roman" w:hAnsi="Times New Roman" w:cs="Times New Roman"/>
-              </w:rPr>
-              <w:t>2</w:t>
+              <w:t>25617020</w:t>
             </w:r>
           </w:p>
         </w:tc>
@@ -4959,93 +3824,63 @@
               <w:rPr>
                 <w:rFonts w:ascii="Times New Roman" w:hAnsi="Times New Roman" w:cs="Times New Roman"/>
               </w:rPr>
-              <w:t>2562003</w:t>
-            </w:r>
-            <w:r>
-              <w:rPr>
-                <w:rFonts w:ascii="Times New Roman" w:hAnsi="Times New Roman" w:cs="Times New Roman"/>
-              </w:rPr>
-              <w:t>4</w:t>
-            </w:r>
-          </w:p>
-          <w:p>
-            <w:pPr>
-              <w:jc w:val="center"/>
-              <w:rPr>
-                <w:rFonts w:ascii="Times New Roman" w:hAnsi="Times New Roman" w:cs="Times New Roman"/>
-              </w:rPr>
-            </w:pPr>
-            <w:r>
-              <w:rPr>
-                <w:rFonts w:ascii="Times New Roman" w:hAnsi="Times New Roman" w:cs="Times New Roman"/>
-              </w:rPr>
-              <w:t>2562003</w:t>
-            </w:r>
-            <w:r>
-              <w:rPr>
-                <w:rFonts w:ascii="Times New Roman" w:hAnsi="Times New Roman" w:cs="Times New Roman"/>
-              </w:rPr>
-              <w:t>5</w:t>
-            </w:r>
-          </w:p>
-          <w:p>
-            <w:pPr>
-              <w:jc w:val="center"/>
-              <w:rPr>
-                <w:rFonts w:ascii="Times New Roman" w:hAnsi="Times New Roman" w:cs="Times New Roman"/>
-              </w:rPr>
-            </w:pPr>
-            <w:r>
-              <w:rPr>
-                <w:rFonts w:ascii="Times New Roman" w:hAnsi="Times New Roman" w:cs="Times New Roman"/>
-              </w:rPr>
-              <w:t>2562003</w:t>
-            </w:r>
-            <w:r>
-              <w:rPr>
-                <w:rFonts w:ascii="Times New Roman" w:hAnsi="Times New Roman" w:cs="Times New Roman"/>
-              </w:rPr>
-              <w:t>6</w:t>
-            </w:r>
-          </w:p>
-          <w:p>
-            <w:pPr>
-              <w:jc w:val="center"/>
-              <w:rPr>
-                <w:rFonts w:ascii="Times New Roman" w:hAnsi="Times New Roman" w:cs="Times New Roman"/>
-              </w:rPr>
-            </w:pPr>
-            <w:r>
-              <w:rPr>
-                <w:rFonts w:ascii="Times New Roman" w:hAnsi="Times New Roman" w:cs="Times New Roman"/>
-              </w:rPr>
-              <w:t>2562003</w:t>
-            </w:r>
-            <w:r>
-              <w:rPr>
-                <w:rFonts w:ascii="Times New Roman" w:hAnsi="Times New Roman" w:cs="Times New Roman"/>
-              </w:rPr>
-              <w:t>7</w:t>
-            </w:r>
-          </w:p>
-          <w:p>
-            <w:pPr>
-              <w:jc w:val="center"/>
-              <w:rPr>
-                <w:rFonts w:ascii="Times New Roman" w:hAnsi="Times New Roman" w:cs="Times New Roman"/>
-              </w:rPr>
-            </w:pPr>
-            <w:r>
-              <w:rPr>
-                <w:rFonts w:ascii="Times New Roman" w:hAnsi="Times New Roman" w:cs="Times New Roman"/>
-              </w:rPr>
-              <w:t>2562003</w:t>
-            </w:r>
-            <w:r>
-              <w:rPr>
-                <w:rFonts w:ascii="Times New Roman" w:hAnsi="Times New Roman" w:cs="Times New Roman"/>
-              </w:rPr>
-              <w:t>8</w:t>
+              <w:t>25617022</w:t>
+            </w:r>
+          </w:p>
+          <w:p>
+            <w:pPr>
+              <w:jc w:val="center"/>
+              <w:rPr>
+                <w:rFonts w:ascii="Times New Roman" w:hAnsi="Times New Roman" w:cs="Times New Roman"/>
+              </w:rPr>
+            </w:pPr>
+            <w:r>
+              <w:rPr>
+                <w:rFonts w:ascii="Times New Roman" w:hAnsi="Times New Roman" w:cs="Times New Roman"/>
+              </w:rPr>
+              <w:t>25617023</w:t>
+            </w:r>
+          </w:p>
+          <w:p>
+            <w:pPr>
+              <w:jc w:val="center"/>
+              <w:rPr>
+                <w:rFonts w:ascii="Times New Roman" w:hAnsi="Times New Roman" w:cs="Times New Roman"/>
+              </w:rPr>
+            </w:pPr>
+            <w:r>
+              <w:rPr>
+                <w:rFonts w:ascii="Times New Roman" w:hAnsi="Times New Roman" w:cs="Times New Roman"/>
+              </w:rPr>
+              <w:t>25617024</w:t>
+            </w:r>
+          </w:p>
+          <w:p>
+            <w:pPr>
+              <w:jc w:val="center"/>
+              <w:rPr>
+                <w:rFonts w:ascii="Times New Roman" w:hAnsi="Times New Roman" w:cs="Times New Roman"/>
+              </w:rPr>
+            </w:pPr>
+            <w:r>
+              <w:rPr>
+                <w:rFonts w:ascii="Times New Roman" w:hAnsi="Times New Roman" w:cs="Times New Roman"/>
+              </w:rPr>
+              <w:t>25617025</w:t>
+            </w:r>
+          </w:p>
+          <w:p>
+            <w:pPr>
+              <w:jc w:val="center"/>
+              <w:rPr>
+                <w:rFonts w:ascii="Times New Roman" w:hAnsi="Times New Roman" w:cs="Times New Roman"/>
+              </w:rPr>
+            </w:pPr>
+            <w:r>
+              <w:rPr>
+                <w:rFonts w:ascii="Times New Roman" w:hAnsi="Times New Roman" w:cs="Times New Roman"/>
+              </w:rPr>
+              <w:t>25617026</w:t>
             </w:r>
           </w:p>
         </w:tc>
@@ -5061,18 +3896,6 @@
                 <w:rFonts w:ascii="Times New Roman" w:hAnsi="Times New Roman" w:cs="Times New Roman"/>
               </w:rPr>
             </w:pPr>
-            <w:r>
-              <w:rPr>
-                <w:rFonts w:ascii="Times New Roman" w:hAnsi="Times New Roman" w:cs="Times New Roman"/>
-              </w:rPr>
-              <w:t>concatenate1</w:t>
-            </w:r>
-            <w:r>
-              <w:rPr>
-                <w:rFonts w:ascii="Times New Roman" w:hAnsi="Times New Roman" w:cs="Times New Roman"/>
-              </w:rPr>
-              <w:t>99</w:t>
-            </w:r>
           </w:p>
         </w:tc>
         <w:tc>
@@ -5091,41 +3914,29 @@
               <w:rPr>
                 <w:rFonts w:ascii="Times New Roman" w:hAnsi="Times New Roman" w:cs="Times New Roman"/>
               </w:rPr>
-              <w:t>Gap Free: 2562003</w:t>
-            </w:r>
-            <w:r>
-              <w:rPr>
-                <w:rFonts w:ascii="Times New Roman" w:hAnsi="Times New Roman" w:cs="Times New Roman"/>
-              </w:rPr>
-              <w:t>9</w:t>
-            </w:r>
-          </w:p>
-          <w:p>
-            <w:pPr>
-              <w:jc w:val="center"/>
-              <w:rPr>
-                <w:rFonts w:ascii="Times New Roman" w:hAnsi="Times New Roman" w:cs="Times New Roman"/>
-              </w:rPr>
-            </w:pPr>
-          </w:p>
-          <w:p>
-            <w:pPr>
-              <w:jc w:val="center"/>
-              <w:rPr>
-                <w:rFonts w:ascii="Times New Roman" w:hAnsi="Times New Roman" w:cs="Times New Roman"/>
-              </w:rPr>
-            </w:pPr>
-            <w:r>
-              <w:rPr>
-                <w:rFonts w:ascii="Times New Roman" w:hAnsi="Times New Roman" w:cs="Times New Roman"/>
-              </w:rPr>
-              <w:t>Steps: 256200</w:t>
-            </w:r>
-            <w:r>
-              <w:rPr>
-                <w:rFonts w:ascii="Times New Roman" w:hAnsi="Times New Roman" w:cs="Times New Roman"/>
-              </w:rPr>
-              <w:t>40</w:t>
+              <w:t>Gap Free: 25617027</w:t>
+            </w:r>
+          </w:p>
+          <w:p>
+            <w:pPr>
+              <w:jc w:val="center"/>
+              <w:rPr>
+                <w:rFonts w:ascii="Times New Roman" w:hAnsi="Times New Roman" w:cs="Times New Roman"/>
+              </w:rPr>
+            </w:pPr>
+          </w:p>
+          <w:p>
+            <w:pPr>
+              <w:jc w:val="center"/>
+              <w:rPr>
+                <w:rFonts w:ascii="Times New Roman" w:hAnsi="Times New Roman" w:cs="Times New Roman"/>
+              </w:rPr>
+            </w:pPr>
+            <w:r>
+              <w:rPr>
+                <w:rFonts w:ascii="Times New Roman" w:hAnsi="Times New Roman" w:cs="Times New Roman"/>
+              </w:rPr>
+              <w:t>Steps: 25617028</w:t>
             </w:r>
           </w:p>
         </w:tc>
@@ -5145,7 +3956,7 @@
               <w:rPr>
                 <w:rFonts w:ascii="Times New Roman" w:hAnsi="Times New Roman" w:cs="Times New Roman"/>
               </w:rPr>
-              <w:t>68-69</w:t>
+              <w:t>60-61</w:t>
             </w:r>
           </w:p>
         </w:tc>
@@ -5167,6 +3978,1356 @@
               <w:rPr>
                 <w:rFonts w:ascii="Times New Roman" w:hAnsi="Times New Roman" w:cs="Times New Roman"/>
               </w:rPr>
+              <w:t>RMA1A</w:t>
+            </w:r>
+          </w:p>
+        </w:tc>
+        <w:tc>
+          <w:tcPr>
+            <w:tcW w:w="848" w:type="dxa"/>
+            <w:vAlign w:val="center"/>
+          </w:tcPr>
+          <w:p>
+            <w:pPr>
+              <w:jc w:val="center"/>
+              <w:rPr>
+                <w:rFonts w:ascii="Times New Roman" w:hAnsi="Times New Roman" w:cs="Times New Roman"/>
+              </w:rPr>
+            </w:pPr>
+            <w:r>
+              <w:rPr>
+                <w:rFonts w:ascii="Times New Roman" w:hAnsi="Times New Roman" w:cs="Times New Roman"/>
+              </w:rPr>
+              <w:t>5.4.1</w:t>
+            </w:r>
+          </w:p>
+        </w:tc>
+        <w:tc>
+          <w:tcPr>
+            <w:tcW w:w="3095" w:type="dxa"/>
+            <w:vAlign w:val="center"/>
+          </w:tcPr>
+          <w:p>
+            <w:pPr>
+              <w:jc w:val="center"/>
+              <w:rPr>
+                <w:rFonts w:ascii="Times New Roman" w:hAnsi="Times New Roman" w:cs="Times New Roman"/>
+              </w:rPr>
+            </w:pPr>
+            <w:r>
+              <w:rPr>
+                <w:rFonts w:ascii="Times New Roman" w:hAnsi="Times New Roman" w:cs="Times New Roman"/>
+              </w:rPr>
+              <w:t>Gap Free: 25617032</w:t>
+            </w:r>
+          </w:p>
+          <w:p>
+            <w:pPr>
+              <w:jc w:val="center"/>
+              <w:rPr>
+                <w:rFonts w:ascii="Times New Roman" w:hAnsi="Times New Roman" w:cs="Times New Roman"/>
+              </w:rPr>
+            </w:pPr>
+          </w:p>
+          <w:p>
+            <w:pPr>
+              <w:jc w:val="center"/>
+              <w:rPr>
+                <w:rFonts w:ascii="Times New Roman" w:hAnsi="Times New Roman" w:cs="Times New Roman"/>
+              </w:rPr>
+            </w:pPr>
+            <w:r>
+              <w:rPr>
+                <w:rFonts w:ascii="Times New Roman" w:hAnsi="Times New Roman" w:cs="Times New Roman"/>
+              </w:rPr>
+              <w:t>Steps: 25617033</w:t>
+            </w:r>
+          </w:p>
+        </w:tc>
+        <w:tc>
+          <w:tcPr>
+            <w:tcW w:w="2033" w:type="dxa"/>
+            <w:vAlign w:val="center"/>
+          </w:tcPr>
+          <w:p>
+            <w:pPr>
+              <w:jc w:val="center"/>
+              <w:rPr>
+                <w:rFonts w:ascii="Times New Roman" w:hAnsi="Times New Roman" w:cs="Times New Roman"/>
+              </w:rPr>
+            </w:pPr>
+            <w:r>
+              <w:rPr>
+                <w:rFonts w:ascii="Times New Roman" w:hAnsi="Times New Roman" w:cs="Times New Roman"/>
+              </w:rPr>
+              <w:t>25617034</w:t>
+            </w:r>
+          </w:p>
+        </w:tc>
+        <w:tc>
+          <w:tcPr>
+            <w:tcW w:w="2258" w:type="dxa"/>
+            <w:vAlign w:val="center"/>
+          </w:tcPr>
+          <w:p>
+            <w:pPr>
+              <w:jc w:val="center"/>
+              <w:rPr>
+                <w:rFonts w:ascii="Times New Roman" w:hAnsi="Times New Roman" w:cs="Times New Roman"/>
+              </w:rPr>
+            </w:pPr>
+            <w:r>
+              <w:rPr>
+                <w:rFonts w:ascii="Times New Roman" w:hAnsi="Times New Roman" w:cs="Times New Roman"/>
+              </w:rPr>
+              <w:t>25617036</w:t>
+            </w:r>
+          </w:p>
+          <w:p>
+            <w:pPr>
+              <w:jc w:val="center"/>
+              <w:rPr>
+                <w:rFonts w:ascii="Times New Roman" w:hAnsi="Times New Roman" w:cs="Times New Roman"/>
+              </w:rPr>
+            </w:pPr>
+            <w:r>
+              <w:rPr>
+                <w:rFonts w:ascii="Times New Roman" w:hAnsi="Times New Roman" w:cs="Times New Roman"/>
+              </w:rPr>
+              <w:t>25617037</w:t>
+            </w:r>
+          </w:p>
+          <w:p>
+            <w:pPr>
+              <w:jc w:val="center"/>
+              <w:rPr>
+                <w:rFonts w:ascii="Times New Roman" w:hAnsi="Times New Roman" w:cs="Times New Roman"/>
+              </w:rPr>
+            </w:pPr>
+            <w:r>
+              <w:rPr>
+                <w:rFonts w:ascii="Times New Roman" w:hAnsi="Times New Roman" w:cs="Times New Roman"/>
+              </w:rPr>
+              <w:t>25617038</w:t>
+            </w:r>
+          </w:p>
+          <w:p>
+            <w:pPr>
+              <w:jc w:val="center"/>
+              <w:rPr>
+                <w:rFonts w:ascii="Times New Roman" w:hAnsi="Times New Roman" w:cs="Times New Roman"/>
+              </w:rPr>
+            </w:pPr>
+            <w:r>
+              <w:rPr>
+                <w:rFonts w:ascii="Times New Roman" w:hAnsi="Times New Roman" w:cs="Times New Roman"/>
+              </w:rPr>
+              <w:t>25617039</w:t>
+            </w:r>
+          </w:p>
+          <w:p>
+            <w:pPr>
+              <w:jc w:val="center"/>
+              <w:rPr>
+                <w:rFonts w:ascii="Times New Roman" w:hAnsi="Times New Roman" w:cs="Times New Roman"/>
+              </w:rPr>
+            </w:pPr>
+            <w:r>
+              <w:rPr>
+                <w:rFonts w:ascii="Times New Roman" w:hAnsi="Times New Roman" w:cs="Times New Roman"/>
+              </w:rPr>
+              <w:t>25617040</w:t>
+            </w:r>
+          </w:p>
+        </w:tc>
+        <w:tc>
+          <w:tcPr>
+            <w:tcW w:w="1709" w:type="dxa"/>
+            <w:vAlign w:val="center"/>
+          </w:tcPr>
+          <w:p>
+            <w:pPr>
+              <w:jc w:val="center"/>
+              <w:rPr>
+                <w:rFonts w:ascii="Times New Roman" w:hAnsi="Times New Roman" w:cs="Times New Roman"/>
+              </w:rPr>
+            </w:pPr>
+          </w:p>
+        </w:tc>
+        <w:tc>
+          <w:tcPr>
+            <w:tcW w:w="3066" w:type="dxa"/>
+            <w:vAlign w:val="center"/>
+          </w:tcPr>
+          <w:p>
+            <w:pPr>
+              <w:jc w:val="center"/>
+              <w:rPr>
+                <w:rFonts w:ascii="Times New Roman" w:hAnsi="Times New Roman" w:cs="Times New Roman"/>
+              </w:rPr>
+            </w:pPr>
+            <w:r>
+              <w:rPr>
+                <w:rFonts w:ascii="Times New Roman" w:hAnsi="Times New Roman" w:cs="Times New Roman"/>
+              </w:rPr>
+              <w:t>Gap Free: 25617041</w:t>
+            </w:r>
+          </w:p>
+          <w:p>
+            <w:pPr>
+              <w:jc w:val="center"/>
+              <w:rPr>
+                <w:rFonts w:ascii="Times New Roman" w:hAnsi="Times New Roman" w:cs="Times New Roman"/>
+              </w:rPr>
+            </w:pPr>
+          </w:p>
+          <w:p>
+            <w:pPr>
+              <w:jc w:val="center"/>
+              <w:rPr>
+                <w:rFonts w:ascii="Times New Roman" w:hAnsi="Times New Roman" w:cs="Times New Roman"/>
+              </w:rPr>
+            </w:pPr>
+            <w:r>
+              <w:rPr>
+                <w:rFonts w:ascii="Times New Roman" w:hAnsi="Times New Roman" w:cs="Times New Roman"/>
+              </w:rPr>
+              <w:t>Steps: 25617042</w:t>
+            </w:r>
+          </w:p>
+        </w:tc>
+        <w:tc>
+          <w:tcPr>
+            <w:tcW w:w="1243" w:type="dxa"/>
+            <w:vAlign w:val="center"/>
+          </w:tcPr>
+          <w:p>
+            <w:pPr>
+              <w:jc w:val="center"/>
+              <w:rPr>
+                <w:rFonts w:ascii="Times New Roman" w:hAnsi="Times New Roman" w:cs="Times New Roman"/>
+              </w:rPr>
+            </w:pPr>
+            <w:r>
+              <w:rPr>
+                <w:rFonts w:ascii="Times New Roman" w:hAnsi="Times New Roman" w:cs="Times New Roman"/>
+              </w:rPr>
+              <w:t>62-63</w:t>
+            </w:r>
+          </w:p>
+        </w:tc>
+      </w:tr>
+      <w:tr>
+        <w:tc>
+          <w:tcPr>
+            <w:tcW w:w="1057" w:type="dxa"/>
+            <w:vAlign w:val="center"/>
+          </w:tcPr>
+          <w:p>
+            <w:pPr>
+              <w:jc w:val="center"/>
+              <w:rPr>
+                <w:rFonts w:ascii="Times New Roman" w:hAnsi="Times New Roman" w:cs="Times New Roman"/>
+              </w:rPr>
+            </w:pPr>
+            <w:r>
+              <w:rPr>
+                <w:rFonts w:ascii="Times New Roman" w:hAnsi="Times New Roman" w:cs="Times New Roman"/>
+              </w:rPr>
+              <w:t>RMA2A</w:t>
+            </w:r>
+          </w:p>
+        </w:tc>
+        <w:tc>
+          <w:tcPr>
+            <w:tcW w:w="848" w:type="dxa"/>
+            <w:vAlign w:val="center"/>
+          </w:tcPr>
+          <w:p>
+            <w:pPr>
+              <w:jc w:val="center"/>
+              <w:rPr>
+                <w:rFonts w:ascii="Times New Roman" w:hAnsi="Times New Roman" w:cs="Times New Roman"/>
+              </w:rPr>
+            </w:pPr>
+            <w:r>
+              <w:rPr>
+                <w:rFonts w:ascii="Times New Roman" w:hAnsi="Times New Roman" w:cs="Times New Roman"/>
+              </w:rPr>
+              <w:t>6.1.5</w:t>
+            </w:r>
+          </w:p>
+        </w:tc>
+        <w:tc>
+          <w:tcPr>
+            <w:tcW w:w="3095" w:type="dxa"/>
+            <w:vAlign w:val="center"/>
+          </w:tcPr>
+          <w:p>
+            <w:pPr>
+              <w:jc w:val="center"/>
+              <w:rPr>
+                <w:rFonts w:ascii="Times New Roman" w:hAnsi="Times New Roman" w:cs="Times New Roman"/>
+              </w:rPr>
+            </w:pPr>
+            <w:r>
+              <w:rPr>
+                <w:rFonts w:ascii="Times New Roman" w:hAnsi="Times New Roman" w:cs="Times New Roman"/>
+              </w:rPr>
+              <w:t>Gap Free: 25619000</w:t>
+            </w:r>
+          </w:p>
+          <w:p>
+            <w:pPr>
+              <w:jc w:val="center"/>
+              <w:rPr>
+                <w:rFonts w:ascii="Times New Roman" w:hAnsi="Times New Roman" w:cs="Times New Roman"/>
+              </w:rPr>
+            </w:pPr>
+          </w:p>
+          <w:p>
+            <w:pPr>
+              <w:jc w:val="center"/>
+              <w:rPr>
+                <w:rFonts w:ascii="Times New Roman" w:hAnsi="Times New Roman" w:cs="Times New Roman"/>
+              </w:rPr>
+            </w:pPr>
+            <w:r>
+              <w:rPr>
+                <w:rFonts w:ascii="Times New Roman" w:hAnsi="Times New Roman" w:cs="Times New Roman"/>
+              </w:rPr>
+              <w:t>Steps: 25619001</w:t>
+            </w:r>
+          </w:p>
+        </w:tc>
+        <w:tc>
+          <w:tcPr>
+            <w:tcW w:w="2033" w:type="dxa"/>
+            <w:vAlign w:val="center"/>
+          </w:tcPr>
+          <w:p>
+            <w:pPr>
+              <w:jc w:val="center"/>
+              <w:rPr>
+                <w:rFonts w:ascii="Times New Roman" w:hAnsi="Times New Roman" w:cs="Times New Roman"/>
+              </w:rPr>
+            </w:pPr>
+            <w:r>
+              <w:rPr>
+                <w:rFonts w:ascii="Times New Roman" w:hAnsi="Times New Roman" w:cs="Times New Roman"/>
+              </w:rPr>
+              <w:t>25619002</w:t>
+            </w:r>
+          </w:p>
+        </w:tc>
+        <w:tc>
+          <w:tcPr>
+            <w:tcW w:w="2258" w:type="dxa"/>
+            <w:vAlign w:val="center"/>
+          </w:tcPr>
+          <w:p>
+            <w:pPr>
+              <w:jc w:val="center"/>
+              <w:rPr>
+                <w:rFonts w:ascii="Times New Roman" w:hAnsi="Times New Roman" w:cs="Times New Roman"/>
+              </w:rPr>
+            </w:pPr>
+            <w:r>
+              <w:rPr>
+                <w:rFonts w:ascii="Times New Roman" w:hAnsi="Times New Roman" w:cs="Times New Roman"/>
+              </w:rPr>
+              <w:t>25619004</w:t>
+            </w:r>
+          </w:p>
+          <w:p>
+            <w:pPr>
+              <w:jc w:val="center"/>
+              <w:rPr>
+                <w:rFonts w:ascii="Times New Roman" w:hAnsi="Times New Roman" w:cs="Times New Roman"/>
+              </w:rPr>
+            </w:pPr>
+            <w:r>
+              <w:rPr>
+                <w:rFonts w:ascii="Times New Roman" w:hAnsi="Times New Roman" w:cs="Times New Roman"/>
+              </w:rPr>
+              <w:t>25619005</w:t>
+            </w:r>
+          </w:p>
+          <w:p>
+            <w:pPr>
+              <w:jc w:val="center"/>
+              <w:rPr>
+                <w:rFonts w:ascii="Times New Roman" w:hAnsi="Times New Roman" w:cs="Times New Roman"/>
+              </w:rPr>
+            </w:pPr>
+            <w:r>
+              <w:rPr>
+                <w:rFonts w:ascii="Times New Roman" w:hAnsi="Times New Roman" w:cs="Times New Roman"/>
+              </w:rPr>
+              <w:t>25619006</w:t>
+            </w:r>
+          </w:p>
+          <w:p>
+            <w:pPr>
+              <w:jc w:val="center"/>
+              <w:rPr>
+                <w:rFonts w:ascii="Times New Roman" w:hAnsi="Times New Roman" w:cs="Times New Roman"/>
+              </w:rPr>
+            </w:pPr>
+            <w:r>
+              <w:rPr>
+                <w:rFonts w:ascii="Times New Roman" w:hAnsi="Times New Roman" w:cs="Times New Roman"/>
+              </w:rPr>
+              <w:t>25619007</w:t>
+            </w:r>
+          </w:p>
+          <w:p>
+            <w:pPr>
+              <w:jc w:val="center"/>
+              <w:rPr>
+                <w:rFonts w:ascii="Times New Roman" w:hAnsi="Times New Roman" w:cs="Times New Roman"/>
+              </w:rPr>
+            </w:pPr>
+            <w:r>
+              <w:rPr>
+                <w:rFonts w:ascii="Times New Roman" w:hAnsi="Times New Roman" w:cs="Times New Roman"/>
+              </w:rPr>
+              <w:t>25619009</w:t>
+            </w:r>
+          </w:p>
+        </w:tc>
+        <w:tc>
+          <w:tcPr>
+            <w:tcW w:w="1709" w:type="dxa"/>
+            <w:vAlign w:val="center"/>
+          </w:tcPr>
+          <w:p>
+            <w:pPr>
+              <w:jc w:val="center"/>
+              <w:rPr>
+                <w:rFonts w:ascii="Times New Roman" w:hAnsi="Times New Roman" w:cs="Times New Roman"/>
+              </w:rPr>
+            </w:pPr>
+            <w:r>
+              <w:rPr>
+                <w:rFonts w:ascii="Times New Roman" w:hAnsi="Times New Roman" w:cs="Times New Roman"/>
+              </w:rPr>
+              <w:t>concatenate1</w:t>
+            </w:r>
+            <w:r>
+              <w:rPr>
+                <w:rFonts w:ascii="Times New Roman" w:hAnsi="Times New Roman" w:cs="Times New Roman"/>
+              </w:rPr>
+              <w:t>97</w:t>
+            </w:r>
+          </w:p>
+        </w:tc>
+        <w:tc>
+          <w:tcPr>
+            <w:tcW w:w="3066" w:type="dxa"/>
+            <w:vAlign w:val="center"/>
+          </w:tcPr>
+          <w:p>
+            <w:pPr>
+              <w:jc w:val="center"/>
+              <w:rPr>
+                <w:rFonts w:ascii="Times New Roman" w:hAnsi="Times New Roman" w:cs="Times New Roman"/>
+              </w:rPr>
+            </w:pPr>
+            <w:r>
+              <w:rPr>
+                <w:rFonts w:ascii="Times New Roman" w:hAnsi="Times New Roman" w:cs="Times New Roman"/>
+              </w:rPr>
+              <w:t>Gap Free: 25619009</w:t>
+            </w:r>
+          </w:p>
+          <w:p>
+            <w:pPr>
+              <w:jc w:val="center"/>
+              <w:rPr>
+                <w:rFonts w:ascii="Times New Roman" w:hAnsi="Times New Roman" w:cs="Times New Roman"/>
+              </w:rPr>
+            </w:pPr>
+          </w:p>
+          <w:p>
+            <w:pPr>
+              <w:jc w:val="center"/>
+              <w:rPr>
+                <w:rFonts w:ascii="Times New Roman" w:hAnsi="Times New Roman" w:cs="Times New Roman"/>
+              </w:rPr>
+            </w:pPr>
+            <w:r>
+              <w:rPr>
+                <w:rFonts w:ascii="Times New Roman" w:hAnsi="Times New Roman" w:cs="Times New Roman"/>
+              </w:rPr>
+              <w:t>Steps: 25619010</w:t>
+            </w:r>
+          </w:p>
+        </w:tc>
+        <w:tc>
+          <w:tcPr>
+            <w:tcW w:w="1243" w:type="dxa"/>
+            <w:vAlign w:val="center"/>
+          </w:tcPr>
+          <w:p>
+            <w:pPr>
+              <w:jc w:val="center"/>
+              <w:rPr>
+                <w:rFonts w:ascii="Times New Roman" w:hAnsi="Times New Roman" w:cs="Times New Roman"/>
+              </w:rPr>
+            </w:pPr>
+            <w:r>
+              <w:rPr>
+                <w:rFonts w:ascii="Times New Roman" w:hAnsi="Times New Roman" w:cs="Times New Roman"/>
+              </w:rPr>
+              <w:t>64-65</w:t>
+            </w:r>
+          </w:p>
+        </w:tc>
+      </w:tr>
+      <w:tr>
+        <w:tc>
+          <w:tcPr>
+            <w:tcW w:w="1057" w:type="dxa"/>
+            <w:vAlign w:val="center"/>
+          </w:tcPr>
+          <w:p>
+            <w:pPr>
+              <w:jc w:val="center"/>
+              <w:rPr>
+                <w:rFonts w:ascii="Times New Roman" w:hAnsi="Times New Roman" w:cs="Times New Roman"/>
+              </w:rPr>
+            </w:pPr>
+            <w:r>
+              <w:rPr>
+                <w:rFonts w:ascii="Times New Roman" w:hAnsi="Times New Roman" w:cs="Times New Roman"/>
+              </w:rPr>
+              <w:t>RMA3A</w:t>
+            </w:r>
+          </w:p>
+        </w:tc>
+        <w:tc>
+          <w:tcPr>
+            <w:tcW w:w="848" w:type="dxa"/>
+            <w:vAlign w:val="center"/>
+          </w:tcPr>
+          <w:p>
+            <w:pPr>
+              <w:jc w:val="center"/>
+              <w:rPr>
+                <w:rFonts w:ascii="Times New Roman" w:hAnsi="Times New Roman" w:cs="Times New Roman"/>
+              </w:rPr>
+            </w:pPr>
+            <w:r>
+              <w:rPr>
+                <w:rFonts w:ascii="Times New Roman" w:hAnsi="Times New Roman" w:cs="Times New Roman"/>
+              </w:rPr>
+              <w:t>7.1.5</w:t>
+            </w:r>
+          </w:p>
+        </w:tc>
+        <w:tc>
+          <w:tcPr>
+            <w:tcW w:w="3095" w:type="dxa"/>
+            <w:vAlign w:val="center"/>
+          </w:tcPr>
+          <w:p>
+            <w:pPr>
+              <w:jc w:val="center"/>
+              <w:rPr>
+                <w:rFonts w:ascii="Times New Roman" w:hAnsi="Times New Roman" w:cs="Times New Roman"/>
+              </w:rPr>
+            </w:pPr>
+            <w:r>
+              <w:rPr>
+                <w:rFonts w:ascii="Times New Roman" w:hAnsi="Times New Roman" w:cs="Times New Roman"/>
+              </w:rPr>
+              <w:t>Gap Free: 25620000</w:t>
+            </w:r>
+          </w:p>
+          <w:p>
+            <w:pPr>
+              <w:jc w:val="center"/>
+              <w:rPr>
+                <w:rFonts w:ascii="Times New Roman" w:hAnsi="Times New Roman" w:cs="Times New Roman"/>
+              </w:rPr>
+            </w:pPr>
+          </w:p>
+          <w:p>
+            <w:pPr>
+              <w:jc w:val="center"/>
+              <w:rPr>
+                <w:rFonts w:ascii="Times New Roman" w:hAnsi="Times New Roman" w:cs="Times New Roman"/>
+              </w:rPr>
+            </w:pPr>
+            <w:r>
+              <w:rPr>
+                <w:rFonts w:ascii="Times New Roman" w:hAnsi="Times New Roman" w:cs="Times New Roman"/>
+              </w:rPr>
+              <w:t>Steps: 25620001</w:t>
+            </w:r>
+          </w:p>
+        </w:tc>
+        <w:tc>
+          <w:tcPr>
+            <w:tcW w:w="2033" w:type="dxa"/>
+            <w:vAlign w:val="center"/>
+          </w:tcPr>
+          <w:p>
+            <w:pPr>
+              <w:jc w:val="center"/>
+              <w:rPr>
+                <w:rFonts w:ascii="Times New Roman" w:hAnsi="Times New Roman" w:cs="Times New Roman"/>
+              </w:rPr>
+            </w:pPr>
+            <w:r>
+              <w:rPr>
+                <w:rFonts w:ascii="Times New Roman" w:hAnsi="Times New Roman" w:cs="Times New Roman"/>
+              </w:rPr>
+              <w:t>25620003</w:t>
+            </w:r>
+          </w:p>
+        </w:tc>
+        <w:tc>
+          <w:tcPr>
+            <w:tcW w:w="2258" w:type="dxa"/>
+            <w:vAlign w:val="center"/>
+          </w:tcPr>
+          <w:p>
+            <w:pPr>
+              <w:jc w:val="center"/>
+              <w:rPr>
+                <w:rFonts w:ascii="Times New Roman" w:hAnsi="Times New Roman" w:cs="Times New Roman"/>
+              </w:rPr>
+            </w:pPr>
+            <w:r>
+              <w:rPr>
+                <w:rFonts w:ascii="Times New Roman" w:hAnsi="Times New Roman" w:cs="Times New Roman"/>
+              </w:rPr>
+              <w:t>25620005</w:t>
+            </w:r>
+          </w:p>
+          <w:p>
+            <w:pPr>
+              <w:jc w:val="center"/>
+              <w:rPr>
+                <w:rFonts w:ascii="Times New Roman" w:hAnsi="Times New Roman" w:cs="Times New Roman"/>
+              </w:rPr>
+            </w:pPr>
+            <w:r>
+              <w:rPr>
+                <w:rFonts w:ascii="Times New Roman" w:hAnsi="Times New Roman" w:cs="Times New Roman"/>
+              </w:rPr>
+              <w:t>25620006</w:t>
+            </w:r>
+          </w:p>
+          <w:p>
+            <w:pPr>
+              <w:jc w:val="center"/>
+              <w:rPr>
+                <w:rFonts w:ascii="Times New Roman" w:hAnsi="Times New Roman" w:cs="Times New Roman"/>
+              </w:rPr>
+            </w:pPr>
+            <w:r>
+              <w:rPr>
+                <w:rFonts w:ascii="Times New Roman" w:hAnsi="Times New Roman" w:cs="Times New Roman"/>
+              </w:rPr>
+              <w:t>25620007</w:t>
+            </w:r>
+          </w:p>
+          <w:p>
+            <w:pPr>
+              <w:jc w:val="center"/>
+              <w:rPr>
+                <w:rFonts w:ascii="Times New Roman" w:hAnsi="Times New Roman" w:cs="Times New Roman"/>
+              </w:rPr>
+            </w:pPr>
+            <w:r>
+              <w:rPr>
+                <w:rFonts w:ascii="Times New Roman" w:hAnsi="Times New Roman" w:cs="Times New Roman"/>
+              </w:rPr>
+              <w:t>25620008</w:t>
+            </w:r>
+          </w:p>
+          <w:p>
+            <w:pPr>
+              <w:jc w:val="center"/>
+              <w:rPr>
+                <w:rFonts w:ascii="Times New Roman" w:hAnsi="Times New Roman" w:cs="Times New Roman"/>
+              </w:rPr>
+            </w:pPr>
+            <w:r>
+              <w:rPr>
+                <w:rFonts w:ascii="Times New Roman" w:hAnsi="Times New Roman" w:cs="Times New Roman"/>
+              </w:rPr>
+              <w:t>25620009</w:t>
+            </w:r>
+          </w:p>
+        </w:tc>
+        <w:tc>
+          <w:tcPr>
+            <w:tcW w:w="1709" w:type="dxa"/>
+            <w:vAlign w:val="center"/>
+          </w:tcPr>
+          <w:p>
+            <w:pPr>
+              <w:jc w:val="center"/>
+              <w:rPr>
+                <w:rFonts w:ascii="Times New Roman" w:hAnsi="Times New Roman" w:cs="Times New Roman"/>
+              </w:rPr>
+            </w:pPr>
+            <w:r>
+              <w:rPr>
+                <w:rFonts w:ascii="Times New Roman" w:hAnsi="Times New Roman" w:cs="Times New Roman"/>
+              </w:rPr>
+              <w:t>concatenate1</w:t>
+            </w:r>
+            <w:r>
+              <w:rPr>
+                <w:rFonts w:ascii="Times New Roman" w:hAnsi="Times New Roman" w:cs="Times New Roman"/>
+              </w:rPr>
+              <w:t>98</w:t>
+            </w:r>
+          </w:p>
+        </w:tc>
+        <w:tc>
+          <w:tcPr>
+            <w:tcW w:w="3066" w:type="dxa"/>
+            <w:vAlign w:val="center"/>
+          </w:tcPr>
+          <w:p>
+            <w:pPr>
+              <w:jc w:val="center"/>
+              <w:rPr>
+                <w:rFonts w:ascii="Times New Roman" w:hAnsi="Times New Roman" w:cs="Times New Roman"/>
+              </w:rPr>
+            </w:pPr>
+            <w:r>
+              <w:rPr>
+                <w:rFonts w:ascii="Times New Roman" w:hAnsi="Times New Roman" w:cs="Times New Roman"/>
+              </w:rPr>
+              <w:t>Gap Free: 25620010</w:t>
+            </w:r>
+          </w:p>
+          <w:p>
+            <w:pPr>
+              <w:jc w:val="center"/>
+              <w:rPr>
+                <w:rFonts w:ascii="Times New Roman" w:hAnsi="Times New Roman" w:cs="Times New Roman"/>
+              </w:rPr>
+            </w:pPr>
+          </w:p>
+          <w:p>
+            <w:pPr>
+              <w:jc w:val="center"/>
+              <w:rPr>
+                <w:rFonts w:ascii="Times New Roman" w:hAnsi="Times New Roman" w:cs="Times New Roman"/>
+              </w:rPr>
+            </w:pPr>
+            <w:r>
+              <w:rPr>
+                <w:rFonts w:ascii="Times New Roman" w:hAnsi="Times New Roman" w:cs="Times New Roman"/>
+              </w:rPr>
+              <w:t>Steps: 25620011</w:t>
+            </w:r>
+          </w:p>
+        </w:tc>
+        <w:tc>
+          <w:tcPr>
+            <w:tcW w:w="1243" w:type="dxa"/>
+            <w:vAlign w:val="center"/>
+          </w:tcPr>
+          <w:p>
+            <w:pPr>
+              <w:jc w:val="center"/>
+              <w:rPr>
+                <w:rFonts w:ascii="Times New Roman" w:hAnsi="Times New Roman" w:cs="Times New Roman"/>
+              </w:rPr>
+            </w:pPr>
+            <w:r>
+              <w:rPr>
+                <w:rFonts w:ascii="Times New Roman" w:hAnsi="Times New Roman" w:cs="Times New Roman"/>
+              </w:rPr>
+              <w:t>66-67</w:t>
+            </w:r>
+          </w:p>
+        </w:tc>
+      </w:tr>
+      <w:tr>
+        <w:tc>
+          <w:tcPr>
+            <w:tcW w:w="1057" w:type="dxa"/>
+            <w:vAlign w:val="center"/>
+          </w:tcPr>
+          <w:p>
+            <w:pPr>
+              <w:jc w:val="center"/>
+              <w:rPr>
+                <w:rFonts w:ascii="Times New Roman" w:hAnsi="Times New Roman" w:cs="Times New Roman"/>
+              </w:rPr>
+            </w:pPr>
+            <w:r>
+              <w:rPr>
+                <w:rFonts w:ascii="Times New Roman" w:hAnsi="Times New Roman" w:cs="Times New Roman"/>
+              </w:rPr>
+              <w:t>RMA4A</w:t>
+            </w:r>
+          </w:p>
+        </w:tc>
+        <w:tc>
+          <w:tcPr>
+            <w:tcW w:w="848" w:type="dxa"/>
+            <w:vAlign w:val="center"/>
+          </w:tcPr>
+          <w:p>
+            <w:pPr>
+              <w:jc w:val="center"/>
+              <w:rPr>
+                <w:rFonts w:ascii="Times New Roman" w:hAnsi="Times New Roman" w:cs="Times New Roman"/>
+              </w:rPr>
+            </w:pPr>
+            <w:r>
+              <w:rPr>
+                <w:rFonts w:ascii="Times New Roman" w:hAnsi="Times New Roman" w:cs="Times New Roman"/>
+              </w:rPr>
+              <w:t>7.2.1</w:t>
+            </w:r>
+          </w:p>
+        </w:tc>
+        <w:tc>
+          <w:tcPr>
+            <w:tcW w:w="3095" w:type="dxa"/>
+            <w:vAlign w:val="center"/>
+          </w:tcPr>
+          <w:p>
+            <w:pPr>
+              <w:jc w:val="center"/>
+              <w:rPr>
+                <w:rFonts w:ascii="Times New Roman" w:hAnsi="Times New Roman" w:cs="Times New Roman"/>
+              </w:rPr>
+            </w:pPr>
+            <w:r>
+              <w:rPr>
+                <w:rFonts w:ascii="Times New Roman" w:hAnsi="Times New Roman" w:cs="Times New Roman"/>
+              </w:rPr>
+              <w:t>Gap Free: 25620012</w:t>
+            </w:r>
+          </w:p>
+          <w:p>
+            <w:pPr>
+              <w:jc w:val="center"/>
+              <w:rPr>
+                <w:rFonts w:ascii="Times New Roman" w:hAnsi="Times New Roman" w:cs="Times New Roman"/>
+              </w:rPr>
+            </w:pPr>
+          </w:p>
+          <w:p>
+            <w:pPr>
+              <w:jc w:val="center"/>
+              <w:rPr>
+                <w:rFonts w:ascii="Times New Roman" w:hAnsi="Times New Roman" w:cs="Times New Roman"/>
+              </w:rPr>
+            </w:pPr>
+            <w:r>
+              <w:rPr>
+                <w:rFonts w:ascii="Times New Roman" w:hAnsi="Times New Roman" w:cs="Times New Roman"/>
+              </w:rPr>
+              <w:t>Steps: 25620013</w:t>
+            </w:r>
+          </w:p>
+        </w:tc>
+        <w:tc>
+          <w:tcPr>
+            <w:tcW w:w="2033" w:type="dxa"/>
+            <w:vAlign w:val="center"/>
+          </w:tcPr>
+          <w:p>
+            <w:pPr>
+              <w:jc w:val="center"/>
+              <w:rPr>
+                <w:rFonts w:ascii="Times New Roman" w:hAnsi="Times New Roman" w:cs="Times New Roman"/>
+              </w:rPr>
+            </w:pPr>
+            <w:r>
+              <w:rPr>
+                <w:rFonts w:ascii="Times New Roman" w:hAnsi="Times New Roman" w:cs="Times New Roman"/>
+              </w:rPr>
+              <w:t>25620014</w:t>
+            </w:r>
+          </w:p>
+        </w:tc>
+        <w:tc>
+          <w:tcPr>
+            <w:tcW w:w="2258" w:type="dxa"/>
+            <w:vAlign w:val="center"/>
+          </w:tcPr>
+          <w:p>
+            <w:pPr>
+              <w:jc w:val="center"/>
+              <w:rPr>
+                <w:rFonts w:ascii="Times New Roman" w:hAnsi="Times New Roman" w:cs="Times New Roman"/>
+              </w:rPr>
+            </w:pPr>
+            <w:r>
+              <w:rPr>
+                <w:rFonts w:ascii="Times New Roman" w:hAnsi="Times New Roman" w:cs="Times New Roman"/>
+              </w:rPr>
+              <w:t>25620016</w:t>
+            </w:r>
+          </w:p>
+          <w:p>
+            <w:pPr>
+              <w:jc w:val="center"/>
+              <w:rPr>
+                <w:rFonts w:ascii="Times New Roman" w:hAnsi="Times New Roman" w:cs="Times New Roman"/>
+              </w:rPr>
+            </w:pPr>
+            <w:r>
+              <w:rPr>
+                <w:rFonts w:ascii="Times New Roman" w:hAnsi="Times New Roman" w:cs="Times New Roman"/>
+              </w:rPr>
+              <w:t>25620017 (5:20)</w:t>
+            </w:r>
+          </w:p>
+          <w:p>
+            <w:pPr>
+              <w:jc w:val="center"/>
+              <w:rPr>
+                <w:rFonts w:ascii="Times New Roman" w:hAnsi="Times New Roman" w:cs="Times New Roman"/>
+              </w:rPr>
+            </w:pPr>
+            <w:r>
+              <w:rPr>
+                <w:rFonts w:ascii="Times New Roman" w:hAnsi="Times New Roman" w:cs="Times New Roman"/>
+              </w:rPr>
+              <w:t>25620018 (2:15)</w:t>
+            </w:r>
+          </w:p>
+          <w:p>
+            <w:pPr>
+              <w:jc w:val="center"/>
+              <w:rPr>
+                <w:rFonts w:ascii="Times New Roman" w:hAnsi="Times New Roman" w:cs="Times New Roman"/>
+              </w:rPr>
+            </w:pPr>
+            <w:r>
+              <w:rPr>
+                <w:rFonts w:ascii="Times New Roman" w:hAnsi="Times New Roman" w:cs="Times New Roman"/>
+              </w:rPr>
+              <w:t>25620019</w:t>
+            </w:r>
+          </w:p>
+          <w:p>
+            <w:pPr>
+              <w:jc w:val="center"/>
+              <w:rPr>
+                <w:rFonts w:ascii="Times New Roman" w:hAnsi="Times New Roman" w:cs="Times New Roman"/>
+              </w:rPr>
+            </w:pPr>
+            <w:r>
+              <w:rPr>
+                <w:rFonts w:ascii="Times New Roman" w:hAnsi="Times New Roman" w:cs="Times New Roman"/>
+              </w:rPr>
+              <w:t>25620020</w:t>
+            </w:r>
+          </w:p>
+          <w:p>
+            <w:pPr>
+              <w:jc w:val="center"/>
+              <w:rPr>
+                <w:rFonts w:ascii="Times New Roman" w:hAnsi="Times New Roman" w:cs="Times New Roman"/>
+              </w:rPr>
+            </w:pPr>
+            <w:r>
+              <w:rPr>
+                <w:rFonts w:ascii="Times New Roman" w:hAnsi="Times New Roman" w:cs="Times New Roman"/>
+              </w:rPr>
+              <w:t>25620021</w:t>
+            </w:r>
+          </w:p>
+        </w:tc>
+        <w:tc>
+          <w:tcPr>
+            <w:tcW w:w="1709" w:type="dxa"/>
+            <w:vAlign w:val="center"/>
+          </w:tcPr>
+          <w:p>
+            <w:pPr>
+              <w:jc w:val="center"/>
+              <w:rPr>
+                <w:rFonts w:ascii="Times New Roman" w:hAnsi="Times New Roman" w:cs="Times New Roman"/>
+              </w:rPr>
+            </w:pPr>
+            <w:r>
+              <w:rPr>
+                <w:rFonts w:ascii="Times New Roman" w:hAnsi="Times New Roman" w:cs="Times New Roman"/>
+              </w:rPr>
+              <w:t>c</w:t>
+            </w:r>
+            <w:r>
+              <w:rPr>
+                <w:rFonts w:ascii="Times New Roman" w:hAnsi="Times New Roman" w:cs="Times New Roman"/>
+              </w:rPr>
+              <w:t>oncatenate</w:t>
+            </w:r>
+            <w:r>
+              <w:rPr>
+                <w:rFonts w:ascii="Times New Roman" w:hAnsi="Times New Roman" w:cs="Times New Roman"/>
+              </w:rPr>
+              <w:t>201</w:t>
+            </w:r>
+          </w:p>
+        </w:tc>
+        <w:tc>
+          <w:tcPr>
+            <w:tcW w:w="3066" w:type="dxa"/>
+            <w:vAlign w:val="center"/>
+          </w:tcPr>
+          <w:p>
+            <w:pPr>
+              <w:jc w:val="center"/>
+              <w:rPr>
+                <w:rFonts w:ascii="Times New Roman" w:hAnsi="Times New Roman" w:cs="Times New Roman"/>
+              </w:rPr>
+            </w:pPr>
+            <w:r>
+              <w:rPr>
+                <w:rFonts w:ascii="Times New Roman" w:hAnsi="Times New Roman" w:cs="Times New Roman"/>
+              </w:rPr>
+              <w:t>Gap Free: 25620022</w:t>
+            </w:r>
+          </w:p>
+          <w:p>
+            <w:pPr>
+              <w:jc w:val="center"/>
+              <w:rPr>
+                <w:rFonts w:ascii="Times New Roman" w:hAnsi="Times New Roman" w:cs="Times New Roman"/>
+              </w:rPr>
+            </w:pPr>
+          </w:p>
+          <w:p>
+            <w:pPr>
+              <w:jc w:val="center"/>
+              <w:rPr>
+                <w:rFonts w:ascii="Times New Roman" w:hAnsi="Times New Roman" w:cs="Times New Roman"/>
+              </w:rPr>
+            </w:pPr>
+            <w:r>
+              <w:rPr>
+                <w:rFonts w:ascii="Times New Roman" w:hAnsi="Times New Roman" w:cs="Times New Roman"/>
+              </w:rPr>
+              <w:t>Steps: 25620023</w:t>
+            </w:r>
+          </w:p>
+        </w:tc>
+        <w:tc>
+          <w:tcPr>
+            <w:tcW w:w="1243" w:type="dxa"/>
+            <w:vAlign w:val="center"/>
+          </w:tcPr>
+          <w:p>
+            <w:pPr>
+              <w:jc w:val="center"/>
+              <w:rPr>
+                <w:rFonts w:ascii="Times New Roman" w:hAnsi="Times New Roman" w:cs="Times New Roman"/>
+              </w:rPr>
+            </w:pPr>
+            <w:r>
+              <w:rPr>
+                <w:rFonts w:ascii="Times New Roman" w:hAnsi="Times New Roman" w:cs="Times New Roman"/>
+              </w:rPr>
+              <w:t>66-69</w:t>
+            </w:r>
+          </w:p>
+        </w:tc>
+      </w:tr>
+      <w:tr>
+        <w:tc>
+          <w:tcPr>
+            <w:tcW w:w="1057" w:type="dxa"/>
+            <w:vAlign w:val="center"/>
+          </w:tcPr>
+          <w:p>
+            <w:pPr>
+              <w:jc w:val="center"/>
+              <w:rPr>
+                <w:rFonts w:ascii="Times New Roman" w:hAnsi="Times New Roman" w:cs="Times New Roman"/>
+              </w:rPr>
+            </w:pPr>
+            <w:r>
+              <w:rPr>
+                <w:rFonts w:ascii="Times New Roman" w:hAnsi="Times New Roman" w:cs="Times New Roman"/>
+              </w:rPr>
+              <w:t>RMA5A</w:t>
+            </w:r>
+          </w:p>
+        </w:tc>
+        <w:tc>
+          <w:tcPr>
+            <w:tcW w:w="848" w:type="dxa"/>
+            <w:vAlign w:val="center"/>
+          </w:tcPr>
+          <w:p>
+            <w:pPr>
+              <w:jc w:val="center"/>
+              <w:rPr>
+                <w:rFonts w:ascii="Times New Roman" w:hAnsi="Times New Roman" w:cs="Times New Roman"/>
+              </w:rPr>
+            </w:pPr>
+            <w:r>
+              <w:rPr>
+                <w:rFonts w:ascii="Times New Roman" w:hAnsi="Times New Roman" w:cs="Times New Roman"/>
+              </w:rPr>
+              <w:t>7.4.1</w:t>
+            </w:r>
+          </w:p>
+        </w:tc>
+        <w:tc>
+          <w:tcPr>
+            <w:tcW w:w="3095" w:type="dxa"/>
+            <w:vAlign w:val="center"/>
+          </w:tcPr>
+          <w:p>
+            <w:pPr>
+              <w:jc w:val="center"/>
+              <w:rPr>
+                <w:rFonts w:ascii="Times New Roman" w:hAnsi="Times New Roman" w:cs="Times New Roman"/>
+              </w:rPr>
+            </w:pPr>
+            <w:r>
+              <w:rPr>
+                <w:rFonts w:ascii="Times New Roman" w:hAnsi="Times New Roman" w:cs="Times New Roman"/>
+              </w:rPr>
+              <w:t>Gap Free: 25620030</w:t>
+            </w:r>
+          </w:p>
+          <w:p>
+            <w:pPr>
+              <w:jc w:val="center"/>
+              <w:rPr>
+                <w:rFonts w:ascii="Times New Roman" w:hAnsi="Times New Roman" w:cs="Times New Roman"/>
+              </w:rPr>
+            </w:pPr>
+          </w:p>
+          <w:p>
+            <w:pPr>
+              <w:jc w:val="center"/>
+              <w:rPr>
+                <w:rFonts w:ascii="Times New Roman" w:hAnsi="Times New Roman" w:cs="Times New Roman"/>
+              </w:rPr>
+            </w:pPr>
+            <w:r>
+              <w:rPr>
+                <w:rFonts w:ascii="Times New Roman" w:hAnsi="Times New Roman" w:cs="Times New Roman"/>
+              </w:rPr>
+              <w:t>Steps: 25620031</w:t>
+            </w:r>
+          </w:p>
+        </w:tc>
+        <w:tc>
+          <w:tcPr>
+            <w:tcW w:w="2033" w:type="dxa"/>
+            <w:vAlign w:val="center"/>
+          </w:tcPr>
+          <w:p>
+            <w:pPr>
+              <w:jc w:val="center"/>
+              <w:rPr>
+                <w:rFonts w:ascii="Times New Roman" w:hAnsi="Times New Roman" w:cs="Times New Roman"/>
+              </w:rPr>
+            </w:pPr>
+            <w:r>
+              <w:rPr>
+                <w:rFonts w:ascii="Times New Roman" w:hAnsi="Times New Roman" w:cs="Times New Roman"/>
+              </w:rPr>
+              <w:t>25620032</w:t>
+            </w:r>
+          </w:p>
+        </w:tc>
+        <w:tc>
+          <w:tcPr>
+            <w:tcW w:w="2258" w:type="dxa"/>
+            <w:vAlign w:val="center"/>
+          </w:tcPr>
+          <w:p>
+            <w:pPr>
+              <w:jc w:val="center"/>
+              <w:rPr>
+                <w:rFonts w:ascii="Times New Roman" w:hAnsi="Times New Roman" w:cs="Times New Roman"/>
+              </w:rPr>
+            </w:pPr>
+            <w:r>
+              <w:rPr>
+                <w:rFonts w:ascii="Times New Roman" w:hAnsi="Times New Roman" w:cs="Times New Roman"/>
+              </w:rPr>
+              <w:t>25620034</w:t>
+            </w:r>
+          </w:p>
+          <w:p>
+            <w:pPr>
+              <w:jc w:val="center"/>
+              <w:rPr>
+                <w:rFonts w:ascii="Times New Roman" w:hAnsi="Times New Roman" w:cs="Times New Roman"/>
+              </w:rPr>
+            </w:pPr>
+            <w:r>
+              <w:rPr>
+                <w:rFonts w:ascii="Times New Roman" w:hAnsi="Times New Roman" w:cs="Times New Roman"/>
+              </w:rPr>
+              <w:t>25620035</w:t>
+            </w:r>
+          </w:p>
+          <w:p>
+            <w:pPr>
+              <w:jc w:val="center"/>
+              <w:rPr>
+                <w:rFonts w:ascii="Times New Roman" w:hAnsi="Times New Roman" w:cs="Times New Roman"/>
+              </w:rPr>
+            </w:pPr>
+            <w:r>
+              <w:rPr>
+                <w:rFonts w:ascii="Times New Roman" w:hAnsi="Times New Roman" w:cs="Times New Roman"/>
+              </w:rPr>
+              <w:t>25620036</w:t>
+            </w:r>
+          </w:p>
+          <w:p>
+            <w:pPr>
+              <w:jc w:val="center"/>
+              <w:rPr>
+                <w:rFonts w:ascii="Times New Roman" w:hAnsi="Times New Roman" w:cs="Times New Roman"/>
+              </w:rPr>
+            </w:pPr>
+            <w:r>
+              <w:rPr>
+                <w:rFonts w:ascii="Times New Roman" w:hAnsi="Times New Roman" w:cs="Times New Roman"/>
+              </w:rPr>
+              <w:t>25620037</w:t>
+            </w:r>
+          </w:p>
+          <w:p>
+            <w:pPr>
+              <w:jc w:val="center"/>
+              <w:rPr>
+                <w:rFonts w:ascii="Times New Roman" w:hAnsi="Times New Roman" w:cs="Times New Roman"/>
+              </w:rPr>
+            </w:pPr>
+            <w:r>
+              <w:rPr>
+                <w:rFonts w:ascii="Times New Roman" w:hAnsi="Times New Roman" w:cs="Times New Roman"/>
+              </w:rPr>
+              <w:lastRenderedPageBreak/>
+              <w:t>25620038</w:t>
+            </w:r>
+          </w:p>
+        </w:tc>
+        <w:tc>
+          <w:tcPr>
+            <w:tcW w:w="1709" w:type="dxa"/>
+            <w:vAlign w:val="center"/>
+          </w:tcPr>
+          <w:p>
+            <w:pPr>
+              <w:jc w:val="center"/>
+              <w:rPr>
+                <w:rFonts w:ascii="Times New Roman" w:hAnsi="Times New Roman" w:cs="Times New Roman"/>
+              </w:rPr>
+            </w:pPr>
+            <w:r>
+              <w:rPr>
+                <w:rFonts w:ascii="Times New Roman" w:hAnsi="Times New Roman" w:cs="Times New Roman"/>
+              </w:rPr>
+              <w:lastRenderedPageBreak/>
+              <w:t>concatenate1</w:t>
+            </w:r>
+            <w:r>
+              <w:rPr>
+                <w:rFonts w:ascii="Times New Roman" w:hAnsi="Times New Roman" w:cs="Times New Roman"/>
+              </w:rPr>
+              <w:t>99</w:t>
+            </w:r>
+          </w:p>
+        </w:tc>
+        <w:tc>
+          <w:tcPr>
+            <w:tcW w:w="3066" w:type="dxa"/>
+            <w:vAlign w:val="center"/>
+          </w:tcPr>
+          <w:p>
+            <w:pPr>
+              <w:jc w:val="center"/>
+              <w:rPr>
+                <w:rFonts w:ascii="Times New Roman" w:hAnsi="Times New Roman" w:cs="Times New Roman"/>
+              </w:rPr>
+            </w:pPr>
+            <w:r>
+              <w:rPr>
+                <w:rFonts w:ascii="Times New Roman" w:hAnsi="Times New Roman" w:cs="Times New Roman"/>
+              </w:rPr>
+              <w:t>Gap Free: 25620039</w:t>
+            </w:r>
+          </w:p>
+          <w:p>
+            <w:pPr>
+              <w:jc w:val="center"/>
+              <w:rPr>
+                <w:rFonts w:ascii="Times New Roman" w:hAnsi="Times New Roman" w:cs="Times New Roman"/>
+              </w:rPr>
+            </w:pPr>
+          </w:p>
+          <w:p>
+            <w:pPr>
+              <w:jc w:val="center"/>
+              <w:rPr>
+                <w:rFonts w:ascii="Times New Roman" w:hAnsi="Times New Roman" w:cs="Times New Roman"/>
+              </w:rPr>
+            </w:pPr>
+            <w:r>
+              <w:rPr>
+                <w:rFonts w:ascii="Times New Roman" w:hAnsi="Times New Roman" w:cs="Times New Roman"/>
+              </w:rPr>
+              <w:t>Steps: 25620040</w:t>
+            </w:r>
+          </w:p>
+        </w:tc>
+        <w:tc>
+          <w:tcPr>
+            <w:tcW w:w="1243" w:type="dxa"/>
+            <w:vAlign w:val="center"/>
+          </w:tcPr>
+          <w:p>
+            <w:pPr>
+              <w:jc w:val="center"/>
+              <w:rPr>
+                <w:rFonts w:ascii="Times New Roman" w:hAnsi="Times New Roman" w:cs="Times New Roman"/>
+              </w:rPr>
+            </w:pPr>
+            <w:r>
+              <w:rPr>
+                <w:rFonts w:ascii="Times New Roman" w:hAnsi="Times New Roman" w:cs="Times New Roman"/>
+              </w:rPr>
+              <w:t>68-69</w:t>
+            </w:r>
+          </w:p>
+        </w:tc>
+      </w:tr>
+      <w:tr>
+        <w:tc>
+          <w:tcPr>
+            <w:tcW w:w="1057" w:type="dxa"/>
+            <w:vAlign w:val="center"/>
+          </w:tcPr>
+          <w:p>
+            <w:pPr>
+              <w:jc w:val="center"/>
+              <w:rPr>
+                <w:rFonts w:ascii="Times New Roman" w:hAnsi="Times New Roman" w:cs="Times New Roman"/>
+              </w:rPr>
+            </w:pPr>
+            <w:r>
+              <w:rPr>
+                <w:rFonts w:ascii="Times New Roman" w:hAnsi="Times New Roman" w:cs="Times New Roman"/>
+              </w:rPr>
               <w:t>RMA6A</w:t>
             </w:r>
           </w:p>
@@ -5207,41 +5368,29 @@
               <w:rPr>
                 <w:rFonts w:ascii="Times New Roman" w:hAnsi="Times New Roman" w:cs="Times New Roman"/>
               </w:rPr>
-              <w:t>Gap Free: 256200</w:t>
-            </w:r>
-            <w:r>
-              <w:rPr>
-                <w:rFonts w:ascii="Times New Roman" w:hAnsi="Times New Roman" w:cs="Times New Roman"/>
-              </w:rPr>
-              <w:t>41</w:t>
-            </w:r>
-          </w:p>
-          <w:p>
-            <w:pPr>
-              <w:jc w:val="center"/>
-              <w:rPr>
-                <w:rFonts w:ascii="Times New Roman" w:hAnsi="Times New Roman" w:cs="Times New Roman"/>
-              </w:rPr>
-            </w:pPr>
-          </w:p>
-          <w:p>
-            <w:pPr>
-              <w:jc w:val="center"/>
-              <w:rPr>
-                <w:rFonts w:ascii="Times New Roman" w:hAnsi="Times New Roman" w:cs="Times New Roman"/>
-              </w:rPr>
-            </w:pPr>
-            <w:r>
-              <w:rPr>
-                <w:rFonts w:ascii="Times New Roman" w:hAnsi="Times New Roman" w:cs="Times New Roman"/>
-              </w:rPr>
-              <w:t>Steps: 256200</w:t>
-            </w:r>
-            <w:r>
-              <w:rPr>
-                <w:rFonts w:ascii="Times New Roman" w:hAnsi="Times New Roman" w:cs="Times New Roman"/>
-              </w:rPr>
-              <w:t>42</w:t>
+              <w:t>Gap Free: 25620041</w:t>
+            </w:r>
+          </w:p>
+          <w:p>
+            <w:pPr>
+              <w:jc w:val="center"/>
+              <w:rPr>
+                <w:rFonts w:ascii="Times New Roman" w:hAnsi="Times New Roman" w:cs="Times New Roman"/>
+              </w:rPr>
+            </w:pPr>
+          </w:p>
+          <w:p>
+            <w:pPr>
+              <w:jc w:val="center"/>
+              <w:rPr>
+                <w:rFonts w:ascii="Times New Roman" w:hAnsi="Times New Roman" w:cs="Times New Roman"/>
+              </w:rPr>
+            </w:pPr>
+            <w:r>
+              <w:rPr>
+                <w:rFonts w:ascii="Times New Roman" w:hAnsi="Times New Roman" w:cs="Times New Roman"/>
+              </w:rPr>
+              <w:t>Steps: 25620042</w:t>
             </w:r>
           </w:p>
         </w:tc>
@@ -5261,13 +5410,7 @@
               <w:rPr>
                 <w:rFonts w:ascii="Times New Roman" w:hAnsi="Times New Roman" w:cs="Times New Roman"/>
               </w:rPr>
-              <w:t>2562004</w:t>
-            </w:r>
-            <w:r>
-              <w:rPr>
-                <w:rFonts w:ascii="Times New Roman" w:hAnsi="Times New Roman" w:cs="Times New Roman"/>
-              </w:rPr>
-              <w:t>3</w:t>
+              <w:t>25620043</w:t>
             </w:r>
           </w:p>
         </w:tc>
@@ -5287,93 +5430,63 @@
               <w:rPr>
                 <w:rFonts w:ascii="Times New Roman" w:hAnsi="Times New Roman" w:cs="Times New Roman"/>
               </w:rPr>
-              <w:t>2562004</w:t>
-            </w:r>
-            <w:r>
-              <w:rPr>
-                <w:rFonts w:ascii="Times New Roman" w:hAnsi="Times New Roman" w:cs="Times New Roman"/>
-              </w:rPr>
-              <w:t>5</w:t>
-            </w:r>
-          </w:p>
-          <w:p>
-            <w:pPr>
-              <w:jc w:val="center"/>
-              <w:rPr>
-                <w:rFonts w:ascii="Times New Roman" w:hAnsi="Times New Roman" w:cs="Times New Roman"/>
-              </w:rPr>
-            </w:pPr>
-            <w:r>
-              <w:rPr>
-                <w:rFonts w:ascii="Times New Roman" w:hAnsi="Times New Roman" w:cs="Times New Roman"/>
-              </w:rPr>
-              <w:t>2562004</w:t>
-            </w:r>
-            <w:r>
-              <w:rPr>
-                <w:rFonts w:ascii="Times New Roman" w:hAnsi="Times New Roman" w:cs="Times New Roman"/>
-              </w:rPr>
-              <w:t>6</w:t>
-            </w:r>
-          </w:p>
-          <w:p>
-            <w:pPr>
-              <w:jc w:val="center"/>
-              <w:rPr>
-                <w:rFonts w:ascii="Times New Roman" w:hAnsi="Times New Roman" w:cs="Times New Roman"/>
-              </w:rPr>
-            </w:pPr>
-            <w:r>
-              <w:rPr>
-                <w:rFonts w:ascii="Times New Roman" w:hAnsi="Times New Roman" w:cs="Times New Roman"/>
-              </w:rPr>
-              <w:t>2562004</w:t>
-            </w:r>
-            <w:r>
-              <w:rPr>
-                <w:rFonts w:ascii="Times New Roman" w:hAnsi="Times New Roman" w:cs="Times New Roman"/>
-              </w:rPr>
-              <w:t>7</w:t>
-            </w:r>
-          </w:p>
-          <w:p>
-            <w:pPr>
-              <w:jc w:val="center"/>
-              <w:rPr>
-                <w:rFonts w:ascii="Times New Roman" w:hAnsi="Times New Roman" w:cs="Times New Roman"/>
-              </w:rPr>
-            </w:pPr>
-            <w:r>
-              <w:rPr>
-                <w:rFonts w:ascii="Times New Roman" w:hAnsi="Times New Roman" w:cs="Times New Roman"/>
-              </w:rPr>
-              <w:t>2562004</w:t>
-            </w:r>
-            <w:r>
-              <w:rPr>
-                <w:rFonts w:ascii="Times New Roman" w:hAnsi="Times New Roman" w:cs="Times New Roman"/>
-              </w:rPr>
-              <w:t>8</w:t>
-            </w:r>
-          </w:p>
-          <w:p>
-            <w:pPr>
-              <w:jc w:val="center"/>
-              <w:rPr>
-                <w:rFonts w:ascii="Times New Roman" w:hAnsi="Times New Roman" w:cs="Times New Roman"/>
-              </w:rPr>
-            </w:pPr>
-            <w:r>
-              <w:rPr>
-                <w:rFonts w:ascii="Times New Roman" w:hAnsi="Times New Roman" w:cs="Times New Roman"/>
-              </w:rPr>
-              <w:t>2562004</w:t>
-            </w:r>
-            <w:r>
-              <w:rPr>
-                <w:rFonts w:ascii="Times New Roman" w:hAnsi="Times New Roman" w:cs="Times New Roman"/>
-              </w:rPr>
-              <w:t>9</w:t>
+              <w:t>25620045</w:t>
+            </w:r>
+          </w:p>
+          <w:p>
+            <w:pPr>
+              <w:jc w:val="center"/>
+              <w:rPr>
+                <w:rFonts w:ascii="Times New Roman" w:hAnsi="Times New Roman" w:cs="Times New Roman"/>
+              </w:rPr>
+            </w:pPr>
+            <w:r>
+              <w:rPr>
+                <w:rFonts w:ascii="Times New Roman" w:hAnsi="Times New Roman" w:cs="Times New Roman"/>
+              </w:rPr>
+              <w:t>25620046</w:t>
+            </w:r>
+          </w:p>
+          <w:p>
+            <w:pPr>
+              <w:jc w:val="center"/>
+              <w:rPr>
+                <w:rFonts w:ascii="Times New Roman" w:hAnsi="Times New Roman" w:cs="Times New Roman"/>
+              </w:rPr>
+            </w:pPr>
+            <w:r>
+              <w:rPr>
+                <w:rFonts w:ascii="Times New Roman" w:hAnsi="Times New Roman" w:cs="Times New Roman"/>
+              </w:rPr>
+              <w:t>25620047</w:t>
+            </w:r>
+          </w:p>
+          <w:p>
+            <w:pPr>
+              <w:jc w:val="center"/>
+              <w:rPr>
+                <w:rFonts w:ascii="Times New Roman" w:hAnsi="Times New Roman" w:cs="Times New Roman"/>
+              </w:rPr>
+            </w:pPr>
+            <w:r>
+              <w:rPr>
+                <w:rFonts w:ascii="Times New Roman" w:hAnsi="Times New Roman" w:cs="Times New Roman"/>
+              </w:rPr>
+              <w:t>25620048</w:t>
+            </w:r>
+          </w:p>
+          <w:p>
+            <w:pPr>
+              <w:jc w:val="center"/>
+              <w:rPr>
+                <w:rFonts w:ascii="Times New Roman" w:hAnsi="Times New Roman" w:cs="Times New Roman"/>
+              </w:rPr>
+            </w:pPr>
+            <w:r>
+              <w:rPr>
+                <w:rFonts w:ascii="Times New Roman" w:hAnsi="Times New Roman" w:cs="Times New Roman"/>
+              </w:rPr>
+              <w:t>25620049</w:t>
             </w:r>
           </w:p>
         </w:tc>
@@ -5425,41 +5538,29 @@
               <w:rPr>
                 <w:rFonts w:ascii="Times New Roman" w:hAnsi="Times New Roman" w:cs="Times New Roman"/>
               </w:rPr>
-              <w:t>Gap Free: 256200</w:t>
-            </w:r>
-            <w:r>
-              <w:rPr>
-                <w:rFonts w:ascii="Times New Roman" w:hAnsi="Times New Roman" w:cs="Times New Roman"/>
-              </w:rPr>
-              <w:t>50</w:t>
-            </w:r>
-          </w:p>
-          <w:p>
-            <w:pPr>
-              <w:jc w:val="center"/>
-              <w:rPr>
-                <w:rFonts w:ascii="Times New Roman" w:hAnsi="Times New Roman" w:cs="Times New Roman"/>
-              </w:rPr>
-            </w:pPr>
-          </w:p>
-          <w:p>
-            <w:pPr>
-              <w:jc w:val="center"/>
-              <w:rPr>
-                <w:rFonts w:ascii="Times New Roman" w:hAnsi="Times New Roman" w:cs="Times New Roman"/>
-              </w:rPr>
-            </w:pPr>
-            <w:r>
-              <w:rPr>
-                <w:rFonts w:ascii="Times New Roman" w:hAnsi="Times New Roman" w:cs="Times New Roman"/>
-              </w:rPr>
-              <w:t>Steps: 256200</w:t>
-            </w:r>
-            <w:r>
-              <w:rPr>
-                <w:rFonts w:ascii="Times New Roman" w:hAnsi="Times New Roman" w:cs="Times New Roman"/>
-              </w:rPr>
-              <w:t>51</w:t>
+              <w:t>Gap Free: 25620050</w:t>
+            </w:r>
+          </w:p>
+          <w:p>
+            <w:pPr>
+              <w:jc w:val="center"/>
+              <w:rPr>
+                <w:rFonts w:ascii="Times New Roman" w:hAnsi="Times New Roman" w:cs="Times New Roman"/>
+              </w:rPr>
+            </w:pPr>
+          </w:p>
+          <w:p>
+            <w:pPr>
+              <w:jc w:val="center"/>
+              <w:rPr>
+                <w:rFonts w:ascii="Times New Roman" w:hAnsi="Times New Roman" w:cs="Times New Roman"/>
+              </w:rPr>
+            </w:pPr>
+            <w:r>
+              <w:rPr>
+                <w:rFonts w:ascii="Times New Roman" w:hAnsi="Times New Roman" w:cs="Times New Roman"/>
+              </w:rPr>
+              <w:t>Steps: 25620051</w:t>
             </w:r>
           </w:p>
         </w:tc>

</xml_diff>

<commit_message>
fixed naming issue with a new package update
</commit_message>
<xml_diff>
--- a/Data/Recording_Key_Honours.docx
+++ b/Data/Recording_Key_Honours.docx
@@ -41,7 +41,7 @@
         </w:tc>
         <w:tc>
           <w:tcPr>
-            <w:tcW w:w="834" w:type="dxa"/>
+            <w:tcW w:w="831" w:type="dxa"/>
             <w:vAlign w:val="center"/>
           </w:tcPr>
           <w:p>
@@ -60,7 +60,7 @@
         </w:tc>
         <w:tc>
           <w:tcPr>
-            <w:tcW w:w="2994" w:type="dxa"/>
+            <w:tcW w:w="2974" w:type="dxa"/>
             <w:vAlign w:val="center"/>
           </w:tcPr>
           <w:p>
@@ -116,7 +116,7 @@
         </w:tc>
         <w:tc>
           <w:tcPr>
-            <w:tcW w:w="2235" w:type="dxa"/>
+            <w:tcW w:w="2231" w:type="dxa"/>
             <w:vAlign w:val="center"/>
           </w:tcPr>
           <w:p>
@@ -146,7 +146,7 @@
         </w:tc>
         <w:tc>
           <w:tcPr>
-            <w:tcW w:w="1709" w:type="dxa"/>
+            <w:tcW w:w="1763" w:type="dxa"/>
             <w:vAlign w:val="center"/>
           </w:tcPr>
           <w:p>
@@ -165,7 +165,7 @@
         </w:tc>
         <w:tc>
           <w:tcPr>
-            <w:tcW w:w="2968" w:type="dxa"/>
+            <w:tcW w:w="2949" w:type="dxa"/>
             <w:vAlign w:val="center"/>
           </w:tcPr>
           <w:p>
@@ -202,7 +202,7 @@
         </w:tc>
         <w:tc>
           <w:tcPr>
-            <w:tcW w:w="1202" w:type="dxa"/>
+            <w:tcW w:w="1194" w:type="dxa"/>
             <w:vAlign w:val="center"/>
           </w:tcPr>
           <w:p>
@@ -256,7 +256,7 @@
         </w:tc>
         <w:tc>
           <w:tcPr>
-            <w:tcW w:w="834" w:type="dxa"/>
+            <w:tcW w:w="831" w:type="dxa"/>
             <w:vAlign w:val="center"/>
           </w:tcPr>
           <w:p>
@@ -273,7 +273,7 @@
         </w:tc>
         <w:tc>
           <w:tcPr>
-            <w:tcW w:w="2994" w:type="dxa"/>
+            <w:tcW w:w="2974" w:type="dxa"/>
             <w:vAlign w:val="center"/>
           </w:tcPr>
           <w:p>
@@ -329,7 +329,7 @@
         </w:tc>
         <w:tc>
           <w:tcPr>
-            <w:tcW w:w="2235" w:type="dxa"/>
+            <w:tcW w:w="2231" w:type="dxa"/>
             <w:vAlign w:val="center"/>
           </w:tcPr>
           <w:p>
@@ -402,7 +402,7 @@
         </w:tc>
         <w:tc>
           <w:tcPr>
-            <w:tcW w:w="1709" w:type="dxa"/>
+            <w:tcW w:w="1763" w:type="dxa"/>
             <w:vAlign w:val="center"/>
           </w:tcPr>
           <w:p>
@@ -422,7 +422,7 @@
         </w:tc>
         <w:tc>
           <w:tcPr>
-            <w:tcW w:w="2968" w:type="dxa"/>
+            <w:tcW w:w="2949" w:type="dxa"/>
             <w:vAlign w:val="center"/>
           </w:tcPr>
           <w:p>
@@ -461,7 +461,7 @@
         </w:tc>
         <w:tc>
           <w:tcPr>
-            <w:tcW w:w="1202" w:type="dxa"/>
+            <w:tcW w:w="1194" w:type="dxa"/>
             <w:vAlign w:val="center"/>
           </w:tcPr>
           <w:p>
@@ -497,7 +497,7 @@
         </w:tc>
         <w:tc>
           <w:tcPr>
-            <w:tcW w:w="834" w:type="dxa"/>
+            <w:tcW w:w="831" w:type="dxa"/>
             <w:vAlign w:val="center"/>
           </w:tcPr>
           <w:p>
@@ -514,7 +514,7 @@
         </w:tc>
         <w:tc>
           <w:tcPr>
-            <w:tcW w:w="2994" w:type="dxa"/>
+            <w:tcW w:w="2974" w:type="dxa"/>
             <w:vAlign w:val="center"/>
           </w:tcPr>
           <w:p>
@@ -570,7 +570,7 @@
         </w:tc>
         <w:tc>
           <w:tcPr>
-            <w:tcW w:w="2235" w:type="dxa"/>
+            <w:tcW w:w="2231" w:type="dxa"/>
             <w:vAlign w:val="center"/>
           </w:tcPr>
           <w:p>
@@ -643,7 +643,7 @@
         </w:tc>
         <w:tc>
           <w:tcPr>
-            <w:tcW w:w="1709" w:type="dxa"/>
+            <w:tcW w:w="1763" w:type="dxa"/>
             <w:vAlign w:val="center"/>
           </w:tcPr>
           <w:p>
@@ -666,7 +666,7 @@
         </w:tc>
         <w:tc>
           <w:tcPr>
-            <w:tcW w:w="2968" w:type="dxa"/>
+            <w:tcW w:w="2949" w:type="dxa"/>
             <w:vAlign w:val="center"/>
           </w:tcPr>
           <w:p>
@@ -705,7 +705,7 @@
         </w:tc>
         <w:tc>
           <w:tcPr>
-            <w:tcW w:w="1202" w:type="dxa"/>
+            <w:tcW w:w="1194" w:type="dxa"/>
             <w:vAlign w:val="center"/>
           </w:tcPr>
           <w:p>
@@ -741,7 +741,7 @@
         </w:tc>
         <w:tc>
           <w:tcPr>
-            <w:tcW w:w="834" w:type="dxa"/>
+            <w:tcW w:w="831" w:type="dxa"/>
             <w:vAlign w:val="center"/>
           </w:tcPr>
           <w:p>
@@ -758,7 +758,7 @@
         </w:tc>
         <w:tc>
           <w:tcPr>
-            <w:tcW w:w="2994" w:type="dxa"/>
+            <w:tcW w:w="2974" w:type="dxa"/>
             <w:vAlign w:val="center"/>
           </w:tcPr>
           <w:p>
@@ -814,7 +814,7 @@
         </w:tc>
         <w:tc>
           <w:tcPr>
-            <w:tcW w:w="2235" w:type="dxa"/>
+            <w:tcW w:w="2231" w:type="dxa"/>
             <w:vAlign w:val="center"/>
           </w:tcPr>
           <w:p>
@@ -887,7 +887,7 @@
         </w:tc>
         <w:tc>
           <w:tcPr>
-            <w:tcW w:w="1709" w:type="dxa"/>
+            <w:tcW w:w="1763" w:type="dxa"/>
             <w:vAlign w:val="center"/>
           </w:tcPr>
           <w:p>
@@ -910,7 +910,7 @@
         </w:tc>
         <w:tc>
           <w:tcPr>
-            <w:tcW w:w="2968" w:type="dxa"/>
+            <w:tcW w:w="2949" w:type="dxa"/>
             <w:vAlign w:val="center"/>
           </w:tcPr>
           <w:p>
@@ -949,7 +949,7 @@
         </w:tc>
         <w:tc>
           <w:tcPr>
-            <w:tcW w:w="1202" w:type="dxa"/>
+            <w:tcW w:w="1194" w:type="dxa"/>
             <w:vAlign w:val="center"/>
           </w:tcPr>
           <w:p>
@@ -985,7 +985,7 @@
         </w:tc>
         <w:tc>
           <w:tcPr>
-            <w:tcW w:w="834" w:type="dxa"/>
+            <w:tcW w:w="831" w:type="dxa"/>
             <w:vAlign w:val="center"/>
           </w:tcPr>
           <w:p>
@@ -1002,7 +1002,7 @@
         </w:tc>
         <w:tc>
           <w:tcPr>
-            <w:tcW w:w="2994" w:type="dxa"/>
+            <w:tcW w:w="2974" w:type="dxa"/>
             <w:vAlign w:val="center"/>
           </w:tcPr>
           <w:p>
@@ -1058,7 +1058,7 @@
         </w:tc>
         <w:tc>
           <w:tcPr>
-            <w:tcW w:w="2235" w:type="dxa"/>
+            <w:tcW w:w="2231" w:type="dxa"/>
             <w:vAlign w:val="center"/>
           </w:tcPr>
           <w:p>
@@ -1131,7 +1131,7 @@
         </w:tc>
         <w:tc>
           <w:tcPr>
-            <w:tcW w:w="1709" w:type="dxa"/>
+            <w:tcW w:w="1763" w:type="dxa"/>
             <w:vAlign w:val="center"/>
           </w:tcPr>
           <w:p>
@@ -1154,7 +1154,7 @@
         </w:tc>
         <w:tc>
           <w:tcPr>
-            <w:tcW w:w="2968" w:type="dxa"/>
+            <w:tcW w:w="2949" w:type="dxa"/>
             <w:vAlign w:val="center"/>
           </w:tcPr>
           <w:p>
@@ -1193,7 +1193,7 @@
         </w:tc>
         <w:tc>
           <w:tcPr>
-            <w:tcW w:w="1202" w:type="dxa"/>
+            <w:tcW w:w="1194" w:type="dxa"/>
             <w:vAlign w:val="center"/>
           </w:tcPr>
           <w:p>
@@ -1229,7 +1229,7 @@
         </w:tc>
         <w:tc>
           <w:tcPr>
-            <w:tcW w:w="834" w:type="dxa"/>
+            <w:tcW w:w="831" w:type="dxa"/>
             <w:vAlign w:val="center"/>
           </w:tcPr>
           <w:p>
@@ -1246,7 +1246,7 @@
         </w:tc>
         <w:tc>
           <w:tcPr>
-            <w:tcW w:w="2994" w:type="dxa"/>
+            <w:tcW w:w="2974" w:type="dxa"/>
             <w:vAlign w:val="center"/>
           </w:tcPr>
           <w:p>
@@ -1302,7 +1302,7 @@
         </w:tc>
         <w:tc>
           <w:tcPr>
-            <w:tcW w:w="2235" w:type="dxa"/>
+            <w:tcW w:w="2231" w:type="dxa"/>
             <w:vAlign w:val="center"/>
           </w:tcPr>
           <w:p>
@@ -1378,7 +1378,7 @@
         </w:tc>
         <w:tc>
           <w:tcPr>
-            <w:tcW w:w="1709" w:type="dxa"/>
+            <w:tcW w:w="1763" w:type="dxa"/>
             <w:vAlign w:val="center"/>
           </w:tcPr>
           <w:p>
@@ -1404,7 +1404,7 @@
         </w:tc>
         <w:tc>
           <w:tcPr>
-            <w:tcW w:w="2968" w:type="dxa"/>
+            <w:tcW w:w="2949" w:type="dxa"/>
             <w:vAlign w:val="center"/>
           </w:tcPr>
           <w:p>
@@ -1458,7 +1458,7 @@
         </w:tc>
         <w:tc>
           <w:tcPr>
-            <w:tcW w:w="1202" w:type="dxa"/>
+            <w:tcW w:w="1194" w:type="dxa"/>
             <w:vAlign w:val="center"/>
           </w:tcPr>
           <w:p>
@@ -1494,7 +1494,7 @@
         </w:tc>
         <w:tc>
           <w:tcPr>
-            <w:tcW w:w="834" w:type="dxa"/>
+            <w:tcW w:w="831" w:type="dxa"/>
             <w:vAlign w:val="center"/>
           </w:tcPr>
           <w:p>
@@ -1511,7 +1511,7 @@
         </w:tc>
         <w:tc>
           <w:tcPr>
-            <w:tcW w:w="2994" w:type="dxa"/>
+            <w:tcW w:w="2974" w:type="dxa"/>
             <w:vAlign w:val="center"/>
           </w:tcPr>
           <w:p>
@@ -1567,7 +1567,7 @@
         </w:tc>
         <w:tc>
           <w:tcPr>
-            <w:tcW w:w="2235" w:type="dxa"/>
+            <w:tcW w:w="2231" w:type="dxa"/>
             <w:vAlign w:val="center"/>
           </w:tcPr>
           <w:p>
@@ -1640,7 +1640,7 @@
         </w:tc>
         <w:tc>
           <w:tcPr>
-            <w:tcW w:w="1709" w:type="dxa"/>
+            <w:tcW w:w="1763" w:type="dxa"/>
             <w:vAlign w:val="center"/>
           </w:tcPr>
           <w:p>
@@ -1663,7 +1663,7 @@
         </w:tc>
         <w:tc>
           <w:tcPr>
-            <w:tcW w:w="2968" w:type="dxa"/>
+            <w:tcW w:w="2949" w:type="dxa"/>
             <w:vAlign w:val="center"/>
           </w:tcPr>
           <w:p>
@@ -1702,7 +1702,7 @@
         </w:tc>
         <w:tc>
           <w:tcPr>
-            <w:tcW w:w="1202" w:type="dxa"/>
+            <w:tcW w:w="1194" w:type="dxa"/>
             <w:vAlign w:val="center"/>
           </w:tcPr>
           <w:p>
@@ -1727,13 +1727,13 @@
         </w:tc>
         <w:tc>
           <w:tcPr>
-            <w:tcW w:w="834" w:type="dxa"/>
+            <w:tcW w:w="831" w:type="dxa"/>
           </w:tcPr>
           <w:p/>
         </w:tc>
         <w:tc>
           <w:tcPr>
-            <w:tcW w:w="2994" w:type="dxa"/>
+            <w:tcW w:w="2974" w:type="dxa"/>
           </w:tcPr>
           <w:p/>
         </w:tc>
@@ -1745,25 +1745,25 @@
         </w:tc>
         <w:tc>
           <w:tcPr>
-            <w:tcW w:w="2235" w:type="dxa"/>
+            <w:tcW w:w="2231" w:type="dxa"/>
           </w:tcPr>
           <w:p/>
         </w:tc>
         <w:tc>
           <w:tcPr>
-            <w:tcW w:w="1709" w:type="dxa"/>
+            <w:tcW w:w="1763" w:type="dxa"/>
           </w:tcPr>
           <w:p/>
         </w:tc>
         <w:tc>
           <w:tcPr>
-            <w:tcW w:w="2968" w:type="dxa"/>
+            <w:tcW w:w="2949" w:type="dxa"/>
           </w:tcPr>
           <w:p/>
         </w:tc>
         <w:tc>
           <w:tcPr>
-            <w:tcW w:w="1202" w:type="dxa"/>
+            <w:tcW w:w="1194" w:type="dxa"/>
           </w:tcPr>
           <w:p/>
         </w:tc>
@@ -1788,7 +1788,7 @@
         </w:tc>
         <w:tc>
           <w:tcPr>
-            <w:tcW w:w="834" w:type="dxa"/>
+            <w:tcW w:w="831" w:type="dxa"/>
             <w:vAlign w:val="center"/>
           </w:tcPr>
           <w:p>
@@ -1805,7 +1805,7 @@
         </w:tc>
         <w:tc>
           <w:tcPr>
-            <w:tcW w:w="2994" w:type="dxa"/>
+            <w:tcW w:w="2974" w:type="dxa"/>
             <w:vAlign w:val="center"/>
           </w:tcPr>
           <w:p>
@@ -1861,7 +1861,7 @@
         </w:tc>
         <w:tc>
           <w:tcPr>
-            <w:tcW w:w="2235" w:type="dxa"/>
+            <w:tcW w:w="2231" w:type="dxa"/>
             <w:vAlign w:val="center"/>
           </w:tcPr>
           <w:p>
@@ -1934,7 +1934,7 @@
         </w:tc>
         <w:tc>
           <w:tcPr>
-            <w:tcW w:w="1709" w:type="dxa"/>
+            <w:tcW w:w="1763" w:type="dxa"/>
             <w:vAlign w:val="center"/>
           </w:tcPr>
           <w:p>
@@ -1957,7 +1957,7 @@
         </w:tc>
         <w:tc>
           <w:tcPr>
-            <w:tcW w:w="2968" w:type="dxa"/>
+            <w:tcW w:w="2949" w:type="dxa"/>
             <w:vAlign w:val="center"/>
           </w:tcPr>
           <w:p>
@@ -1996,7 +1996,7 @@
         </w:tc>
         <w:tc>
           <w:tcPr>
-            <w:tcW w:w="1202" w:type="dxa"/>
+            <w:tcW w:w="1194" w:type="dxa"/>
             <w:vAlign w:val="center"/>
           </w:tcPr>
           <w:p>
@@ -2032,7 +2032,7 @@
         </w:tc>
         <w:tc>
           <w:tcPr>
-            <w:tcW w:w="834" w:type="dxa"/>
+            <w:tcW w:w="831" w:type="dxa"/>
             <w:vAlign w:val="center"/>
           </w:tcPr>
           <w:p>
@@ -2049,7 +2049,7 @@
         </w:tc>
         <w:tc>
           <w:tcPr>
-            <w:tcW w:w="2994" w:type="dxa"/>
+            <w:tcW w:w="2974" w:type="dxa"/>
             <w:vAlign w:val="center"/>
           </w:tcPr>
           <w:p>
@@ -2105,7 +2105,7 @@
         </w:tc>
         <w:tc>
           <w:tcPr>
-            <w:tcW w:w="2235" w:type="dxa"/>
+            <w:tcW w:w="2231" w:type="dxa"/>
             <w:vAlign w:val="center"/>
           </w:tcPr>
           <w:p>
@@ -2181,7 +2181,7 @@
         </w:tc>
         <w:tc>
           <w:tcPr>
-            <w:tcW w:w="1709" w:type="dxa"/>
+            <w:tcW w:w="1763" w:type="dxa"/>
             <w:vAlign w:val="center"/>
           </w:tcPr>
           <w:p>
@@ -2204,7 +2204,7 @@
         </w:tc>
         <w:tc>
           <w:tcPr>
-            <w:tcW w:w="2968" w:type="dxa"/>
+            <w:tcW w:w="2949" w:type="dxa"/>
             <w:vAlign w:val="center"/>
           </w:tcPr>
           <w:p>
@@ -2246,7 +2246,7 @@
         </w:tc>
         <w:tc>
           <w:tcPr>
-            <w:tcW w:w="1202" w:type="dxa"/>
+            <w:tcW w:w="1194" w:type="dxa"/>
             <w:vAlign w:val="center"/>
           </w:tcPr>
           <w:p>
@@ -2285,21 +2285,21 @@
         </w:tc>
         <w:tc>
           <w:tcPr>
-            <w:tcW w:w="834" w:type="dxa"/>
-            <w:vAlign w:val="center"/>
-          </w:tcPr>
-          <w:p>
-            <w:pPr>
-              <w:jc w:val="center"/>
-              <w:rPr>
-                <w:rFonts w:ascii="Times New Roman" w:hAnsi="Times New Roman" w:cs="Times New Roman"/>
-              </w:rPr>
-            </w:pPr>
-          </w:p>
-        </w:tc>
-        <w:tc>
-          <w:tcPr>
-            <w:tcW w:w="2994" w:type="dxa"/>
+            <w:tcW w:w="831" w:type="dxa"/>
+            <w:vAlign w:val="center"/>
+          </w:tcPr>
+          <w:p>
+            <w:pPr>
+              <w:jc w:val="center"/>
+              <w:rPr>
+                <w:rFonts w:ascii="Times New Roman" w:hAnsi="Times New Roman" w:cs="Times New Roman"/>
+              </w:rPr>
+            </w:pPr>
+          </w:p>
+        </w:tc>
+        <w:tc>
+          <w:tcPr>
+            <w:tcW w:w="2974" w:type="dxa"/>
             <w:vAlign w:val="center"/>
           </w:tcPr>
           <w:p>
@@ -2333,7 +2333,7 @@
         </w:tc>
         <w:tc>
           <w:tcPr>
-            <w:tcW w:w="2235" w:type="dxa"/>
+            <w:tcW w:w="2231" w:type="dxa"/>
             <w:vAlign w:val="center"/>
           </w:tcPr>
           <w:p>
@@ -2409,7 +2409,7 @@
         </w:tc>
         <w:tc>
           <w:tcPr>
-            <w:tcW w:w="1709" w:type="dxa"/>
+            <w:tcW w:w="1763" w:type="dxa"/>
             <w:vAlign w:val="center"/>
           </w:tcPr>
           <w:p>
@@ -2429,21 +2429,21 @@
         </w:tc>
         <w:tc>
           <w:tcPr>
-            <w:tcW w:w="2968" w:type="dxa"/>
-            <w:vAlign w:val="center"/>
-          </w:tcPr>
-          <w:p>
-            <w:pPr>
-              <w:jc w:val="center"/>
-              <w:rPr>
-                <w:rFonts w:ascii="Times New Roman" w:hAnsi="Times New Roman" w:cs="Times New Roman"/>
-              </w:rPr>
-            </w:pPr>
-          </w:p>
-        </w:tc>
-        <w:tc>
-          <w:tcPr>
-            <w:tcW w:w="1202" w:type="dxa"/>
+            <w:tcW w:w="2949" w:type="dxa"/>
+            <w:vAlign w:val="center"/>
+          </w:tcPr>
+          <w:p>
+            <w:pPr>
+              <w:jc w:val="center"/>
+              <w:rPr>
+                <w:rFonts w:ascii="Times New Roman" w:hAnsi="Times New Roman" w:cs="Times New Roman"/>
+              </w:rPr>
+            </w:pPr>
+          </w:p>
+        </w:tc>
+        <w:tc>
+          <w:tcPr>
+            <w:tcW w:w="1194" w:type="dxa"/>
             <w:vAlign w:val="center"/>
           </w:tcPr>
           <w:p>
@@ -2479,21 +2479,21 @@
         </w:tc>
         <w:tc>
           <w:tcPr>
-            <w:tcW w:w="834" w:type="dxa"/>
-            <w:vAlign w:val="center"/>
-          </w:tcPr>
-          <w:p>
-            <w:pPr>
-              <w:jc w:val="center"/>
-              <w:rPr>
-                <w:rFonts w:ascii="Times New Roman" w:hAnsi="Times New Roman" w:cs="Times New Roman"/>
-              </w:rPr>
-            </w:pPr>
-          </w:p>
-        </w:tc>
-        <w:tc>
-          <w:tcPr>
-            <w:tcW w:w="2994" w:type="dxa"/>
+            <w:tcW w:w="831" w:type="dxa"/>
+            <w:vAlign w:val="center"/>
+          </w:tcPr>
+          <w:p>
+            <w:pPr>
+              <w:jc w:val="center"/>
+              <w:rPr>
+                <w:rFonts w:ascii="Times New Roman" w:hAnsi="Times New Roman" w:cs="Times New Roman"/>
+              </w:rPr>
+            </w:pPr>
+          </w:p>
+        </w:tc>
+        <w:tc>
+          <w:tcPr>
+            <w:tcW w:w="2974" w:type="dxa"/>
             <w:vAlign w:val="center"/>
           </w:tcPr>
           <w:p>
@@ -2527,7 +2527,7 @@
         </w:tc>
         <w:tc>
           <w:tcPr>
-            <w:tcW w:w="2235" w:type="dxa"/>
+            <w:tcW w:w="2231" w:type="dxa"/>
             <w:vAlign w:val="center"/>
           </w:tcPr>
           <w:p>
@@ -2603,7 +2603,7 @@
         </w:tc>
         <w:tc>
           <w:tcPr>
-            <w:tcW w:w="1709" w:type="dxa"/>
+            <w:tcW w:w="1763" w:type="dxa"/>
             <w:vAlign w:val="center"/>
           </w:tcPr>
           <w:p>
@@ -2623,21 +2623,21 @@
         </w:tc>
         <w:tc>
           <w:tcPr>
-            <w:tcW w:w="2968" w:type="dxa"/>
-            <w:vAlign w:val="center"/>
-          </w:tcPr>
-          <w:p>
-            <w:pPr>
-              <w:jc w:val="center"/>
-              <w:rPr>
-                <w:rFonts w:ascii="Times New Roman" w:hAnsi="Times New Roman" w:cs="Times New Roman"/>
-              </w:rPr>
-            </w:pPr>
-          </w:p>
-        </w:tc>
-        <w:tc>
-          <w:tcPr>
-            <w:tcW w:w="1202" w:type="dxa"/>
+            <w:tcW w:w="2949" w:type="dxa"/>
+            <w:vAlign w:val="center"/>
+          </w:tcPr>
+          <w:p>
+            <w:pPr>
+              <w:jc w:val="center"/>
+              <w:rPr>
+                <w:rFonts w:ascii="Times New Roman" w:hAnsi="Times New Roman" w:cs="Times New Roman"/>
+              </w:rPr>
+            </w:pPr>
+          </w:p>
+        </w:tc>
+        <w:tc>
+          <w:tcPr>
+            <w:tcW w:w="1194" w:type="dxa"/>
             <w:vAlign w:val="center"/>
           </w:tcPr>
           <w:p>
@@ -2673,21 +2673,21 @@
         </w:tc>
         <w:tc>
           <w:tcPr>
-            <w:tcW w:w="834" w:type="dxa"/>
-            <w:vAlign w:val="center"/>
-          </w:tcPr>
-          <w:p>
-            <w:pPr>
-              <w:jc w:val="center"/>
-              <w:rPr>
-                <w:rFonts w:ascii="Times New Roman" w:hAnsi="Times New Roman" w:cs="Times New Roman"/>
-              </w:rPr>
-            </w:pPr>
-          </w:p>
-        </w:tc>
-        <w:tc>
-          <w:tcPr>
-            <w:tcW w:w="2994" w:type="dxa"/>
+            <w:tcW w:w="831" w:type="dxa"/>
+            <w:vAlign w:val="center"/>
+          </w:tcPr>
+          <w:p>
+            <w:pPr>
+              <w:jc w:val="center"/>
+              <w:rPr>
+                <w:rFonts w:ascii="Times New Roman" w:hAnsi="Times New Roman" w:cs="Times New Roman"/>
+              </w:rPr>
+            </w:pPr>
+          </w:p>
+        </w:tc>
+        <w:tc>
+          <w:tcPr>
+            <w:tcW w:w="2974" w:type="dxa"/>
             <w:vAlign w:val="center"/>
           </w:tcPr>
           <w:p>
@@ -2721,7 +2721,7 @@
         </w:tc>
         <w:tc>
           <w:tcPr>
-            <w:tcW w:w="2235" w:type="dxa"/>
+            <w:tcW w:w="2231" w:type="dxa"/>
             <w:vAlign w:val="center"/>
           </w:tcPr>
           <w:p>
@@ -2797,7 +2797,7 @@
         </w:tc>
         <w:tc>
           <w:tcPr>
-            <w:tcW w:w="1709" w:type="dxa"/>
+            <w:tcW w:w="1763" w:type="dxa"/>
             <w:vAlign w:val="center"/>
           </w:tcPr>
           <w:p>
@@ -2817,21 +2817,21 @@
         </w:tc>
         <w:tc>
           <w:tcPr>
-            <w:tcW w:w="2968" w:type="dxa"/>
-            <w:vAlign w:val="center"/>
-          </w:tcPr>
-          <w:p>
-            <w:pPr>
-              <w:jc w:val="center"/>
-              <w:rPr>
-                <w:rFonts w:ascii="Times New Roman" w:hAnsi="Times New Roman" w:cs="Times New Roman"/>
-              </w:rPr>
-            </w:pPr>
-          </w:p>
-        </w:tc>
-        <w:tc>
-          <w:tcPr>
-            <w:tcW w:w="1202" w:type="dxa"/>
+            <w:tcW w:w="2949" w:type="dxa"/>
+            <w:vAlign w:val="center"/>
+          </w:tcPr>
+          <w:p>
+            <w:pPr>
+              <w:jc w:val="center"/>
+              <w:rPr>
+                <w:rFonts w:ascii="Times New Roman" w:hAnsi="Times New Roman" w:cs="Times New Roman"/>
+              </w:rPr>
+            </w:pPr>
+          </w:p>
+        </w:tc>
+        <w:tc>
+          <w:tcPr>
+            <w:tcW w:w="1194" w:type="dxa"/>
             <w:vAlign w:val="center"/>
           </w:tcPr>
           <w:p>
@@ -2867,21 +2867,21 @@
         </w:tc>
         <w:tc>
           <w:tcPr>
-            <w:tcW w:w="834" w:type="dxa"/>
-            <w:vAlign w:val="center"/>
-          </w:tcPr>
-          <w:p>
-            <w:pPr>
-              <w:jc w:val="center"/>
-              <w:rPr>
-                <w:rFonts w:ascii="Times New Roman" w:hAnsi="Times New Roman" w:cs="Times New Roman"/>
-              </w:rPr>
-            </w:pPr>
-          </w:p>
-        </w:tc>
-        <w:tc>
-          <w:tcPr>
-            <w:tcW w:w="2994" w:type="dxa"/>
+            <w:tcW w:w="831" w:type="dxa"/>
+            <w:vAlign w:val="center"/>
+          </w:tcPr>
+          <w:p>
+            <w:pPr>
+              <w:jc w:val="center"/>
+              <w:rPr>
+                <w:rFonts w:ascii="Times New Roman" w:hAnsi="Times New Roman" w:cs="Times New Roman"/>
+              </w:rPr>
+            </w:pPr>
+          </w:p>
+        </w:tc>
+        <w:tc>
+          <w:tcPr>
+            <w:tcW w:w="2974" w:type="dxa"/>
             <w:vAlign w:val="center"/>
           </w:tcPr>
           <w:p>
@@ -2915,7 +2915,7 @@
         </w:tc>
         <w:tc>
           <w:tcPr>
-            <w:tcW w:w="2235" w:type="dxa"/>
+            <w:tcW w:w="2231" w:type="dxa"/>
             <w:vAlign w:val="center"/>
           </w:tcPr>
           <w:p>
@@ -2991,7 +2991,7 @@
         </w:tc>
         <w:tc>
           <w:tcPr>
-            <w:tcW w:w="1709" w:type="dxa"/>
+            <w:tcW w:w="1763" w:type="dxa"/>
             <w:vAlign w:val="center"/>
           </w:tcPr>
           <w:p>
@@ -3011,21 +3011,21 @@
         </w:tc>
         <w:tc>
           <w:tcPr>
-            <w:tcW w:w="2968" w:type="dxa"/>
-            <w:vAlign w:val="center"/>
-          </w:tcPr>
-          <w:p>
-            <w:pPr>
-              <w:jc w:val="center"/>
-              <w:rPr>
-                <w:rFonts w:ascii="Times New Roman" w:hAnsi="Times New Roman" w:cs="Times New Roman"/>
-              </w:rPr>
-            </w:pPr>
-          </w:p>
-        </w:tc>
-        <w:tc>
-          <w:tcPr>
-            <w:tcW w:w="1202" w:type="dxa"/>
+            <w:tcW w:w="2949" w:type="dxa"/>
+            <w:vAlign w:val="center"/>
+          </w:tcPr>
+          <w:p>
+            <w:pPr>
+              <w:jc w:val="center"/>
+              <w:rPr>
+                <w:rFonts w:ascii="Times New Roman" w:hAnsi="Times New Roman" w:cs="Times New Roman"/>
+              </w:rPr>
+            </w:pPr>
+          </w:p>
+        </w:tc>
+        <w:tc>
+          <w:tcPr>
+            <w:tcW w:w="1194" w:type="dxa"/>
             <w:vAlign w:val="center"/>
           </w:tcPr>
           <w:p>
@@ -3061,21 +3061,21 @@
         </w:tc>
         <w:tc>
           <w:tcPr>
-            <w:tcW w:w="834" w:type="dxa"/>
-            <w:vAlign w:val="center"/>
-          </w:tcPr>
-          <w:p>
-            <w:pPr>
-              <w:jc w:val="center"/>
-              <w:rPr>
-                <w:rFonts w:ascii="Times New Roman" w:hAnsi="Times New Roman" w:cs="Times New Roman"/>
-              </w:rPr>
-            </w:pPr>
-          </w:p>
-        </w:tc>
-        <w:tc>
-          <w:tcPr>
-            <w:tcW w:w="2994" w:type="dxa"/>
+            <w:tcW w:w="831" w:type="dxa"/>
+            <w:vAlign w:val="center"/>
+          </w:tcPr>
+          <w:p>
+            <w:pPr>
+              <w:jc w:val="center"/>
+              <w:rPr>
+                <w:rFonts w:ascii="Times New Roman" w:hAnsi="Times New Roman" w:cs="Times New Roman"/>
+              </w:rPr>
+            </w:pPr>
+          </w:p>
+        </w:tc>
+        <w:tc>
+          <w:tcPr>
+            <w:tcW w:w="2974" w:type="dxa"/>
             <w:vAlign w:val="center"/>
           </w:tcPr>
           <w:p>
@@ -3109,7 +3109,7 @@
         </w:tc>
         <w:tc>
           <w:tcPr>
-            <w:tcW w:w="2235" w:type="dxa"/>
+            <w:tcW w:w="2231" w:type="dxa"/>
             <w:vAlign w:val="center"/>
           </w:tcPr>
           <w:p>
@@ -3172,7 +3172,7 @@
         </w:tc>
         <w:tc>
           <w:tcPr>
-            <w:tcW w:w="1709" w:type="dxa"/>
+            <w:tcW w:w="1763" w:type="dxa"/>
             <w:vAlign w:val="center"/>
           </w:tcPr>
           <w:p>
@@ -3193,21 +3193,21 @@
         </w:tc>
         <w:tc>
           <w:tcPr>
-            <w:tcW w:w="2968" w:type="dxa"/>
-            <w:vAlign w:val="center"/>
-          </w:tcPr>
-          <w:p>
-            <w:pPr>
-              <w:jc w:val="center"/>
-              <w:rPr>
-                <w:rFonts w:ascii="Times New Roman" w:hAnsi="Times New Roman" w:cs="Times New Roman"/>
-              </w:rPr>
-            </w:pPr>
-          </w:p>
-        </w:tc>
-        <w:tc>
-          <w:tcPr>
-            <w:tcW w:w="1202" w:type="dxa"/>
+            <w:tcW w:w="2949" w:type="dxa"/>
+            <w:vAlign w:val="center"/>
+          </w:tcPr>
+          <w:p>
+            <w:pPr>
+              <w:jc w:val="center"/>
+              <w:rPr>
+                <w:rFonts w:ascii="Times New Roman" w:hAnsi="Times New Roman" w:cs="Times New Roman"/>
+              </w:rPr>
+            </w:pPr>
+          </w:p>
+        </w:tc>
+        <w:tc>
+          <w:tcPr>
+            <w:tcW w:w="1194" w:type="dxa"/>
             <w:vAlign w:val="center"/>
           </w:tcPr>
           <w:p>
@@ -3243,21 +3243,21 @@
         </w:tc>
         <w:tc>
           <w:tcPr>
-            <w:tcW w:w="834" w:type="dxa"/>
-            <w:vAlign w:val="center"/>
-          </w:tcPr>
-          <w:p>
-            <w:pPr>
-              <w:jc w:val="center"/>
-              <w:rPr>
-                <w:rFonts w:ascii="Times New Roman" w:hAnsi="Times New Roman" w:cs="Times New Roman"/>
-              </w:rPr>
-            </w:pPr>
-          </w:p>
-        </w:tc>
-        <w:tc>
-          <w:tcPr>
-            <w:tcW w:w="2994" w:type="dxa"/>
+            <w:tcW w:w="831" w:type="dxa"/>
+            <w:vAlign w:val="center"/>
+          </w:tcPr>
+          <w:p>
+            <w:pPr>
+              <w:jc w:val="center"/>
+              <w:rPr>
+                <w:rFonts w:ascii="Times New Roman" w:hAnsi="Times New Roman" w:cs="Times New Roman"/>
+              </w:rPr>
+            </w:pPr>
+          </w:p>
+        </w:tc>
+        <w:tc>
+          <w:tcPr>
+            <w:tcW w:w="2974" w:type="dxa"/>
             <w:vAlign w:val="center"/>
           </w:tcPr>
           <w:p>
@@ -3291,7 +3291,7 @@
         </w:tc>
         <w:tc>
           <w:tcPr>
-            <w:tcW w:w="2235" w:type="dxa"/>
+            <w:tcW w:w="2231" w:type="dxa"/>
             <w:vAlign w:val="center"/>
           </w:tcPr>
           <w:p>
@@ -3339,7 +3339,7 @@
         </w:tc>
         <w:tc>
           <w:tcPr>
-            <w:tcW w:w="1709" w:type="dxa"/>
+            <w:tcW w:w="1763" w:type="dxa"/>
             <w:vAlign w:val="center"/>
           </w:tcPr>
           <w:p>
@@ -3359,21 +3359,21 @@
         </w:tc>
         <w:tc>
           <w:tcPr>
-            <w:tcW w:w="2968" w:type="dxa"/>
-            <w:vAlign w:val="center"/>
-          </w:tcPr>
-          <w:p>
-            <w:pPr>
-              <w:jc w:val="center"/>
-              <w:rPr>
-                <w:rFonts w:ascii="Times New Roman" w:hAnsi="Times New Roman" w:cs="Times New Roman"/>
-              </w:rPr>
-            </w:pPr>
-          </w:p>
-        </w:tc>
-        <w:tc>
-          <w:tcPr>
-            <w:tcW w:w="1202" w:type="dxa"/>
+            <w:tcW w:w="2949" w:type="dxa"/>
+            <w:vAlign w:val="center"/>
+          </w:tcPr>
+          <w:p>
+            <w:pPr>
+              <w:jc w:val="center"/>
+              <w:rPr>
+                <w:rFonts w:ascii="Times New Roman" w:hAnsi="Times New Roman" w:cs="Times New Roman"/>
+              </w:rPr>
+            </w:pPr>
+          </w:p>
+        </w:tc>
+        <w:tc>
+          <w:tcPr>
+            <w:tcW w:w="1194" w:type="dxa"/>
             <w:vAlign w:val="center"/>
           </w:tcPr>
           <w:p>
@@ -3409,21 +3409,21 @@
         </w:tc>
         <w:tc>
           <w:tcPr>
-            <w:tcW w:w="834" w:type="dxa"/>
-            <w:vAlign w:val="center"/>
-          </w:tcPr>
-          <w:p>
-            <w:pPr>
-              <w:jc w:val="center"/>
-              <w:rPr>
-                <w:rFonts w:ascii="Times New Roman" w:hAnsi="Times New Roman" w:cs="Times New Roman"/>
-              </w:rPr>
-            </w:pPr>
-          </w:p>
-        </w:tc>
-        <w:tc>
-          <w:tcPr>
-            <w:tcW w:w="2994" w:type="dxa"/>
+            <w:tcW w:w="831" w:type="dxa"/>
+            <w:vAlign w:val="center"/>
+          </w:tcPr>
+          <w:p>
+            <w:pPr>
+              <w:jc w:val="center"/>
+              <w:rPr>
+                <w:rFonts w:ascii="Times New Roman" w:hAnsi="Times New Roman" w:cs="Times New Roman"/>
+              </w:rPr>
+            </w:pPr>
+          </w:p>
+        </w:tc>
+        <w:tc>
+          <w:tcPr>
+            <w:tcW w:w="2974" w:type="dxa"/>
             <w:vAlign w:val="center"/>
           </w:tcPr>
           <w:p>
@@ -3457,7 +3457,7 @@
         </w:tc>
         <w:tc>
           <w:tcPr>
-            <w:tcW w:w="2235" w:type="dxa"/>
+            <w:tcW w:w="2231" w:type="dxa"/>
             <w:vAlign w:val="center"/>
           </w:tcPr>
           <w:p>
@@ -3505,7 +3505,7 @@
         </w:tc>
         <w:tc>
           <w:tcPr>
-            <w:tcW w:w="1709" w:type="dxa"/>
+            <w:tcW w:w="1763" w:type="dxa"/>
             <w:vAlign w:val="center"/>
           </w:tcPr>
           <w:p>
@@ -3525,21 +3525,21 @@
         </w:tc>
         <w:tc>
           <w:tcPr>
-            <w:tcW w:w="2968" w:type="dxa"/>
-            <w:vAlign w:val="center"/>
-          </w:tcPr>
-          <w:p>
-            <w:pPr>
-              <w:jc w:val="center"/>
-              <w:rPr>
-                <w:rFonts w:ascii="Times New Roman" w:hAnsi="Times New Roman" w:cs="Times New Roman"/>
-              </w:rPr>
-            </w:pPr>
-          </w:p>
-        </w:tc>
-        <w:tc>
-          <w:tcPr>
-            <w:tcW w:w="1202" w:type="dxa"/>
+            <w:tcW w:w="2949" w:type="dxa"/>
+            <w:vAlign w:val="center"/>
+          </w:tcPr>
+          <w:p>
+            <w:pPr>
+              <w:jc w:val="center"/>
+              <w:rPr>
+                <w:rFonts w:ascii="Times New Roman" w:hAnsi="Times New Roman" w:cs="Times New Roman"/>
+              </w:rPr>
+            </w:pPr>
+          </w:p>
+        </w:tc>
+        <w:tc>
+          <w:tcPr>
+            <w:tcW w:w="1194" w:type="dxa"/>
             <w:vAlign w:val="center"/>
           </w:tcPr>
           <w:p>
@@ -3575,21 +3575,21 @@
         </w:tc>
         <w:tc>
           <w:tcPr>
-            <w:tcW w:w="834" w:type="dxa"/>
-            <w:vAlign w:val="center"/>
-          </w:tcPr>
-          <w:p>
-            <w:pPr>
-              <w:jc w:val="center"/>
-              <w:rPr>
-                <w:rFonts w:ascii="Times New Roman" w:hAnsi="Times New Roman" w:cs="Times New Roman"/>
-              </w:rPr>
-            </w:pPr>
-          </w:p>
-        </w:tc>
-        <w:tc>
-          <w:tcPr>
-            <w:tcW w:w="2994" w:type="dxa"/>
+            <w:tcW w:w="831" w:type="dxa"/>
+            <w:vAlign w:val="center"/>
+          </w:tcPr>
+          <w:p>
+            <w:pPr>
+              <w:jc w:val="center"/>
+              <w:rPr>
+                <w:rFonts w:ascii="Times New Roman" w:hAnsi="Times New Roman" w:cs="Times New Roman"/>
+              </w:rPr>
+            </w:pPr>
+          </w:p>
+        </w:tc>
+        <w:tc>
+          <w:tcPr>
+            <w:tcW w:w="2974" w:type="dxa"/>
             <w:vAlign w:val="center"/>
           </w:tcPr>
           <w:p>
@@ -3623,7 +3623,7 @@
         </w:tc>
         <w:tc>
           <w:tcPr>
-            <w:tcW w:w="2235" w:type="dxa"/>
+            <w:tcW w:w="2231" w:type="dxa"/>
             <w:vAlign w:val="center"/>
           </w:tcPr>
           <w:p>
@@ -3685,7 +3685,7 @@
         </w:tc>
         <w:tc>
           <w:tcPr>
-            <w:tcW w:w="1709" w:type="dxa"/>
+            <w:tcW w:w="1763" w:type="dxa"/>
             <w:vAlign w:val="center"/>
           </w:tcPr>
           <w:p>
@@ -3705,21 +3705,21 @@
         </w:tc>
         <w:tc>
           <w:tcPr>
-            <w:tcW w:w="2968" w:type="dxa"/>
-            <w:vAlign w:val="center"/>
-          </w:tcPr>
-          <w:p>
-            <w:pPr>
-              <w:jc w:val="center"/>
-              <w:rPr>
-                <w:rFonts w:ascii="Times New Roman" w:hAnsi="Times New Roman" w:cs="Times New Roman"/>
-              </w:rPr>
-            </w:pPr>
-          </w:p>
-        </w:tc>
-        <w:tc>
-          <w:tcPr>
-            <w:tcW w:w="1202" w:type="dxa"/>
+            <w:tcW w:w="2949" w:type="dxa"/>
+            <w:vAlign w:val="center"/>
+          </w:tcPr>
+          <w:p>
+            <w:pPr>
+              <w:jc w:val="center"/>
+              <w:rPr>
+                <w:rFonts w:ascii="Times New Roman" w:hAnsi="Times New Roman" w:cs="Times New Roman"/>
+              </w:rPr>
+            </w:pPr>
+          </w:p>
+        </w:tc>
+        <w:tc>
+          <w:tcPr>
+            <w:tcW w:w="1194" w:type="dxa"/>
             <w:vAlign w:val="center"/>
           </w:tcPr>
           <w:p>
@@ -3755,7 +3755,7 @@
         </w:tc>
         <w:tc>
           <w:tcPr>
-            <w:tcW w:w="834" w:type="dxa"/>
+            <w:tcW w:w="831" w:type="dxa"/>
             <w:vAlign w:val="center"/>
           </w:tcPr>
           <w:p>
@@ -3775,7 +3775,7 @@
         </w:tc>
         <w:tc>
           <w:tcPr>
-            <w:tcW w:w="2994" w:type="dxa"/>
+            <w:tcW w:w="2974" w:type="dxa"/>
             <w:vAlign w:val="center"/>
           </w:tcPr>
           <w:p>
@@ -3837,7 +3837,7 @@
         </w:tc>
         <w:tc>
           <w:tcPr>
-            <w:tcW w:w="2235" w:type="dxa"/>
+            <w:tcW w:w="2231" w:type="dxa"/>
             <w:vAlign w:val="center"/>
           </w:tcPr>
           <w:p>
@@ -3913,21 +3913,21 @@
         </w:tc>
         <w:tc>
           <w:tcPr>
-            <w:tcW w:w="1709" w:type="dxa"/>
-            <w:vAlign w:val="center"/>
-          </w:tcPr>
-          <w:p>
-            <w:pPr>
-              <w:jc w:val="center"/>
-              <w:rPr>
-                <w:rFonts w:ascii="Times New Roman" w:hAnsi="Times New Roman" w:cs="Times New Roman"/>
-              </w:rPr>
-            </w:pPr>
-          </w:p>
-        </w:tc>
-        <w:tc>
-          <w:tcPr>
-            <w:tcW w:w="2968" w:type="dxa"/>
+            <w:tcW w:w="1763" w:type="dxa"/>
+            <w:vAlign w:val="center"/>
+          </w:tcPr>
+          <w:p>
+            <w:pPr>
+              <w:jc w:val="center"/>
+              <w:rPr>
+                <w:rFonts w:ascii="Times New Roman" w:hAnsi="Times New Roman" w:cs="Times New Roman"/>
+              </w:rPr>
+            </w:pPr>
+          </w:p>
+        </w:tc>
+        <w:tc>
+          <w:tcPr>
+            <w:tcW w:w="2949" w:type="dxa"/>
             <w:vAlign w:val="center"/>
           </w:tcPr>
           <w:p>
@@ -3969,7 +3969,7 @@
         </w:tc>
         <w:tc>
           <w:tcPr>
-            <w:tcW w:w="1202" w:type="dxa"/>
+            <w:tcW w:w="1194" w:type="dxa"/>
             <w:vAlign w:val="center"/>
           </w:tcPr>
           <w:p>
@@ -4011,7 +4011,7 @@
         </w:tc>
         <w:tc>
           <w:tcPr>
-            <w:tcW w:w="834" w:type="dxa"/>
+            <w:tcW w:w="831" w:type="dxa"/>
             <w:vAlign w:val="center"/>
           </w:tcPr>
           <w:p>
@@ -4031,7 +4031,7 @@
         </w:tc>
         <w:tc>
           <w:tcPr>
-            <w:tcW w:w="2994" w:type="dxa"/>
+            <w:tcW w:w="2974" w:type="dxa"/>
             <w:vAlign w:val="center"/>
           </w:tcPr>
           <w:p>
@@ -4093,7 +4093,7 @@
         </w:tc>
         <w:tc>
           <w:tcPr>
-            <w:tcW w:w="2235" w:type="dxa"/>
+            <w:tcW w:w="2231" w:type="dxa"/>
             <w:vAlign w:val="center"/>
           </w:tcPr>
           <w:p>
@@ -4169,21 +4169,21 @@
         </w:tc>
         <w:tc>
           <w:tcPr>
-            <w:tcW w:w="1709" w:type="dxa"/>
-            <w:vAlign w:val="center"/>
-          </w:tcPr>
-          <w:p>
-            <w:pPr>
-              <w:jc w:val="center"/>
-              <w:rPr>
-                <w:rFonts w:ascii="Times New Roman" w:hAnsi="Times New Roman" w:cs="Times New Roman"/>
-              </w:rPr>
-            </w:pPr>
-          </w:p>
-        </w:tc>
-        <w:tc>
-          <w:tcPr>
-            <w:tcW w:w="2968" w:type="dxa"/>
+            <w:tcW w:w="1763" w:type="dxa"/>
+            <w:vAlign w:val="center"/>
+          </w:tcPr>
+          <w:p>
+            <w:pPr>
+              <w:jc w:val="center"/>
+              <w:rPr>
+                <w:rFonts w:ascii="Times New Roman" w:hAnsi="Times New Roman" w:cs="Times New Roman"/>
+              </w:rPr>
+            </w:pPr>
+          </w:p>
+        </w:tc>
+        <w:tc>
+          <w:tcPr>
+            <w:tcW w:w="2949" w:type="dxa"/>
             <w:vAlign w:val="center"/>
           </w:tcPr>
           <w:p>
@@ -4225,7 +4225,7 @@
         </w:tc>
         <w:tc>
           <w:tcPr>
-            <w:tcW w:w="1202" w:type="dxa"/>
+            <w:tcW w:w="1194" w:type="dxa"/>
             <w:vAlign w:val="center"/>
           </w:tcPr>
           <w:p>
@@ -4267,7 +4267,7 @@
         </w:tc>
         <w:tc>
           <w:tcPr>
-            <w:tcW w:w="834" w:type="dxa"/>
+            <w:tcW w:w="831" w:type="dxa"/>
             <w:vAlign w:val="center"/>
           </w:tcPr>
           <w:p>
@@ -4287,7 +4287,7 @@
         </w:tc>
         <w:tc>
           <w:tcPr>
-            <w:tcW w:w="2994" w:type="dxa"/>
+            <w:tcW w:w="2974" w:type="dxa"/>
             <w:vAlign w:val="center"/>
           </w:tcPr>
           <w:p>
@@ -4349,7 +4349,7 @@
         </w:tc>
         <w:tc>
           <w:tcPr>
-            <w:tcW w:w="2235" w:type="dxa"/>
+            <w:tcW w:w="2231" w:type="dxa"/>
             <w:vAlign w:val="center"/>
           </w:tcPr>
           <w:p>
@@ -4425,21 +4425,21 @@
         </w:tc>
         <w:tc>
           <w:tcPr>
-            <w:tcW w:w="1709" w:type="dxa"/>
-            <w:vAlign w:val="center"/>
-          </w:tcPr>
-          <w:p>
-            <w:pPr>
-              <w:jc w:val="center"/>
-              <w:rPr>
-                <w:rFonts w:ascii="Times New Roman" w:hAnsi="Times New Roman" w:cs="Times New Roman"/>
-              </w:rPr>
-            </w:pPr>
-          </w:p>
-        </w:tc>
-        <w:tc>
-          <w:tcPr>
-            <w:tcW w:w="2968" w:type="dxa"/>
+            <w:tcW w:w="1763" w:type="dxa"/>
+            <w:vAlign w:val="center"/>
+          </w:tcPr>
+          <w:p>
+            <w:pPr>
+              <w:jc w:val="center"/>
+              <w:rPr>
+                <w:rFonts w:ascii="Times New Roman" w:hAnsi="Times New Roman" w:cs="Times New Roman"/>
+              </w:rPr>
+            </w:pPr>
+          </w:p>
+        </w:tc>
+        <w:tc>
+          <w:tcPr>
+            <w:tcW w:w="2949" w:type="dxa"/>
             <w:vAlign w:val="center"/>
           </w:tcPr>
           <w:p>
@@ -4481,7 +4481,7 @@
         </w:tc>
         <w:tc>
           <w:tcPr>
-            <w:tcW w:w="1202" w:type="dxa"/>
+            <w:tcW w:w="1194" w:type="dxa"/>
             <w:vAlign w:val="center"/>
           </w:tcPr>
           <w:p>
@@ -4523,7 +4523,7 @@
         </w:tc>
         <w:tc>
           <w:tcPr>
-            <w:tcW w:w="834" w:type="dxa"/>
+            <w:tcW w:w="831" w:type="dxa"/>
             <w:vAlign w:val="center"/>
           </w:tcPr>
           <w:p>
@@ -4543,7 +4543,7 @@
         </w:tc>
         <w:tc>
           <w:tcPr>
-            <w:tcW w:w="2994" w:type="dxa"/>
+            <w:tcW w:w="2974" w:type="dxa"/>
             <w:vAlign w:val="center"/>
           </w:tcPr>
           <w:p>
@@ -4605,7 +4605,7 @@
         </w:tc>
         <w:tc>
           <w:tcPr>
-            <w:tcW w:w="2235" w:type="dxa"/>
+            <w:tcW w:w="2231" w:type="dxa"/>
             <w:vAlign w:val="center"/>
           </w:tcPr>
           <w:p>
@@ -4681,7 +4681,7 @@
         </w:tc>
         <w:tc>
           <w:tcPr>
-            <w:tcW w:w="1709" w:type="dxa"/>
+            <w:tcW w:w="1763" w:type="dxa"/>
             <w:vAlign w:val="center"/>
           </w:tcPr>
           <w:p>
@@ -4707,7 +4707,7 @@
         </w:tc>
         <w:tc>
           <w:tcPr>
-            <w:tcW w:w="2968" w:type="dxa"/>
+            <w:tcW w:w="2949" w:type="dxa"/>
             <w:vAlign w:val="center"/>
           </w:tcPr>
           <w:p>
@@ -4749,7 +4749,7 @@
         </w:tc>
         <w:tc>
           <w:tcPr>
-            <w:tcW w:w="1202" w:type="dxa"/>
+            <w:tcW w:w="1194" w:type="dxa"/>
             <w:vAlign w:val="center"/>
           </w:tcPr>
           <w:p>
@@ -4791,7 +4791,7 @@
         </w:tc>
         <w:tc>
           <w:tcPr>
-            <w:tcW w:w="834" w:type="dxa"/>
+            <w:tcW w:w="831" w:type="dxa"/>
             <w:vAlign w:val="center"/>
           </w:tcPr>
           <w:p>
@@ -4811,7 +4811,7 @@
         </w:tc>
         <w:tc>
           <w:tcPr>
-            <w:tcW w:w="2994" w:type="dxa"/>
+            <w:tcW w:w="2974" w:type="dxa"/>
             <w:vAlign w:val="center"/>
           </w:tcPr>
           <w:p>
@@ -4874,7 +4874,7 @@
         </w:tc>
         <w:tc>
           <w:tcPr>
-            <w:tcW w:w="2235" w:type="dxa"/>
+            <w:tcW w:w="2231" w:type="dxa"/>
             <w:vAlign w:val="center"/>
           </w:tcPr>
           <w:p>
@@ -4951,7 +4951,7 @@
         </w:tc>
         <w:tc>
           <w:tcPr>
-            <w:tcW w:w="1709" w:type="dxa"/>
+            <w:tcW w:w="1763" w:type="dxa"/>
             <w:vAlign w:val="center"/>
           </w:tcPr>
           <w:p>
@@ -4978,7 +4978,7 @@
         </w:tc>
         <w:tc>
           <w:tcPr>
-            <w:tcW w:w="2968" w:type="dxa"/>
+            <w:tcW w:w="2949" w:type="dxa"/>
             <w:vAlign w:val="center"/>
           </w:tcPr>
           <w:p>
@@ -5020,7 +5020,7 @@
         </w:tc>
         <w:tc>
           <w:tcPr>
-            <w:tcW w:w="1202" w:type="dxa"/>
+            <w:tcW w:w="1194" w:type="dxa"/>
             <w:vAlign w:val="center"/>
           </w:tcPr>
           <w:p>
@@ -5063,7 +5063,7 @@
         </w:tc>
         <w:tc>
           <w:tcPr>
-            <w:tcW w:w="834" w:type="dxa"/>
+            <w:tcW w:w="831" w:type="dxa"/>
             <w:vAlign w:val="center"/>
           </w:tcPr>
           <w:p>
@@ -5083,7 +5083,7 @@
         </w:tc>
         <w:tc>
           <w:tcPr>
-            <w:tcW w:w="2994" w:type="dxa"/>
+            <w:tcW w:w="2974" w:type="dxa"/>
             <w:vAlign w:val="center"/>
           </w:tcPr>
           <w:p>
@@ -5145,7 +5145,7 @@
         </w:tc>
         <w:tc>
           <w:tcPr>
-            <w:tcW w:w="2235" w:type="dxa"/>
+            <w:tcW w:w="2231" w:type="dxa"/>
             <w:vAlign w:val="center"/>
           </w:tcPr>
           <w:p>
@@ -5235,7 +5235,7 @@
         </w:tc>
         <w:tc>
           <w:tcPr>
-            <w:tcW w:w="1709" w:type="dxa"/>
+            <w:tcW w:w="1763" w:type="dxa"/>
             <w:vAlign w:val="center"/>
           </w:tcPr>
           <w:p>
@@ -5267,7 +5267,7 @@
         </w:tc>
         <w:tc>
           <w:tcPr>
-            <w:tcW w:w="2968" w:type="dxa"/>
+            <w:tcW w:w="2949" w:type="dxa"/>
             <w:vAlign w:val="center"/>
           </w:tcPr>
           <w:p>
@@ -5309,7 +5309,7 @@
         </w:tc>
         <w:tc>
           <w:tcPr>
-            <w:tcW w:w="1202" w:type="dxa"/>
+            <w:tcW w:w="1194" w:type="dxa"/>
             <w:vAlign w:val="center"/>
           </w:tcPr>
           <w:p>
@@ -5351,7 +5351,7 @@
         </w:tc>
         <w:tc>
           <w:tcPr>
-            <w:tcW w:w="834" w:type="dxa"/>
+            <w:tcW w:w="831" w:type="dxa"/>
             <w:vAlign w:val="center"/>
           </w:tcPr>
           <w:p>
@@ -5371,7 +5371,7 @@
         </w:tc>
         <w:tc>
           <w:tcPr>
-            <w:tcW w:w="2994" w:type="dxa"/>
+            <w:tcW w:w="2974" w:type="dxa"/>
             <w:vAlign w:val="center"/>
           </w:tcPr>
           <w:p>
@@ -5433,7 +5433,7 @@
         </w:tc>
         <w:tc>
           <w:tcPr>
-            <w:tcW w:w="2235" w:type="dxa"/>
+            <w:tcW w:w="2231" w:type="dxa"/>
             <w:vAlign w:val="center"/>
           </w:tcPr>
           <w:p>
@@ -5509,7 +5509,7 @@
         </w:tc>
         <w:tc>
           <w:tcPr>
-            <w:tcW w:w="1709" w:type="dxa"/>
+            <w:tcW w:w="1763" w:type="dxa"/>
             <w:vAlign w:val="center"/>
           </w:tcPr>
           <w:p>
@@ -5535,7 +5535,7 @@
         </w:tc>
         <w:tc>
           <w:tcPr>
-            <w:tcW w:w="2968" w:type="dxa"/>
+            <w:tcW w:w="2949" w:type="dxa"/>
             <w:vAlign w:val="center"/>
           </w:tcPr>
           <w:p>
@@ -5577,7 +5577,7 @@
         </w:tc>
         <w:tc>
           <w:tcPr>
-            <w:tcW w:w="1202" w:type="dxa"/>
+            <w:tcW w:w="1194" w:type="dxa"/>
             <w:vAlign w:val="center"/>
           </w:tcPr>
           <w:p>
@@ -5619,7 +5619,7 @@
         </w:tc>
         <w:tc>
           <w:tcPr>
-            <w:tcW w:w="834" w:type="dxa"/>
+            <w:tcW w:w="831" w:type="dxa"/>
             <w:vAlign w:val="center"/>
           </w:tcPr>
           <w:p>
@@ -5639,7 +5639,7 @@
         </w:tc>
         <w:tc>
           <w:tcPr>
-            <w:tcW w:w="2994" w:type="dxa"/>
+            <w:tcW w:w="2974" w:type="dxa"/>
             <w:vAlign w:val="center"/>
           </w:tcPr>
           <w:p>
@@ -5701,7 +5701,7 @@
         </w:tc>
         <w:tc>
           <w:tcPr>
-            <w:tcW w:w="2235" w:type="dxa"/>
+            <w:tcW w:w="2231" w:type="dxa"/>
             <w:vAlign w:val="center"/>
           </w:tcPr>
           <w:p>
@@ -5777,7 +5777,7 @@
         </w:tc>
         <w:tc>
           <w:tcPr>
-            <w:tcW w:w="1709" w:type="dxa"/>
+            <w:tcW w:w="1763" w:type="dxa"/>
             <w:vAlign w:val="center"/>
           </w:tcPr>
           <w:p>
@@ -5809,7 +5809,7 @@
         </w:tc>
         <w:tc>
           <w:tcPr>
-            <w:tcW w:w="2968" w:type="dxa"/>
+            <w:tcW w:w="2949" w:type="dxa"/>
             <w:vAlign w:val="center"/>
           </w:tcPr>
           <w:p>
@@ -5851,7 +5851,7 @@
         </w:tc>
         <w:tc>
           <w:tcPr>
-            <w:tcW w:w="1202" w:type="dxa"/>
+            <w:tcW w:w="1194" w:type="dxa"/>
             <w:vAlign w:val="center"/>
           </w:tcPr>
           <w:p>
@@ -5887,117 +5887,69 @@
               <w:rPr>
                 <w:rFonts w:ascii="Times New Roman" w:hAnsi="Times New Roman" w:cs="Times New Roman"/>
               </w:rPr>
-              <w:t>RMA</w:t>
-            </w:r>
-            <w:r>
-              <w:rPr>
-                <w:rFonts w:ascii="Times New Roman" w:hAnsi="Times New Roman" w:cs="Times New Roman"/>
-              </w:rPr>
-              <w:t>7</w:t>
-            </w:r>
-            <w:r>
-              <w:rPr>
-                <w:rFonts w:ascii="Times New Roman" w:hAnsi="Times New Roman" w:cs="Times New Roman"/>
-              </w:rPr>
-              <w:t>A</w:t>
-            </w:r>
-          </w:p>
-        </w:tc>
-        <w:tc>
-          <w:tcPr>
-            <w:tcW w:w="834" w:type="dxa"/>
-            <w:vAlign w:val="center"/>
-          </w:tcPr>
-          <w:p>
-            <w:pPr>
-              <w:jc w:val="center"/>
-              <w:rPr>
-                <w:rFonts w:ascii="Times New Roman" w:hAnsi="Times New Roman" w:cs="Times New Roman"/>
-              </w:rPr>
-            </w:pPr>
-            <w:r>
-              <w:rPr>
-                <w:rFonts w:ascii="Times New Roman" w:hAnsi="Times New Roman" w:cs="Times New Roman"/>
-              </w:rPr>
-              <w:t>8</w:t>
-            </w:r>
-            <w:r>
-              <w:rPr>
-                <w:rFonts w:ascii="Times New Roman" w:hAnsi="Times New Roman" w:cs="Times New Roman"/>
-              </w:rPr>
-              <w:t>.</w:t>
-            </w:r>
-            <w:r>
-              <w:rPr>
-                <w:rFonts w:ascii="Times New Roman" w:hAnsi="Times New Roman" w:cs="Times New Roman"/>
-              </w:rPr>
-              <w:t>1</w:t>
-            </w:r>
-            <w:r>
-              <w:rPr>
-                <w:rFonts w:ascii="Times New Roman" w:hAnsi="Times New Roman" w:cs="Times New Roman"/>
-              </w:rPr>
-              <w:t>.</w:t>
-            </w:r>
-            <w:r>
-              <w:rPr>
-                <w:rFonts w:ascii="Times New Roman" w:hAnsi="Times New Roman" w:cs="Times New Roman"/>
-              </w:rPr>
-              <w:t>4</w:t>
-            </w:r>
-          </w:p>
-        </w:tc>
-        <w:tc>
-          <w:tcPr>
-            <w:tcW w:w="2994" w:type="dxa"/>
-            <w:vAlign w:val="center"/>
-          </w:tcPr>
-          <w:p>
-            <w:pPr>
-              <w:jc w:val="center"/>
-              <w:rPr>
-                <w:rFonts w:ascii="Times New Roman" w:hAnsi="Times New Roman" w:cs="Times New Roman"/>
-              </w:rPr>
-            </w:pPr>
-            <w:r>
-              <w:rPr>
-                <w:rFonts w:ascii="Times New Roman" w:hAnsi="Times New Roman" w:cs="Times New Roman"/>
-              </w:rPr>
-              <w:t>Gap Free: 2562</w:t>
-            </w:r>
-            <w:r>
-              <w:rPr>
-                <w:rFonts w:ascii="Times New Roman" w:hAnsi="Times New Roman" w:cs="Times New Roman"/>
-              </w:rPr>
-              <w:t>5006</w:t>
-            </w:r>
-          </w:p>
-          <w:p>
-            <w:pPr>
-              <w:jc w:val="center"/>
-              <w:rPr>
-                <w:rFonts w:ascii="Times New Roman" w:hAnsi="Times New Roman" w:cs="Times New Roman"/>
-              </w:rPr>
-            </w:pPr>
-          </w:p>
-          <w:p>
-            <w:pPr>
-              <w:jc w:val="center"/>
-              <w:rPr>
-                <w:rFonts w:ascii="Times New Roman" w:hAnsi="Times New Roman" w:cs="Times New Roman"/>
-              </w:rPr>
-            </w:pPr>
-            <w:r>
-              <w:rPr>
-                <w:rFonts w:ascii="Times New Roman" w:hAnsi="Times New Roman" w:cs="Times New Roman"/>
-              </w:rPr>
-              <w:t>Steps: 2562500</w:t>
-            </w:r>
-            <w:r>
-              <w:rPr>
-                <w:rFonts w:ascii="Times New Roman" w:hAnsi="Times New Roman" w:cs="Times New Roman"/>
-              </w:rPr>
-              <w:t>7</w:t>
+              <w:t>RMA7A</w:t>
+            </w:r>
+          </w:p>
+        </w:tc>
+        <w:tc>
+          <w:tcPr>
+            <w:tcW w:w="831" w:type="dxa"/>
+            <w:vAlign w:val="center"/>
+          </w:tcPr>
+          <w:p>
+            <w:pPr>
+              <w:jc w:val="center"/>
+              <w:rPr>
+                <w:rFonts w:ascii="Times New Roman" w:hAnsi="Times New Roman" w:cs="Times New Roman"/>
+              </w:rPr>
+            </w:pPr>
+            <w:r>
+              <w:rPr>
+                <w:rFonts w:ascii="Times New Roman" w:hAnsi="Times New Roman" w:cs="Times New Roman"/>
+              </w:rPr>
+              <w:t>8.1.4</w:t>
+            </w:r>
+          </w:p>
+        </w:tc>
+        <w:tc>
+          <w:tcPr>
+            <w:tcW w:w="2974" w:type="dxa"/>
+            <w:vAlign w:val="center"/>
+          </w:tcPr>
+          <w:p>
+            <w:pPr>
+              <w:jc w:val="center"/>
+              <w:rPr>
+                <w:rFonts w:ascii="Times New Roman" w:hAnsi="Times New Roman" w:cs="Times New Roman"/>
+              </w:rPr>
+            </w:pPr>
+            <w:r>
+              <w:rPr>
+                <w:rFonts w:ascii="Times New Roman" w:hAnsi="Times New Roman" w:cs="Times New Roman"/>
+              </w:rPr>
+              <w:t>Gap Free: 25625006</w:t>
+            </w:r>
+          </w:p>
+          <w:p>
+            <w:pPr>
+              <w:jc w:val="center"/>
+              <w:rPr>
+                <w:rFonts w:ascii="Times New Roman" w:hAnsi="Times New Roman" w:cs="Times New Roman"/>
+              </w:rPr>
+            </w:pPr>
+          </w:p>
+          <w:p>
+            <w:pPr>
+              <w:jc w:val="center"/>
+              <w:rPr>
+                <w:rFonts w:ascii="Times New Roman" w:hAnsi="Times New Roman" w:cs="Times New Roman"/>
+              </w:rPr>
+            </w:pPr>
+            <w:r>
+              <w:rPr>
+                <w:rFonts w:ascii="Times New Roman" w:hAnsi="Times New Roman" w:cs="Times New Roman"/>
+              </w:rPr>
+              <w:t>Steps: 25625007</w:t>
             </w:r>
           </w:p>
         </w:tc>
@@ -6017,125 +5969,89 @@
               <w:rPr>
                 <w:rFonts w:ascii="Times New Roman" w:hAnsi="Times New Roman" w:cs="Times New Roman"/>
               </w:rPr>
-              <w:t>2562500</w:t>
-            </w:r>
-            <w:r>
-              <w:rPr>
-                <w:rFonts w:ascii="Times New Roman" w:hAnsi="Times New Roman" w:cs="Times New Roman"/>
-              </w:rPr>
-              <w:t>8</w:t>
-            </w:r>
-          </w:p>
-        </w:tc>
-        <w:tc>
-          <w:tcPr>
-            <w:tcW w:w="2235" w:type="dxa"/>
-            <w:vAlign w:val="center"/>
-          </w:tcPr>
-          <w:p>
-            <w:pPr>
-              <w:jc w:val="center"/>
-              <w:rPr>
-                <w:rFonts w:ascii="Times New Roman" w:hAnsi="Times New Roman" w:cs="Times New Roman"/>
-              </w:rPr>
-            </w:pPr>
-            <w:r>
-              <w:rPr>
-                <w:rFonts w:ascii="Times New Roman" w:hAnsi="Times New Roman" w:cs="Times New Roman"/>
-              </w:rPr>
-              <w:t>256250</w:t>
-            </w:r>
-            <w:r>
-              <w:rPr>
-                <w:rFonts w:ascii="Times New Roman" w:hAnsi="Times New Roman" w:cs="Times New Roman"/>
-              </w:rPr>
-              <w:t>10</w:t>
-            </w:r>
-          </w:p>
-          <w:p>
-            <w:pPr>
-              <w:jc w:val="center"/>
-              <w:rPr>
-                <w:rFonts w:ascii="Times New Roman" w:hAnsi="Times New Roman" w:cs="Times New Roman"/>
-              </w:rPr>
-            </w:pPr>
-            <w:r>
-              <w:rPr>
-                <w:rFonts w:ascii="Times New Roman" w:hAnsi="Times New Roman" w:cs="Times New Roman"/>
-              </w:rPr>
-              <w:t>2562501</w:t>
-            </w:r>
-            <w:r>
-              <w:rPr>
-                <w:rFonts w:ascii="Times New Roman" w:hAnsi="Times New Roman" w:cs="Times New Roman"/>
-              </w:rPr>
-              <w:t>1</w:t>
-            </w:r>
-          </w:p>
-          <w:p>
-            <w:pPr>
-              <w:jc w:val="center"/>
-              <w:rPr>
-                <w:rFonts w:ascii="Times New Roman" w:hAnsi="Times New Roman" w:cs="Times New Roman"/>
-              </w:rPr>
-            </w:pPr>
-            <w:r>
-              <w:rPr>
-                <w:rFonts w:ascii="Times New Roman" w:hAnsi="Times New Roman" w:cs="Times New Roman"/>
-              </w:rPr>
-              <w:t>2562501</w:t>
-            </w:r>
-            <w:r>
-              <w:rPr>
-                <w:rFonts w:ascii="Times New Roman" w:hAnsi="Times New Roman" w:cs="Times New Roman"/>
-              </w:rPr>
-              <w:t>2</w:t>
-            </w:r>
-          </w:p>
-          <w:p>
-            <w:pPr>
-              <w:jc w:val="center"/>
-              <w:rPr>
-                <w:rFonts w:ascii="Times New Roman" w:hAnsi="Times New Roman" w:cs="Times New Roman"/>
-              </w:rPr>
-            </w:pPr>
-            <w:r>
-              <w:rPr>
-                <w:rFonts w:ascii="Times New Roman" w:hAnsi="Times New Roman" w:cs="Times New Roman"/>
-              </w:rPr>
-              <w:t>2562501</w:t>
-            </w:r>
-            <w:r>
-              <w:rPr>
-                <w:rFonts w:ascii="Times New Roman" w:hAnsi="Times New Roman" w:cs="Times New Roman"/>
-              </w:rPr>
-              <w:t>3</w:t>
-            </w:r>
-          </w:p>
-          <w:p>
-            <w:pPr>
-              <w:jc w:val="center"/>
-              <w:rPr>
-                <w:rFonts w:ascii="Times New Roman" w:hAnsi="Times New Roman" w:cs="Times New Roman"/>
-              </w:rPr>
-            </w:pPr>
-            <w:r>
-              <w:rPr>
-                <w:rFonts w:ascii="Times New Roman" w:hAnsi="Times New Roman" w:cs="Times New Roman"/>
-              </w:rPr>
-              <w:t>2562501</w:t>
-            </w:r>
-            <w:r>
-              <w:rPr>
-                <w:rFonts w:ascii="Times New Roman" w:hAnsi="Times New Roman" w:cs="Times New Roman"/>
-              </w:rPr>
-              <w:t>4</w:t>
-            </w:r>
-          </w:p>
-        </w:tc>
-        <w:tc>
-          <w:tcPr>
-            <w:tcW w:w="1709" w:type="dxa"/>
+              <w:t>25625008</w:t>
+            </w:r>
+          </w:p>
+        </w:tc>
+        <w:tc>
+          <w:tcPr>
+            <w:tcW w:w="2231" w:type="dxa"/>
+            <w:vAlign w:val="center"/>
+          </w:tcPr>
+          <w:p>
+            <w:pPr>
+              <w:jc w:val="center"/>
+              <w:rPr>
+                <w:rFonts w:ascii="Times New Roman" w:hAnsi="Times New Roman" w:cs="Times New Roman"/>
+              </w:rPr>
+            </w:pPr>
+            <w:r>
+              <w:rPr>
+                <w:rFonts w:ascii="Times New Roman" w:hAnsi="Times New Roman" w:cs="Times New Roman"/>
+              </w:rPr>
+              <w:t>25625010</w:t>
+            </w:r>
+          </w:p>
+          <w:p>
+            <w:pPr>
+              <w:jc w:val="center"/>
+              <w:rPr>
+                <w:rFonts w:ascii="Times New Roman" w:hAnsi="Times New Roman" w:cs="Times New Roman"/>
+              </w:rPr>
+            </w:pPr>
+            <w:r>
+              <w:rPr>
+                <w:rFonts w:ascii="Times New Roman" w:hAnsi="Times New Roman" w:cs="Times New Roman"/>
+              </w:rPr>
+              <w:t>25625011</w:t>
+            </w:r>
+          </w:p>
+          <w:p>
+            <w:pPr>
+              <w:jc w:val="center"/>
+              <w:rPr>
+                <w:rFonts w:ascii="Times New Roman" w:hAnsi="Times New Roman" w:cs="Times New Roman"/>
+              </w:rPr>
+            </w:pPr>
+            <w:r>
+              <w:rPr>
+                <w:rFonts w:ascii="Times New Roman" w:hAnsi="Times New Roman" w:cs="Times New Roman"/>
+              </w:rPr>
+              <w:t>25625012</w:t>
+            </w:r>
+          </w:p>
+          <w:p>
+            <w:pPr>
+              <w:jc w:val="center"/>
+              <w:rPr>
+                <w:rFonts w:ascii="Times New Roman" w:hAnsi="Times New Roman" w:cs="Times New Roman"/>
+              </w:rPr>
+            </w:pPr>
+            <w:r>
+              <w:rPr>
+                <w:rFonts w:ascii="Times New Roman" w:hAnsi="Times New Roman" w:cs="Times New Roman"/>
+              </w:rPr>
+              <w:t>25625013</w:t>
+            </w:r>
+          </w:p>
+          <w:p>
+            <w:pPr>
+              <w:jc w:val="center"/>
+              <w:rPr>
+                <w:rFonts w:ascii="Times New Roman" w:hAnsi="Times New Roman" w:cs="Times New Roman"/>
+              </w:rPr>
+            </w:pPr>
+            <w:r>
+              <w:rPr>
+                <w:rFonts w:ascii="Times New Roman" w:hAnsi="Times New Roman" w:cs="Times New Roman"/>
+              </w:rPr>
+              <w:t>25625014</w:t>
+            </w:r>
+          </w:p>
+        </w:tc>
+        <w:tc>
+          <w:tcPr>
+            <w:tcW w:w="1763" w:type="dxa"/>
             <w:vAlign w:val="center"/>
           </w:tcPr>
           <w:p>
@@ -6167,93 +6083,63 @@
         </w:tc>
         <w:tc>
           <w:tcPr>
-            <w:tcW w:w="2968" w:type="dxa"/>
-            <w:vAlign w:val="center"/>
-          </w:tcPr>
-          <w:p>
-            <w:pPr>
-              <w:jc w:val="center"/>
-              <w:rPr>
-                <w:rFonts w:ascii="Times New Roman" w:hAnsi="Times New Roman" w:cs="Times New Roman"/>
-              </w:rPr>
-            </w:pPr>
-            <w:r>
-              <w:rPr>
-                <w:rFonts w:ascii="Times New Roman" w:hAnsi="Times New Roman" w:cs="Times New Roman"/>
-              </w:rPr>
-              <w:t>Gap Free: 2562501</w:t>
-            </w:r>
-            <w:r>
-              <w:rPr>
-                <w:rFonts w:ascii="Times New Roman" w:hAnsi="Times New Roman" w:cs="Times New Roman"/>
-              </w:rPr>
-              <w:t>5</w:t>
-            </w:r>
-          </w:p>
-          <w:p>
-            <w:pPr>
-              <w:jc w:val="center"/>
-              <w:rPr>
-                <w:rFonts w:ascii="Times New Roman" w:hAnsi="Times New Roman" w:cs="Times New Roman"/>
-              </w:rPr>
-            </w:pPr>
-          </w:p>
-          <w:p>
-            <w:pPr>
-              <w:jc w:val="center"/>
-              <w:rPr>
-                <w:rFonts w:ascii="Times New Roman" w:hAnsi="Times New Roman" w:cs="Times New Roman"/>
-              </w:rPr>
-            </w:pPr>
-            <w:r>
-              <w:rPr>
-                <w:rFonts w:ascii="Times New Roman" w:hAnsi="Times New Roman" w:cs="Times New Roman"/>
-              </w:rPr>
-              <w:t>Steps: 2562501</w:t>
-            </w:r>
-            <w:r>
-              <w:rPr>
-                <w:rFonts w:ascii="Times New Roman" w:hAnsi="Times New Roman" w:cs="Times New Roman"/>
-              </w:rPr>
-              <w:t>6</w:t>
-            </w:r>
-          </w:p>
-        </w:tc>
-        <w:tc>
-          <w:tcPr>
-            <w:tcW w:w="1202" w:type="dxa"/>
-            <w:vAlign w:val="center"/>
-          </w:tcPr>
-          <w:p>
-            <w:pPr>
-              <w:jc w:val="center"/>
-              <w:rPr>
-                <w:rFonts w:ascii="Times New Roman" w:hAnsi="Times New Roman" w:cs="Times New Roman"/>
-              </w:rPr>
-            </w:pPr>
-            <w:r>
-              <w:rPr>
-                <w:rFonts w:ascii="Times New Roman" w:hAnsi="Times New Roman" w:cs="Times New Roman"/>
-              </w:rPr>
-              <w:t>7</w:t>
-            </w:r>
-            <w:r>
-              <w:rPr>
-                <w:rFonts w:ascii="Times New Roman" w:hAnsi="Times New Roman" w:cs="Times New Roman"/>
-              </w:rPr>
-              <w:t>2</w:t>
-            </w:r>
-            <w:r>
-              <w:rPr>
-                <w:rFonts w:ascii="Times New Roman" w:hAnsi="Times New Roman" w:cs="Times New Roman"/>
-              </w:rPr>
-              <w:t>-7</w:t>
-            </w:r>
-            <w:r>
-              <w:rPr>
-                <w:rFonts w:ascii="Times New Roman" w:hAnsi="Times New Roman" w:cs="Times New Roman"/>
-              </w:rPr>
-              <w:t>3</w:t>
+            <w:tcW w:w="2949" w:type="dxa"/>
+            <w:vAlign w:val="center"/>
+          </w:tcPr>
+          <w:p>
+            <w:pPr>
+              <w:jc w:val="center"/>
+              <w:rPr>
+                <w:rFonts w:ascii="Times New Roman" w:hAnsi="Times New Roman" w:cs="Times New Roman"/>
+              </w:rPr>
+            </w:pPr>
+            <w:r>
+              <w:rPr>
+                <w:rFonts w:ascii="Times New Roman" w:hAnsi="Times New Roman" w:cs="Times New Roman"/>
+              </w:rPr>
+              <w:t>Gap Free: 25625015</w:t>
+            </w:r>
+          </w:p>
+          <w:p>
+            <w:pPr>
+              <w:jc w:val="center"/>
+              <w:rPr>
+                <w:rFonts w:ascii="Times New Roman" w:hAnsi="Times New Roman" w:cs="Times New Roman"/>
+              </w:rPr>
+            </w:pPr>
+          </w:p>
+          <w:p>
+            <w:pPr>
+              <w:jc w:val="center"/>
+              <w:rPr>
+                <w:rFonts w:ascii="Times New Roman" w:hAnsi="Times New Roman" w:cs="Times New Roman"/>
+              </w:rPr>
+            </w:pPr>
+            <w:r>
+              <w:rPr>
+                <w:rFonts w:ascii="Times New Roman" w:hAnsi="Times New Roman" w:cs="Times New Roman"/>
+              </w:rPr>
+              <w:t>Steps: 25625016</w:t>
+            </w:r>
+          </w:p>
+        </w:tc>
+        <w:tc>
+          <w:tcPr>
+            <w:tcW w:w="1194" w:type="dxa"/>
+            <w:vAlign w:val="center"/>
+          </w:tcPr>
+          <w:p>
+            <w:pPr>
+              <w:jc w:val="center"/>
+              <w:rPr>
+                <w:rFonts w:ascii="Times New Roman" w:hAnsi="Times New Roman" w:cs="Times New Roman"/>
+              </w:rPr>
+            </w:pPr>
+            <w:r>
+              <w:rPr>
+                <w:rFonts w:ascii="Times New Roman" w:hAnsi="Times New Roman" w:cs="Times New Roman"/>
+              </w:rPr>
+              <w:t>72-73</w:t>
             </w:r>
           </w:p>
         </w:tc>
@@ -6274,25 +6160,13 @@
               <w:rPr>
                 <w:rFonts w:ascii="Times New Roman" w:hAnsi="Times New Roman" w:cs="Times New Roman"/>
               </w:rPr>
-              <w:t>RMA</w:t>
-            </w:r>
-            <w:r>
-              <w:rPr>
-                <w:rFonts w:ascii="Times New Roman" w:hAnsi="Times New Roman" w:cs="Times New Roman"/>
-              </w:rPr>
-              <w:t>8</w:t>
-            </w:r>
-            <w:r>
-              <w:rPr>
-                <w:rFonts w:ascii="Times New Roman" w:hAnsi="Times New Roman" w:cs="Times New Roman"/>
-              </w:rPr>
-              <w:t>A</w:t>
-            </w:r>
-          </w:p>
-        </w:tc>
-        <w:tc>
-          <w:tcPr>
-            <w:tcW w:w="834" w:type="dxa"/>
+              <w:t>RMA8A</w:t>
+            </w:r>
+          </w:p>
+        </w:tc>
+        <w:tc>
+          <w:tcPr>
+            <w:tcW w:w="831" w:type="dxa"/>
             <w:vAlign w:val="center"/>
           </w:tcPr>
           <w:p>
@@ -6312,55 +6186,43 @@
         </w:tc>
         <w:tc>
           <w:tcPr>
-            <w:tcW w:w="2994" w:type="dxa"/>
-            <w:vAlign w:val="center"/>
-          </w:tcPr>
-          <w:p>
-            <w:pPr>
-              <w:jc w:val="center"/>
-              <w:rPr>
-                <w:rFonts w:ascii="Times New Roman" w:hAnsi="Times New Roman" w:cs="Times New Roman"/>
-              </w:rPr>
-            </w:pPr>
-            <w:r>
-              <w:rPr>
-                <w:rFonts w:ascii="Times New Roman" w:hAnsi="Times New Roman" w:cs="Times New Roman"/>
-              </w:rPr>
-              <w:t>Gap Free: 256250</w:t>
-            </w:r>
-            <w:r>
-              <w:rPr>
-                <w:rFonts w:ascii="Times New Roman" w:hAnsi="Times New Roman" w:cs="Times New Roman"/>
-              </w:rPr>
-              <w:t>35</w:t>
-            </w:r>
-          </w:p>
-          <w:p>
-            <w:pPr>
-              <w:jc w:val="center"/>
-              <w:rPr>
-                <w:rFonts w:ascii="Times New Roman" w:hAnsi="Times New Roman" w:cs="Times New Roman"/>
-              </w:rPr>
-            </w:pPr>
-          </w:p>
-          <w:p>
-            <w:pPr>
-              <w:jc w:val="center"/>
-              <w:rPr>
-                <w:rFonts w:ascii="Times New Roman" w:hAnsi="Times New Roman" w:cs="Times New Roman"/>
-              </w:rPr>
-            </w:pPr>
-            <w:r>
-              <w:rPr>
-                <w:rFonts w:ascii="Times New Roman" w:hAnsi="Times New Roman" w:cs="Times New Roman"/>
-              </w:rPr>
-              <w:t>Steps: 256250</w:t>
-            </w:r>
-            <w:r>
-              <w:rPr>
-                <w:rFonts w:ascii="Times New Roman" w:hAnsi="Times New Roman" w:cs="Times New Roman"/>
-              </w:rPr>
-              <w:t>36</w:t>
+            <w:tcW w:w="2974" w:type="dxa"/>
+            <w:vAlign w:val="center"/>
+          </w:tcPr>
+          <w:p>
+            <w:pPr>
+              <w:jc w:val="center"/>
+              <w:rPr>
+                <w:rFonts w:ascii="Times New Roman" w:hAnsi="Times New Roman" w:cs="Times New Roman"/>
+              </w:rPr>
+            </w:pPr>
+            <w:r>
+              <w:rPr>
+                <w:rFonts w:ascii="Times New Roman" w:hAnsi="Times New Roman" w:cs="Times New Roman"/>
+              </w:rPr>
+              <w:t>Gap Free: 25625035</w:t>
+            </w:r>
+          </w:p>
+          <w:p>
+            <w:pPr>
+              <w:jc w:val="center"/>
+              <w:rPr>
+                <w:rFonts w:ascii="Times New Roman" w:hAnsi="Times New Roman" w:cs="Times New Roman"/>
+              </w:rPr>
+            </w:pPr>
+          </w:p>
+          <w:p>
+            <w:pPr>
+              <w:jc w:val="center"/>
+              <w:rPr>
+                <w:rFonts w:ascii="Times New Roman" w:hAnsi="Times New Roman" w:cs="Times New Roman"/>
+              </w:rPr>
+            </w:pPr>
+            <w:r>
+              <w:rPr>
+                <w:rFonts w:ascii="Times New Roman" w:hAnsi="Times New Roman" w:cs="Times New Roman"/>
+              </w:rPr>
+              <w:t>Steps: 25625036</w:t>
             </w:r>
           </w:p>
         </w:tc>
@@ -6380,139 +6242,103 @@
               <w:rPr>
                 <w:rFonts w:ascii="Times New Roman" w:hAnsi="Times New Roman" w:cs="Times New Roman"/>
               </w:rPr>
-              <w:t>256250</w:t>
-            </w:r>
-            <w:r>
-              <w:rPr>
-                <w:rFonts w:ascii="Times New Roman" w:hAnsi="Times New Roman" w:cs="Times New Roman"/>
-              </w:rPr>
-              <w:t>37</w:t>
-            </w:r>
-          </w:p>
-        </w:tc>
-        <w:tc>
-          <w:tcPr>
-            <w:tcW w:w="2235" w:type="dxa"/>
-            <w:vAlign w:val="center"/>
-          </w:tcPr>
-          <w:p>
-            <w:pPr>
-              <w:jc w:val="center"/>
-              <w:rPr>
-                <w:rFonts w:ascii="Times New Roman" w:hAnsi="Times New Roman" w:cs="Times New Roman"/>
-              </w:rPr>
-            </w:pPr>
-            <w:r>
-              <w:rPr>
-                <w:rFonts w:ascii="Times New Roman" w:hAnsi="Times New Roman" w:cs="Times New Roman"/>
-              </w:rPr>
-              <w:t>256250</w:t>
-            </w:r>
-            <w:r>
-              <w:rPr>
-                <w:rFonts w:ascii="Times New Roman" w:hAnsi="Times New Roman" w:cs="Times New Roman"/>
-              </w:rPr>
-              <w:t>39</w:t>
-            </w:r>
-          </w:p>
-          <w:p>
-            <w:pPr>
-              <w:jc w:val="center"/>
-              <w:rPr>
-                <w:rFonts w:ascii="Times New Roman" w:hAnsi="Times New Roman" w:cs="Times New Roman"/>
-              </w:rPr>
-            </w:pPr>
-            <w:r>
-              <w:rPr>
-                <w:rFonts w:ascii="Times New Roman" w:hAnsi="Times New Roman" w:cs="Times New Roman"/>
-              </w:rPr>
-              <w:t>256250</w:t>
-            </w:r>
-            <w:r>
-              <w:rPr>
-                <w:rFonts w:ascii="Times New Roman" w:hAnsi="Times New Roman" w:cs="Times New Roman"/>
-              </w:rPr>
-              <w:t>40</w:t>
-            </w:r>
-          </w:p>
-          <w:p>
-            <w:pPr>
-              <w:jc w:val="center"/>
-              <w:rPr>
-                <w:rFonts w:ascii="Times New Roman" w:hAnsi="Times New Roman" w:cs="Times New Roman"/>
-              </w:rPr>
-            </w:pPr>
-            <w:r>
-              <w:rPr>
-                <w:rFonts w:ascii="Times New Roman" w:hAnsi="Times New Roman" w:cs="Times New Roman"/>
-              </w:rPr>
-              <w:t>256250</w:t>
-            </w:r>
-            <w:r>
-              <w:rPr>
-                <w:rFonts w:ascii="Times New Roman" w:hAnsi="Times New Roman" w:cs="Times New Roman"/>
-              </w:rPr>
-              <w:t>41</w:t>
-            </w:r>
-          </w:p>
-          <w:p>
-            <w:pPr>
-              <w:jc w:val="center"/>
-              <w:rPr>
-                <w:rFonts w:ascii="Times New Roman" w:hAnsi="Times New Roman" w:cs="Times New Roman"/>
-              </w:rPr>
-            </w:pPr>
-            <w:r>
-              <w:rPr>
-                <w:rFonts w:ascii="Times New Roman" w:hAnsi="Times New Roman" w:cs="Times New Roman"/>
-              </w:rPr>
-              <w:t>256250</w:t>
-            </w:r>
-            <w:r>
-              <w:rPr>
-                <w:rFonts w:ascii="Times New Roman" w:hAnsi="Times New Roman" w:cs="Times New Roman"/>
-              </w:rPr>
-              <w:t>42</w:t>
-            </w:r>
-          </w:p>
-          <w:p>
-            <w:pPr>
-              <w:jc w:val="center"/>
-              <w:rPr>
-                <w:rFonts w:ascii="Times New Roman" w:hAnsi="Times New Roman" w:cs="Times New Roman"/>
-              </w:rPr>
-            </w:pPr>
-            <w:r>
-              <w:rPr>
-                <w:rFonts w:ascii="Times New Roman" w:hAnsi="Times New Roman" w:cs="Times New Roman"/>
-              </w:rPr>
-              <w:t>256250</w:t>
-            </w:r>
-            <w:r>
-              <w:rPr>
-                <w:rFonts w:ascii="Times New Roman" w:hAnsi="Times New Roman" w:cs="Times New Roman"/>
-              </w:rPr>
-              <w:t>43</w:t>
-            </w:r>
-          </w:p>
-        </w:tc>
-        <w:tc>
-          <w:tcPr>
-            <w:tcW w:w="1709" w:type="dxa"/>
-            <w:vAlign w:val="center"/>
-          </w:tcPr>
-          <w:p>
-            <w:pPr>
-              <w:jc w:val="center"/>
-              <w:rPr>
-                <w:rFonts w:ascii="Times New Roman" w:hAnsi="Times New Roman" w:cs="Times New Roman"/>
-              </w:rPr>
-            </w:pPr>
-            <w:r>
-              <w:rPr>
-                <w:rFonts w:ascii="Times New Roman" w:hAnsi="Times New Roman" w:cs="Times New Roman"/>
-              </w:rPr>
-              <w:t>c</w:t>
+              <w:t>25625037</w:t>
+            </w:r>
+          </w:p>
+        </w:tc>
+        <w:tc>
+          <w:tcPr>
+            <w:tcW w:w="2231" w:type="dxa"/>
+            <w:vAlign w:val="center"/>
+          </w:tcPr>
+          <w:p>
+            <w:pPr>
+              <w:jc w:val="center"/>
+              <w:rPr>
+                <w:rFonts w:ascii="Times New Roman" w:hAnsi="Times New Roman" w:cs="Times New Roman"/>
+              </w:rPr>
+            </w:pPr>
+            <w:r>
+              <w:rPr>
+                <w:rFonts w:ascii="Times New Roman" w:hAnsi="Times New Roman" w:cs="Times New Roman"/>
+              </w:rPr>
+              <w:t>25625039</w:t>
+            </w:r>
+          </w:p>
+          <w:p>
+            <w:pPr>
+              <w:jc w:val="center"/>
+              <w:rPr>
+                <w:rFonts w:ascii="Times New Roman" w:hAnsi="Times New Roman" w:cs="Times New Roman"/>
+              </w:rPr>
+            </w:pPr>
+            <w:r>
+              <w:rPr>
+                <w:rFonts w:ascii="Times New Roman" w:hAnsi="Times New Roman" w:cs="Times New Roman"/>
+              </w:rPr>
+              <w:t>25625040</w:t>
+            </w:r>
+          </w:p>
+          <w:p>
+            <w:pPr>
+              <w:jc w:val="center"/>
+              <w:rPr>
+                <w:rFonts w:ascii="Times New Roman" w:hAnsi="Times New Roman" w:cs="Times New Roman"/>
+              </w:rPr>
+            </w:pPr>
+            <w:r>
+              <w:rPr>
+                <w:rFonts w:ascii="Times New Roman" w:hAnsi="Times New Roman" w:cs="Times New Roman"/>
+              </w:rPr>
+              <w:t>25625041</w:t>
+            </w:r>
+          </w:p>
+          <w:p>
+            <w:pPr>
+              <w:jc w:val="center"/>
+              <w:rPr>
+                <w:rFonts w:ascii="Times New Roman" w:hAnsi="Times New Roman" w:cs="Times New Roman"/>
+              </w:rPr>
+            </w:pPr>
+            <w:r>
+              <w:rPr>
+                <w:rFonts w:ascii="Times New Roman" w:hAnsi="Times New Roman" w:cs="Times New Roman"/>
+              </w:rPr>
+              <w:t>25625042</w:t>
+            </w:r>
+          </w:p>
+          <w:p>
+            <w:pPr>
+              <w:jc w:val="center"/>
+              <w:rPr>
+                <w:rFonts w:ascii="Times New Roman" w:hAnsi="Times New Roman" w:cs="Times New Roman"/>
+              </w:rPr>
+            </w:pPr>
+            <w:r>
+              <w:rPr>
+                <w:rFonts w:ascii="Times New Roman" w:hAnsi="Times New Roman" w:cs="Times New Roman"/>
+              </w:rPr>
+              <w:t>25625043</w:t>
+            </w:r>
+          </w:p>
+        </w:tc>
+        <w:tc>
+          <w:tcPr>
+            <w:tcW w:w="1763" w:type="dxa"/>
+            <w:vAlign w:val="center"/>
+          </w:tcPr>
+          <w:p>
+            <w:pPr>
+              <w:jc w:val="center"/>
+              <w:rPr>
+                <w:rFonts w:ascii="Times New Roman" w:hAnsi="Times New Roman" w:cs="Times New Roman"/>
+              </w:rPr>
+            </w:pPr>
+            <w:r>
+              <w:rPr>
+                <w:rFonts w:ascii="Times New Roman" w:hAnsi="Times New Roman" w:cs="Times New Roman"/>
+              </w:rPr>
+              <w:t>C</w:t>
             </w:r>
             <w:r>
               <w:rPr>
@@ -6520,97 +6346,73 @@
               </w:rPr>
               <w:t>oncatenate</w:t>
             </w:r>
-          </w:p>
-        </w:tc>
-        <w:tc>
-          <w:tcPr>
-            <w:tcW w:w="2968" w:type="dxa"/>
-            <w:vAlign w:val="center"/>
-          </w:tcPr>
-          <w:p>
-            <w:pPr>
-              <w:jc w:val="center"/>
-              <w:rPr>
-                <w:rFonts w:ascii="Times New Roman" w:hAnsi="Times New Roman" w:cs="Times New Roman"/>
-              </w:rPr>
-            </w:pPr>
-            <w:r>
-              <w:rPr>
-                <w:rFonts w:ascii="Times New Roman" w:hAnsi="Times New Roman" w:cs="Times New Roman"/>
-              </w:rPr>
-              <w:t>Gap Free: 256250</w:t>
-            </w:r>
-            <w:r>
-              <w:rPr>
-                <w:rFonts w:ascii="Times New Roman" w:hAnsi="Times New Roman" w:cs="Times New Roman"/>
-              </w:rPr>
-              <w:t>44</w:t>
-            </w:r>
-          </w:p>
-          <w:p>
-            <w:pPr>
-              <w:jc w:val="center"/>
-              <w:rPr>
-                <w:rFonts w:ascii="Times New Roman" w:hAnsi="Times New Roman" w:cs="Times New Roman"/>
-              </w:rPr>
-            </w:pPr>
-          </w:p>
-          <w:p>
-            <w:pPr>
-              <w:jc w:val="center"/>
-              <w:rPr>
-                <w:rFonts w:ascii="Times New Roman" w:hAnsi="Times New Roman" w:cs="Times New Roman"/>
-              </w:rPr>
-            </w:pPr>
-            <w:r>
-              <w:rPr>
-                <w:rFonts w:ascii="Times New Roman" w:hAnsi="Times New Roman" w:cs="Times New Roman"/>
-              </w:rPr>
-              <w:t>Steps: 256250</w:t>
-            </w:r>
-            <w:r>
-              <w:rPr>
-                <w:rFonts w:ascii="Times New Roman" w:hAnsi="Times New Roman" w:cs="Times New Roman"/>
-              </w:rPr>
-              <w:t>45</w:t>
-            </w:r>
-          </w:p>
-        </w:tc>
-        <w:tc>
-          <w:tcPr>
-            <w:tcW w:w="1202" w:type="dxa"/>
-            <w:vAlign w:val="center"/>
-          </w:tcPr>
-          <w:p>
-            <w:pPr>
-              <w:jc w:val="center"/>
-              <w:rPr>
-                <w:rFonts w:ascii="Times New Roman" w:hAnsi="Times New Roman" w:cs="Times New Roman"/>
-              </w:rPr>
-            </w:pPr>
-            <w:r>
-              <w:rPr>
-                <w:rFonts w:ascii="Times New Roman" w:hAnsi="Times New Roman" w:cs="Times New Roman"/>
-              </w:rPr>
-              <w:t>7</w:t>
-            </w:r>
-            <w:r>
-              <w:rPr>
-                <w:rFonts w:ascii="Times New Roman" w:hAnsi="Times New Roman" w:cs="Times New Roman"/>
-              </w:rPr>
-              <w:t>6</w:t>
-            </w:r>
-            <w:r>
-              <w:rPr>
-                <w:rFonts w:ascii="Times New Roman" w:hAnsi="Times New Roman" w:cs="Times New Roman"/>
-              </w:rPr>
-              <w:t>-7</w:t>
-            </w:r>
-            <w:r>
-              <w:rPr>
-                <w:rFonts w:ascii="Times New Roman" w:hAnsi="Times New Roman" w:cs="Times New Roman"/>
-              </w:rPr>
-              <w:t>7</w:t>
+            <w:r>
+              <w:rPr>
+                <w:rFonts w:ascii="Times New Roman" w:hAnsi="Times New Roman" w:cs="Times New Roman"/>
+              </w:rPr>
+              <w:t>203</w:t>
+            </w:r>
+          </w:p>
+        </w:tc>
+        <w:tc>
+          <w:tcPr>
+            <w:tcW w:w="2949" w:type="dxa"/>
+            <w:vAlign w:val="center"/>
+          </w:tcPr>
+          <w:p>
+            <w:pPr>
+              <w:jc w:val="center"/>
+              <w:rPr>
+                <w:rFonts w:ascii="Times New Roman" w:hAnsi="Times New Roman" w:cs="Times New Roman"/>
+              </w:rPr>
+            </w:pPr>
+            <w:r>
+              <w:rPr>
+                <w:rFonts w:ascii="Times New Roman" w:hAnsi="Times New Roman" w:cs="Times New Roman"/>
+              </w:rPr>
+              <w:t>Gap Free: 25625044</w:t>
+            </w:r>
+          </w:p>
+          <w:p>
+            <w:pPr>
+              <w:jc w:val="center"/>
+              <w:rPr>
+                <w:rFonts w:ascii="Times New Roman" w:hAnsi="Times New Roman" w:cs="Times New Roman"/>
+              </w:rPr>
+            </w:pPr>
+          </w:p>
+          <w:p>
+            <w:pPr>
+              <w:jc w:val="center"/>
+              <w:rPr>
+                <w:rFonts w:ascii="Times New Roman" w:hAnsi="Times New Roman" w:cs="Times New Roman"/>
+              </w:rPr>
+            </w:pPr>
+            <w:r>
+              <w:rPr>
+                <w:rFonts w:ascii="Times New Roman" w:hAnsi="Times New Roman" w:cs="Times New Roman"/>
+              </w:rPr>
+              <w:t>Steps: 25625045</w:t>
+            </w:r>
+          </w:p>
+        </w:tc>
+        <w:tc>
+          <w:tcPr>
+            <w:tcW w:w="1194" w:type="dxa"/>
+            <w:vAlign w:val="center"/>
+          </w:tcPr>
+          <w:p>
+            <w:pPr>
+              <w:jc w:val="center"/>
+              <w:rPr>
+                <w:rFonts w:ascii="Times New Roman" w:hAnsi="Times New Roman" w:cs="Times New Roman"/>
+              </w:rPr>
+            </w:pPr>
+            <w:r>
+              <w:rPr>
+                <w:rFonts w:ascii="Times New Roman" w:hAnsi="Times New Roman" w:cs="Times New Roman"/>
+              </w:rPr>
+              <w:t>76-77</w:t>
             </w:r>
           </w:p>
         </w:tc>
@@ -6619,104 +6421,365 @@
         <w:tc>
           <w:tcPr>
             <w:tcW w:w="1336" w:type="dxa"/>
-          </w:tcPr>
-          <w:p>
-            <w:pPr>
-              <w:rPr>
-                <w:rFonts w:ascii="Times New Roman" w:hAnsi="Times New Roman" w:cs="Times New Roman"/>
-              </w:rPr>
-            </w:pPr>
-          </w:p>
-        </w:tc>
-        <w:tc>
-          <w:tcPr>
-            <w:tcW w:w="834" w:type="dxa"/>
-          </w:tcPr>
-          <w:p>
-            <w:pPr>
-              <w:jc w:val="center"/>
-              <w:rPr>
-                <w:rFonts w:ascii="Times New Roman" w:hAnsi="Times New Roman" w:cs="Times New Roman"/>
-              </w:rPr>
-            </w:pPr>
-          </w:p>
-        </w:tc>
-        <w:tc>
-          <w:tcPr>
-            <w:tcW w:w="2994" w:type="dxa"/>
-          </w:tcPr>
-          <w:p>
-            <w:pPr>
-              <w:jc w:val="center"/>
-              <w:rPr>
-                <w:rFonts w:ascii="Times New Roman" w:hAnsi="Times New Roman" w:cs="Times New Roman"/>
-              </w:rPr>
-            </w:pPr>
+            <w:vAlign w:val="center"/>
+          </w:tcPr>
+          <w:p>
+            <w:pPr>
+              <w:jc w:val="center"/>
+              <w:rPr>
+                <w:rFonts w:ascii="Times New Roman" w:hAnsi="Times New Roman" w:cs="Times New Roman"/>
+              </w:rPr>
+            </w:pPr>
+            <w:r>
+              <w:rPr>
+                <w:rFonts w:ascii="Times New Roman" w:hAnsi="Times New Roman" w:cs="Times New Roman"/>
+              </w:rPr>
+              <w:t>RM</w:t>
+            </w:r>
+            <w:r>
+              <w:rPr>
+                <w:rFonts w:ascii="Times New Roman" w:hAnsi="Times New Roman" w:cs="Times New Roman"/>
+              </w:rPr>
+              <w:t>R1</w:t>
+            </w:r>
+          </w:p>
+        </w:tc>
+        <w:tc>
+          <w:tcPr>
+            <w:tcW w:w="831" w:type="dxa"/>
+            <w:vAlign w:val="center"/>
+          </w:tcPr>
+          <w:p>
+            <w:pPr>
+              <w:jc w:val="center"/>
+              <w:rPr>
+                <w:rFonts w:ascii="Times New Roman" w:hAnsi="Times New Roman" w:cs="Times New Roman"/>
+              </w:rPr>
+            </w:pPr>
+            <w:r>
+              <w:rPr>
+                <w:rFonts w:ascii="Times New Roman" w:hAnsi="Times New Roman" w:cs="Times New Roman"/>
+              </w:rPr>
+              <w:t>1</w:t>
+            </w:r>
+            <w:r>
+              <w:rPr>
+                <w:rFonts w:ascii="Times New Roman" w:hAnsi="Times New Roman" w:cs="Times New Roman"/>
+              </w:rPr>
+              <w:t>.1.</w:t>
+            </w:r>
+            <w:r>
+              <w:rPr>
+                <w:rFonts w:ascii="Times New Roman" w:hAnsi="Times New Roman" w:cs="Times New Roman"/>
+              </w:rPr>
+              <w:t>6</w:t>
+            </w:r>
+          </w:p>
+        </w:tc>
+        <w:tc>
+          <w:tcPr>
+            <w:tcW w:w="2974" w:type="dxa"/>
+            <w:vAlign w:val="center"/>
+          </w:tcPr>
+          <w:p>
+            <w:pPr>
+              <w:jc w:val="center"/>
+              <w:rPr>
+                <w:rFonts w:ascii="Times New Roman" w:hAnsi="Times New Roman" w:cs="Times New Roman"/>
+              </w:rPr>
+            </w:pPr>
+            <w:r>
+              <w:rPr>
+                <w:rFonts w:ascii="Times New Roman" w:hAnsi="Times New Roman" w:cs="Times New Roman"/>
+              </w:rPr>
+              <w:t>Gap Free: 25</w:t>
+            </w:r>
+            <w:r>
+              <w:rPr>
+                <w:rFonts w:ascii="Times New Roman" w:hAnsi="Times New Roman" w:cs="Times New Roman"/>
+              </w:rPr>
+              <w:t>627002</w:t>
+            </w:r>
+          </w:p>
+          <w:p>
+            <w:pPr>
+              <w:jc w:val="center"/>
+              <w:rPr>
+                <w:rFonts w:ascii="Times New Roman" w:hAnsi="Times New Roman" w:cs="Times New Roman"/>
+              </w:rPr>
+            </w:pPr>
+          </w:p>
+          <w:p>
+            <w:pPr>
+              <w:jc w:val="center"/>
+              <w:rPr>
+                <w:rFonts w:ascii="Times New Roman" w:hAnsi="Times New Roman" w:cs="Times New Roman"/>
+              </w:rPr>
+            </w:pPr>
+            <w:r>
+              <w:rPr>
+                <w:rFonts w:ascii="Times New Roman" w:hAnsi="Times New Roman" w:cs="Times New Roman"/>
+              </w:rPr>
+              <w:t>Steps: 2562700</w:t>
+            </w:r>
+            <w:r>
+              <w:rPr>
+                <w:rFonts w:ascii="Times New Roman" w:hAnsi="Times New Roman" w:cs="Times New Roman"/>
+              </w:rPr>
+              <w:t>3</w:t>
+            </w:r>
           </w:p>
         </w:tc>
         <w:tc>
           <w:tcPr>
             <w:tcW w:w="2031" w:type="dxa"/>
-          </w:tcPr>
-          <w:p>
-            <w:pPr>
-              <w:jc w:val="center"/>
-              <w:rPr>
-                <w:rFonts w:ascii="Times New Roman" w:hAnsi="Times New Roman" w:cs="Times New Roman"/>
-              </w:rPr>
-            </w:pPr>
-          </w:p>
-        </w:tc>
-        <w:tc>
-          <w:tcPr>
-            <w:tcW w:w="2235" w:type="dxa"/>
-          </w:tcPr>
-          <w:p>
-            <w:pPr>
-              <w:jc w:val="center"/>
-              <w:rPr>
-                <w:rFonts w:ascii="Times New Roman" w:hAnsi="Times New Roman" w:cs="Times New Roman"/>
-              </w:rPr>
-            </w:pPr>
-          </w:p>
-        </w:tc>
-        <w:tc>
-          <w:tcPr>
-            <w:tcW w:w="1709" w:type="dxa"/>
-          </w:tcPr>
-          <w:p>
-            <w:pPr>
-              <w:jc w:val="center"/>
-              <w:rPr>
-                <w:rFonts w:ascii="Times New Roman" w:hAnsi="Times New Roman" w:cs="Times New Roman"/>
-              </w:rPr>
-            </w:pPr>
-          </w:p>
-        </w:tc>
-        <w:tc>
-          <w:tcPr>
-            <w:tcW w:w="2968" w:type="dxa"/>
-          </w:tcPr>
-          <w:p>
-            <w:pPr>
-              <w:jc w:val="center"/>
-              <w:rPr>
-                <w:rFonts w:ascii="Times New Roman" w:hAnsi="Times New Roman" w:cs="Times New Roman"/>
-              </w:rPr>
-            </w:pPr>
-          </w:p>
-        </w:tc>
-        <w:tc>
-          <w:tcPr>
-            <w:tcW w:w="1202" w:type="dxa"/>
-          </w:tcPr>
-          <w:p>
-            <w:pPr>
-              <w:jc w:val="center"/>
-              <w:rPr>
-                <w:rFonts w:ascii="Times New Roman" w:hAnsi="Times New Roman" w:cs="Times New Roman"/>
-              </w:rPr>
-            </w:pPr>
+            <w:vAlign w:val="center"/>
+          </w:tcPr>
+          <w:p>
+            <w:pPr>
+              <w:jc w:val="center"/>
+              <w:rPr>
+                <w:rFonts w:ascii="Times New Roman" w:hAnsi="Times New Roman" w:cs="Times New Roman"/>
+              </w:rPr>
+            </w:pPr>
+            <w:r>
+              <w:rPr>
+                <w:rFonts w:ascii="Times New Roman" w:hAnsi="Times New Roman" w:cs="Times New Roman"/>
+              </w:rPr>
+              <w:t>2562700</w:t>
+            </w:r>
+            <w:r>
+              <w:rPr>
+                <w:rFonts w:ascii="Times New Roman" w:hAnsi="Times New Roman" w:cs="Times New Roman"/>
+              </w:rPr>
+              <w:t>4</w:t>
+            </w:r>
+          </w:p>
+        </w:tc>
+        <w:tc>
+          <w:tcPr>
+            <w:tcW w:w="2231" w:type="dxa"/>
+            <w:vAlign w:val="center"/>
+          </w:tcPr>
+          <w:p>
+            <w:pPr>
+              <w:jc w:val="center"/>
+              <w:rPr>
+                <w:rFonts w:ascii="Times New Roman" w:hAnsi="Times New Roman" w:cs="Times New Roman"/>
+              </w:rPr>
+            </w:pPr>
+            <w:r>
+              <w:rPr>
+                <w:rFonts w:ascii="Times New Roman" w:hAnsi="Times New Roman" w:cs="Times New Roman"/>
+              </w:rPr>
+              <w:t>2562700</w:t>
+            </w:r>
+            <w:r>
+              <w:rPr>
+                <w:rFonts w:ascii="Times New Roman" w:hAnsi="Times New Roman" w:cs="Times New Roman"/>
+              </w:rPr>
+              <w:t>6</w:t>
+            </w:r>
+          </w:p>
+          <w:p>
+            <w:pPr>
+              <w:jc w:val="center"/>
+              <w:rPr>
+                <w:rFonts w:ascii="Times New Roman" w:hAnsi="Times New Roman" w:cs="Times New Roman"/>
+              </w:rPr>
+            </w:pPr>
+            <w:r>
+              <w:rPr>
+                <w:rFonts w:ascii="Times New Roman" w:hAnsi="Times New Roman" w:cs="Times New Roman"/>
+              </w:rPr>
+              <w:t>2562700</w:t>
+            </w:r>
+            <w:r>
+              <w:rPr>
+                <w:rFonts w:ascii="Times New Roman" w:hAnsi="Times New Roman" w:cs="Times New Roman"/>
+              </w:rPr>
+              <w:t>7</w:t>
+            </w:r>
+          </w:p>
+          <w:p>
+            <w:pPr>
+              <w:jc w:val="center"/>
+              <w:rPr>
+                <w:rFonts w:ascii="Times New Roman" w:hAnsi="Times New Roman" w:cs="Times New Roman"/>
+              </w:rPr>
+            </w:pPr>
+            <w:r>
+              <w:rPr>
+                <w:rFonts w:ascii="Times New Roman" w:hAnsi="Times New Roman" w:cs="Times New Roman"/>
+              </w:rPr>
+              <w:t>2562700</w:t>
+            </w:r>
+            <w:r>
+              <w:rPr>
+                <w:rFonts w:ascii="Times New Roman" w:hAnsi="Times New Roman" w:cs="Times New Roman"/>
+              </w:rPr>
+              <w:t>8</w:t>
+            </w:r>
+          </w:p>
+          <w:p>
+            <w:pPr>
+              <w:jc w:val="center"/>
+              <w:rPr>
+                <w:rFonts w:ascii="Times New Roman" w:hAnsi="Times New Roman" w:cs="Times New Roman"/>
+              </w:rPr>
+            </w:pPr>
+            <w:r>
+              <w:rPr>
+                <w:rFonts w:ascii="Times New Roman" w:hAnsi="Times New Roman" w:cs="Times New Roman"/>
+              </w:rPr>
+              <w:lastRenderedPageBreak/>
+              <w:t>2562700</w:t>
+            </w:r>
+            <w:r>
+              <w:rPr>
+                <w:rFonts w:ascii="Times New Roman" w:hAnsi="Times New Roman" w:cs="Times New Roman"/>
+              </w:rPr>
+              <w:t>9</w:t>
+            </w:r>
+          </w:p>
+          <w:p>
+            <w:pPr>
+              <w:jc w:val="center"/>
+              <w:rPr>
+                <w:rFonts w:ascii="Times New Roman" w:hAnsi="Times New Roman" w:cs="Times New Roman"/>
+              </w:rPr>
+            </w:pPr>
+            <w:r>
+              <w:rPr>
+                <w:rFonts w:ascii="Times New Roman" w:hAnsi="Times New Roman" w:cs="Times New Roman"/>
+              </w:rPr>
+              <w:t>256270</w:t>
+            </w:r>
+            <w:r>
+              <w:rPr>
+                <w:rFonts w:ascii="Times New Roman" w:hAnsi="Times New Roman" w:cs="Times New Roman"/>
+              </w:rPr>
+              <w:t>10</w:t>
+            </w:r>
+          </w:p>
+        </w:tc>
+        <w:tc>
+          <w:tcPr>
+            <w:tcW w:w="1763" w:type="dxa"/>
+            <w:vAlign w:val="center"/>
+          </w:tcPr>
+          <w:p>
+            <w:pPr>
+              <w:jc w:val="center"/>
+              <w:rPr>
+                <w:rFonts w:ascii="Times New Roman" w:hAnsi="Times New Roman" w:cs="Times New Roman"/>
+              </w:rPr>
+            </w:pPr>
+            <w:r>
+              <w:rPr>
+                <w:rFonts w:ascii="Times New Roman" w:hAnsi="Times New Roman" w:cs="Times New Roman"/>
+              </w:rPr>
+              <w:lastRenderedPageBreak/>
+              <w:t>c</w:t>
+            </w:r>
+            <w:r>
+              <w:rPr>
+                <w:rFonts w:ascii="Times New Roman" w:hAnsi="Times New Roman" w:cs="Times New Roman"/>
+              </w:rPr>
+              <w:t>oncatenate</w:t>
+            </w:r>
+          </w:p>
+        </w:tc>
+        <w:tc>
+          <w:tcPr>
+            <w:tcW w:w="2949" w:type="dxa"/>
+            <w:vAlign w:val="center"/>
+          </w:tcPr>
+          <w:p>
+            <w:pPr>
+              <w:jc w:val="center"/>
+              <w:rPr>
+                <w:rFonts w:ascii="Times New Roman" w:hAnsi="Times New Roman" w:cs="Times New Roman"/>
+              </w:rPr>
+            </w:pPr>
+            <w:r>
+              <w:rPr>
+                <w:rFonts w:ascii="Times New Roman" w:hAnsi="Times New Roman" w:cs="Times New Roman"/>
+              </w:rPr>
+              <w:t>Gap Free: 2562701</w:t>
+            </w:r>
+            <w:r>
+              <w:rPr>
+                <w:rFonts w:ascii="Times New Roman" w:hAnsi="Times New Roman" w:cs="Times New Roman"/>
+              </w:rPr>
+              <w:t>1</w:t>
+            </w:r>
+          </w:p>
+          <w:p>
+            <w:pPr>
+              <w:jc w:val="center"/>
+              <w:rPr>
+                <w:rFonts w:ascii="Times New Roman" w:hAnsi="Times New Roman" w:cs="Times New Roman"/>
+              </w:rPr>
+            </w:pPr>
+          </w:p>
+          <w:p>
+            <w:pPr>
+              <w:jc w:val="center"/>
+              <w:rPr>
+                <w:rFonts w:ascii="Times New Roman" w:hAnsi="Times New Roman" w:cs="Times New Roman"/>
+              </w:rPr>
+            </w:pPr>
+            <w:r>
+              <w:rPr>
+                <w:rFonts w:ascii="Times New Roman" w:hAnsi="Times New Roman" w:cs="Times New Roman"/>
+              </w:rPr>
+              <w:t>Steps: 2562701</w:t>
+            </w:r>
+            <w:r>
+              <w:rPr>
+                <w:rFonts w:ascii="Times New Roman" w:hAnsi="Times New Roman" w:cs="Times New Roman"/>
+              </w:rPr>
+              <w:t>2</w:t>
+            </w:r>
+          </w:p>
+        </w:tc>
+        <w:tc>
+          <w:tcPr>
+            <w:tcW w:w="1194" w:type="dxa"/>
+            <w:vAlign w:val="center"/>
+          </w:tcPr>
+          <w:p>
+            <w:pPr>
+              <w:jc w:val="center"/>
+              <w:rPr>
+                <w:rFonts w:ascii="Times New Roman" w:hAnsi="Times New Roman" w:cs="Times New Roman"/>
+              </w:rPr>
+            </w:pPr>
+            <w:r>
+              <w:rPr>
+                <w:rFonts w:ascii="Times New Roman" w:hAnsi="Times New Roman" w:cs="Times New Roman"/>
+              </w:rPr>
+              <w:t>7</w:t>
+            </w:r>
+            <w:r>
+              <w:rPr>
+                <w:rFonts w:ascii="Times New Roman" w:hAnsi="Times New Roman" w:cs="Times New Roman"/>
+              </w:rPr>
+              <w:t>8</w:t>
+            </w:r>
+            <w:r>
+              <w:rPr>
+                <w:rFonts w:ascii="Times New Roman" w:hAnsi="Times New Roman" w:cs="Times New Roman"/>
+              </w:rPr>
+              <w:t>-7</w:t>
+            </w:r>
+            <w:r>
+              <w:rPr>
+                <w:rFonts w:ascii="Times New Roman" w:hAnsi="Times New Roman" w:cs="Times New Roman"/>
+              </w:rPr>
+              <w:t>9</w:t>
+            </w:r>
           </w:p>
         </w:tc>
       </w:tr>
@@ -6735,20 +6798,20 @@
         </w:tc>
         <w:tc>
           <w:tcPr>
-            <w:tcW w:w="834" w:type="dxa"/>
-          </w:tcPr>
-          <w:p>
-            <w:pPr>
-              <w:jc w:val="center"/>
-              <w:rPr>
-                <w:rFonts w:ascii="Times New Roman" w:hAnsi="Times New Roman" w:cs="Times New Roman"/>
-              </w:rPr>
-            </w:pPr>
-          </w:p>
-        </w:tc>
-        <w:tc>
-          <w:tcPr>
-            <w:tcW w:w="2994" w:type="dxa"/>
+            <w:tcW w:w="831" w:type="dxa"/>
+          </w:tcPr>
+          <w:p>
+            <w:pPr>
+              <w:jc w:val="center"/>
+              <w:rPr>
+                <w:rFonts w:ascii="Times New Roman" w:hAnsi="Times New Roman" w:cs="Times New Roman"/>
+              </w:rPr>
+            </w:pPr>
+          </w:p>
+        </w:tc>
+        <w:tc>
+          <w:tcPr>
+            <w:tcW w:w="2974" w:type="dxa"/>
           </w:tcPr>
           <w:p>
             <w:pPr>
@@ -6774,46 +6837,46 @@
         </w:tc>
         <w:tc>
           <w:tcPr>
-            <w:tcW w:w="2235" w:type="dxa"/>
-          </w:tcPr>
-          <w:p>
-            <w:pPr>
-              <w:jc w:val="center"/>
-              <w:rPr>
-                <w:rFonts w:ascii="Times New Roman" w:hAnsi="Times New Roman" w:cs="Times New Roman"/>
-              </w:rPr>
-            </w:pPr>
-          </w:p>
-        </w:tc>
-        <w:tc>
-          <w:tcPr>
-            <w:tcW w:w="1709" w:type="dxa"/>
-          </w:tcPr>
-          <w:p>
-            <w:pPr>
-              <w:jc w:val="center"/>
-              <w:rPr>
-                <w:rFonts w:ascii="Times New Roman" w:hAnsi="Times New Roman" w:cs="Times New Roman"/>
-              </w:rPr>
-            </w:pPr>
-          </w:p>
-        </w:tc>
-        <w:tc>
-          <w:tcPr>
-            <w:tcW w:w="2968" w:type="dxa"/>
-          </w:tcPr>
-          <w:p>
-            <w:pPr>
-              <w:jc w:val="center"/>
-              <w:rPr>
-                <w:rFonts w:ascii="Times New Roman" w:hAnsi="Times New Roman" w:cs="Times New Roman"/>
-              </w:rPr>
-            </w:pPr>
-          </w:p>
-        </w:tc>
-        <w:tc>
-          <w:tcPr>
-            <w:tcW w:w="1202" w:type="dxa"/>
+            <w:tcW w:w="2231" w:type="dxa"/>
+          </w:tcPr>
+          <w:p>
+            <w:pPr>
+              <w:jc w:val="center"/>
+              <w:rPr>
+                <w:rFonts w:ascii="Times New Roman" w:hAnsi="Times New Roman" w:cs="Times New Roman"/>
+              </w:rPr>
+            </w:pPr>
+          </w:p>
+        </w:tc>
+        <w:tc>
+          <w:tcPr>
+            <w:tcW w:w="1763" w:type="dxa"/>
+          </w:tcPr>
+          <w:p>
+            <w:pPr>
+              <w:jc w:val="center"/>
+              <w:rPr>
+                <w:rFonts w:ascii="Times New Roman" w:hAnsi="Times New Roman" w:cs="Times New Roman"/>
+              </w:rPr>
+            </w:pPr>
+          </w:p>
+        </w:tc>
+        <w:tc>
+          <w:tcPr>
+            <w:tcW w:w="2949" w:type="dxa"/>
+          </w:tcPr>
+          <w:p>
+            <w:pPr>
+              <w:jc w:val="center"/>
+              <w:rPr>
+                <w:rFonts w:ascii="Times New Roman" w:hAnsi="Times New Roman" w:cs="Times New Roman"/>
+              </w:rPr>
+            </w:pPr>
+          </w:p>
+        </w:tc>
+        <w:tc>
+          <w:tcPr>
+            <w:tcW w:w="1194" w:type="dxa"/>
           </w:tcPr>
           <w:p>
             <w:pPr>
@@ -6840,20 +6903,20 @@
         </w:tc>
         <w:tc>
           <w:tcPr>
-            <w:tcW w:w="834" w:type="dxa"/>
-          </w:tcPr>
-          <w:p>
-            <w:pPr>
-              <w:jc w:val="center"/>
-              <w:rPr>
-                <w:rFonts w:ascii="Times New Roman" w:hAnsi="Times New Roman" w:cs="Times New Roman"/>
-              </w:rPr>
-            </w:pPr>
-          </w:p>
-        </w:tc>
-        <w:tc>
-          <w:tcPr>
-            <w:tcW w:w="2994" w:type="dxa"/>
+            <w:tcW w:w="831" w:type="dxa"/>
+          </w:tcPr>
+          <w:p>
+            <w:pPr>
+              <w:jc w:val="center"/>
+              <w:rPr>
+                <w:rFonts w:ascii="Times New Roman" w:hAnsi="Times New Roman" w:cs="Times New Roman"/>
+              </w:rPr>
+            </w:pPr>
+          </w:p>
+        </w:tc>
+        <w:tc>
+          <w:tcPr>
+            <w:tcW w:w="2974" w:type="dxa"/>
           </w:tcPr>
           <w:p>
             <w:pPr>
@@ -6879,46 +6942,46 @@
         </w:tc>
         <w:tc>
           <w:tcPr>
-            <w:tcW w:w="2235" w:type="dxa"/>
-          </w:tcPr>
-          <w:p>
-            <w:pPr>
-              <w:jc w:val="center"/>
-              <w:rPr>
-                <w:rFonts w:ascii="Times New Roman" w:hAnsi="Times New Roman" w:cs="Times New Roman"/>
-              </w:rPr>
-            </w:pPr>
-          </w:p>
-        </w:tc>
-        <w:tc>
-          <w:tcPr>
-            <w:tcW w:w="1709" w:type="dxa"/>
-          </w:tcPr>
-          <w:p>
-            <w:pPr>
-              <w:jc w:val="center"/>
-              <w:rPr>
-                <w:rFonts w:ascii="Times New Roman" w:hAnsi="Times New Roman" w:cs="Times New Roman"/>
-              </w:rPr>
-            </w:pPr>
-          </w:p>
-        </w:tc>
-        <w:tc>
-          <w:tcPr>
-            <w:tcW w:w="2968" w:type="dxa"/>
-          </w:tcPr>
-          <w:p>
-            <w:pPr>
-              <w:jc w:val="center"/>
-              <w:rPr>
-                <w:rFonts w:ascii="Times New Roman" w:hAnsi="Times New Roman" w:cs="Times New Roman"/>
-              </w:rPr>
-            </w:pPr>
-          </w:p>
-        </w:tc>
-        <w:tc>
-          <w:tcPr>
-            <w:tcW w:w="1202" w:type="dxa"/>
+            <w:tcW w:w="2231" w:type="dxa"/>
+          </w:tcPr>
+          <w:p>
+            <w:pPr>
+              <w:jc w:val="center"/>
+              <w:rPr>
+                <w:rFonts w:ascii="Times New Roman" w:hAnsi="Times New Roman" w:cs="Times New Roman"/>
+              </w:rPr>
+            </w:pPr>
+          </w:p>
+        </w:tc>
+        <w:tc>
+          <w:tcPr>
+            <w:tcW w:w="1763" w:type="dxa"/>
+          </w:tcPr>
+          <w:p>
+            <w:pPr>
+              <w:jc w:val="center"/>
+              <w:rPr>
+                <w:rFonts w:ascii="Times New Roman" w:hAnsi="Times New Roman" w:cs="Times New Roman"/>
+              </w:rPr>
+            </w:pPr>
+          </w:p>
+        </w:tc>
+        <w:tc>
+          <w:tcPr>
+            <w:tcW w:w="2949" w:type="dxa"/>
+          </w:tcPr>
+          <w:p>
+            <w:pPr>
+              <w:jc w:val="center"/>
+              <w:rPr>
+                <w:rFonts w:ascii="Times New Roman" w:hAnsi="Times New Roman" w:cs="Times New Roman"/>
+              </w:rPr>
+            </w:pPr>
+          </w:p>
+        </w:tc>
+        <w:tc>
+          <w:tcPr>
+            <w:tcW w:w="1194" w:type="dxa"/>
           </w:tcPr>
           <w:p>
             <w:pPr>
@@ -6946,20 +7009,20 @@
         </w:tc>
         <w:tc>
           <w:tcPr>
-            <w:tcW w:w="834" w:type="dxa"/>
-          </w:tcPr>
-          <w:p>
-            <w:pPr>
-              <w:jc w:val="center"/>
-              <w:rPr>
-                <w:rFonts w:ascii="Times New Roman" w:hAnsi="Times New Roman" w:cs="Times New Roman"/>
-              </w:rPr>
-            </w:pPr>
-          </w:p>
-        </w:tc>
-        <w:tc>
-          <w:tcPr>
-            <w:tcW w:w="2994" w:type="dxa"/>
+            <w:tcW w:w="831" w:type="dxa"/>
+          </w:tcPr>
+          <w:p>
+            <w:pPr>
+              <w:jc w:val="center"/>
+              <w:rPr>
+                <w:rFonts w:ascii="Times New Roman" w:hAnsi="Times New Roman" w:cs="Times New Roman"/>
+              </w:rPr>
+            </w:pPr>
+          </w:p>
+        </w:tc>
+        <w:tc>
+          <w:tcPr>
+            <w:tcW w:w="2974" w:type="dxa"/>
           </w:tcPr>
           <w:p>
             <w:pPr>
@@ -6985,46 +7048,46 @@
         </w:tc>
         <w:tc>
           <w:tcPr>
-            <w:tcW w:w="2235" w:type="dxa"/>
-          </w:tcPr>
-          <w:p>
-            <w:pPr>
-              <w:jc w:val="center"/>
-              <w:rPr>
-                <w:rFonts w:ascii="Times New Roman" w:hAnsi="Times New Roman" w:cs="Times New Roman"/>
-              </w:rPr>
-            </w:pPr>
-          </w:p>
-        </w:tc>
-        <w:tc>
-          <w:tcPr>
-            <w:tcW w:w="1709" w:type="dxa"/>
-          </w:tcPr>
-          <w:p>
-            <w:pPr>
-              <w:jc w:val="center"/>
-              <w:rPr>
-                <w:rFonts w:ascii="Times New Roman" w:hAnsi="Times New Roman" w:cs="Times New Roman"/>
-              </w:rPr>
-            </w:pPr>
-          </w:p>
-        </w:tc>
-        <w:tc>
-          <w:tcPr>
-            <w:tcW w:w="2968" w:type="dxa"/>
-          </w:tcPr>
-          <w:p>
-            <w:pPr>
-              <w:jc w:val="center"/>
-              <w:rPr>
-                <w:rFonts w:ascii="Times New Roman" w:hAnsi="Times New Roman" w:cs="Times New Roman"/>
-              </w:rPr>
-            </w:pPr>
-          </w:p>
-        </w:tc>
-        <w:tc>
-          <w:tcPr>
-            <w:tcW w:w="1202" w:type="dxa"/>
+            <w:tcW w:w="2231" w:type="dxa"/>
+          </w:tcPr>
+          <w:p>
+            <w:pPr>
+              <w:jc w:val="center"/>
+              <w:rPr>
+                <w:rFonts w:ascii="Times New Roman" w:hAnsi="Times New Roman" w:cs="Times New Roman"/>
+              </w:rPr>
+            </w:pPr>
+          </w:p>
+        </w:tc>
+        <w:tc>
+          <w:tcPr>
+            <w:tcW w:w="1763" w:type="dxa"/>
+          </w:tcPr>
+          <w:p>
+            <w:pPr>
+              <w:jc w:val="center"/>
+              <w:rPr>
+                <w:rFonts w:ascii="Times New Roman" w:hAnsi="Times New Roman" w:cs="Times New Roman"/>
+              </w:rPr>
+            </w:pPr>
+          </w:p>
+        </w:tc>
+        <w:tc>
+          <w:tcPr>
+            <w:tcW w:w="2949" w:type="dxa"/>
+          </w:tcPr>
+          <w:p>
+            <w:pPr>
+              <w:jc w:val="center"/>
+              <w:rPr>
+                <w:rFonts w:ascii="Times New Roman" w:hAnsi="Times New Roman" w:cs="Times New Roman"/>
+              </w:rPr>
+            </w:pPr>
+          </w:p>
+        </w:tc>
+        <w:tc>
+          <w:tcPr>
+            <w:tcW w:w="1194" w:type="dxa"/>
           </w:tcPr>
           <w:p>
             <w:pPr>

</xml_diff>

<commit_message>
Before removing potenital AM251 cells
</commit_message>
<xml_diff>
--- a/Data/Recording_Key_Honours.docx
+++ b/Data/Recording_Key_Honours.docx
@@ -325,6 +325,12 @@
               </w:rPr>
               <w:t>2025_05_14_0004</w:t>
             </w:r>
+            <w:r>
+              <w:rPr>
+                <w:rFonts w:ascii="Times New Roman" w:hAnsi="Times New Roman" w:cs="Times New Roman"/>
+              </w:rPr>
+              <w:t xml:space="preserve"> (6:13)</w:t>
+            </w:r>
           </w:p>
         </w:tc>
         <w:tc>
@@ -10632,13 +10638,7 @@
               <w:rPr>
                 <w:rFonts w:ascii="Times New Roman" w:hAnsi="Times New Roman" w:cs="Times New Roman"/>
               </w:rPr>
-              <w:t>18712001</w:t>
-            </w:r>
-            <w:r>
-              <w:rPr>
-                <w:rFonts w:ascii="Times New Roman" w:hAnsi="Times New Roman" w:cs="Times New Roman"/>
-              </w:rPr>
-              <w:t xml:space="preserve"> (5 min)</w:t>
+              <w:t>18712001 (5 min)</w:t>
             </w:r>
           </w:p>
         </w:tc>
@@ -10675,50 +10675,22 @@
                 <w:rFonts w:ascii="Times New Roman" w:hAnsi="Times New Roman" w:cs="Times New Roman"/>
                 <w:highlight w:val="yellow"/>
               </w:rPr>
-              <w:t>187200</w:t>
-            </w:r>
+              <w:t>1872004 (5 min)</w:t>
+            </w:r>
+          </w:p>
+          <w:p>
+            <w:pPr>
+              <w:jc w:val="center"/>
+              <w:rPr>
+                <w:rFonts w:ascii="Times New Roman" w:hAnsi="Times New Roman" w:cs="Times New Roman"/>
+              </w:rPr>
+            </w:pPr>
             <w:r>
               <w:rPr>
                 <w:rFonts w:ascii="Times New Roman" w:hAnsi="Times New Roman" w:cs="Times New Roman"/>
                 <w:highlight w:val="yellow"/>
               </w:rPr>
-              <w:t>4</w:t>
-            </w:r>
-            <w:r>
-              <w:rPr>
-                <w:rFonts w:ascii="Times New Roman" w:hAnsi="Times New Roman" w:cs="Times New Roman"/>
-                <w:highlight w:val="yellow"/>
-              </w:rPr>
-              <w:t xml:space="preserve"> (5 min)</w:t>
-            </w:r>
-          </w:p>
-          <w:p>
-            <w:pPr>
-              <w:jc w:val="center"/>
-              <w:rPr>
-                <w:rFonts w:ascii="Times New Roman" w:hAnsi="Times New Roman" w:cs="Times New Roman"/>
-              </w:rPr>
-            </w:pPr>
-            <w:r>
-              <w:rPr>
-                <w:rFonts w:ascii="Times New Roman" w:hAnsi="Times New Roman" w:cs="Times New Roman"/>
-                <w:highlight w:val="yellow"/>
-              </w:rPr>
-              <w:t>1872003 (</w:t>
-            </w:r>
-            <w:r>
-              <w:rPr>
-                <w:rFonts w:ascii="Times New Roman" w:hAnsi="Times New Roman" w:cs="Times New Roman"/>
-                <w:highlight w:val="yellow"/>
-              </w:rPr>
-              <w:t>10</w:t>
-            </w:r>
-            <w:r>
-              <w:rPr>
-                <w:rFonts w:ascii="Times New Roman" w:hAnsi="Times New Roman" w:cs="Times New Roman"/>
-                <w:highlight w:val="yellow"/>
-              </w:rPr>
-              <w:t xml:space="preserve"> min)</w:t>
+              <w:t>1872003 (10 min)</w:t>
             </w:r>
           </w:p>
         </w:tc>
@@ -10904,95 +10876,35 @@
               <w:rPr>
                 <w:rFonts w:ascii="Times New Roman" w:hAnsi="Times New Roman" w:cs="Times New Roman"/>
               </w:rPr>
-              <w:t>1871300</w:t>
-            </w:r>
-            <w:r>
-              <w:rPr>
-                <w:rFonts w:ascii="Times New Roman" w:hAnsi="Times New Roman" w:cs="Times New Roman"/>
-              </w:rPr>
-              <w:t>6</w:t>
-            </w:r>
-            <w:r>
-              <w:rPr>
-                <w:rFonts w:ascii="Times New Roman" w:hAnsi="Times New Roman" w:cs="Times New Roman"/>
-              </w:rPr>
-              <w:t xml:space="preserve"> (5 min)</w:t>
-            </w:r>
-          </w:p>
-          <w:p>
-            <w:pPr>
-              <w:jc w:val="center"/>
-              <w:rPr>
-                <w:rFonts w:ascii="Times New Roman" w:hAnsi="Times New Roman" w:cs="Times New Roman"/>
-              </w:rPr>
-            </w:pPr>
-            <w:r>
-              <w:rPr>
-                <w:rFonts w:ascii="Times New Roman" w:hAnsi="Times New Roman" w:cs="Times New Roman"/>
-              </w:rPr>
-              <w:t>1871300</w:t>
-            </w:r>
-            <w:r>
-              <w:rPr>
-                <w:rFonts w:ascii="Times New Roman" w:hAnsi="Times New Roman" w:cs="Times New Roman"/>
-              </w:rPr>
-              <w:t>7</w:t>
-            </w:r>
-            <w:r>
-              <w:rPr>
-                <w:rFonts w:ascii="Times New Roman" w:hAnsi="Times New Roman" w:cs="Times New Roman"/>
-              </w:rPr>
-              <w:t xml:space="preserve"> (</w:t>
-            </w:r>
-            <w:r>
-              <w:rPr>
-                <w:rFonts w:ascii="Times New Roman" w:hAnsi="Times New Roman" w:cs="Times New Roman"/>
-              </w:rPr>
-              <w:t>10</w:t>
-            </w:r>
-            <w:r>
-              <w:rPr>
-                <w:rFonts w:ascii="Times New Roman" w:hAnsi="Times New Roman" w:cs="Times New Roman"/>
-              </w:rPr>
-              <w:t xml:space="preserve"> min)</w:t>
-            </w:r>
-          </w:p>
-          <w:p>
-            <w:pPr>
-              <w:jc w:val="center"/>
-              <w:rPr>
-                <w:rFonts w:ascii="Times New Roman" w:hAnsi="Times New Roman" w:cs="Times New Roman"/>
-              </w:rPr>
-            </w:pPr>
-            <w:r>
-              <w:rPr>
-                <w:rFonts w:ascii="Times New Roman" w:hAnsi="Times New Roman" w:cs="Times New Roman"/>
-              </w:rPr>
-              <w:t>1871300</w:t>
-            </w:r>
-            <w:r>
-              <w:rPr>
-                <w:rFonts w:ascii="Times New Roman" w:hAnsi="Times New Roman" w:cs="Times New Roman"/>
-              </w:rPr>
-              <w:t>8</w:t>
-            </w:r>
-            <w:r>
-              <w:rPr>
-                <w:rFonts w:ascii="Times New Roman" w:hAnsi="Times New Roman" w:cs="Times New Roman"/>
-              </w:rPr>
-              <w:t xml:space="preserve"> (</w:t>
-            </w:r>
-            <w:r>
-              <w:rPr>
-                <w:rFonts w:ascii="Times New Roman" w:hAnsi="Times New Roman" w:cs="Times New Roman"/>
-              </w:rPr>
-              <w:t>10</w:t>
-            </w:r>
-            <w:r>
-              <w:rPr>
-                <w:rFonts w:ascii="Times New Roman" w:hAnsi="Times New Roman" w:cs="Times New Roman"/>
-              </w:rPr>
-              <w:t xml:space="preserve"> min)</w:t>
+              <w:t>18713006 (5 min)</w:t>
+            </w:r>
+          </w:p>
+          <w:p>
+            <w:pPr>
+              <w:jc w:val="center"/>
+              <w:rPr>
+                <w:rFonts w:ascii="Times New Roman" w:hAnsi="Times New Roman" w:cs="Times New Roman"/>
+              </w:rPr>
+            </w:pPr>
+            <w:r>
+              <w:rPr>
+                <w:rFonts w:ascii="Times New Roman" w:hAnsi="Times New Roman" w:cs="Times New Roman"/>
+              </w:rPr>
+              <w:t>18713007 (10 min)</w:t>
+            </w:r>
+          </w:p>
+          <w:p>
+            <w:pPr>
+              <w:jc w:val="center"/>
+              <w:rPr>
+                <w:rFonts w:ascii="Times New Roman" w:hAnsi="Times New Roman" w:cs="Times New Roman"/>
+              </w:rPr>
+            </w:pPr>
+            <w:r>
+              <w:rPr>
+                <w:rFonts w:ascii="Times New Roman" w:hAnsi="Times New Roman" w:cs="Times New Roman"/>
+              </w:rPr>
+              <w:t>18713008 (10 min)</w:t>
             </w:r>
           </w:p>
         </w:tc>
@@ -11190,153 +11102,63 @@
               <w:rPr>
                 <w:rFonts w:ascii="Times New Roman" w:hAnsi="Times New Roman" w:cs="Times New Roman"/>
               </w:rPr>
-              <w:t>18</w:t>
-            </w:r>
-            <w:r>
-              <w:rPr>
-                <w:rFonts w:ascii="Times New Roman" w:hAnsi="Times New Roman" w:cs="Times New Roman"/>
-              </w:rPr>
-              <w:t>7</w:t>
-            </w:r>
-            <w:r>
-              <w:rPr>
-                <w:rFonts w:ascii="Times New Roman" w:hAnsi="Times New Roman" w:cs="Times New Roman"/>
-              </w:rPr>
-              <w:t>1301</w:t>
-            </w:r>
-            <w:r>
-              <w:rPr>
-                <w:rFonts w:ascii="Times New Roman" w:hAnsi="Times New Roman" w:cs="Times New Roman"/>
-              </w:rPr>
-              <w:t>4 (5 min)</w:t>
-            </w:r>
-          </w:p>
-          <w:p>
-            <w:pPr>
-              <w:jc w:val="center"/>
-              <w:rPr>
-                <w:rFonts w:ascii="Times New Roman" w:hAnsi="Times New Roman" w:cs="Times New Roman"/>
-              </w:rPr>
-            </w:pPr>
-            <w:r>
-              <w:rPr>
-                <w:rFonts w:ascii="Times New Roman" w:hAnsi="Times New Roman" w:cs="Times New Roman"/>
-              </w:rPr>
-              <w:t>1871301</w:t>
-            </w:r>
-            <w:r>
-              <w:rPr>
-                <w:rFonts w:ascii="Times New Roman" w:hAnsi="Times New Roman" w:cs="Times New Roman"/>
-              </w:rPr>
-              <w:t>5</w:t>
-            </w:r>
-            <w:r>
-              <w:rPr>
-                <w:rFonts w:ascii="Times New Roman" w:hAnsi="Times New Roman" w:cs="Times New Roman"/>
-              </w:rPr>
-              <w:t xml:space="preserve"> (5 min)</w:t>
-            </w:r>
-          </w:p>
-          <w:p>
-            <w:pPr>
-              <w:jc w:val="center"/>
-              <w:rPr>
-                <w:rFonts w:ascii="Times New Roman" w:hAnsi="Times New Roman" w:cs="Times New Roman"/>
-              </w:rPr>
-            </w:pPr>
-            <w:r>
-              <w:rPr>
-                <w:rFonts w:ascii="Times New Roman" w:hAnsi="Times New Roman" w:cs="Times New Roman"/>
-              </w:rPr>
-              <w:t>1871301</w:t>
-            </w:r>
-            <w:r>
-              <w:rPr>
-                <w:rFonts w:ascii="Times New Roman" w:hAnsi="Times New Roman" w:cs="Times New Roman"/>
-              </w:rPr>
-              <w:t>6</w:t>
-            </w:r>
-            <w:r>
-              <w:rPr>
-                <w:rFonts w:ascii="Times New Roman" w:hAnsi="Times New Roman" w:cs="Times New Roman"/>
-              </w:rPr>
-              <w:t xml:space="preserve"> (</w:t>
-            </w:r>
-            <w:r>
-              <w:rPr>
-                <w:rFonts w:ascii="Times New Roman" w:hAnsi="Times New Roman" w:cs="Times New Roman"/>
-              </w:rPr>
-              <w:t>10</w:t>
-            </w:r>
-            <w:r>
-              <w:rPr>
-                <w:rFonts w:ascii="Times New Roman" w:hAnsi="Times New Roman" w:cs="Times New Roman"/>
-              </w:rPr>
-              <w:t xml:space="preserve"> min)</w:t>
-            </w:r>
-          </w:p>
-          <w:p>
-            <w:pPr>
-              <w:jc w:val="center"/>
-              <w:rPr>
-                <w:rFonts w:ascii="Times New Roman" w:hAnsi="Times New Roman" w:cs="Times New Roman"/>
-              </w:rPr>
-            </w:pPr>
-            <w:r>
-              <w:rPr>
-                <w:rFonts w:ascii="Times New Roman" w:hAnsi="Times New Roman" w:cs="Times New Roman"/>
-              </w:rPr>
-              <w:t>1871301</w:t>
-            </w:r>
-            <w:r>
-              <w:rPr>
-                <w:rFonts w:ascii="Times New Roman" w:hAnsi="Times New Roman" w:cs="Times New Roman"/>
-              </w:rPr>
-              <w:t>7</w:t>
-            </w:r>
-            <w:r>
-              <w:rPr>
-                <w:rFonts w:ascii="Times New Roman" w:hAnsi="Times New Roman" w:cs="Times New Roman"/>
-              </w:rPr>
-              <w:t xml:space="preserve"> (</w:t>
-            </w:r>
-            <w:r>
-              <w:rPr>
-                <w:rFonts w:ascii="Times New Roman" w:hAnsi="Times New Roman" w:cs="Times New Roman"/>
-              </w:rPr>
-              <w:t>10</w:t>
-            </w:r>
-            <w:r>
-              <w:rPr>
-                <w:rFonts w:ascii="Times New Roman" w:hAnsi="Times New Roman" w:cs="Times New Roman"/>
-              </w:rPr>
-              <w:t xml:space="preserve"> min)</w:t>
-            </w:r>
-          </w:p>
-          <w:p>
-            <w:pPr>
-              <w:jc w:val="center"/>
-              <w:rPr>
-                <w:rFonts w:ascii="Times New Roman" w:hAnsi="Times New Roman" w:cs="Times New Roman"/>
-              </w:rPr>
-            </w:pPr>
-            <w:r>
-              <w:rPr>
-                <w:rFonts w:ascii="Times New Roman" w:hAnsi="Times New Roman" w:cs="Times New Roman"/>
-              </w:rPr>
-              <w:t>1871301</w:t>
-            </w:r>
-            <w:r>
-              <w:rPr>
-                <w:rFonts w:ascii="Times New Roman" w:hAnsi="Times New Roman" w:cs="Times New Roman"/>
-              </w:rPr>
-              <w:t>8</w:t>
-            </w:r>
-            <w:r>
-              <w:rPr>
-                <w:rFonts w:ascii="Times New Roman" w:hAnsi="Times New Roman" w:cs="Times New Roman"/>
-              </w:rPr>
-              <w:t xml:space="preserve"> (10 min)</w:t>
+              <w:t>18713014 (5 min)</w:t>
+            </w:r>
+          </w:p>
+          <w:p>
+            <w:pPr>
+              <w:jc w:val="center"/>
+              <w:rPr>
+                <w:rFonts w:ascii="Times New Roman" w:hAnsi="Times New Roman" w:cs="Times New Roman"/>
+              </w:rPr>
+            </w:pPr>
+            <w:r>
+              <w:rPr>
+                <w:rFonts w:ascii="Times New Roman" w:hAnsi="Times New Roman" w:cs="Times New Roman"/>
+              </w:rPr>
+              <w:t>18713015 (5 min)</w:t>
+            </w:r>
+          </w:p>
+          <w:p>
+            <w:pPr>
+              <w:jc w:val="center"/>
+              <w:rPr>
+                <w:rFonts w:ascii="Times New Roman" w:hAnsi="Times New Roman" w:cs="Times New Roman"/>
+              </w:rPr>
+            </w:pPr>
+            <w:r>
+              <w:rPr>
+                <w:rFonts w:ascii="Times New Roman" w:hAnsi="Times New Roman" w:cs="Times New Roman"/>
+              </w:rPr>
+              <w:t>18713016 (10 min)</w:t>
+            </w:r>
+          </w:p>
+          <w:p>
+            <w:pPr>
+              <w:jc w:val="center"/>
+              <w:rPr>
+                <w:rFonts w:ascii="Times New Roman" w:hAnsi="Times New Roman" w:cs="Times New Roman"/>
+              </w:rPr>
+            </w:pPr>
+            <w:r>
+              <w:rPr>
+                <w:rFonts w:ascii="Times New Roman" w:hAnsi="Times New Roman" w:cs="Times New Roman"/>
+              </w:rPr>
+              <w:t>18713017 (10 min)</w:t>
+            </w:r>
+          </w:p>
+          <w:p>
+            <w:pPr>
+              <w:jc w:val="center"/>
+              <w:rPr>
+                <w:rFonts w:ascii="Times New Roman" w:hAnsi="Times New Roman" w:cs="Times New Roman"/>
+              </w:rPr>
+            </w:pPr>
+            <w:r>
+              <w:rPr>
+                <w:rFonts w:ascii="Times New Roman" w:hAnsi="Times New Roman" w:cs="Times New Roman"/>
+              </w:rPr>
+              <w:t>18713018 (10 min)</w:t>
             </w:r>
           </w:p>
         </w:tc>
@@ -11522,117 +11344,63 @@
               <w:rPr>
                 <w:rFonts w:ascii="Times New Roman" w:hAnsi="Times New Roman" w:cs="Times New Roman"/>
               </w:rPr>
-              <w:t>187310</w:t>
-            </w:r>
-            <w:r>
-              <w:rPr>
-                <w:rFonts w:ascii="Times New Roman" w:hAnsi="Times New Roman" w:cs="Times New Roman"/>
-              </w:rPr>
-              <w:t>10 (5 min)</w:t>
-            </w:r>
-          </w:p>
-          <w:p>
-            <w:pPr>
-              <w:jc w:val="center"/>
-              <w:rPr>
-                <w:rFonts w:ascii="Times New Roman" w:hAnsi="Times New Roman" w:cs="Times New Roman"/>
-              </w:rPr>
-            </w:pPr>
-            <w:r>
-              <w:rPr>
-                <w:rFonts w:ascii="Times New Roman" w:hAnsi="Times New Roman" w:cs="Times New Roman"/>
-              </w:rPr>
-              <w:t>1873101</w:t>
-            </w:r>
-            <w:r>
-              <w:rPr>
-                <w:rFonts w:ascii="Times New Roman" w:hAnsi="Times New Roman" w:cs="Times New Roman"/>
-              </w:rPr>
-              <w:t>1</w:t>
-            </w:r>
-            <w:r>
-              <w:rPr>
-                <w:rFonts w:ascii="Times New Roman" w:hAnsi="Times New Roman" w:cs="Times New Roman"/>
-              </w:rPr>
-              <w:t xml:space="preserve"> (5 min)</w:t>
-            </w:r>
-          </w:p>
-          <w:p>
-            <w:pPr>
-              <w:jc w:val="center"/>
-              <w:rPr>
-                <w:rFonts w:ascii="Times New Roman" w:hAnsi="Times New Roman" w:cs="Times New Roman"/>
-              </w:rPr>
-            </w:pPr>
-            <w:r>
-              <w:rPr>
-                <w:rFonts w:ascii="Times New Roman" w:hAnsi="Times New Roman" w:cs="Times New Roman"/>
-              </w:rPr>
-              <w:t>1873101</w:t>
-            </w:r>
-            <w:r>
-              <w:rPr>
-                <w:rFonts w:ascii="Times New Roman" w:hAnsi="Times New Roman" w:cs="Times New Roman"/>
-              </w:rPr>
-              <w:t>2</w:t>
-            </w:r>
-            <w:r>
-              <w:rPr>
-                <w:rFonts w:ascii="Times New Roman" w:hAnsi="Times New Roman" w:cs="Times New Roman"/>
-              </w:rPr>
-              <w:t xml:space="preserve"> (5 min)</w:t>
-            </w:r>
-          </w:p>
-          <w:p>
-            <w:pPr>
-              <w:jc w:val="center"/>
-              <w:rPr>
-                <w:rFonts w:ascii="Times New Roman" w:hAnsi="Times New Roman" w:cs="Times New Roman"/>
-              </w:rPr>
-            </w:pPr>
-            <w:r>
-              <w:rPr>
-                <w:rFonts w:ascii="Times New Roman" w:hAnsi="Times New Roman" w:cs="Times New Roman"/>
-              </w:rPr>
-              <w:t>1873101</w:t>
-            </w:r>
-            <w:r>
-              <w:rPr>
-                <w:rFonts w:ascii="Times New Roman" w:hAnsi="Times New Roman" w:cs="Times New Roman"/>
-              </w:rPr>
-              <w:t>3</w:t>
-            </w:r>
-            <w:r>
-              <w:rPr>
-                <w:rFonts w:ascii="Times New Roman" w:hAnsi="Times New Roman" w:cs="Times New Roman"/>
-              </w:rPr>
-              <w:t xml:space="preserve"> (5 min)</w:t>
-            </w:r>
-          </w:p>
-          <w:p>
-            <w:pPr>
-              <w:jc w:val="center"/>
-              <w:rPr>
-                <w:rFonts w:ascii="Times New Roman" w:hAnsi="Times New Roman" w:cs="Times New Roman"/>
-              </w:rPr>
-            </w:pPr>
-            <w:r>
-              <w:rPr>
-                <w:rFonts w:ascii="Times New Roman" w:hAnsi="Times New Roman" w:cs="Times New Roman"/>
-              </w:rPr>
-              <w:t>1873101</w:t>
-            </w:r>
-            <w:r>
-              <w:rPr>
-                <w:rFonts w:ascii="Times New Roman" w:hAnsi="Times New Roman" w:cs="Times New Roman"/>
-              </w:rPr>
-              <w:t>4</w:t>
-            </w:r>
-            <w:r>
-              <w:rPr>
-                <w:rFonts w:ascii="Times New Roman" w:hAnsi="Times New Roman" w:cs="Times New Roman"/>
-              </w:rPr>
-              <w:t xml:space="preserve"> (5 min)</w:t>
+              <w:t>18731010 (5 min)</w:t>
+            </w:r>
+          </w:p>
+          <w:p>
+            <w:pPr>
+              <w:jc w:val="center"/>
+              <w:rPr>
+                <w:rFonts w:ascii="Times New Roman" w:hAnsi="Times New Roman" w:cs="Times New Roman"/>
+              </w:rPr>
+            </w:pPr>
+            <w:r>
+              <w:rPr>
+                <w:rFonts w:ascii="Times New Roman" w:hAnsi="Times New Roman" w:cs="Times New Roman"/>
+              </w:rPr>
+              <w:t>18731011 (5 min)</w:t>
+            </w:r>
+          </w:p>
+          <w:p>
+            <w:pPr>
+              <w:jc w:val="center"/>
+              <w:rPr>
+                <w:rFonts w:ascii="Times New Roman" w:hAnsi="Times New Roman" w:cs="Times New Roman"/>
+              </w:rPr>
+            </w:pPr>
+            <w:r>
+              <w:rPr>
+                <w:rFonts w:ascii="Times New Roman" w:hAnsi="Times New Roman" w:cs="Times New Roman"/>
+              </w:rPr>
+              <w:t>18731012 (5 min)</w:t>
+            </w:r>
+          </w:p>
+          <w:p>
+            <w:pPr>
+              <w:jc w:val="center"/>
+              <w:rPr>
+                <w:rFonts w:ascii="Times New Roman" w:hAnsi="Times New Roman" w:cs="Times New Roman"/>
+              </w:rPr>
+            </w:pPr>
+            <w:r>
+              <w:rPr>
+                <w:rFonts w:ascii="Times New Roman" w:hAnsi="Times New Roman" w:cs="Times New Roman"/>
+              </w:rPr>
+              <w:t>18731013 (5 min)</w:t>
+            </w:r>
+          </w:p>
+          <w:p>
+            <w:pPr>
+              <w:jc w:val="center"/>
+              <w:rPr>
+                <w:rFonts w:ascii="Times New Roman" w:hAnsi="Times New Roman" w:cs="Times New Roman"/>
+              </w:rPr>
+            </w:pPr>
+            <w:r>
+              <w:rPr>
+                <w:rFonts w:ascii="Times New Roman" w:hAnsi="Times New Roman" w:cs="Times New Roman"/>
+              </w:rPr>
+              <w:t>18731014 (5 min)</w:t>
             </w:r>
           </w:p>
         </w:tc>
@@ -11818,123 +11586,63 @@
               <w:rPr>
                 <w:rFonts w:ascii="Times New Roman" w:hAnsi="Times New Roman" w:cs="Times New Roman"/>
               </w:rPr>
-              <w:t>1880101</w:t>
-            </w:r>
-            <w:r>
-              <w:rPr>
-                <w:rFonts w:ascii="Times New Roman" w:hAnsi="Times New Roman" w:cs="Times New Roman"/>
-              </w:rPr>
-              <w:t>3</w:t>
-            </w:r>
-            <w:r>
-              <w:rPr>
-                <w:rFonts w:ascii="Times New Roman" w:hAnsi="Times New Roman" w:cs="Times New Roman"/>
-              </w:rPr>
-              <w:t xml:space="preserve"> (5 min)</w:t>
-            </w:r>
-          </w:p>
-          <w:p>
-            <w:pPr>
-              <w:jc w:val="center"/>
-              <w:rPr>
-                <w:rFonts w:ascii="Times New Roman" w:hAnsi="Times New Roman" w:cs="Times New Roman"/>
-              </w:rPr>
-            </w:pPr>
-            <w:r>
-              <w:rPr>
-                <w:rFonts w:ascii="Times New Roman" w:hAnsi="Times New Roman" w:cs="Times New Roman"/>
-              </w:rPr>
-              <w:t>1880101</w:t>
-            </w:r>
-            <w:r>
-              <w:rPr>
-                <w:rFonts w:ascii="Times New Roman" w:hAnsi="Times New Roman" w:cs="Times New Roman"/>
-              </w:rPr>
-              <w:t>4</w:t>
-            </w:r>
-            <w:r>
-              <w:rPr>
-                <w:rFonts w:ascii="Times New Roman" w:hAnsi="Times New Roman" w:cs="Times New Roman"/>
-              </w:rPr>
-              <w:t xml:space="preserve"> (5 min)</w:t>
-            </w:r>
-          </w:p>
-          <w:p>
-            <w:pPr>
-              <w:jc w:val="center"/>
-              <w:rPr>
-                <w:rFonts w:ascii="Times New Roman" w:hAnsi="Times New Roman" w:cs="Times New Roman"/>
-              </w:rPr>
-            </w:pPr>
-            <w:r>
-              <w:rPr>
-                <w:rFonts w:ascii="Times New Roman" w:hAnsi="Times New Roman" w:cs="Times New Roman"/>
-              </w:rPr>
-              <w:t>1880101</w:t>
-            </w:r>
-            <w:r>
-              <w:rPr>
-                <w:rFonts w:ascii="Times New Roman" w:hAnsi="Times New Roman" w:cs="Times New Roman"/>
-              </w:rPr>
-              <w:t>5</w:t>
-            </w:r>
-            <w:r>
-              <w:rPr>
-                <w:rFonts w:ascii="Times New Roman" w:hAnsi="Times New Roman" w:cs="Times New Roman"/>
-              </w:rPr>
-              <w:t xml:space="preserve"> (5 min)</w:t>
-            </w:r>
-          </w:p>
-          <w:p>
-            <w:pPr>
-              <w:jc w:val="center"/>
-              <w:rPr>
-                <w:rFonts w:ascii="Times New Roman" w:hAnsi="Times New Roman" w:cs="Times New Roman"/>
-              </w:rPr>
-            </w:pPr>
-            <w:r>
-              <w:rPr>
-                <w:rFonts w:ascii="Times New Roman" w:hAnsi="Times New Roman" w:cs="Times New Roman"/>
-              </w:rPr>
-              <w:t>1880101</w:t>
-            </w:r>
-            <w:r>
-              <w:rPr>
-                <w:rFonts w:ascii="Times New Roman" w:hAnsi="Times New Roman" w:cs="Times New Roman"/>
-              </w:rPr>
-              <w:t>6</w:t>
-            </w:r>
-            <w:r>
-              <w:rPr>
-                <w:rFonts w:ascii="Times New Roman" w:hAnsi="Times New Roman" w:cs="Times New Roman"/>
-              </w:rPr>
-              <w:t xml:space="preserve"> (5 min)</w:t>
-            </w:r>
-          </w:p>
-          <w:p>
-            <w:pPr>
-              <w:jc w:val="center"/>
-              <w:rPr>
-                <w:rFonts w:ascii="Times New Roman" w:hAnsi="Times New Roman" w:cs="Times New Roman"/>
-              </w:rPr>
-            </w:pPr>
-            <w:r>
-              <w:rPr>
-                <w:rFonts w:ascii="Times New Roman" w:hAnsi="Times New Roman" w:cs="Times New Roman"/>
-              </w:rPr>
-              <w:t>1880101</w:t>
-            </w:r>
-            <w:r>
-              <w:rPr>
-                <w:rFonts w:ascii="Times New Roman" w:hAnsi="Times New Roman" w:cs="Times New Roman"/>
-              </w:rPr>
-              <w:t>7</w:t>
-            </w:r>
-            <w:r>
-              <w:rPr>
-                <w:rFonts w:ascii="Times New Roman" w:hAnsi="Times New Roman" w:cs="Times New Roman"/>
-              </w:rPr>
-              <w:t xml:space="preserve"> (5 min)</w:t>
+              <w:t>18801013 (5 min)</w:t>
+            </w:r>
+          </w:p>
+          <w:p>
+            <w:pPr>
+              <w:jc w:val="center"/>
+              <w:rPr>
+                <w:rFonts w:ascii="Times New Roman" w:hAnsi="Times New Roman" w:cs="Times New Roman"/>
+              </w:rPr>
+            </w:pPr>
+            <w:r>
+              <w:rPr>
+                <w:rFonts w:ascii="Times New Roman" w:hAnsi="Times New Roman" w:cs="Times New Roman"/>
+              </w:rPr>
+              <w:t>18801014 (5 min)</w:t>
+            </w:r>
+          </w:p>
+          <w:p>
+            <w:pPr>
+              <w:jc w:val="center"/>
+              <w:rPr>
+                <w:rFonts w:ascii="Times New Roman" w:hAnsi="Times New Roman" w:cs="Times New Roman"/>
+              </w:rPr>
+            </w:pPr>
+            <w:r>
+              <w:rPr>
+                <w:rFonts w:ascii="Times New Roman" w:hAnsi="Times New Roman" w:cs="Times New Roman"/>
+              </w:rPr>
+              <w:t>18801015 (5 min)</w:t>
+            </w:r>
+          </w:p>
+          <w:p>
+            <w:pPr>
+              <w:jc w:val="center"/>
+              <w:rPr>
+                <w:rFonts w:ascii="Times New Roman" w:hAnsi="Times New Roman" w:cs="Times New Roman"/>
+              </w:rPr>
+            </w:pPr>
+            <w:r>
+              <w:rPr>
+                <w:rFonts w:ascii="Times New Roman" w:hAnsi="Times New Roman" w:cs="Times New Roman"/>
+              </w:rPr>
+              <w:t>18801016 (5 min)</w:t>
+            </w:r>
+          </w:p>
+          <w:p>
+            <w:pPr>
+              <w:jc w:val="center"/>
+              <w:rPr>
+                <w:rFonts w:ascii="Times New Roman" w:hAnsi="Times New Roman" w:cs="Times New Roman"/>
+              </w:rPr>
+            </w:pPr>
+            <w:r>
+              <w:rPr>
+                <w:rFonts w:ascii="Times New Roman" w:hAnsi="Times New Roman" w:cs="Times New Roman"/>
+              </w:rPr>
+              <w:t>18801017 (5 min)</w:t>
             </w:r>
           </w:p>
         </w:tc>
@@ -12122,45 +11830,21 @@
               <w:rPr>
                 <w:rFonts w:ascii="Times New Roman" w:hAnsi="Times New Roman" w:cs="Times New Roman"/>
               </w:rPr>
-              <w:t>1880102</w:t>
-            </w:r>
-            <w:r>
-              <w:rPr>
-                <w:rFonts w:ascii="Times New Roman" w:hAnsi="Times New Roman" w:cs="Times New Roman"/>
-              </w:rPr>
-              <w:t>4</w:t>
-            </w:r>
-            <w:r>
-              <w:rPr>
-                <w:rFonts w:ascii="Times New Roman" w:hAnsi="Times New Roman" w:cs="Times New Roman"/>
-              </w:rPr>
-              <w:t xml:space="preserve"> (5 min)</w:t>
-            </w:r>
-          </w:p>
-          <w:p>
-            <w:pPr>
-              <w:jc w:val="center"/>
-              <w:rPr>
-                <w:rFonts w:ascii="Times New Roman" w:hAnsi="Times New Roman" w:cs="Times New Roman"/>
-              </w:rPr>
-            </w:pPr>
-            <w:r>
-              <w:rPr>
-                <w:rFonts w:ascii="Times New Roman" w:hAnsi="Times New Roman" w:cs="Times New Roman"/>
-              </w:rPr>
-              <w:t>1880102</w:t>
-            </w:r>
-            <w:r>
-              <w:rPr>
-                <w:rFonts w:ascii="Times New Roman" w:hAnsi="Times New Roman" w:cs="Times New Roman"/>
-              </w:rPr>
-              <w:t>5</w:t>
-            </w:r>
-            <w:r>
-              <w:rPr>
-                <w:rFonts w:ascii="Times New Roman" w:hAnsi="Times New Roman" w:cs="Times New Roman"/>
-              </w:rPr>
-              <w:t xml:space="preserve"> (5 min)</w:t>
+              <w:t>18801024 (5 min)</w:t>
+            </w:r>
+          </w:p>
+          <w:p>
+            <w:pPr>
+              <w:jc w:val="center"/>
+              <w:rPr>
+                <w:rFonts w:ascii="Times New Roman" w:hAnsi="Times New Roman" w:cs="Times New Roman"/>
+              </w:rPr>
+            </w:pPr>
+            <w:r>
+              <w:rPr>
+                <w:rFonts w:ascii="Times New Roman" w:hAnsi="Times New Roman" w:cs="Times New Roman"/>
+              </w:rPr>
+              <w:t>18801025 (5 min)</w:t>
             </w:r>
           </w:p>
           <w:p>
@@ -12175,71 +11859,35 @@
                 <w:rFonts w:ascii="Times New Roman" w:hAnsi="Times New Roman" w:cs="Times New Roman"/>
               </w:rPr>
               <w:lastRenderedPageBreak/>
-              <w:t>1880102</w:t>
-            </w:r>
-            <w:r>
-              <w:rPr>
-                <w:rFonts w:ascii="Times New Roman" w:hAnsi="Times New Roman" w:cs="Times New Roman"/>
-              </w:rPr>
-              <w:t>6</w:t>
-            </w:r>
-            <w:r>
-              <w:rPr>
-                <w:rFonts w:ascii="Times New Roman" w:hAnsi="Times New Roman" w:cs="Times New Roman"/>
-              </w:rPr>
-              <w:t xml:space="preserve"> (5 min)</w:t>
-            </w:r>
-          </w:p>
-          <w:p>
-            <w:pPr>
-              <w:jc w:val="center"/>
-              <w:rPr>
-                <w:rFonts w:ascii="Times New Roman" w:hAnsi="Times New Roman" w:cs="Times New Roman"/>
-              </w:rPr>
-            </w:pPr>
-            <w:r>
-              <w:rPr>
-                <w:rFonts w:ascii="Times New Roman" w:hAnsi="Times New Roman" w:cs="Times New Roman"/>
-              </w:rPr>
-              <w:t>1880102</w:t>
-            </w:r>
-            <w:r>
-              <w:rPr>
-                <w:rFonts w:ascii="Times New Roman" w:hAnsi="Times New Roman" w:cs="Times New Roman"/>
-              </w:rPr>
-              <w:t>7</w:t>
-            </w:r>
-            <w:r>
-              <w:rPr>
-                <w:rFonts w:ascii="Times New Roman" w:hAnsi="Times New Roman" w:cs="Times New Roman"/>
-              </w:rPr>
-              <w:t xml:space="preserve"> (5 min)</w:t>
-            </w:r>
-          </w:p>
-          <w:p>
-            <w:pPr>
-              <w:jc w:val="center"/>
-              <w:rPr>
-                <w:rFonts w:ascii="Times New Roman" w:hAnsi="Times New Roman" w:cs="Times New Roman"/>
-              </w:rPr>
-            </w:pPr>
-            <w:r>
-              <w:rPr>
-                <w:rFonts w:ascii="Times New Roman" w:hAnsi="Times New Roman" w:cs="Times New Roman"/>
-              </w:rPr>
-              <w:t>1880102</w:t>
-            </w:r>
-            <w:r>
-              <w:rPr>
-                <w:rFonts w:ascii="Times New Roman" w:hAnsi="Times New Roman" w:cs="Times New Roman"/>
-              </w:rPr>
-              <w:t>8</w:t>
-            </w:r>
-            <w:r>
-              <w:rPr>
-                <w:rFonts w:ascii="Times New Roman" w:hAnsi="Times New Roman" w:cs="Times New Roman"/>
-              </w:rPr>
-              <w:t xml:space="preserve"> (5 min)</w:t>
+              <w:t>18801026 (5 min)</w:t>
+            </w:r>
+          </w:p>
+          <w:p>
+            <w:pPr>
+              <w:jc w:val="center"/>
+              <w:rPr>
+                <w:rFonts w:ascii="Times New Roman" w:hAnsi="Times New Roman" w:cs="Times New Roman"/>
+              </w:rPr>
+            </w:pPr>
+            <w:r>
+              <w:rPr>
+                <w:rFonts w:ascii="Times New Roman" w:hAnsi="Times New Roman" w:cs="Times New Roman"/>
+              </w:rPr>
+              <w:t>18801027 (5 min)</w:t>
+            </w:r>
+          </w:p>
+          <w:p>
+            <w:pPr>
+              <w:jc w:val="center"/>
+              <w:rPr>
+                <w:rFonts w:ascii="Times New Roman" w:hAnsi="Times New Roman" w:cs="Times New Roman"/>
+              </w:rPr>
+            </w:pPr>
+            <w:r>
+              <w:rPr>
+                <w:rFonts w:ascii="Times New Roman" w:hAnsi="Times New Roman" w:cs="Times New Roman"/>
+              </w:rPr>
+              <w:t>18801028 (5 min)</w:t>
             </w:r>
           </w:p>
         </w:tc>
@@ -12427,123 +12075,63 @@
               <w:rPr>
                 <w:rFonts w:ascii="Times New Roman" w:hAnsi="Times New Roman" w:cs="Times New Roman"/>
               </w:rPr>
-              <w:t>2151900</w:t>
-            </w:r>
-            <w:r>
-              <w:rPr>
-                <w:rFonts w:ascii="Times New Roman" w:hAnsi="Times New Roman" w:cs="Times New Roman"/>
-              </w:rPr>
-              <w:t>7</w:t>
-            </w:r>
-            <w:r>
-              <w:rPr>
-                <w:rFonts w:ascii="Times New Roman" w:hAnsi="Times New Roman" w:cs="Times New Roman"/>
-              </w:rPr>
-              <w:t xml:space="preserve"> (5 min)</w:t>
-            </w:r>
-          </w:p>
-          <w:p>
-            <w:pPr>
-              <w:jc w:val="center"/>
-              <w:rPr>
-                <w:rFonts w:ascii="Times New Roman" w:hAnsi="Times New Roman" w:cs="Times New Roman"/>
-              </w:rPr>
-            </w:pPr>
-            <w:r>
-              <w:rPr>
-                <w:rFonts w:ascii="Times New Roman" w:hAnsi="Times New Roman" w:cs="Times New Roman"/>
-              </w:rPr>
-              <w:t>2151900</w:t>
-            </w:r>
-            <w:r>
-              <w:rPr>
-                <w:rFonts w:ascii="Times New Roman" w:hAnsi="Times New Roman" w:cs="Times New Roman"/>
-              </w:rPr>
-              <w:t>8</w:t>
-            </w:r>
-            <w:r>
-              <w:rPr>
-                <w:rFonts w:ascii="Times New Roman" w:hAnsi="Times New Roman" w:cs="Times New Roman"/>
-              </w:rPr>
-              <w:t xml:space="preserve"> (5 min)</w:t>
-            </w:r>
-          </w:p>
-          <w:p>
-            <w:pPr>
-              <w:jc w:val="center"/>
-              <w:rPr>
-                <w:rFonts w:ascii="Times New Roman" w:hAnsi="Times New Roman" w:cs="Times New Roman"/>
-              </w:rPr>
-            </w:pPr>
-            <w:r>
-              <w:rPr>
-                <w:rFonts w:ascii="Times New Roman" w:hAnsi="Times New Roman" w:cs="Times New Roman"/>
-              </w:rPr>
-              <w:t>2151900</w:t>
-            </w:r>
-            <w:r>
-              <w:rPr>
-                <w:rFonts w:ascii="Times New Roman" w:hAnsi="Times New Roman" w:cs="Times New Roman"/>
-              </w:rPr>
-              <w:t>9</w:t>
-            </w:r>
-            <w:r>
-              <w:rPr>
-                <w:rFonts w:ascii="Times New Roman" w:hAnsi="Times New Roman" w:cs="Times New Roman"/>
-              </w:rPr>
-              <w:t xml:space="preserve"> (5 min)</w:t>
-            </w:r>
-          </w:p>
-          <w:p>
-            <w:pPr>
-              <w:jc w:val="center"/>
-              <w:rPr>
-                <w:rFonts w:ascii="Times New Roman" w:hAnsi="Times New Roman" w:cs="Times New Roman"/>
-              </w:rPr>
-            </w:pPr>
-            <w:r>
-              <w:rPr>
-                <w:rFonts w:ascii="Times New Roman" w:hAnsi="Times New Roman" w:cs="Times New Roman"/>
-              </w:rPr>
-              <w:t>215190</w:t>
-            </w:r>
-            <w:r>
-              <w:rPr>
-                <w:rFonts w:ascii="Times New Roman" w:hAnsi="Times New Roman" w:cs="Times New Roman"/>
-              </w:rPr>
-              <w:t>10</w:t>
-            </w:r>
-            <w:r>
-              <w:rPr>
-                <w:rFonts w:ascii="Times New Roman" w:hAnsi="Times New Roman" w:cs="Times New Roman"/>
-              </w:rPr>
-              <w:t xml:space="preserve"> (5 min)</w:t>
-            </w:r>
-          </w:p>
-          <w:p>
-            <w:pPr>
-              <w:jc w:val="center"/>
-              <w:rPr>
-                <w:rFonts w:ascii="Times New Roman" w:hAnsi="Times New Roman" w:cs="Times New Roman"/>
-              </w:rPr>
-            </w:pPr>
-            <w:r>
-              <w:rPr>
-                <w:rFonts w:ascii="Times New Roman" w:hAnsi="Times New Roman" w:cs="Times New Roman"/>
-              </w:rPr>
-              <w:t>215190</w:t>
-            </w:r>
-            <w:r>
-              <w:rPr>
-                <w:rFonts w:ascii="Times New Roman" w:hAnsi="Times New Roman" w:cs="Times New Roman"/>
-              </w:rPr>
-              <w:t>11</w:t>
-            </w:r>
-            <w:r>
-              <w:rPr>
-                <w:rFonts w:ascii="Times New Roman" w:hAnsi="Times New Roman" w:cs="Times New Roman"/>
-              </w:rPr>
-              <w:t xml:space="preserve"> (5 min)</w:t>
+              <w:t>21519007 (5 min)</w:t>
+            </w:r>
+          </w:p>
+          <w:p>
+            <w:pPr>
+              <w:jc w:val="center"/>
+              <w:rPr>
+                <w:rFonts w:ascii="Times New Roman" w:hAnsi="Times New Roman" w:cs="Times New Roman"/>
+              </w:rPr>
+            </w:pPr>
+            <w:r>
+              <w:rPr>
+                <w:rFonts w:ascii="Times New Roman" w:hAnsi="Times New Roman" w:cs="Times New Roman"/>
+              </w:rPr>
+              <w:t>21519008 (5 min)</w:t>
+            </w:r>
+          </w:p>
+          <w:p>
+            <w:pPr>
+              <w:jc w:val="center"/>
+              <w:rPr>
+                <w:rFonts w:ascii="Times New Roman" w:hAnsi="Times New Roman" w:cs="Times New Roman"/>
+              </w:rPr>
+            </w:pPr>
+            <w:r>
+              <w:rPr>
+                <w:rFonts w:ascii="Times New Roman" w:hAnsi="Times New Roman" w:cs="Times New Roman"/>
+              </w:rPr>
+              <w:t>21519009 (5 min)</w:t>
+            </w:r>
+          </w:p>
+          <w:p>
+            <w:pPr>
+              <w:jc w:val="center"/>
+              <w:rPr>
+                <w:rFonts w:ascii="Times New Roman" w:hAnsi="Times New Roman" w:cs="Times New Roman"/>
+              </w:rPr>
+            </w:pPr>
+            <w:r>
+              <w:rPr>
+                <w:rFonts w:ascii="Times New Roman" w:hAnsi="Times New Roman" w:cs="Times New Roman"/>
+              </w:rPr>
+              <w:t>21519010 (5 min)</w:t>
+            </w:r>
+          </w:p>
+          <w:p>
+            <w:pPr>
+              <w:jc w:val="center"/>
+              <w:rPr>
+                <w:rFonts w:ascii="Times New Roman" w:hAnsi="Times New Roman" w:cs="Times New Roman"/>
+              </w:rPr>
+            </w:pPr>
+            <w:r>
+              <w:rPr>
+                <w:rFonts w:ascii="Times New Roman" w:hAnsi="Times New Roman" w:cs="Times New Roman"/>
+              </w:rPr>
+              <w:t>21519011 (5 min)</w:t>
             </w:r>
           </w:p>
         </w:tc>
@@ -12729,251 +12317,119 @@
               <w:rPr>
                 <w:rFonts w:ascii="Times New Roman" w:hAnsi="Times New Roman" w:cs="Times New Roman"/>
               </w:rPr>
-              <w:t>2152000</w:t>
-            </w:r>
-            <w:r>
-              <w:rPr>
-                <w:rFonts w:ascii="Times New Roman" w:hAnsi="Times New Roman" w:cs="Times New Roman"/>
-              </w:rPr>
-              <w:t>3</w:t>
-            </w:r>
-            <w:r>
-              <w:rPr>
-                <w:rFonts w:ascii="Times New Roman" w:hAnsi="Times New Roman" w:cs="Times New Roman"/>
-              </w:rPr>
-              <w:t xml:space="preserve"> (5 min)</w:t>
-            </w:r>
-          </w:p>
-          <w:p>
-            <w:pPr>
-              <w:jc w:val="center"/>
-              <w:rPr>
-                <w:rFonts w:ascii="Times New Roman" w:hAnsi="Times New Roman" w:cs="Times New Roman"/>
-              </w:rPr>
-            </w:pPr>
-            <w:r>
-              <w:rPr>
-                <w:rFonts w:ascii="Times New Roman" w:hAnsi="Times New Roman" w:cs="Times New Roman"/>
-              </w:rPr>
-              <w:t>2152000</w:t>
-            </w:r>
-            <w:r>
-              <w:rPr>
-                <w:rFonts w:ascii="Times New Roman" w:hAnsi="Times New Roman" w:cs="Times New Roman"/>
-              </w:rPr>
-              <w:t>4</w:t>
-            </w:r>
-            <w:r>
-              <w:rPr>
-                <w:rFonts w:ascii="Times New Roman" w:hAnsi="Times New Roman" w:cs="Times New Roman"/>
-              </w:rPr>
-              <w:t xml:space="preserve"> (5 min)</w:t>
-            </w:r>
-          </w:p>
-          <w:p>
-            <w:pPr>
-              <w:jc w:val="center"/>
-              <w:rPr>
-                <w:rFonts w:ascii="Times New Roman" w:hAnsi="Times New Roman" w:cs="Times New Roman"/>
-              </w:rPr>
-            </w:pPr>
-            <w:r>
-              <w:rPr>
-                <w:rFonts w:ascii="Times New Roman" w:hAnsi="Times New Roman" w:cs="Times New Roman"/>
-              </w:rPr>
-              <w:t>2152000</w:t>
-            </w:r>
-            <w:r>
-              <w:rPr>
-                <w:rFonts w:ascii="Times New Roman" w:hAnsi="Times New Roman" w:cs="Times New Roman"/>
-              </w:rPr>
-              <w:t>5</w:t>
-            </w:r>
-            <w:r>
-              <w:rPr>
-                <w:rFonts w:ascii="Times New Roman" w:hAnsi="Times New Roman" w:cs="Times New Roman"/>
-              </w:rPr>
-              <w:t xml:space="preserve"> (5 min)</w:t>
-            </w:r>
-          </w:p>
-          <w:p>
-            <w:pPr>
-              <w:jc w:val="center"/>
-              <w:rPr>
-                <w:rFonts w:ascii="Times New Roman" w:hAnsi="Times New Roman" w:cs="Times New Roman"/>
-              </w:rPr>
-            </w:pPr>
-            <w:r>
-              <w:rPr>
-                <w:rFonts w:ascii="Times New Roman" w:hAnsi="Times New Roman" w:cs="Times New Roman"/>
-              </w:rPr>
-              <w:t>2152000</w:t>
-            </w:r>
-            <w:r>
-              <w:rPr>
-                <w:rFonts w:ascii="Times New Roman" w:hAnsi="Times New Roman" w:cs="Times New Roman"/>
-              </w:rPr>
-              <w:t>6</w:t>
-            </w:r>
-            <w:r>
-              <w:rPr>
-                <w:rFonts w:ascii="Times New Roman" w:hAnsi="Times New Roman" w:cs="Times New Roman"/>
-              </w:rPr>
-              <w:t xml:space="preserve"> (5 min)</w:t>
-            </w:r>
-          </w:p>
-          <w:p>
-            <w:pPr>
-              <w:jc w:val="center"/>
-              <w:rPr>
-                <w:rFonts w:ascii="Times New Roman" w:hAnsi="Times New Roman" w:cs="Times New Roman"/>
-              </w:rPr>
-            </w:pPr>
-            <w:r>
-              <w:rPr>
-                <w:rFonts w:ascii="Times New Roman" w:hAnsi="Times New Roman" w:cs="Times New Roman"/>
-              </w:rPr>
-              <w:t>2152000</w:t>
-            </w:r>
-            <w:r>
-              <w:rPr>
-                <w:rFonts w:ascii="Times New Roman" w:hAnsi="Times New Roman" w:cs="Times New Roman"/>
-              </w:rPr>
-              <w:t>8</w:t>
-            </w:r>
-            <w:r>
-              <w:rPr>
-                <w:rFonts w:ascii="Times New Roman" w:hAnsi="Times New Roman" w:cs="Times New Roman"/>
-              </w:rPr>
-              <w:t xml:space="preserve"> (5 min)</w:t>
-            </w:r>
-            <w:r>
-              <w:rPr>
-                <w:rFonts w:ascii="Times New Roman" w:hAnsi="Times New Roman" w:cs="Times New Roman"/>
-              </w:rPr>
-              <w:t xml:space="preserve"> </w:t>
-            </w:r>
-            <w:r>
-              <w:rPr>
-                <w:rFonts w:ascii="Times New Roman" w:hAnsi="Times New Roman" w:cs="Times New Roman"/>
-              </w:rPr>
-              <w:t>2152000</w:t>
-            </w:r>
-            <w:r>
-              <w:rPr>
-                <w:rFonts w:ascii="Times New Roman" w:hAnsi="Times New Roman" w:cs="Times New Roman"/>
-              </w:rPr>
-              <w:t>9</w:t>
-            </w:r>
-            <w:r>
-              <w:rPr>
-                <w:rFonts w:ascii="Times New Roman" w:hAnsi="Times New Roman" w:cs="Times New Roman"/>
-              </w:rPr>
-              <w:t xml:space="preserve"> (5 min)</w:t>
-            </w:r>
-          </w:p>
-          <w:p>
-            <w:pPr>
-              <w:jc w:val="center"/>
-              <w:rPr>
-                <w:rFonts w:ascii="Times New Roman" w:hAnsi="Times New Roman" w:cs="Times New Roman"/>
-              </w:rPr>
-            </w:pPr>
-            <w:r>
-              <w:rPr>
-                <w:rFonts w:ascii="Times New Roman" w:hAnsi="Times New Roman" w:cs="Times New Roman"/>
-              </w:rPr>
-              <w:t>215200</w:t>
-            </w:r>
-            <w:r>
-              <w:rPr>
-                <w:rFonts w:ascii="Times New Roman" w:hAnsi="Times New Roman" w:cs="Times New Roman"/>
-              </w:rPr>
-              <w:t>10</w:t>
-            </w:r>
-            <w:r>
-              <w:rPr>
-                <w:rFonts w:ascii="Times New Roman" w:hAnsi="Times New Roman" w:cs="Times New Roman"/>
-              </w:rPr>
-              <w:t xml:space="preserve"> (5 min)</w:t>
-            </w:r>
-          </w:p>
-          <w:p>
-            <w:pPr>
-              <w:jc w:val="center"/>
-              <w:rPr>
-                <w:rFonts w:ascii="Times New Roman" w:hAnsi="Times New Roman" w:cs="Times New Roman"/>
-              </w:rPr>
-            </w:pPr>
-            <w:r>
-              <w:rPr>
-                <w:rFonts w:ascii="Times New Roman" w:hAnsi="Times New Roman" w:cs="Times New Roman"/>
-              </w:rPr>
-              <w:t>215200</w:t>
-            </w:r>
-            <w:r>
-              <w:rPr>
-                <w:rFonts w:ascii="Times New Roman" w:hAnsi="Times New Roman" w:cs="Times New Roman"/>
-              </w:rPr>
-              <w:t>11</w:t>
-            </w:r>
-            <w:r>
-              <w:rPr>
-                <w:rFonts w:ascii="Times New Roman" w:hAnsi="Times New Roman" w:cs="Times New Roman"/>
-              </w:rPr>
-              <w:t xml:space="preserve"> (5 min)</w:t>
-            </w:r>
-          </w:p>
-          <w:p>
-            <w:pPr>
-              <w:jc w:val="center"/>
-              <w:rPr>
-                <w:rFonts w:ascii="Times New Roman" w:hAnsi="Times New Roman" w:cs="Times New Roman"/>
-              </w:rPr>
-            </w:pPr>
-            <w:r>
-              <w:rPr>
-                <w:rFonts w:ascii="Times New Roman" w:hAnsi="Times New Roman" w:cs="Times New Roman"/>
-              </w:rPr>
-              <w:t>215200</w:t>
-            </w:r>
-            <w:r>
-              <w:rPr>
-                <w:rFonts w:ascii="Times New Roman" w:hAnsi="Times New Roman" w:cs="Times New Roman"/>
-              </w:rPr>
-              <w:t>12</w:t>
-            </w:r>
-            <w:r>
-              <w:rPr>
-                <w:rFonts w:ascii="Times New Roman" w:hAnsi="Times New Roman" w:cs="Times New Roman"/>
-              </w:rPr>
-              <w:t xml:space="preserve"> (5 min)</w:t>
-            </w:r>
-          </w:p>
-          <w:p>
-            <w:pPr>
-              <w:jc w:val="center"/>
-              <w:rPr>
-                <w:rFonts w:ascii="Times New Roman" w:hAnsi="Times New Roman" w:cs="Times New Roman"/>
-              </w:rPr>
-            </w:pPr>
-            <w:r>
-              <w:rPr>
-                <w:rFonts w:ascii="Times New Roman" w:hAnsi="Times New Roman" w:cs="Times New Roman"/>
-              </w:rPr>
-              <w:t>215200</w:t>
-            </w:r>
-            <w:r>
-              <w:rPr>
-                <w:rFonts w:ascii="Times New Roman" w:hAnsi="Times New Roman" w:cs="Times New Roman"/>
-              </w:rPr>
-              <w:t>13</w:t>
-            </w:r>
-            <w:r>
-              <w:rPr>
-                <w:rFonts w:ascii="Times New Roman" w:hAnsi="Times New Roman" w:cs="Times New Roman"/>
-              </w:rPr>
-              <w:t xml:space="preserve"> (5 min)</w:t>
+              <w:t>21520003 (5 min)</w:t>
+            </w:r>
+          </w:p>
+          <w:p>
+            <w:pPr>
+              <w:jc w:val="center"/>
+              <w:rPr>
+                <w:rFonts w:ascii="Times New Roman" w:hAnsi="Times New Roman" w:cs="Times New Roman"/>
+              </w:rPr>
+            </w:pPr>
+            <w:r>
+              <w:rPr>
+                <w:rFonts w:ascii="Times New Roman" w:hAnsi="Times New Roman" w:cs="Times New Roman"/>
+              </w:rPr>
+              <w:t>21520004 (5 min)</w:t>
+            </w:r>
+          </w:p>
+          <w:p>
+            <w:pPr>
+              <w:jc w:val="center"/>
+              <w:rPr>
+                <w:rFonts w:ascii="Times New Roman" w:hAnsi="Times New Roman" w:cs="Times New Roman"/>
+              </w:rPr>
+            </w:pPr>
+            <w:r>
+              <w:rPr>
+                <w:rFonts w:ascii="Times New Roman" w:hAnsi="Times New Roman" w:cs="Times New Roman"/>
+              </w:rPr>
+              <w:t>21520005 (5 min)</w:t>
+            </w:r>
+          </w:p>
+          <w:p>
+            <w:pPr>
+              <w:jc w:val="center"/>
+              <w:rPr>
+                <w:rFonts w:ascii="Times New Roman" w:hAnsi="Times New Roman" w:cs="Times New Roman"/>
+              </w:rPr>
+            </w:pPr>
+            <w:r>
+              <w:rPr>
+                <w:rFonts w:ascii="Times New Roman" w:hAnsi="Times New Roman" w:cs="Times New Roman"/>
+              </w:rPr>
+              <w:t>21520006 (5 min)</w:t>
+            </w:r>
+          </w:p>
+          <w:p>
+            <w:pPr>
+              <w:jc w:val="center"/>
+              <w:rPr>
+                <w:rFonts w:ascii="Times New Roman" w:hAnsi="Times New Roman" w:cs="Times New Roman"/>
+              </w:rPr>
+            </w:pPr>
+            <w:r>
+              <w:rPr>
+                <w:rFonts w:ascii="Times New Roman" w:hAnsi="Times New Roman" w:cs="Times New Roman"/>
+              </w:rPr>
+              <w:t>21520008 (5 min) 21520009 (5 min)</w:t>
+            </w:r>
+          </w:p>
+          <w:p>
+            <w:pPr>
+              <w:jc w:val="center"/>
+              <w:rPr>
+                <w:rFonts w:ascii="Times New Roman" w:hAnsi="Times New Roman" w:cs="Times New Roman"/>
+              </w:rPr>
+            </w:pPr>
+            <w:r>
+              <w:rPr>
+                <w:rFonts w:ascii="Times New Roman" w:hAnsi="Times New Roman" w:cs="Times New Roman"/>
+              </w:rPr>
+              <w:t>21520010 (5 min)</w:t>
+            </w:r>
+          </w:p>
+          <w:p>
+            <w:pPr>
+              <w:jc w:val="center"/>
+              <w:rPr>
+                <w:rFonts w:ascii="Times New Roman" w:hAnsi="Times New Roman" w:cs="Times New Roman"/>
+              </w:rPr>
+            </w:pPr>
+            <w:r>
+              <w:rPr>
+                <w:rFonts w:ascii="Times New Roman" w:hAnsi="Times New Roman" w:cs="Times New Roman"/>
+              </w:rPr>
+              <w:t>21520011 (5 min)</w:t>
+            </w:r>
+          </w:p>
+          <w:p>
+            <w:pPr>
+              <w:jc w:val="center"/>
+              <w:rPr>
+                <w:rFonts w:ascii="Times New Roman" w:hAnsi="Times New Roman" w:cs="Times New Roman"/>
+              </w:rPr>
+            </w:pPr>
+            <w:r>
+              <w:rPr>
+                <w:rFonts w:ascii="Times New Roman" w:hAnsi="Times New Roman" w:cs="Times New Roman"/>
+              </w:rPr>
+              <w:t>21520012 (5 min)</w:t>
+            </w:r>
+          </w:p>
+          <w:p>
+            <w:pPr>
+              <w:jc w:val="center"/>
+              <w:rPr>
+                <w:rFonts w:ascii="Times New Roman" w:hAnsi="Times New Roman" w:cs="Times New Roman"/>
+              </w:rPr>
+            </w:pPr>
+            <w:r>
+              <w:rPr>
+                <w:rFonts w:ascii="Times New Roman" w:hAnsi="Times New Roman" w:cs="Times New Roman"/>
+              </w:rPr>
+              <w:t>21520013 (5 min)</w:t>
             </w:r>
           </w:p>
         </w:tc>
@@ -13159,149 +12615,77 @@
               <w:rPr>
                 <w:rFonts w:ascii="Times New Roman" w:hAnsi="Times New Roman" w:cs="Times New Roman"/>
               </w:rPr>
-              <w:t>2152002</w:t>
-            </w:r>
-            <w:r>
-              <w:rPr>
-                <w:rFonts w:ascii="Times New Roman" w:hAnsi="Times New Roman" w:cs="Times New Roman"/>
-              </w:rPr>
-              <w:t>2</w:t>
-            </w:r>
-            <w:r>
-              <w:rPr>
-                <w:rFonts w:ascii="Times New Roman" w:hAnsi="Times New Roman" w:cs="Times New Roman"/>
-              </w:rPr>
-              <w:t xml:space="preserve"> (5 min)</w:t>
-            </w:r>
-          </w:p>
-          <w:p>
-            <w:pPr>
-              <w:jc w:val="center"/>
-              <w:rPr>
-                <w:rFonts w:ascii="Times New Roman" w:hAnsi="Times New Roman" w:cs="Times New Roman"/>
-              </w:rPr>
-            </w:pPr>
-            <w:r>
-              <w:rPr>
-                <w:rFonts w:ascii="Times New Roman" w:hAnsi="Times New Roman" w:cs="Times New Roman"/>
-              </w:rPr>
-              <w:t>2152002</w:t>
-            </w:r>
-            <w:r>
-              <w:rPr>
-                <w:rFonts w:ascii="Times New Roman" w:hAnsi="Times New Roman" w:cs="Times New Roman"/>
-              </w:rPr>
-              <w:t>3</w:t>
-            </w:r>
-            <w:r>
-              <w:rPr>
-                <w:rFonts w:ascii="Times New Roman" w:hAnsi="Times New Roman" w:cs="Times New Roman"/>
-              </w:rPr>
-              <w:t xml:space="preserve"> (5 min)</w:t>
-            </w:r>
-          </w:p>
-          <w:p>
-            <w:pPr>
-              <w:jc w:val="center"/>
-              <w:rPr>
-                <w:rFonts w:ascii="Times New Roman" w:hAnsi="Times New Roman" w:cs="Times New Roman"/>
-              </w:rPr>
-            </w:pPr>
-            <w:r>
-              <w:rPr>
-                <w:rFonts w:ascii="Times New Roman" w:hAnsi="Times New Roman" w:cs="Times New Roman"/>
-              </w:rPr>
-              <w:t>2152002</w:t>
-            </w:r>
-            <w:r>
-              <w:rPr>
-                <w:rFonts w:ascii="Times New Roman" w:hAnsi="Times New Roman" w:cs="Times New Roman"/>
-              </w:rPr>
-              <w:t>4</w:t>
-            </w:r>
-            <w:r>
-              <w:rPr>
-                <w:rFonts w:ascii="Times New Roman" w:hAnsi="Times New Roman" w:cs="Times New Roman"/>
-              </w:rPr>
-              <w:t xml:space="preserve"> (5 min)</w:t>
-            </w:r>
-          </w:p>
-          <w:p>
-            <w:pPr>
-              <w:jc w:val="center"/>
-              <w:rPr>
-                <w:rFonts w:ascii="Times New Roman" w:hAnsi="Times New Roman" w:cs="Times New Roman"/>
-              </w:rPr>
-            </w:pPr>
-            <w:r>
-              <w:rPr>
-                <w:rFonts w:ascii="Times New Roman" w:hAnsi="Times New Roman" w:cs="Times New Roman"/>
-              </w:rPr>
-              <w:t>2152002</w:t>
-            </w:r>
-            <w:r>
-              <w:rPr>
-                <w:rFonts w:ascii="Times New Roman" w:hAnsi="Times New Roman" w:cs="Times New Roman"/>
-              </w:rPr>
-              <w:t>5</w:t>
-            </w:r>
-            <w:r>
-              <w:rPr>
-                <w:rFonts w:ascii="Times New Roman" w:hAnsi="Times New Roman" w:cs="Times New Roman"/>
-              </w:rPr>
-              <w:t xml:space="preserve"> (5 min)</w:t>
-            </w:r>
-          </w:p>
-          <w:p>
-            <w:pPr>
-              <w:jc w:val="center"/>
-              <w:rPr>
-                <w:rFonts w:ascii="Times New Roman" w:hAnsi="Times New Roman" w:cs="Times New Roman"/>
-              </w:rPr>
-            </w:pPr>
-            <w:r>
-              <w:rPr>
-                <w:rFonts w:ascii="Times New Roman" w:hAnsi="Times New Roman" w:cs="Times New Roman"/>
-              </w:rPr>
-              <w:t>2152002</w:t>
-            </w:r>
-            <w:r>
-              <w:rPr>
-                <w:rFonts w:ascii="Times New Roman" w:hAnsi="Times New Roman" w:cs="Times New Roman"/>
-              </w:rPr>
-              <w:t>6</w:t>
-            </w:r>
-            <w:r>
-              <w:rPr>
-                <w:rFonts w:ascii="Times New Roman" w:hAnsi="Times New Roman" w:cs="Times New Roman"/>
-              </w:rPr>
-              <w:t xml:space="preserve"> (5 min)</w:t>
-            </w:r>
-          </w:p>
-          <w:p>
-            <w:pPr>
-              <w:jc w:val="center"/>
-              <w:rPr>
-                <w:rFonts w:ascii="Times New Roman" w:hAnsi="Times New Roman" w:cs="Times New Roman"/>
-              </w:rPr>
-            </w:pPr>
-            <w:r>
-              <w:rPr>
-                <w:rFonts w:ascii="Times New Roman" w:hAnsi="Times New Roman" w:cs="Times New Roman"/>
-              </w:rPr>
-              <w:t>2152002</w:t>
-            </w:r>
-            <w:r>
-              <w:rPr>
-                <w:rFonts w:ascii="Times New Roman" w:hAnsi="Times New Roman" w:cs="Times New Roman"/>
-              </w:rPr>
-              <w:t>7</w:t>
-            </w:r>
-            <w:r>
-              <w:rPr>
-                <w:rFonts w:ascii="Times New Roman" w:hAnsi="Times New Roman" w:cs="Times New Roman"/>
-              </w:rPr>
-              <w:t xml:space="preserve"> (5 min)</w:t>
+              <w:t>21520022 (5 min)</w:t>
+            </w:r>
+          </w:p>
+          <w:p>
+            <w:pPr>
+              <w:jc w:val="center"/>
+              <w:rPr>
+                <w:rFonts w:ascii="Times New Roman" w:hAnsi="Times New Roman" w:cs="Times New Roman"/>
+              </w:rPr>
+            </w:pPr>
+            <w:r>
+              <w:rPr>
+                <w:rFonts w:ascii="Times New Roman" w:hAnsi="Times New Roman" w:cs="Times New Roman"/>
+              </w:rPr>
+              <w:t>21520023 (5 min)</w:t>
+            </w:r>
+          </w:p>
+          <w:p>
+            <w:pPr>
+              <w:jc w:val="center"/>
+              <w:rPr>
+                <w:rFonts w:ascii="Times New Roman" w:hAnsi="Times New Roman" w:cs="Times New Roman"/>
+              </w:rPr>
+            </w:pPr>
+            <w:r>
+              <w:rPr>
+                <w:rFonts w:ascii="Times New Roman" w:hAnsi="Times New Roman" w:cs="Times New Roman"/>
+              </w:rPr>
+              <w:t>21520024 (5 min)</w:t>
+            </w:r>
+          </w:p>
+          <w:p>
+            <w:pPr>
+              <w:jc w:val="center"/>
+              <w:rPr>
+                <w:rFonts w:ascii="Times New Roman" w:hAnsi="Times New Roman" w:cs="Times New Roman"/>
+              </w:rPr>
+            </w:pPr>
+            <w:r>
+              <w:rPr>
+                <w:rFonts w:ascii="Times New Roman" w:hAnsi="Times New Roman" w:cs="Times New Roman"/>
+              </w:rPr>
+              <w:t>21520025 (5 min)</w:t>
+            </w:r>
+          </w:p>
+          <w:p>
+            <w:pPr>
+              <w:jc w:val="center"/>
+              <w:rPr>
+                <w:rFonts w:ascii="Times New Roman" w:hAnsi="Times New Roman" w:cs="Times New Roman"/>
+              </w:rPr>
+            </w:pPr>
+            <w:r>
+              <w:rPr>
+                <w:rFonts w:ascii="Times New Roman" w:hAnsi="Times New Roman" w:cs="Times New Roman"/>
+              </w:rPr>
+              <w:t>21520026 (5 min)</w:t>
+            </w:r>
+          </w:p>
+          <w:p>
+            <w:pPr>
+              <w:jc w:val="center"/>
+              <w:rPr>
+                <w:rFonts w:ascii="Times New Roman" w:hAnsi="Times New Roman" w:cs="Times New Roman"/>
+              </w:rPr>
+            </w:pPr>
+            <w:r>
+              <w:rPr>
+                <w:rFonts w:ascii="Times New Roman" w:hAnsi="Times New Roman" w:cs="Times New Roman"/>
+              </w:rPr>
+              <w:t>21520027 (5 min)</w:t>
             </w:r>
           </w:p>
         </w:tc>
@@ -13487,123 +12871,63 @@
               <w:rPr>
                 <w:rFonts w:ascii="Times New Roman" w:hAnsi="Times New Roman" w:cs="Times New Roman"/>
               </w:rPr>
-              <w:t>2152003</w:t>
-            </w:r>
-            <w:r>
-              <w:rPr>
-                <w:rFonts w:ascii="Times New Roman" w:hAnsi="Times New Roman" w:cs="Times New Roman"/>
-              </w:rPr>
-              <w:t>2</w:t>
-            </w:r>
-            <w:r>
-              <w:rPr>
-                <w:rFonts w:ascii="Times New Roman" w:hAnsi="Times New Roman" w:cs="Times New Roman"/>
-              </w:rPr>
-              <w:t xml:space="preserve"> (5 min)</w:t>
-            </w:r>
-          </w:p>
-          <w:p>
-            <w:pPr>
-              <w:jc w:val="center"/>
-              <w:rPr>
-                <w:rFonts w:ascii="Times New Roman" w:hAnsi="Times New Roman" w:cs="Times New Roman"/>
-              </w:rPr>
-            </w:pPr>
-            <w:r>
-              <w:rPr>
-                <w:rFonts w:ascii="Times New Roman" w:hAnsi="Times New Roman" w:cs="Times New Roman"/>
-              </w:rPr>
-              <w:t>2152003</w:t>
-            </w:r>
-            <w:r>
-              <w:rPr>
-                <w:rFonts w:ascii="Times New Roman" w:hAnsi="Times New Roman" w:cs="Times New Roman"/>
-              </w:rPr>
-              <w:t>3</w:t>
-            </w:r>
-            <w:r>
-              <w:rPr>
-                <w:rFonts w:ascii="Times New Roman" w:hAnsi="Times New Roman" w:cs="Times New Roman"/>
-              </w:rPr>
-              <w:t xml:space="preserve"> (5 min)</w:t>
-            </w:r>
-          </w:p>
-          <w:p>
-            <w:pPr>
-              <w:jc w:val="center"/>
-              <w:rPr>
-                <w:rFonts w:ascii="Times New Roman" w:hAnsi="Times New Roman" w:cs="Times New Roman"/>
-              </w:rPr>
-            </w:pPr>
-            <w:r>
-              <w:rPr>
-                <w:rFonts w:ascii="Times New Roman" w:hAnsi="Times New Roman" w:cs="Times New Roman"/>
-              </w:rPr>
-              <w:t>2152003</w:t>
-            </w:r>
-            <w:r>
-              <w:rPr>
-                <w:rFonts w:ascii="Times New Roman" w:hAnsi="Times New Roman" w:cs="Times New Roman"/>
-              </w:rPr>
-              <w:t>4</w:t>
-            </w:r>
-            <w:r>
-              <w:rPr>
-                <w:rFonts w:ascii="Times New Roman" w:hAnsi="Times New Roman" w:cs="Times New Roman"/>
-              </w:rPr>
-              <w:t xml:space="preserve"> (5 min)</w:t>
-            </w:r>
-          </w:p>
-          <w:p>
-            <w:pPr>
-              <w:jc w:val="center"/>
-              <w:rPr>
-                <w:rFonts w:ascii="Times New Roman" w:hAnsi="Times New Roman" w:cs="Times New Roman"/>
-              </w:rPr>
-            </w:pPr>
-            <w:r>
-              <w:rPr>
-                <w:rFonts w:ascii="Times New Roman" w:hAnsi="Times New Roman" w:cs="Times New Roman"/>
-              </w:rPr>
-              <w:t>2152003</w:t>
-            </w:r>
-            <w:r>
-              <w:rPr>
-                <w:rFonts w:ascii="Times New Roman" w:hAnsi="Times New Roman" w:cs="Times New Roman"/>
-              </w:rPr>
-              <w:t>5</w:t>
-            </w:r>
-            <w:r>
-              <w:rPr>
-                <w:rFonts w:ascii="Times New Roman" w:hAnsi="Times New Roman" w:cs="Times New Roman"/>
-              </w:rPr>
-              <w:t xml:space="preserve"> (5 min)</w:t>
-            </w:r>
-          </w:p>
-          <w:p>
-            <w:pPr>
-              <w:jc w:val="center"/>
-              <w:rPr>
-                <w:rFonts w:ascii="Times New Roman" w:hAnsi="Times New Roman" w:cs="Times New Roman"/>
-              </w:rPr>
-            </w:pPr>
-            <w:r>
-              <w:rPr>
-                <w:rFonts w:ascii="Times New Roman" w:hAnsi="Times New Roman" w:cs="Times New Roman"/>
-              </w:rPr>
-              <w:t>2152003</w:t>
-            </w:r>
-            <w:r>
-              <w:rPr>
-                <w:rFonts w:ascii="Times New Roman" w:hAnsi="Times New Roman" w:cs="Times New Roman"/>
-              </w:rPr>
-              <w:t>6</w:t>
-            </w:r>
-            <w:r>
-              <w:rPr>
-                <w:rFonts w:ascii="Times New Roman" w:hAnsi="Times New Roman" w:cs="Times New Roman"/>
-              </w:rPr>
-              <w:t xml:space="preserve"> (5 min)</w:t>
+              <w:t>21520032 (5 min)</w:t>
+            </w:r>
+          </w:p>
+          <w:p>
+            <w:pPr>
+              <w:jc w:val="center"/>
+              <w:rPr>
+                <w:rFonts w:ascii="Times New Roman" w:hAnsi="Times New Roman" w:cs="Times New Roman"/>
+              </w:rPr>
+            </w:pPr>
+            <w:r>
+              <w:rPr>
+                <w:rFonts w:ascii="Times New Roman" w:hAnsi="Times New Roman" w:cs="Times New Roman"/>
+              </w:rPr>
+              <w:t>21520033 (5 min)</w:t>
+            </w:r>
+          </w:p>
+          <w:p>
+            <w:pPr>
+              <w:jc w:val="center"/>
+              <w:rPr>
+                <w:rFonts w:ascii="Times New Roman" w:hAnsi="Times New Roman" w:cs="Times New Roman"/>
+              </w:rPr>
+            </w:pPr>
+            <w:r>
+              <w:rPr>
+                <w:rFonts w:ascii="Times New Roman" w:hAnsi="Times New Roman" w:cs="Times New Roman"/>
+              </w:rPr>
+              <w:t>21520034 (5 min)</w:t>
+            </w:r>
+          </w:p>
+          <w:p>
+            <w:pPr>
+              <w:jc w:val="center"/>
+              <w:rPr>
+                <w:rFonts w:ascii="Times New Roman" w:hAnsi="Times New Roman" w:cs="Times New Roman"/>
+              </w:rPr>
+            </w:pPr>
+            <w:r>
+              <w:rPr>
+                <w:rFonts w:ascii="Times New Roman" w:hAnsi="Times New Roman" w:cs="Times New Roman"/>
+              </w:rPr>
+              <w:t>21520035 (5 min)</w:t>
+            </w:r>
+          </w:p>
+          <w:p>
+            <w:pPr>
+              <w:jc w:val="center"/>
+              <w:rPr>
+                <w:rFonts w:ascii="Times New Roman" w:hAnsi="Times New Roman" w:cs="Times New Roman"/>
+              </w:rPr>
+            </w:pPr>
+            <w:r>
+              <w:rPr>
+                <w:rFonts w:ascii="Times New Roman" w:hAnsi="Times New Roman" w:cs="Times New Roman"/>
+              </w:rPr>
+              <w:t>21520036 (5 min)</w:t>
             </w:r>
           </w:p>
         </w:tc>
@@ -13789,97 +13113,49 @@
               <w:rPr>
                 <w:rFonts w:ascii="Times New Roman" w:hAnsi="Times New Roman" w:cs="Times New Roman"/>
               </w:rPr>
-              <w:t>2152100</w:t>
-            </w:r>
-            <w:r>
-              <w:rPr>
-                <w:rFonts w:ascii="Times New Roman" w:hAnsi="Times New Roman" w:cs="Times New Roman"/>
-              </w:rPr>
-              <w:t>5</w:t>
-            </w:r>
-            <w:r>
-              <w:rPr>
-                <w:rFonts w:ascii="Times New Roman" w:hAnsi="Times New Roman" w:cs="Times New Roman"/>
-              </w:rPr>
-              <w:t xml:space="preserve"> (5 min)</w:t>
-            </w:r>
-          </w:p>
-          <w:p>
-            <w:pPr>
-              <w:jc w:val="center"/>
-              <w:rPr>
-                <w:rFonts w:ascii="Times New Roman" w:hAnsi="Times New Roman" w:cs="Times New Roman"/>
-              </w:rPr>
-            </w:pPr>
-            <w:r>
-              <w:rPr>
-                <w:rFonts w:ascii="Times New Roman" w:hAnsi="Times New Roman" w:cs="Times New Roman"/>
-              </w:rPr>
-              <w:t>2152100</w:t>
-            </w:r>
-            <w:r>
-              <w:rPr>
-                <w:rFonts w:ascii="Times New Roman" w:hAnsi="Times New Roman" w:cs="Times New Roman"/>
-              </w:rPr>
-              <w:t>6</w:t>
-            </w:r>
-            <w:r>
-              <w:rPr>
-                <w:rFonts w:ascii="Times New Roman" w:hAnsi="Times New Roman" w:cs="Times New Roman"/>
-              </w:rPr>
-              <w:t xml:space="preserve"> (5 min)</w:t>
-            </w:r>
-          </w:p>
-          <w:p>
-            <w:pPr>
-              <w:jc w:val="center"/>
-              <w:rPr>
-                <w:rFonts w:ascii="Times New Roman" w:hAnsi="Times New Roman" w:cs="Times New Roman"/>
-              </w:rPr>
-            </w:pPr>
-            <w:r>
-              <w:rPr>
-                <w:rFonts w:ascii="Times New Roman" w:hAnsi="Times New Roman" w:cs="Times New Roman"/>
-              </w:rPr>
-              <w:t>2152100</w:t>
-            </w:r>
-            <w:r>
-              <w:rPr>
-                <w:rFonts w:ascii="Times New Roman" w:hAnsi="Times New Roman" w:cs="Times New Roman"/>
-              </w:rPr>
-              <w:t>7</w:t>
-            </w:r>
-            <w:r>
-              <w:rPr>
-                <w:rFonts w:ascii="Times New Roman" w:hAnsi="Times New Roman" w:cs="Times New Roman"/>
-              </w:rPr>
-              <w:t xml:space="preserve"> (5 min)</w:t>
-            </w:r>
-          </w:p>
-          <w:p>
-            <w:pPr>
-              <w:jc w:val="center"/>
-              <w:rPr>
-                <w:rFonts w:ascii="Times New Roman" w:hAnsi="Times New Roman" w:cs="Times New Roman"/>
-              </w:rPr>
-            </w:pPr>
-            <w:r>
-              <w:rPr>
-                <w:rFonts w:ascii="Times New Roman" w:hAnsi="Times New Roman" w:cs="Times New Roman"/>
-              </w:rPr>
-              <w:t>2152100</w:t>
-            </w:r>
-            <w:r>
-              <w:rPr>
-                <w:rFonts w:ascii="Times New Roman" w:hAnsi="Times New Roman" w:cs="Times New Roman"/>
-              </w:rPr>
-              <w:t>8</w:t>
-            </w:r>
-            <w:r>
-              <w:rPr>
-                <w:rFonts w:ascii="Times New Roman" w:hAnsi="Times New Roman" w:cs="Times New Roman"/>
-              </w:rPr>
-              <w:t xml:space="preserve"> (5 min)</w:t>
+              <w:t>21521005 (5 min)</w:t>
+            </w:r>
+          </w:p>
+          <w:p>
+            <w:pPr>
+              <w:jc w:val="center"/>
+              <w:rPr>
+                <w:rFonts w:ascii="Times New Roman" w:hAnsi="Times New Roman" w:cs="Times New Roman"/>
+              </w:rPr>
+            </w:pPr>
+            <w:r>
+              <w:rPr>
+                <w:rFonts w:ascii="Times New Roman" w:hAnsi="Times New Roman" w:cs="Times New Roman"/>
+              </w:rPr>
+              <w:t>21521006 (5 min)</w:t>
+            </w:r>
+          </w:p>
+          <w:p>
+            <w:pPr>
+              <w:jc w:val="center"/>
+              <w:rPr>
+                <w:rFonts w:ascii="Times New Roman" w:hAnsi="Times New Roman" w:cs="Times New Roman"/>
+              </w:rPr>
+            </w:pPr>
+            <w:r>
+              <w:rPr>
+                <w:rFonts w:ascii="Times New Roman" w:hAnsi="Times New Roman" w:cs="Times New Roman"/>
+              </w:rPr>
+              <w:t>21521007 (5 min)</w:t>
+            </w:r>
+          </w:p>
+          <w:p>
+            <w:pPr>
+              <w:jc w:val="center"/>
+              <w:rPr>
+                <w:rFonts w:ascii="Times New Roman" w:hAnsi="Times New Roman" w:cs="Times New Roman"/>
+              </w:rPr>
+            </w:pPr>
+            <w:r>
+              <w:rPr>
+                <w:rFonts w:ascii="Times New Roman" w:hAnsi="Times New Roman" w:cs="Times New Roman"/>
+              </w:rPr>
+              <w:t>21521008 (5 min)</w:t>
             </w:r>
           </w:p>
           <w:p>
@@ -13894,71 +13170,35 @@
                 <w:rFonts w:ascii="Times New Roman" w:hAnsi="Times New Roman" w:cs="Times New Roman"/>
               </w:rPr>
               <w:lastRenderedPageBreak/>
-              <w:t>2152100</w:t>
-            </w:r>
-            <w:r>
-              <w:rPr>
-                <w:rFonts w:ascii="Times New Roman" w:hAnsi="Times New Roman" w:cs="Times New Roman"/>
-              </w:rPr>
-              <w:t>9</w:t>
-            </w:r>
-            <w:r>
-              <w:rPr>
-                <w:rFonts w:ascii="Times New Roman" w:hAnsi="Times New Roman" w:cs="Times New Roman"/>
-              </w:rPr>
-              <w:t xml:space="preserve"> (5 min)</w:t>
-            </w:r>
-          </w:p>
-          <w:p>
-            <w:pPr>
-              <w:jc w:val="center"/>
-              <w:rPr>
-                <w:rFonts w:ascii="Times New Roman" w:hAnsi="Times New Roman" w:cs="Times New Roman"/>
-              </w:rPr>
-            </w:pPr>
-            <w:r>
-              <w:rPr>
-                <w:rFonts w:ascii="Times New Roman" w:hAnsi="Times New Roman" w:cs="Times New Roman"/>
-              </w:rPr>
-              <w:t>215210</w:t>
-            </w:r>
-            <w:r>
-              <w:rPr>
-                <w:rFonts w:ascii="Times New Roman" w:hAnsi="Times New Roman" w:cs="Times New Roman"/>
-              </w:rPr>
-              <w:t>10</w:t>
-            </w:r>
-            <w:r>
-              <w:rPr>
-                <w:rFonts w:ascii="Times New Roman" w:hAnsi="Times New Roman" w:cs="Times New Roman"/>
-              </w:rPr>
-              <w:t xml:space="preserve"> (5 min)</w:t>
-            </w:r>
-          </w:p>
-          <w:p>
-            <w:pPr>
-              <w:jc w:val="center"/>
-              <w:rPr>
-                <w:rFonts w:ascii="Times New Roman" w:hAnsi="Times New Roman" w:cs="Times New Roman"/>
-              </w:rPr>
-            </w:pPr>
-            <w:r>
-              <w:rPr>
-                <w:rFonts w:ascii="Times New Roman" w:hAnsi="Times New Roman" w:cs="Times New Roman"/>
-              </w:rPr>
-              <w:t>215210</w:t>
-            </w:r>
-            <w:r>
-              <w:rPr>
-                <w:rFonts w:ascii="Times New Roman" w:hAnsi="Times New Roman" w:cs="Times New Roman"/>
-              </w:rPr>
-              <w:t>11</w:t>
-            </w:r>
-            <w:r>
-              <w:rPr>
-                <w:rFonts w:ascii="Times New Roman" w:hAnsi="Times New Roman" w:cs="Times New Roman"/>
-              </w:rPr>
-              <w:t xml:space="preserve"> (5 min)</w:t>
+              <w:t>21521009 (5 min)</w:t>
+            </w:r>
+          </w:p>
+          <w:p>
+            <w:pPr>
+              <w:jc w:val="center"/>
+              <w:rPr>
+                <w:rFonts w:ascii="Times New Roman" w:hAnsi="Times New Roman" w:cs="Times New Roman"/>
+              </w:rPr>
+            </w:pPr>
+            <w:r>
+              <w:rPr>
+                <w:rFonts w:ascii="Times New Roman" w:hAnsi="Times New Roman" w:cs="Times New Roman"/>
+              </w:rPr>
+              <w:t>21521010 (5 min)</w:t>
+            </w:r>
+          </w:p>
+          <w:p>
+            <w:pPr>
+              <w:jc w:val="center"/>
+              <w:rPr>
+                <w:rFonts w:ascii="Times New Roman" w:hAnsi="Times New Roman" w:cs="Times New Roman"/>
+              </w:rPr>
+            </w:pPr>
+            <w:r>
+              <w:rPr>
+                <w:rFonts w:ascii="Times New Roman" w:hAnsi="Times New Roman" w:cs="Times New Roman"/>
+              </w:rPr>
+              <w:t>21521011 (5 min)</w:t>
             </w:r>
           </w:p>
         </w:tc>
@@ -14145,175 +13385,91 @@
               <w:rPr>
                 <w:rFonts w:ascii="Times New Roman" w:hAnsi="Times New Roman" w:cs="Times New Roman"/>
               </w:rPr>
-              <w:t>2152101</w:t>
-            </w:r>
-            <w:r>
-              <w:rPr>
-                <w:rFonts w:ascii="Times New Roman" w:hAnsi="Times New Roman" w:cs="Times New Roman"/>
-              </w:rPr>
-              <w:t>6</w:t>
-            </w:r>
-            <w:r>
-              <w:rPr>
-                <w:rFonts w:ascii="Times New Roman" w:hAnsi="Times New Roman" w:cs="Times New Roman"/>
-              </w:rPr>
-              <w:t xml:space="preserve"> (5 min)</w:t>
-            </w:r>
-          </w:p>
-          <w:p>
-            <w:pPr>
-              <w:jc w:val="center"/>
-              <w:rPr>
-                <w:rFonts w:ascii="Times New Roman" w:hAnsi="Times New Roman" w:cs="Times New Roman"/>
-              </w:rPr>
-            </w:pPr>
-            <w:r>
-              <w:rPr>
-                <w:rFonts w:ascii="Times New Roman" w:hAnsi="Times New Roman" w:cs="Times New Roman"/>
-              </w:rPr>
-              <w:t>2152101</w:t>
-            </w:r>
-            <w:r>
-              <w:rPr>
-                <w:rFonts w:ascii="Times New Roman" w:hAnsi="Times New Roman" w:cs="Times New Roman"/>
-              </w:rPr>
-              <w:t>7</w:t>
-            </w:r>
-            <w:r>
-              <w:rPr>
-                <w:rFonts w:ascii="Times New Roman" w:hAnsi="Times New Roman" w:cs="Times New Roman"/>
-              </w:rPr>
-              <w:t xml:space="preserve"> (5 min)</w:t>
-            </w:r>
-          </w:p>
-          <w:p>
-            <w:pPr>
-              <w:jc w:val="center"/>
-              <w:rPr>
-                <w:rFonts w:ascii="Times New Roman" w:hAnsi="Times New Roman" w:cs="Times New Roman"/>
-              </w:rPr>
-            </w:pPr>
-            <w:r>
-              <w:rPr>
-                <w:rFonts w:ascii="Times New Roman" w:hAnsi="Times New Roman" w:cs="Times New Roman"/>
-              </w:rPr>
-              <w:t>2152101</w:t>
-            </w:r>
-            <w:r>
-              <w:rPr>
-                <w:rFonts w:ascii="Times New Roman" w:hAnsi="Times New Roman" w:cs="Times New Roman"/>
-              </w:rPr>
-              <w:t>8</w:t>
-            </w:r>
-            <w:r>
-              <w:rPr>
-                <w:rFonts w:ascii="Times New Roman" w:hAnsi="Times New Roman" w:cs="Times New Roman"/>
-              </w:rPr>
-              <w:t xml:space="preserve"> (5 min)</w:t>
-            </w:r>
-          </w:p>
-          <w:p>
-            <w:pPr>
-              <w:jc w:val="center"/>
-              <w:rPr>
-                <w:rFonts w:ascii="Times New Roman" w:hAnsi="Times New Roman" w:cs="Times New Roman"/>
-              </w:rPr>
-            </w:pPr>
-            <w:r>
-              <w:rPr>
-                <w:rFonts w:ascii="Times New Roman" w:hAnsi="Times New Roman" w:cs="Times New Roman"/>
-              </w:rPr>
-              <w:t>215210</w:t>
-            </w:r>
-            <w:r>
-              <w:rPr>
-                <w:rFonts w:ascii="Times New Roman" w:hAnsi="Times New Roman" w:cs="Times New Roman"/>
-              </w:rPr>
-              <w:t>19</w:t>
-            </w:r>
-            <w:r>
-              <w:rPr>
-                <w:rFonts w:ascii="Times New Roman" w:hAnsi="Times New Roman" w:cs="Times New Roman"/>
-              </w:rPr>
-              <w:t xml:space="preserve"> (5 min)</w:t>
-            </w:r>
-          </w:p>
-          <w:p>
-            <w:pPr>
-              <w:jc w:val="center"/>
-              <w:rPr>
-                <w:rFonts w:ascii="Times New Roman" w:hAnsi="Times New Roman" w:cs="Times New Roman"/>
-              </w:rPr>
-            </w:pPr>
-            <w:r>
-              <w:rPr>
-                <w:rFonts w:ascii="Times New Roman" w:hAnsi="Times New Roman" w:cs="Times New Roman"/>
-              </w:rPr>
-              <w:t>215210</w:t>
-            </w:r>
-            <w:r>
-              <w:rPr>
-                <w:rFonts w:ascii="Times New Roman" w:hAnsi="Times New Roman" w:cs="Times New Roman"/>
-              </w:rPr>
-              <w:t>20</w:t>
-            </w:r>
-            <w:r>
-              <w:rPr>
-                <w:rFonts w:ascii="Times New Roman" w:hAnsi="Times New Roman" w:cs="Times New Roman"/>
-              </w:rPr>
-              <w:t xml:space="preserve"> (5 min)</w:t>
-            </w:r>
-          </w:p>
-          <w:p>
-            <w:pPr>
-              <w:jc w:val="center"/>
-              <w:rPr>
-                <w:rFonts w:ascii="Times New Roman" w:hAnsi="Times New Roman" w:cs="Times New Roman"/>
-              </w:rPr>
-            </w:pPr>
-            <w:r>
-              <w:rPr>
-                <w:rFonts w:ascii="Times New Roman" w:hAnsi="Times New Roman" w:cs="Times New Roman"/>
-              </w:rPr>
-              <w:t>215210</w:t>
-            </w:r>
-            <w:r>
-              <w:rPr>
-                <w:rFonts w:ascii="Times New Roman" w:hAnsi="Times New Roman" w:cs="Times New Roman"/>
-              </w:rPr>
-              <w:t>21</w:t>
-            </w:r>
-            <w:r>
-              <w:rPr>
-                <w:rFonts w:ascii="Times New Roman" w:hAnsi="Times New Roman" w:cs="Times New Roman"/>
-              </w:rPr>
-              <w:t xml:space="preserve"> (5 min)</w:t>
-            </w:r>
-          </w:p>
-          <w:p>
-            <w:pPr>
-              <w:jc w:val="center"/>
-              <w:rPr>
-                <w:rFonts w:ascii="Times New Roman" w:hAnsi="Times New Roman" w:cs="Times New Roman"/>
-              </w:rPr>
-            </w:pPr>
-            <w:r>
-              <w:rPr>
-                <w:rFonts w:ascii="Times New Roman" w:hAnsi="Times New Roman" w:cs="Times New Roman"/>
-              </w:rPr>
-              <w:t>215210</w:t>
-            </w:r>
-            <w:r>
-              <w:rPr>
-                <w:rFonts w:ascii="Times New Roman" w:hAnsi="Times New Roman" w:cs="Times New Roman"/>
-              </w:rPr>
-              <w:t>22</w:t>
-            </w:r>
-            <w:r>
-              <w:rPr>
-                <w:rFonts w:ascii="Times New Roman" w:hAnsi="Times New Roman" w:cs="Times New Roman"/>
-              </w:rPr>
-              <w:t xml:space="preserve"> (5 min)</w:t>
+              <w:t>21521016 (5 min)</w:t>
+            </w:r>
+          </w:p>
+          <w:p>
+            <w:pPr>
+              <w:jc w:val="center"/>
+              <w:rPr>
+                <w:rFonts w:ascii="Times New Roman" w:hAnsi="Times New Roman" w:cs="Times New Roman"/>
+              </w:rPr>
+            </w:pPr>
+            <w:r>
+              <w:rPr>
+                <w:rFonts w:ascii="Times New Roman" w:hAnsi="Times New Roman" w:cs="Times New Roman"/>
+              </w:rPr>
+              <w:t>21521017 (5 min)</w:t>
+            </w:r>
+          </w:p>
+          <w:p>
+            <w:pPr>
+              <w:jc w:val="center"/>
+              <w:rPr>
+                <w:rFonts w:ascii="Times New Roman" w:hAnsi="Times New Roman" w:cs="Times New Roman"/>
+              </w:rPr>
+            </w:pPr>
+            <w:r>
+              <w:rPr>
+                <w:rFonts w:ascii="Times New Roman" w:hAnsi="Times New Roman" w:cs="Times New Roman"/>
+              </w:rPr>
+              <w:t>21521018 (5 min)</w:t>
+            </w:r>
+          </w:p>
+          <w:p>
+            <w:pPr>
+              <w:jc w:val="center"/>
+              <w:rPr>
+                <w:rFonts w:ascii="Times New Roman" w:hAnsi="Times New Roman" w:cs="Times New Roman"/>
+              </w:rPr>
+            </w:pPr>
+            <w:r>
+              <w:rPr>
+                <w:rFonts w:ascii="Times New Roman" w:hAnsi="Times New Roman" w:cs="Times New Roman"/>
+              </w:rPr>
+              <w:t>21521019 (5 min)</w:t>
+            </w:r>
+          </w:p>
+          <w:p>
+            <w:pPr>
+              <w:jc w:val="center"/>
+              <w:rPr>
+                <w:rFonts w:ascii="Times New Roman" w:hAnsi="Times New Roman" w:cs="Times New Roman"/>
+              </w:rPr>
+            </w:pPr>
+            <w:r>
+              <w:rPr>
+                <w:rFonts w:ascii="Times New Roman" w:hAnsi="Times New Roman" w:cs="Times New Roman"/>
+              </w:rPr>
+              <w:t>21521020 (5 min)</w:t>
+            </w:r>
+          </w:p>
+          <w:p>
+            <w:pPr>
+              <w:jc w:val="center"/>
+              <w:rPr>
+                <w:rFonts w:ascii="Times New Roman" w:hAnsi="Times New Roman" w:cs="Times New Roman"/>
+              </w:rPr>
+            </w:pPr>
+            <w:r>
+              <w:rPr>
+                <w:rFonts w:ascii="Times New Roman" w:hAnsi="Times New Roman" w:cs="Times New Roman"/>
+              </w:rPr>
+              <w:t>21521021 (5 min)</w:t>
+            </w:r>
+          </w:p>
+          <w:p>
+            <w:pPr>
+              <w:jc w:val="center"/>
+              <w:rPr>
+                <w:rFonts w:ascii="Times New Roman" w:hAnsi="Times New Roman" w:cs="Times New Roman"/>
+              </w:rPr>
+            </w:pPr>
+            <w:r>
+              <w:rPr>
+                <w:rFonts w:ascii="Times New Roman" w:hAnsi="Times New Roman" w:cs="Times New Roman"/>
+              </w:rPr>
+              <w:t>21521022 (5 min)</w:t>
             </w:r>
           </w:p>
         </w:tc>
@@ -14499,7 +13655,171 @@
               <w:rPr>
                 <w:rFonts w:ascii="Times New Roman" w:hAnsi="Times New Roman" w:cs="Times New Roman"/>
               </w:rPr>
-              <w:t>2152102</w:t>
+              <w:t>21521027 (5 min)</w:t>
+            </w:r>
+          </w:p>
+          <w:p>
+            <w:pPr>
+              <w:jc w:val="center"/>
+              <w:rPr>
+                <w:rFonts w:ascii="Times New Roman" w:hAnsi="Times New Roman" w:cs="Times New Roman"/>
+              </w:rPr>
+            </w:pPr>
+            <w:r>
+              <w:rPr>
+                <w:rFonts w:ascii="Times New Roman" w:hAnsi="Times New Roman" w:cs="Times New Roman"/>
+              </w:rPr>
+              <w:t>21521028 (5 min)</w:t>
+            </w:r>
+          </w:p>
+          <w:p>
+            <w:pPr>
+              <w:jc w:val="center"/>
+              <w:rPr>
+                <w:rFonts w:ascii="Times New Roman" w:hAnsi="Times New Roman" w:cs="Times New Roman"/>
+              </w:rPr>
+            </w:pPr>
+            <w:r>
+              <w:rPr>
+                <w:rFonts w:ascii="Times New Roman" w:hAnsi="Times New Roman" w:cs="Times New Roman"/>
+              </w:rPr>
+              <w:t>21521029 (5 min)</w:t>
+            </w:r>
+          </w:p>
+          <w:p>
+            <w:pPr>
+              <w:jc w:val="center"/>
+              <w:rPr>
+                <w:rFonts w:ascii="Times New Roman" w:hAnsi="Times New Roman" w:cs="Times New Roman"/>
+              </w:rPr>
+            </w:pPr>
+            <w:r>
+              <w:rPr>
+                <w:rFonts w:ascii="Times New Roman" w:hAnsi="Times New Roman" w:cs="Times New Roman"/>
+              </w:rPr>
+              <w:t>21521030 (5 min)</w:t>
+            </w:r>
+          </w:p>
+          <w:p>
+            <w:pPr>
+              <w:jc w:val="center"/>
+              <w:rPr>
+                <w:rFonts w:ascii="Times New Roman" w:hAnsi="Times New Roman" w:cs="Times New Roman"/>
+              </w:rPr>
+            </w:pPr>
+            <w:r>
+              <w:rPr>
+                <w:rFonts w:ascii="Times New Roman" w:hAnsi="Times New Roman" w:cs="Times New Roman"/>
+              </w:rPr>
+              <w:t>21521031 (5 min)</w:t>
+            </w:r>
+          </w:p>
+          <w:p>
+            <w:pPr>
+              <w:jc w:val="center"/>
+              <w:rPr>
+                <w:rFonts w:ascii="Times New Roman" w:hAnsi="Times New Roman" w:cs="Times New Roman"/>
+              </w:rPr>
+            </w:pPr>
+            <w:r>
+              <w:rPr>
+                <w:rFonts w:ascii="Times New Roman" w:hAnsi="Times New Roman" w:cs="Times New Roman"/>
+              </w:rPr>
+              <w:t>21521032 (5 min)</w:t>
+            </w:r>
+          </w:p>
+        </w:tc>
+        <w:tc>
+          <w:tcPr>
+            <w:tcW w:w="2363" w:type="dxa"/>
+          </w:tcPr>
+          <w:p>
+            <w:pPr>
+              <w:jc w:val="center"/>
+              <w:rPr>
+                <w:rFonts w:ascii="Times New Roman" w:hAnsi="Times New Roman" w:cs="Times New Roman"/>
+              </w:rPr>
+            </w:pPr>
+            <w:r>
+              <w:rPr>
+                <w:rFonts w:ascii="Times New Roman" w:hAnsi="Times New Roman" w:cs="Times New Roman"/>
+              </w:rPr>
+              <w:t>Spreadsheet from Dr Crosby</w:t>
+            </w:r>
+          </w:p>
+        </w:tc>
+        <w:tc>
+          <w:tcPr>
+            <w:tcW w:w="2700" w:type="dxa"/>
+          </w:tcPr>
+          <w:p>
+            <w:pPr>
+              <w:jc w:val="center"/>
+              <w:rPr>
+                <w:rFonts w:ascii="Times New Roman" w:hAnsi="Times New Roman" w:cs="Times New Roman"/>
+              </w:rPr>
+            </w:pPr>
+            <w:r>
+              <w:rPr>
+                <w:rFonts w:ascii="Times New Roman" w:hAnsi="Times New Roman" w:cs="Times New Roman"/>
+              </w:rPr>
+              <w:t xml:space="preserve">Gap Free: </w:t>
+            </w:r>
+          </w:p>
+          <w:p>
+            <w:pPr>
+              <w:jc w:val="center"/>
+              <w:rPr>
+                <w:rFonts w:ascii="Times New Roman" w:hAnsi="Times New Roman" w:cs="Times New Roman"/>
+              </w:rPr>
+            </w:pPr>
+          </w:p>
+          <w:p>
+            <w:pPr>
+              <w:jc w:val="center"/>
+              <w:rPr>
+                <w:rFonts w:ascii="Times New Roman" w:hAnsi="Times New Roman" w:cs="Times New Roman"/>
+              </w:rPr>
+            </w:pPr>
+            <w:r>
+              <w:rPr>
+                <w:rFonts w:ascii="Times New Roman" w:hAnsi="Times New Roman" w:cs="Times New Roman"/>
+              </w:rPr>
+              <w:t>Steps:</w:t>
+            </w:r>
+          </w:p>
+        </w:tc>
+        <w:tc>
+          <w:tcPr>
+            <w:tcW w:w="1089" w:type="dxa"/>
+          </w:tcPr>
+          <w:p>
+            <w:pPr>
+              <w:jc w:val="center"/>
+              <w:rPr>
+                <w:rFonts w:ascii="Times New Roman" w:hAnsi="Times New Roman" w:cs="Times New Roman"/>
+              </w:rPr>
+            </w:pPr>
+          </w:p>
+        </w:tc>
+      </w:tr>
+      <w:tr>
+        <w:tc>
+          <w:tcPr>
+            <w:tcW w:w="1445" w:type="dxa"/>
+          </w:tcPr>
+          <w:p>
+            <w:pPr>
+              <w:jc w:val="center"/>
+              <w:rPr>
+                <w:rFonts w:ascii="Times New Roman" w:hAnsi="Times New Roman" w:cs="Times New Roman"/>
+              </w:rPr>
+            </w:pPr>
+            <w:r>
+              <w:rPr>
+                <w:rFonts w:ascii="Times New Roman" w:hAnsi="Times New Roman" w:cs="Times New Roman"/>
+              </w:rPr>
+              <w:t>RMR</w:t>
             </w:r>
             <w:r>
               <w:rPr>
@@ -14507,25 +13827,116 @@
               </w:rPr>
               <w:t>7</w:t>
             </w:r>
-            <w:r>
-              <w:rPr>
-                <w:rFonts w:ascii="Times New Roman" w:hAnsi="Times New Roman" w:cs="Times New Roman"/>
-              </w:rPr>
-              <w:t xml:space="preserve"> (5 min)</w:t>
-            </w:r>
-          </w:p>
-          <w:p>
-            <w:pPr>
-              <w:jc w:val="center"/>
-              <w:rPr>
-                <w:rFonts w:ascii="Times New Roman" w:hAnsi="Times New Roman" w:cs="Times New Roman"/>
-              </w:rPr>
-            </w:pPr>
-            <w:r>
-              <w:rPr>
-                <w:rFonts w:ascii="Times New Roman" w:hAnsi="Times New Roman" w:cs="Times New Roman"/>
-              </w:rPr>
-              <w:t>2152102</w:t>
+          </w:p>
+        </w:tc>
+        <w:tc>
+          <w:tcPr>
+            <w:tcW w:w="795" w:type="dxa"/>
+          </w:tcPr>
+          <w:p>
+            <w:pPr>
+              <w:jc w:val="center"/>
+              <w:rPr>
+                <w:rFonts w:ascii="Times New Roman" w:hAnsi="Times New Roman" w:cs="Times New Roman"/>
+              </w:rPr>
+            </w:pPr>
+            <w:r>
+              <w:rPr>
+                <w:rFonts w:ascii="Times New Roman" w:hAnsi="Times New Roman" w:cs="Times New Roman"/>
+              </w:rPr>
+              <w:t>6</w:t>
+            </w:r>
+            <w:r>
+              <w:rPr>
+                <w:rFonts w:ascii="Times New Roman" w:hAnsi="Times New Roman" w:cs="Times New Roman"/>
+              </w:rPr>
+              <w:t>.2.1</w:t>
+            </w:r>
+          </w:p>
+        </w:tc>
+        <w:tc>
+          <w:tcPr>
+            <w:tcW w:w="2718" w:type="dxa"/>
+            <w:vAlign w:val="center"/>
+          </w:tcPr>
+          <w:p>
+            <w:pPr>
+              <w:jc w:val="center"/>
+              <w:rPr>
+                <w:rFonts w:ascii="Times New Roman" w:hAnsi="Times New Roman" w:cs="Times New Roman"/>
+              </w:rPr>
+            </w:pPr>
+            <w:r>
+              <w:rPr>
+                <w:rFonts w:ascii="Times New Roman" w:hAnsi="Times New Roman" w:cs="Times New Roman"/>
+              </w:rPr>
+              <w:t xml:space="preserve">Gap Free: </w:t>
+            </w:r>
+            <w:r>
+              <w:rPr>
+                <w:rFonts w:ascii="Times New Roman" w:hAnsi="Times New Roman" w:cs="Times New Roman"/>
+              </w:rPr>
+              <w:t>25918003</w:t>
+            </w:r>
+          </w:p>
+          <w:p>
+            <w:pPr>
+              <w:jc w:val="center"/>
+              <w:rPr>
+                <w:rFonts w:ascii="Times New Roman" w:hAnsi="Times New Roman" w:cs="Times New Roman"/>
+              </w:rPr>
+            </w:pPr>
+          </w:p>
+          <w:p>
+            <w:pPr>
+              <w:jc w:val="center"/>
+              <w:rPr>
+                <w:rFonts w:ascii="Times New Roman" w:hAnsi="Times New Roman" w:cs="Times New Roman"/>
+              </w:rPr>
+            </w:pPr>
+            <w:r>
+              <w:rPr>
+                <w:rFonts w:ascii="Times New Roman" w:hAnsi="Times New Roman" w:cs="Times New Roman"/>
+              </w:rPr>
+              <w:t>Steps: 2591800</w:t>
+            </w:r>
+            <w:r>
+              <w:rPr>
+                <w:rFonts w:ascii="Times New Roman" w:hAnsi="Times New Roman" w:cs="Times New Roman"/>
+              </w:rPr>
+              <w:t>4</w:t>
+            </w:r>
+          </w:p>
+        </w:tc>
+        <w:tc>
+          <w:tcPr>
+            <w:tcW w:w="2026" w:type="dxa"/>
+            <w:vAlign w:val="center"/>
+          </w:tcPr>
+          <w:p>
+            <w:pPr>
+              <w:jc w:val="center"/>
+              <w:rPr>
+                <w:rFonts w:ascii="Times New Roman" w:hAnsi="Times New Roman" w:cs="Times New Roman"/>
+              </w:rPr>
+            </w:pPr>
+            <w:r>
+              <w:rPr>
+                <w:rFonts w:ascii="Times New Roman" w:hAnsi="Times New Roman" w:cs="Times New Roman"/>
+              </w:rPr>
+              <w:t>2591800</w:t>
+            </w:r>
+            <w:r>
+              <w:rPr>
+                <w:rFonts w:ascii="Times New Roman" w:hAnsi="Times New Roman" w:cs="Times New Roman"/>
+              </w:rPr>
+              <w:t xml:space="preserve">5 </w:t>
+            </w:r>
+            <w:r>
+              <w:rPr>
+                <w:rFonts w:ascii="Times New Roman" w:hAnsi="Times New Roman" w:cs="Times New Roman"/>
+              </w:rPr>
+              <w:t>(</w:t>
             </w:r>
             <w:r>
               <w:rPr>
@@ -14537,136 +13948,168 @@
               <w:rPr>
                 <w:rFonts w:ascii="Times New Roman" w:hAnsi="Times New Roman" w:cs="Times New Roman"/>
               </w:rPr>
-              <w:t xml:space="preserve"> (5 min)</w:t>
-            </w:r>
-          </w:p>
-          <w:p>
-            <w:pPr>
-              <w:jc w:val="center"/>
-              <w:rPr>
-                <w:rFonts w:ascii="Times New Roman" w:hAnsi="Times New Roman" w:cs="Times New Roman"/>
-              </w:rPr>
-            </w:pPr>
-            <w:r>
-              <w:rPr>
-                <w:rFonts w:ascii="Times New Roman" w:hAnsi="Times New Roman" w:cs="Times New Roman"/>
-              </w:rPr>
-              <w:t>2152102</w:t>
-            </w:r>
-            <w:r>
-              <w:rPr>
-                <w:rFonts w:ascii="Times New Roman" w:hAnsi="Times New Roman" w:cs="Times New Roman"/>
-              </w:rPr>
-              <w:t>9</w:t>
-            </w:r>
-            <w:r>
-              <w:rPr>
-                <w:rFonts w:ascii="Times New Roman" w:hAnsi="Times New Roman" w:cs="Times New Roman"/>
-              </w:rPr>
-              <w:t xml:space="preserve"> (5 min)</w:t>
-            </w:r>
-          </w:p>
-          <w:p>
-            <w:pPr>
-              <w:jc w:val="center"/>
-              <w:rPr>
-                <w:rFonts w:ascii="Times New Roman" w:hAnsi="Times New Roman" w:cs="Times New Roman"/>
-              </w:rPr>
-            </w:pPr>
-            <w:r>
-              <w:rPr>
-                <w:rFonts w:ascii="Times New Roman" w:hAnsi="Times New Roman" w:cs="Times New Roman"/>
-              </w:rPr>
-              <w:t>215210</w:t>
-            </w:r>
-            <w:r>
-              <w:rPr>
-                <w:rFonts w:ascii="Times New Roman" w:hAnsi="Times New Roman" w:cs="Times New Roman"/>
-              </w:rPr>
-              <w:t>30</w:t>
-            </w:r>
-            <w:r>
-              <w:rPr>
-                <w:rFonts w:ascii="Times New Roman" w:hAnsi="Times New Roman" w:cs="Times New Roman"/>
-              </w:rPr>
-              <w:t xml:space="preserve"> (5 min)</w:t>
-            </w:r>
-          </w:p>
-          <w:p>
-            <w:pPr>
-              <w:jc w:val="center"/>
-              <w:rPr>
-                <w:rFonts w:ascii="Times New Roman" w:hAnsi="Times New Roman" w:cs="Times New Roman"/>
-              </w:rPr>
-            </w:pPr>
-            <w:r>
-              <w:rPr>
-                <w:rFonts w:ascii="Times New Roman" w:hAnsi="Times New Roman" w:cs="Times New Roman"/>
-              </w:rPr>
-              <w:t>215210</w:t>
-            </w:r>
-            <w:r>
-              <w:rPr>
-                <w:rFonts w:ascii="Times New Roman" w:hAnsi="Times New Roman" w:cs="Times New Roman"/>
-              </w:rPr>
-              <w:t>31</w:t>
-            </w:r>
-            <w:r>
-              <w:rPr>
-                <w:rFonts w:ascii="Times New Roman" w:hAnsi="Times New Roman" w:cs="Times New Roman"/>
-              </w:rPr>
-              <w:t xml:space="preserve"> (5 min)</w:t>
-            </w:r>
-          </w:p>
-          <w:p>
-            <w:pPr>
-              <w:jc w:val="center"/>
-              <w:rPr>
-                <w:rFonts w:ascii="Times New Roman" w:hAnsi="Times New Roman" w:cs="Times New Roman"/>
-              </w:rPr>
-            </w:pPr>
-            <w:r>
-              <w:rPr>
-                <w:rFonts w:ascii="Times New Roman" w:hAnsi="Times New Roman" w:cs="Times New Roman"/>
-              </w:rPr>
-              <w:t>215210</w:t>
-            </w:r>
-            <w:r>
-              <w:rPr>
-                <w:rFonts w:ascii="Times New Roman" w:hAnsi="Times New Roman" w:cs="Times New Roman"/>
-              </w:rPr>
-              <w:t>32</w:t>
-            </w:r>
-            <w:r>
-              <w:rPr>
-                <w:rFonts w:ascii="Times New Roman" w:hAnsi="Times New Roman" w:cs="Times New Roman"/>
-              </w:rPr>
-              <w:t xml:space="preserve"> (5 min)</w:t>
+              <w:t>:</w:t>
+            </w:r>
+            <w:r>
+              <w:rPr>
+                <w:rFonts w:ascii="Times New Roman" w:hAnsi="Times New Roman" w:cs="Times New Roman"/>
+              </w:rPr>
+              <w:t>41</w:t>
+            </w:r>
+            <w:r>
+              <w:rPr>
+                <w:rFonts w:ascii="Times New Roman" w:hAnsi="Times New Roman" w:cs="Times New Roman"/>
+              </w:rPr>
+              <w:t>)</w:t>
+            </w:r>
+          </w:p>
+        </w:tc>
+        <w:tc>
+          <w:tcPr>
+            <w:tcW w:w="2173" w:type="dxa"/>
+            <w:vAlign w:val="center"/>
+          </w:tcPr>
+          <w:p>
+            <w:pPr>
+              <w:jc w:val="center"/>
+              <w:rPr>
+                <w:rFonts w:ascii="Times New Roman" w:hAnsi="Times New Roman" w:cs="Times New Roman"/>
+              </w:rPr>
+            </w:pPr>
+            <w:r>
+              <w:rPr>
+                <w:rFonts w:ascii="Times New Roman" w:hAnsi="Times New Roman" w:cs="Times New Roman"/>
+              </w:rPr>
+              <w:t>2591800</w:t>
+            </w:r>
+            <w:r>
+              <w:rPr>
+                <w:rFonts w:ascii="Times New Roman" w:hAnsi="Times New Roman" w:cs="Times New Roman"/>
+              </w:rPr>
+              <w:t xml:space="preserve">7 </w:t>
+            </w:r>
+            <w:r>
+              <w:rPr>
+                <w:rFonts w:ascii="Times New Roman" w:hAnsi="Times New Roman" w:cs="Times New Roman"/>
+              </w:rPr>
+              <w:t>(5 min)</w:t>
+            </w:r>
+          </w:p>
+          <w:p>
+            <w:pPr>
+              <w:jc w:val="center"/>
+              <w:rPr>
+                <w:rFonts w:ascii="Times New Roman" w:hAnsi="Times New Roman" w:cs="Times New Roman"/>
+              </w:rPr>
+            </w:pPr>
+            <w:r>
+              <w:rPr>
+                <w:rFonts w:ascii="Times New Roman" w:hAnsi="Times New Roman" w:cs="Times New Roman"/>
+              </w:rPr>
+              <w:t>2591800</w:t>
+            </w:r>
+            <w:r>
+              <w:rPr>
+                <w:rFonts w:ascii="Times New Roman" w:hAnsi="Times New Roman" w:cs="Times New Roman"/>
+              </w:rPr>
+              <w:t xml:space="preserve">8 </w:t>
+            </w:r>
+            <w:r>
+              <w:rPr>
+                <w:rFonts w:ascii="Times New Roman" w:hAnsi="Times New Roman" w:cs="Times New Roman"/>
+              </w:rPr>
+              <w:t>(5 min)</w:t>
+            </w:r>
+          </w:p>
+          <w:p>
+            <w:pPr>
+              <w:jc w:val="center"/>
+              <w:rPr>
+                <w:rFonts w:ascii="Times New Roman" w:hAnsi="Times New Roman" w:cs="Times New Roman"/>
+              </w:rPr>
+            </w:pPr>
+            <w:r>
+              <w:rPr>
+                <w:rFonts w:ascii="Times New Roman" w:hAnsi="Times New Roman" w:cs="Times New Roman"/>
+              </w:rPr>
+              <w:t>2591800</w:t>
+            </w:r>
+            <w:r>
+              <w:rPr>
+                <w:rFonts w:ascii="Times New Roman" w:hAnsi="Times New Roman" w:cs="Times New Roman"/>
+              </w:rPr>
+              <w:t xml:space="preserve">9 </w:t>
+            </w:r>
+            <w:r>
+              <w:rPr>
+                <w:rFonts w:ascii="Times New Roman" w:hAnsi="Times New Roman" w:cs="Times New Roman"/>
+              </w:rPr>
+              <w:t>(</w:t>
+            </w:r>
+            <w:r>
+              <w:rPr>
+                <w:rFonts w:ascii="Times New Roman" w:hAnsi="Times New Roman" w:cs="Times New Roman"/>
+              </w:rPr>
+              <w:t>10</w:t>
+            </w:r>
+            <w:r>
+              <w:rPr>
+                <w:rFonts w:ascii="Times New Roman" w:hAnsi="Times New Roman" w:cs="Times New Roman"/>
+              </w:rPr>
+              <w:t xml:space="preserve"> min)</w:t>
+            </w:r>
+          </w:p>
+          <w:p>
+            <w:pPr>
+              <w:jc w:val="center"/>
+              <w:rPr>
+                <w:rFonts w:ascii="Times New Roman" w:hAnsi="Times New Roman" w:cs="Times New Roman"/>
+              </w:rPr>
+            </w:pPr>
+            <w:r>
+              <w:rPr>
+                <w:rFonts w:ascii="Times New Roman" w:hAnsi="Times New Roman" w:cs="Times New Roman"/>
+              </w:rPr>
+              <w:t>2591800</w:t>
+            </w:r>
+            <w:r>
+              <w:rPr>
+                <w:rFonts w:ascii="Times New Roman" w:hAnsi="Times New Roman" w:cs="Times New Roman"/>
+              </w:rPr>
+              <w:t xml:space="preserve">10 </w:t>
+            </w:r>
+            <w:r>
+              <w:rPr>
+                <w:rFonts w:ascii="Times New Roman" w:hAnsi="Times New Roman" w:cs="Times New Roman"/>
+              </w:rPr>
+              <w:t>(5 min)</w:t>
             </w:r>
           </w:p>
         </w:tc>
         <w:tc>
           <w:tcPr>
             <w:tcW w:w="2363" w:type="dxa"/>
-          </w:tcPr>
-          <w:p>
-            <w:pPr>
-              <w:jc w:val="center"/>
-              <w:rPr>
-                <w:rFonts w:ascii="Times New Roman" w:hAnsi="Times New Roman" w:cs="Times New Roman"/>
-              </w:rPr>
-            </w:pPr>
-            <w:r>
-              <w:rPr>
-                <w:rFonts w:ascii="Times New Roman" w:hAnsi="Times New Roman" w:cs="Times New Roman"/>
-              </w:rPr>
-              <w:t>Spreadsheet from Dr Crosby</w:t>
+            <w:vAlign w:val="center"/>
+          </w:tcPr>
+          <w:p>
+            <w:pPr>
+              <w:jc w:val="center"/>
+              <w:rPr>
+                <w:rFonts w:ascii="Times New Roman" w:hAnsi="Times New Roman" w:cs="Times New Roman"/>
+              </w:rPr>
+            </w:pPr>
+            <w:r>
+              <w:rPr>
+                <w:rFonts w:ascii="Times New Roman" w:hAnsi="Times New Roman" w:cs="Times New Roman"/>
+              </w:rPr>
+              <w:t>X</w:t>
             </w:r>
           </w:p>
         </w:tc>
         <w:tc>
           <w:tcPr>
             <w:tcW w:w="2700" w:type="dxa"/>
+            <w:vAlign w:val="center"/>
           </w:tcPr>
           <w:p>
             <w:pPr>
@@ -14681,28 +14124,177 @@
               </w:rPr>
               <w:t xml:space="preserve">Gap Free: </w:t>
             </w:r>
-          </w:p>
-          <w:p>
-            <w:pPr>
-              <w:jc w:val="center"/>
-              <w:rPr>
-                <w:rFonts w:ascii="Times New Roman" w:hAnsi="Times New Roman" w:cs="Times New Roman"/>
-              </w:rPr>
-            </w:pPr>
-          </w:p>
-          <w:p>
-            <w:pPr>
-              <w:jc w:val="center"/>
-              <w:rPr>
-                <w:rFonts w:ascii="Times New Roman" w:hAnsi="Times New Roman" w:cs="Times New Roman"/>
-              </w:rPr>
-            </w:pPr>
-            <w:r>
-              <w:rPr>
-                <w:rFonts w:ascii="Times New Roman" w:hAnsi="Times New Roman" w:cs="Times New Roman"/>
-              </w:rPr>
-              <w:t>Steps:</w:t>
-            </w:r>
+            <w:r>
+              <w:rPr>
+                <w:rFonts w:ascii="Times New Roman" w:hAnsi="Times New Roman" w:cs="Times New Roman"/>
+              </w:rPr>
+              <w:t>25918001</w:t>
+            </w:r>
+            <w:r>
+              <w:rPr>
+                <w:rFonts w:ascii="Times New Roman" w:hAnsi="Times New Roman" w:cs="Times New Roman"/>
+              </w:rPr>
+              <w:t>1</w:t>
+            </w:r>
+          </w:p>
+          <w:p>
+            <w:pPr>
+              <w:jc w:val="center"/>
+              <w:rPr>
+                <w:rFonts w:ascii="Times New Roman" w:hAnsi="Times New Roman" w:cs="Times New Roman"/>
+              </w:rPr>
+            </w:pPr>
+          </w:p>
+          <w:p>
+            <w:pPr>
+              <w:jc w:val="center"/>
+              <w:rPr>
+                <w:rFonts w:ascii="Times New Roman" w:hAnsi="Times New Roman" w:cs="Times New Roman"/>
+              </w:rPr>
+            </w:pPr>
+            <w:r>
+              <w:rPr>
+                <w:rFonts w:ascii="Times New Roman" w:hAnsi="Times New Roman" w:cs="Times New Roman"/>
+              </w:rPr>
+              <w:t xml:space="preserve">Steps: </w:t>
+            </w:r>
+            <w:r>
+              <w:rPr>
+                <w:rFonts w:ascii="Times New Roman" w:hAnsi="Times New Roman" w:cs="Times New Roman"/>
+              </w:rPr>
+              <w:t>25918001</w:t>
+            </w:r>
+            <w:r>
+              <w:rPr>
+                <w:rFonts w:ascii="Times New Roman" w:hAnsi="Times New Roman" w:cs="Times New Roman"/>
+              </w:rPr>
+              <w:t>2</w:t>
+            </w:r>
+          </w:p>
+        </w:tc>
+        <w:tc>
+          <w:tcPr>
+            <w:tcW w:w="1089" w:type="dxa"/>
+            <w:vAlign w:val="center"/>
+          </w:tcPr>
+          <w:p>
+            <w:pPr>
+              <w:jc w:val="center"/>
+              <w:rPr>
+                <w:rFonts w:ascii="Times New Roman" w:hAnsi="Times New Roman" w:cs="Times New Roman"/>
+              </w:rPr>
+            </w:pPr>
+            <w:r>
+              <w:rPr>
+                <w:rFonts w:ascii="Times New Roman" w:hAnsi="Times New Roman" w:cs="Times New Roman"/>
+              </w:rPr>
+              <w:t>114</w:t>
+            </w:r>
+            <w:r>
+              <w:rPr>
+                <w:rFonts w:ascii="Times New Roman" w:hAnsi="Times New Roman" w:cs="Times New Roman"/>
+              </w:rPr>
+              <w:t>-</w:t>
+            </w:r>
+            <w:r>
+              <w:rPr>
+                <w:rFonts w:ascii="Times New Roman" w:hAnsi="Times New Roman" w:cs="Times New Roman"/>
+              </w:rPr>
+              <w:t>115</w:t>
+            </w:r>
+          </w:p>
+        </w:tc>
+      </w:tr>
+      <w:tr>
+        <w:tc>
+          <w:tcPr>
+            <w:tcW w:w="1445" w:type="dxa"/>
+          </w:tcPr>
+          <w:p>
+            <w:pPr>
+              <w:jc w:val="center"/>
+              <w:rPr>
+                <w:rFonts w:ascii="Times New Roman" w:hAnsi="Times New Roman" w:cs="Times New Roman"/>
+              </w:rPr>
+            </w:pPr>
+          </w:p>
+        </w:tc>
+        <w:tc>
+          <w:tcPr>
+            <w:tcW w:w="795" w:type="dxa"/>
+          </w:tcPr>
+          <w:p>
+            <w:pPr>
+              <w:jc w:val="center"/>
+              <w:rPr>
+                <w:rFonts w:ascii="Times New Roman" w:hAnsi="Times New Roman" w:cs="Times New Roman"/>
+              </w:rPr>
+            </w:pPr>
+          </w:p>
+        </w:tc>
+        <w:tc>
+          <w:tcPr>
+            <w:tcW w:w="2718" w:type="dxa"/>
+          </w:tcPr>
+          <w:p>
+            <w:pPr>
+              <w:jc w:val="center"/>
+              <w:rPr>
+                <w:rFonts w:ascii="Times New Roman" w:hAnsi="Times New Roman" w:cs="Times New Roman"/>
+              </w:rPr>
+            </w:pPr>
+          </w:p>
+        </w:tc>
+        <w:tc>
+          <w:tcPr>
+            <w:tcW w:w="2026" w:type="dxa"/>
+          </w:tcPr>
+          <w:p>
+            <w:pPr>
+              <w:jc w:val="center"/>
+              <w:rPr>
+                <w:rFonts w:ascii="Times New Roman" w:hAnsi="Times New Roman" w:cs="Times New Roman"/>
+              </w:rPr>
+            </w:pPr>
+          </w:p>
+        </w:tc>
+        <w:tc>
+          <w:tcPr>
+            <w:tcW w:w="2173" w:type="dxa"/>
+          </w:tcPr>
+          <w:p>
+            <w:pPr>
+              <w:jc w:val="center"/>
+              <w:rPr>
+                <w:rFonts w:ascii="Times New Roman" w:hAnsi="Times New Roman" w:cs="Times New Roman"/>
+              </w:rPr>
+            </w:pPr>
+          </w:p>
+        </w:tc>
+        <w:tc>
+          <w:tcPr>
+            <w:tcW w:w="2363" w:type="dxa"/>
+          </w:tcPr>
+          <w:p>
+            <w:pPr>
+              <w:jc w:val="center"/>
+              <w:rPr>
+                <w:rFonts w:ascii="Times New Roman" w:hAnsi="Times New Roman" w:cs="Times New Roman"/>
+              </w:rPr>
+            </w:pPr>
+          </w:p>
+        </w:tc>
+        <w:tc>
+          <w:tcPr>
+            <w:tcW w:w="2700" w:type="dxa"/>
+          </w:tcPr>
+          <w:p>
+            <w:pPr>
+              <w:jc w:val="center"/>
+              <w:rPr>
+                <w:rFonts w:ascii="Times New Roman" w:hAnsi="Times New Roman" w:cs="Times New Roman"/>
+              </w:rPr>
+            </w:pPr>
           </w:p>
         </w:tc>
         <w:tc>

</xml_diff>

<commit_message>
added RMR7 and 8
</commit_message>
<xml_diff>
--- a/Data/Recording_Key_Honours.docx
+++ b/Data/Recording_Key_Honours.docx
@@ -13819,13 +13819,7 @@
               <w:rPr>
                 <w:rFonts w:ascii="Times New Roman" w:hAnsi="Times New Roman" w:cs="Times New Roman"/>
               </w:rPr>
-              <w:t>RMR</w:t>
-            </w:r>
-            <w:r>
-              <w:rPr>
-                <w:rFonts w:ascii="Times New Roman" w:hAnsi="Times New Roman" w:cs="Times New Roman"/>
-              </w:rPr>
-              <w:t>7</w:t>
+              <w:t>RMR7</w:t>
             </w:r>
           </w:p>
         </w:tc>
@@ -13844,13 +13838,7 @@
               <w:rPr>
                 <w:rFonts w:ascii="Times New Roman" w:hAnsi="Times New Roman" w:cs="Times New Roman"/>
               </w:rPr>
-              <w:t>6</w:t>
-            </w:r>
-            <w:r>
-              <w:rPr>
-                <w:rFonts w:ascii="Times New Roman" w:hAnsi="Times New Roman" w:cs="Times New Roman"/>
-              </w:rPr>
-              <w:t>.2.1</w:t>
+              <w:t>6.2.1</w:t>
             </w:r>
           </w:p>
         </w:tc>
@@ -13870,271 +13858,199 @@
               <w:rPr>
                 <w:rFonts w:ascii="Times New Roman" w:hAnsi="Times New Roman" w:cs="Times New Roman"/>
               </w:rPr>
+              <w:t>Gap Free: 25918003</w:t>
+            </w:r>
+          </w:p>
+          <w:p>
+            <w:pPr>
+              <w:jc w:val="center"/>
+              <w:rPr>
+                <w:rFonts w:ascii="Times New Roman" w:hAnsi="Times New Roman" w:cs="Times New Roman"/>
+              </w:rPr>
+            </w:pPr>
+          </w:p>
+          <w:p>
+            <w:pPr>
+              <w:jc w:val="center"/>
+              <w:rPr>
+                <w:rFonts w:ascii="Times New Roman" w:hAnsi="Times New Roman" w:cs="Times New Roman"/>
+              </w:rPr>
+            </w:pPr>
+            <w:r>
+              <w:rPr>
+                <w:rFonts w:ascii="Times New Roman" w:hAnsi="Times New Roman" w:cs="Times New Roman"/>
+              </w:rPr>
+              <w:t>Steps: 25918004</w:t>
+            </w:r>
+          </w:p>
+        </w:tc>
+        <w:tc>
+          <w:tcPr>
+            <w:tcW w:w="2026" w:type="dxa"/>
+            <w:vAlign w:val="center"/>
+          </w:tcPr>
+          <w:p>
+            <w:pPr>
+              <w:jc w:val="center"/>
+              <w:rPr>
+                <w:rFonts w:ascii="Times New Roman" w:hAnsi="Times New Roman" w:cs="Times New Roman"/>
+              </w:rPr>
+            </w:pPr>
+            <w:r>
+              <w:rPr>
+                <w:rFonts w:ascii="Times New Roman" w:hAnsi="Times New Roman" w:cs="Times New Roman"/>
+              </w:rPr>
+              <w:t xml:space="preserve">25918005 </w:t>
+            </w:r>
+            <w:r>
+              <w:rPr>
+                <w:rFonts w:ascii="Times New Roman" w:hAnsi="Times New Roman" w:cs="Times New Roman"/>
+              </w:rPr>
+              <w:t>(</w:t>
+            </w:r>
+            <w:r>
+              <w:rPr>
+                <w:rFonts w:ascii="Times New Roman" w:hAnsi="Times New Roman" w:cs="Times New Roman"/>
+              </w:rPr>
+              <w:t>8</w:t>
+            </w:r>
+            <w:r>
+              <w:rPr>
+                <w:rFonts w:ascii="Times New Roman" w:hAnsi="Times New Roman" w:cs="Times New Roman"/>
+              </w:rPr>
+              <w:t>:</w:t>
+            </w:r>
+            <w:r>
+              <w:rPr>
+                <w:rFonts w:ascii="Times New Roman" w:hAnsi="Times New Roman" w:cs="Times New Roman"/>
+              </w:rPr>
+              <w:t>41</w:t>
+            </w:r>
+            <w:r>
+              <w:rPr>
+                <w:rFonts w:ascii="Times New Roman" w:hAnsi="Times New Roman" w:cs="Times New Roman"/>
+              </w:rPr>
+              <w:t>)</w:t>
+            </w:r>
+          </w:p>
+        </w:tc>
+        <w:tc>
+          <w:tcPr>
+            <w:tcW w:w="2173" w:type="dxa"/>
+            <w:vAlign w:val="center"/>
+          </w:tcPr>
+          <w:p>
+            <w:pPr>
+              <w:jc w:val="center"/>
+              <w:rPr>
+                <w:rFonts w:ascii="Times New Roman" w:hAnsi="Times New Roman" w:cs="Times New Roman"/>
+              </w:rPr>
+            </w:pPr>
+            <w:r>
+              <w:rPr>
+                <w:rFonts w:ascii="Times New Roman" w:hAnsi="Times New Roman" w:cs="Times New Roman"/>
+              </w:rPr>
+              <w:t>25918007 (5 min)</w:t>
+            </w:r>
+          </w:p>
+          <w:p>
+            <w:pPr>
+              <w:jc w:val="center"/>
+              <w:rPr>
+                <w:rFonts w:ascii="Times New Roman" w:hAnsi="Times New Roman" w:cs="Times New Roman"/>
+              </w:rPr>
+            </w:pPr>
+            <w:r>
+              <w:rPr>
+                <w:rFonts w:ascii="Times New Roman" w:hAnsi="Times New Roman" w:cs="Times New Roman"/>
+              </w:rPr>
+              <w:t>25918008 (5 min)</w:t>
+            </w:r>
+          </w:p>
+          <w:p>
+            <w:pPr>
+              <w:jc w:val="center"/>
+              <w:rPr>
+                <w:rFonts w:ascii="Times New Roman" w:hAnsi="Times New Roman" w:cs="Times New Roman"/>
+              </w:rPr>
+            </w:pPr>
+            <w:r>
+              <w:rPr>
+                <w:rFonts w:ascii="Times New Roman" w:hAnsi="Times New Roman" w:cs="Times New Roman"/>
+              </w:rPr>
+              <w:t>25918009 (10 min)</w:t>
+            </w:r>
+          </w:p>
+          <w:p>
+            <w:pPr>
+              <w:jc w:val="center"/>
+              <w:rPr>
+                <w:rFonts w:ascii="Times New Roman" w:hAnsi="Times New Roman" w:cs="Times New Roman"/>
+              </w:rPr>
+            </w:pPr>
+            <w:r>
+              <w:rPr>
+                <w:rFonts w:ascii="Times New Roman" w:hAnsi="Times New Roman" w:cs="Times New Roman"/>
+              </w:rPr>
+              <w:t>259180010 (5 min)</w:t>
+            </w:r>
+          </w:p>
+        </w:tc>
+        <w:tc>
+          <w:tcPr>
+            <w:tcW w:w="2363" w:type="dxa"/>
+            <w:vAlign w:val="center"/>
+          </w:tcPr>
+          <w:p>
+            <w:pPr>
+              <w:jc w:val="center"/>
+              <w:rPr>
+                <w:rFonts w:ascii="Times New Roman" w:hAnsi="Times New Roman" w:cs="Times New Roman"/>
+              </w:rPr>
+            </w:pPr>
+            <w:r>
+              <w:rPr>
+                <w:rFonts w:ascii="Times New Roman" w:hAnsi="Times New Roman" w:cs="Times New Roman"/>
+              </w:rPr>
+              <w:t>C</w:t>
+            </w:r>
+            <w:r>
+              <w:rPr>
+                <w:rFonts w:ascii="Times New Roman" w:hAnsi="Times New Roman" w:cs="Times New Roman"/>
+              </w:rPr>
+              <w:t>oncatenate</w:t>
+            </w:r>
+            <w:r>
+              <w:rPr>
+                <w:rFonts w:ascii="Times New Roman" w:hAnsi="Times New Roman" w:cs="Times New Roman"/>
+              </w:rPr>
+              <w:t>RMR7</w:t>
+            </w:r>
+          </w:p>
+        </w:tc>
+        <w:tc>
+          <w:tcPr>
+            <w:tcW w:w="2700" w:type="dxa"/>
+            <w:vAlign w:val="center"/>
+          </w:tcPr>
+          <w:p>
+            <w:pPr>
+              <w:jc w:val="center"/>
+              <w:rPr>
+                <w:rFonts w:ascii="Times New Roman" w:hAnsi="Times New Roman" w:cs="Times New Roman"/>
+              </w:rPr>
+            </w:pPr>
+            <w:r>
+              <w:rPr>
+                <w:rFonts w:ascii="Times New Roman" w:hAnsi="Times New Roman" w:cs="Times New Roman"/>
+              </w:rPr>
               <w:t xml:space="preserve">Gap Free: </w:t>
             </w:r>
             <w:r>
               <w:rPr>
                 <w:rFonts w:ascii="Times New Roman" w:hAnsi="Times New Roman" w:cs="Times New Roman"/>
               </w:rPr>
-              <w:t>25918003</w:t>
-            </w:r>
-          </w:p>
-          <w:p>
-            <w:pPr>
-              <w:jc w:val="center"/>
-              <w:rPr>
-                <w:rFonts w:ascii="Times New Roman" w:hAnsi="Times New Roman" w:cs="Times New Roman"/>
-              </w:rPr>
-            </w:pPr>
-          </w:p>
-          <w:p>
-            <w:pPr>
-              <w:jc w:val="center"/>
-              <w:rPr>
-                <w:rFonts w:ascii="Times New Roman" w:hAnsi="Times New Roman" w:cs="Times New Roman"/>
-              </w:rPr>
-            </w:pPr>
-            <w:r>
-              <w:rPr>
-                <w:rFonts w:ascii="Times New Roman" w:hAnsi="Times New Roman" w:cs="Times New Roman"/>
-              </w:rPr>
-              <w:t>Steps: 2591800</w:t>
-            </w:r>
-            <w:r>
-              <w:rPr>
-                <w:rFonts w:ascii="Times New Roman" w:hAnsi="Times New Roman" w:cs="Times New Roman"/>
-              </w:rPr>
-              <w:t>4</w:t>
-            </w:r>
-          </w:p>
-        </w:tc>
-        <w:tc>
-          <w:tcPr>
-            <w:tcW w:w="2026" w:type="dxa"/>
-            <w:vAlign w:val="center"/>
-          </w:tcPr>
-          <w:p>
-            <w:pPr>
-              <w:jc w:val="center"/>
-              <w:rPr>
-                <w:rFonts w:ascii="Times New Roman" w:hAnsi="Times New Roman" w:cs="Times New Roman"/>
-              </w:rPr>
-            </w:pPr>
-            <w:r>
-              <w:rPr>
-                <w:rFonts w:ascii="Times New Roman" w:hAnsi="Times New Roman" w:cs="Times New Roman"/>
-              </w:rPr>
-              <w:t>2591800</w:t>
-            </w:r>
-            <w:r>
-              <w:rPr>
-                <w:rFonts w:ascii="Times New Roman" w:hAnsi="Times New Roman" w:cs="Times New Roman"/>
-              </w:rPr>
-              <w:t xml:space="preserve">5 </w:t>
-            </w:r>
-            <w:r>
-              <w:rPr>
-                <w:rFonts w:ascii="Times New Roman" w:hAnsi="Times New Roman" w:cs="Times New Roman"/>
-              </w:rPr>
-              <w:t>(</w:t>
-            </w:r>
-            <w:r>
-              <w:rPr>
-                <w:rFonts w:ascii="Times New Roman" w:hAnsi="Times New Roman" w:cs="Times New Roman"/>
-              </w:rPr>
-              <w:t>8</w:t>
-            </w:r>
-            <w:r>
-              <w:rPr>
-                <w:rFonts w:ascii="Times New Roman" w:hAnsi="Times New Roman" w:cs="Times New Roman"/>
-              </w:rPr>
-              <w:t>:</w:t>
-            </w:r>
-            <w:r>
-              <w:rPr>
-                <w:rFonts w:ascii="Times New Roman" w:hAnsi="Times New Roman" w:cs="Times New Roman"/>
-              </w:rPr>
-              <w:t>41</w:t>
-            </w:r>
-            <w:r>
-              <w:rPr>
-                <w:rFonts w:ascii="Times New Roman" w:hAnsi="Times New Roman" w:cs="Times New Roman"/>
-              </w:rPr>
-              <w:t>)</w:t>
-            </w:r>
-          </w:p>
-        </w:tc>
-        <w:tc>
-          <w:tcPr>
-            <w:tcW w:w="2173" w:type="dxa"/>
-            <w:vAlign w:val="center"/>
-          </w:tcPr>
-          <w:p>
-            <w:pPr>
-              <w:jc w:val="center"/>
-              <w:rPr>
-                <w:rFonts w:ascii="Times New Roman" w:hAnsi="Times New Roman" w:cs="Times New Roman"/>
-              </w:rPr>
-            </w:pPr>
-            <w:r>
-              <w:rPr>
-                <w:rFonts w:ascii="Times New Roman" w:hAnsi="Times New Roman" w:cs="Times New Roman"/>
-              </w:rPr>
-              <w:t>2591800</w:t>
-            </w:r>
-            <w:r>
-              <w:rPr>
-                <w:rFonts w:ascii="Times New Roman" w:hAnsi="Times New Roman" w:cs="Times New Roman"/>
-              </w:rPr>
-              <w:t xml:space="preserve">7 </w:t>
-            </w:r>
-            <w:r>
-              <w:rPr>
-                <w:rFonts w:ascii="Times New Roman" w:hAnsi="Times New Roman" w:cs="Times New Roman"/>
-              </w:rPr>
-              <w:t>(5 min)</w:t>
-            </w:r>
-          </w:p>
-          <w:p>
-            <w:pPr>
-              <w:jc w:val="center"/>
-              <w:rPr>
-                <w:rFonts w:ascii="Times New Roman" w:hAnsi="Times New Roman" w:cs="Times New Roman"/>
-              </w:rPr>
-            </w:pPr>
-            <w:r>
-              <w:rPr>
-                <w:rFonts w:ascii="Times New Roman" w:hAnsi="Times New Roman" w:cs="Times New Roman"/>
-              </w:rPr>
-              <w:t>2591800</w:t>
-            </w:r>
-            <w:r>
-              <w:rPr>
-                <w:rFonts w:ascii="Times New Roman" w:hAnsi="Times New Roman" w:cs="Times New Roman"/>
-              </w:rPr>
-              <w:t xml:space="preserve">8 </w:t>
-            </w:r>
-            <w:r>
-              <w:rPr>
-                <w:rFonts w:ascii="Times New Roman" w:hAnsi="Times New Roman" w:cs="Times New Roman"/>
-              </w:rPr>
-              <w:t>(5 min)</w:t>
-            </w:r>
-          </w:p>
-          <w:p>
-            <w:pPr>
-              <w:jc w:val="center"/>
-              <w:rPr>
-                <w:rFonts w:ascii="Times New Roman" w:hAnsi="Times New Roman" w:cs="Times New Roman"/>
-              </w:rPr>
-            </w:pPr>
-            <w:r>
-              <w:rPr>
-                <w:rFonts w:ascii="Times New Roman" w:hAnsi="Times New Roman" w:cs="Times New Roman"/>
-              </w:rPr>
-              <w:t>2591800</w:t>
-            </w:r>
-            <w:r>
-              <w:rPr>
-                <w:rFonts w:ascii="Times New Roman" w:hAnsi="Times New Roman" w:cs="Times New Roman"/>
-              </w:rPr>
-              <w:t xml:space="preserve">9 </w:t>
-            </w:r>
-            <w:r>
-              <w:rPr>
-                <w:rFonts w:ascii="Times New Roman" w:hAnsi="Times New Roman" w:cs="Times New Roman"/>
-              </w:rPr>
-              <w:t>(</w:t>
-            </w:r>
-            <w:r>
-              <w:rPr>
-                <w:rFonts w:ascii="Times New Roman" w:hAnsi="Times New Roman" w:cs="Times New Roman"/>
-              </w:rPr>
-              <w:t>10</w:t>
-            </w:r>
-            <w:r>
-              <w:rPr>
-                <w:rFonts w:ascii="Times New Roman" w:hAnsi="Times New Roman" w:cs="Times New Roman"/>
-              </w:rPr>
-              <w:t xml:space="preserve"> min)</w:t>
-            </w:r>
-          </w:p>
-          <w:p>
-            <w:pPr>
-              <w:jc w:val="center"/>
-              <w:rPr>
-                <w:rFonts w:ascii="Times New Roman" w:hAnsi="Times New Roman" w:cs="Times New Roman"/>
-              </w:rPr>
-            </w:pPr>
-            <w:r>
-              <w:rPr>
-                <w:rFonts w:ascii="Times New Roman" w:hAnsi="Times New Roman" w:cs="Times New Roman"/>
-              </w:rPr>
-              <w:t>2591800</w:t>
-            </w:r>
-            <w:r>
-              <w:rPr>
-                <w:rFonts w:ascii="Times New Roman" w:hAnsi="Times New Roman" w:cs="Times New Roman"/>
-              </w:rPr>
-              <w:t xml:space="preserve">10 </w:t>
-            </w:r>
-            <w:r>
-              <w:rPr>
-                <w:rFonts w:ascii="Times New Roman" w:hAnsi="Times New Roman" w:cs="Times New Roman"/>
-              </w:rPr>
-              <w:t>(5 min)</w:t>
-            </w:r>
-          </w:p>
-        </w:tc>
-        <w:tc>
-          <w:tcPr>
-            <w:tcW w:w="2363" w:type="dxa"/>
-            <w:vAlign w:val="center"/>
-          </w:tcPr>
-          <w:p>
-            <w:pPr>
-              <w:jc w:val="center"/>
-              <w:rPr>
-                <w:rFonts w:ascii="Times New Roman" w:hAnsi="Times New Roman" w:cs="Times New Roman"/>
-              </w:rPr>
-            </w:pPr>
-            <w:r>
-              <w:rPr>
-                <w:rFonts w:ascii="Times New Roman" w:hAnsi="Times New Roman" w:cs="Times New Roman"/>
-              </w:rPr>
-              <w:t>X</w:t>
-            </w:r>
-          </w:p>
-        </w:tc>
-        <w:tc>
-          <w:tcPr>
-            <w:tcW w:w="2700" w:type="dxa"/>
-            <w:vAlign w:val="center"/>
-          </w:tcPr>
-          <w:p>
-            <w:pPr>
-              <w:jc w:val="center"/>
-              <w:rPr>
-                <w:rFonts w:ascii="Times New Roman" w:hAnsi="Times New Roman" w:cs="Times New Roman"/>
-              </w:rPr>
-            </w:pPr>
-            <w:r>
-              <w:rPr>
-                <w:rFonts w:ascii="Times New Roman" w:hAnsi="Times New Roman" w:cs="Times New Roman"/>
-              </w:rPr>
-              <w:t xml:space="preserve">Gap Free: </w:t>
-            </w:r>
-            <w:r>
-              <w:rPr>
-                <w:rFonts w:ascii="Times New Roman" w:hAnsi="Times New Roman" w:cs="Times New Roman"/>
-              </w:rPr>
-              <w:t>25918001</w:t>
-            </w:r>
-            <w:r>
-              <w:rPr>
-                <w:rFonts w:ascii="Times New Roman" w:hAnsi="Times New Roman" w:cs="Times New Roman"/>
-              </w:rPr>
-              <w:t>1</w:t>
+              <w:t>259180011</w:t>
             </w:r>
           </w:p>
           <w:p>
@@ -14162,13 +14078,7 @@
               <w:rPr>
                 <w:rFonts w:ascii="Times New Roman" w:hAnsi="Times New Roman" w:cs="Times New Roman"/>
               </w:rPr>
-              <w:t>25918001</w:t>
-            </w:r>
-            <w:r>
-              <w:rPr>
-                <w:rFonts w:ascii="Times New Roman" w:hAnsi="Times New Roman" w:cs="Times New Roman"/>
-              </w:rPr>
-              <w:t>2</w:t>
+              <w:t>259180012</w:t>
             </w:r>
           </w:p>
         </w:tc>
@@ -14217,6 +14127,18 @@
                 <w:rFonts w:ascii="Times New Roman" w:hAnsi="Times New Roman" w:cs="Times New Roman"/>
               </w:rPr>
             </w:pPr>
+            <w:r>
+              <w:rPr>
+                <w:rFonts w:ascii="Times New Roman" w:hAnsi="Times New Roman" w:cs="Times New Roman"/>
+              </w:rPr>
+              <w:t>RMR</w:t>
+            </w:r>
+            <w:r>
+              <w:rPr>
+                <w:rFonts w:ascii="Times New Roman" w:hAnsi="Times New Roman" w:cs="Times New Roman"/>
+              </w:rPr>
+              <w:t>8</w:t>
+            </w:r>
           </w:p>
         </w:tc>
         <w:tc>
@@ -14230,84 +14152,388 @@
                 <w:rFonts w:ascii="Times New Roman" w:hAnsi="Times New Roman" w:cs="Times New Roman"/>
               </w:rPr>
             </w:pPr>
+            <w:r>
+              <w:rPr>
+                <w:rFonts w:ascii="Times New Roman" w:hAnsi="Times New Roman" w:cs="Times New Roman"/>
+              </w:rPr>
+              <w:t>7</w:t>
+            </w:r>
+            <w:r>
+              <w:rPr>
+                <w:rFonts w:ascii="Times New Roman" w:hAnsi="Times New Roman" w:cs="Times New Roman"/>
+              </w:rPr>
+              <w:t>.</w:t>
+            </w:r>
+            <w:r>
+              <w:rPr>
+                <w:rFonts w:ascii="Times New Roman" w:hAnsi="Times New Roman" w:cs="Times New Roman"/>
+              </w:rPr>
+              <w:t>5</w:t>
+            </w:r>
+            <w:r>
+              <w:rPr>
+                <w:rFonts w:ascii="Times New Roman" w:hAnsi="Times New Roman" w:cs="Times New Roman"/>
+              </w:rPr>
+              <w:t>.1</w:t>
+            </w:r>
           </w:p>
         </w:tc>
         <w:tc>
           <w:tcPr>
             <w:tcW w:w="2718" w:type="dxa"/>
-          </w:tcPr>
-          <w:p>
-            <w:pPr>
-              <w:jc w:val="center"/>
-              <w:rPr>
-                <w:rFonts w:ascii="Times New Roman" w:hAnsi="Times New Roman" w:cs="Times New Roman"/>
-              </w:rPr>
-            </w:pPr>
+            <w:vAlign w:val="center"/>
+          </w:tcPr>
+          <w:p>
+            <w:pPr>
+              <w:jc w:val="center"/>
+              <w:rPr>
+                <w:rFonts w:ascii="Times New Roman" w:hAnsi="Times New Roman" w:cs="Times New Roman"/>
+              </w:rPr>
+            </w:pPr>
+            <w:r>
+              <w:rPr>
+                <w:rFonts w:ascii="Times New Roman" w:hAnsi="Times New Roman" w:cs="Times New Roman"/>
+              </w:rPr>
+              <w:t xml:space="preserve">Gap Free: </w:t>
+            </w:r>
+            <w:r>
+              <w:rPr>
+                <w:rFonts w:ascii="Times New Roman" w:hAnsi="Times New Roman" w:cs="Times New Roman"/>
+              </w:rPr>
+              <w:t>25o09027</w:t>
+            </w:r>
+          </w:p>
+          <w:p>
+            <w:pPr>
+              <w:jc w:val="center"/>
+              <w:rPr>
+                <w:rFonts w:ascii="Times New Roman" w:hAnsi="Times New Roman" w:cs="Times New Roman"/>
+              </w:rPr>
+            </w:pPr>
+          </w:p>
+          <w:p>
+            <w:pPr>
+              <w:jc w:val="center"/>
+              <w:rPr>
+                <w:rFonts w:ascii="Times New Roman" w:hAnsi="Times New Roman" w:cs="Times New Roman"/>
+              </w:rPr>
+            </w:pPr>
+            <w:r>
+              <w:rPr>
+                <w:rFonts w:ascii="Times New Roman" w:hAnsi="Times New Roman" w:cs="Times New Roman"/>
+              </w:rPr>
+              <w:t>Steps: 25o0902</w:t>
+            </w:r>
+            <w:r>
+              <w:rPr>
+                <w:rFonts w:ascii="Times New Roman" w:hAnsi="Times New Roman" w:cs="Times New Roman"/>
+              </w:rPr>
+              <w:t>8</w:t>
+            </w:r>
           </w:p>
         </w:tc>
         <w:tc>
           <w:tcPr>
             <w:tcW w:w="2026" w:type="dxa"/>
-          </w:tcPr>
-          <w:p>
-            <w:pPr>
-              <w:jc w:val="center"/>
-              <w:rPr>
-                <w:rFonts w:ascii="Times New Roman" w:hAnsi="Times New Roman" w:cs="Times New Roman"/>
-              </w:rPr>
-            </w:pPr>
+            <w:vAlign w:val="center"/>
+          </w:tcPr>
+          <w:p>
+            <w:pPr>
+              <w:jc w:val="center"/>
+              <w:rPr>
+                <w:rFonts w:ascii="Times New Roman" w:hAnsi="Times New Roman" w:cs="Times New Roman"/>
+              </w:rPr>
+            </w:pPr>
+            <w:r>
+              <w:rPr>
+                <w:rFonts w:ascii="Times New Roman" w:hAnsi="Times New Roman" w:cs="Times New Roman"/>
+              </w:rPr>
+              <w:t>25o0902</w:t>
+            </w:r>
+            <w:r>
+              <w:rPr>
+                <w:rFonts w:ascii="Times New Roman" w:hAnsi="Times New Roman" w:cs="Times New Roman"/>
+              </w:rPr>
+              <w:t xml:space="preserve">9 </w:t>
+            </w:r>
+            <w:r>
+              <w:rPr>
+                <w:rFonts w:ascii="Times New Roman" w:hAnsi="Times New Roman" w:cs="Times New Roman"/>
+              </w:rPr>
+              <w:t>(</w:t>
+            </w:r>
+            <w:r>
+              <w:rPr>
+                <w:rFonts w:ascii="Times New Roman" w:hAnsi="Times New Roman" w:cs="Times New Roman"/>
+              </w:rPr>
+              <w:t>5:00</w:t>
+            </w:r>
+            <w:r>
+              <w:rPr>
+                <w:rFonts w:ascii="Times New Roman" w:hAnsi="Times New Roman" w:cs="Times New Roman"/>
+              </w:rPr>
+              <w:t>)</w:t>
+            </w:r>
           </w:p>
         </w:tc>
         <w:tc>
           <w:tcPr>
             <w:tcW w:w="2173" w:type="dxa"/>
-          </w:tcPr>
-          <w:p>
-            <w:pPr>
-              <w:jc w:val="center"/>
-              <w:rPr>
-                <w:rFonts w:ascii="Times New Roman" w:hAnsi="Times New Roman" w:cs="Times New Roman"/>
-              </w:rPr>
-            </w:pPr>
+            <w:vAlign w:val="center"/>
+          </w:tcPr>
+          <w:p>
+            <w:pPr>
+              <w:jc w:val="center"/>
+              <w:rPr>
+                <w:rFonts w:ascii="Times New Roman" w:hAnsi="Times New Roman" w:cs="Times New Roman"/>
+              </w:rPr>
+            </w:pPr>
+            <w:r>
+              <w:rPr>
+                <w:rFonts w:ascii="Times New Roman" w:hAnsi="Times New Roman" w:cs="Times New Roman"/>
+              </w:rPr>
+              <w:t>25o090</w:t>
+            </w:r>
+            <w:r>
+              <w:rPr>
+                <w:rFonts w:ascii="Times New Roman" w:hAnsi="Times New Roman" w:cs="Times New Roman"/>
+              </w:rPr>
+              <w:t>31</w:t>
+            </w:r>
+            <w:r>
+              <w:rPr>
+                <w:rFonts w:ascii="Times New Roman" w:hAnsi="Times New Roman" w:cs="Times New Roman"/>
+              </w:rPr>
+              <w:t xml:space="preserve"> (5 min)</w:t>
+            </w:r>
+          </w:p>
+          <w:p>
+            <w:pPr>
+              <w:jc w:val="center"/>
+              <w:rPr>
+                <w:rFonts w:ascii="Times New Roman" w:hAnsi="Times New Roman" w:cs="Times New Roman"/>
+              </w:rPr>
+            </w:pPr>
+            <w:r>
+              <w:rPr>
+                <w:rFonts w:ascii="Times New Roman" w:hAnsi="Times New Roman" w:cs="Times New Roman"/>
+              </w:rPr>
+              <w:t>25o0903</w:t>
+            </w:r>
+            <w:r>
+              <w:rPr>
+                <w:rFonts w:ascii="Times New Roman" w:hAnsi="Times New Roman" w:cs="Times New Roman"/>
+              </w:rPr>
+              <w:t xml:space="preserve">2 </w:t>
+            </w:r>
+            <w:r>
+              <w:rPr>
+                <w:rFonts w:ascii="Times New Roman" w:hAnsi="Times New Roman" w:cs="Times New Roman"/>
+              </w:rPr>
+              <w:t>(5 min)</w:t>
+            </w:r>
+          </w:p>
+          <w:p>
+            <w:pPr>
+              <w:jc w:val="center"/>
+              <w:rPr>
+                <w:rFonts w:ascii="Times New Roman" w:hAnsi="Times New Roman" w:cs="Times New Roman"/>
+              </w:rPr>
+            </w:pPr>
+            <w:r>
+              <w:rPr>
+                <w:rFonts w:ascii="Times New Roman" w:hAnsi="Times New Roman" w:cs="Times New Roman"/>
+              </w:rPr>
+              <w:t>25o0903</w:t>
+            </w:r>
+            <w:r>
+              <w:rPr>
+                <w:rFonts w:ascii="Times New Roman" w:hAnsi="Times New Roman" w:cs="Times New Roman"/>
+              </w:rPr>
+              <w:t>3</w:t>
+            </w:r>
+            <w:r>
+              <w:rPr>
+                <w:rFonts w:ascii="Times New Roman" w:hAnsi="Times New Roman" w:cs="Times New Roman"/>
+              </w:rPr>
+              <w:t xml:space="preserve"> (5 min)</w:t>
+            </w:r>
+          </w:p>
+          <w:p>
+            <w:pPr>
+              <w:jc w:val="center"/>
+              <w:rPr>
+                <w:rFonts w:ascii="Times New Roman" w:hAnsi="Times New Roman" w:cs="Times New Roman"/>
+              </w:rPr>
+            </w:pPr>
+            <w:r>
+              <w:rPr>
+                <w:rFonts w:ascii="Times New Roman" w:hAnsi="Times New Roman" w:cs="Times New Roman"/>
+              </w:rPr>
+              <w:t>25o0903</w:t>
+            </w:r>
+            <w:r>
+              <w:rPr>
+                <w:rFonts w:ascii="Times New Roman" w:hAnsi="Times New Roman" w:cs="Times New Roman"/>
+              </w:rPr>
+              <w:t>4</w:t>
+            </w:r>
+            <w:r>
+              <w:rPr>
+                <w:rFonts w:ascii="Times New Roman" w:hAnsi="Times New Roman" w:cs="Times New Roman"/>
+              </w:rPr>
+              <w:t xml:space="preserve"> (5 min)</w:t>
+            </w:r>
+          </w:p>
+          <w:p>
+            <w:pPr>
+              <w:jc w:val="center"/>
+              <w:rPr>
+                <w:rFonts w:ascii="Times New Roman" w:hAnsi="Times New Roman" w:cs="Times New Roman"/>
+              </w:rPr>
+            </w:pPr>
+            <w:r>
+              <w:rPr>
+                <w:rFonts w:ascii="Times New Roman" w:hAnsi="Times New Roman" w:cs="Times New Roman"/>
+              </w:rPr>
+              <w:t>25o0903</w:t>
+            </w:r>
+            <w:r>
+              <w:rPr>
+                <w:rFonts w:ascii="Times New Roman" w:hAnsi="Times New Roman" w:cs="Times New Roman"/>
+              </w:rPr>
+              <w:t xml:space="preserve">5 </w:t>
+            </w:r>
+            <w:r>
+              <w:rPr>
+                <w:rFonts w:ascii="Times New Roman" w:hAnsi="Times New Roman" w:cs="Times New Roman"/>
+              </w:rPr>
+              <w:t>(5 min)</w:t>
+            </w:r>
           </w:p>
         </w:tc>
         <w:tc>
           <w:tcPr>
             <w:tcW w:w="2363" w:type="dxa"/>
-          </w:tcPr>
-          <w:p>
-            <w:pPr>
-              <w:jc w:val="center"/>
-              <w:rPr>
-                <w:rFonts w:ascii="Times New Roman" w:hAnsi="Times New Roman" w:cs="Times New Roman"/>
-              </w:rPr>
-            </w:pPr>
+            <w:vAlign w:val="center"/>
+          </w:tcPr>
+          <w:p>
+            <w:pPr>
+              <w:jc w:val="center"/>
+              <w:rPr>
+                <w:rFonts w:ascii="Times New Roman" w:hAnsi="Times New Roman" w:cs="Times New Roman"/>
+              </w:rPr>
+            </w:pPr>
+            <w:r>
+              <w:rPr>
+                <w:rFonts w:ascii="Times New Roman" w:hAnsi="Times New Roman" w:cs="Times New Roman"/>
+              </w:rPr>
+              <w:t>C</w:t>
+            </w:r>
+            <w:r>
+              <w:rPr>
+                <w:rFonts w:ascii="Times New Roman" w:hAnsi="Times New Roman" w:cs="Times New Roman"/>
+              </w:rPr>
+              <w:t>oncatenate</w:t>
+            </w:r>
+            <w:r>
+              <w:rPr>
+                <w:rFonts w:ascii="Times New Roman" w:hAnsi="Times New Roman" w:cs="Times New Roman"/>
+              </w:rPr>
+              <w:t>RMR</w:t>
+            </w:r>
+            <w:r>
+              <w:rPr>
+                <w:rFonts w:ascii="Times New Roman" w:hAnsi="Times New Roman" w:cs="Times New Roman"/>
+              </w:rPr>
+              <w:t>8</w:t>
+            </w:r>
           </w:p>
         </w:tc>
         <w:tc>
           <w:tcPr>
             <w:tcW w:w="2700" w:type="dxa"/>
-          </w:tcPr>
-          <w:p>
-            <w:pPr>
-              <w:jc w:val="center"/>
-              <w:rPr>
-                <w:rFonts w:ascii="Times New Roman" w:hAnsi="Times New Roman" w:cs="Times New Roman"/>
-              </w:rPr>
-            </w:pPr>
+            <w:vAlign w:val="center"/>
+          </w:tcPr>
+          <w:p>
+            <w:pPr>
+              <w:jc w:val="center"/>
+              <w:rPr>
+                <w:rFonts w:ascii="Times New Roman" w:hAnsi="Times New Roman" w:cs="Times New Roman"/>
+              </w:rPr>
+            </w:pPr>
+            <w:r>
+              <w:rPr>
+                <w:rFonts w:ascii="Times New Roman" w:hAnsi="Times New Roman" w:cs="Times New Roman"/>
+              </w:rPr>
+              <w:t>Gap Free: 25o0903</w:t>
+            </w:r>
+            <w:r>
+              <w:rPr>
+                <w:rFonts w:ascii="Times New Roman" w:hAnsi="Times New Roman" w:cs="Times New Roman"/>
+              </w:rPr>
+              <w:t>6</w:t>
+            </w:r>
+          </w:p>
+          <w:p>
+            <w:pPr>
+              <w:jc w:val="center"/>
+              <w:rPr>
+                <w:rFonts w:ascii="Times New Roman" w:hAnsi="Times New Roman" w:cs="Times New Roman"/>
+              </w:rPr>
+            </w:pPr>
+          </w:p>
+          <w:p>
+            <w:pPr>
+              <w:jc w:val="center"/>
+              <w:rPr>
+                <w:rFonts w:ascii="Times New Roman" w:hAnsi="Times New Roman" w:cs="Times New Roman"/>
+              </w:rPr>
+            </w:pPr>
+            <w:r>
+              <w:rPr>
+                <w:rFonts w:ascii="Times New Roman" w:hAnsi="Times New Roman" w:cs="Times New Roman"/>
+              </w:rPr>
+              <w:t>Steps: 25o0903</w:t>
+            </w:r>
+            <w:r>
+              <w:rPr>
+                <w:rFonts w:ascii="Times New Roman" w:hAnsi="Times New Roman" w:cs="Times New Roman"/>
+              </w:rPr>
+              <w:t>7</w:t>
+            </w:r>
           </w:p>
         </w:tc>
         <w:tc>
           <w:tcPr>
             <w:tcW w:w="1089" w:type="dxa"/>
-          </w:tcPr>
-          <w:p>
-            <w:pPr>
-              <w:jc w:val="center"/>
-              <w:rPr>
-                <w:rFonts w:ascii="Times New Roman" w:hAnsi="Times New Roman" w:cs="Times New Roman"/>
-              </w:rPr>
-            </w:pPr>
+            <w:vAlign w:val="center"/>
+          </w:tcPr>
+          <w:p>
+            <w:pPr>
+              <w:jc w:val="center"/>
+              <w:rPr>
+                <w:rFonts w:ascii="Times New Roman" w:hAnsi="Times New Roman" w:cs="Times New Roman"/>
+              </w:rPr>
+            </w:pPr>
+            <w:r>
+              <w:rPr>
+                <w:rFonts w:ascii="Times New Roman" w:hAnsi="Times New Roman" w:cs="Times New Roman"/>
+              </w:rPr>
+              <w:t>122</w:t>
+            </w:r>
+            <w:r>
+              <w:rPr>
+                <w:rFonts w:ascii="Times New Roman" w:hAnsi="Times New Roman" w:cs="Times New Roman"/>
+              </w:rPr>
+              <w:t>-</w:t>
+            </w:r>
+            <w:r>
+              <w:rPr>
+                <w:rFonts w:ascii="Times New Roman" w:hAnsi="Times New Roman" w:cs="Times New Roman"/>
+              </w:rPr>
+              <w:t>123</w:t>
+            </w:r>
           </w:p>
         </w:tc>
       </w:tr>

</xml_diff>

<commit_message>
added RMR9 and RMR10
</commit_message>
<xml_diff>
--- a/Data/Recording_Key_Honours.docx
+++ b/Data/Recording_Key_Honours.docx
@@ -14131,408 +14131,988 @@
               <w:rPr>
                 <w:rFonts w:ascii="Times New Roman" w:hAnsi="Times New Roman" w:cs="Times New Roman"/>
               </w:rPr>
+              <w:t>RMR8</w:t>
+            </w:r>
+          </w:p>
+        </w:tc>
+        <w:tc>
+          <w:tcPr>
+            <w:tcW w:w="795" w:type="dxa"/>
+          </w:tcPr>
+          <w:p>
+            <w:pPr>
+              <w:jc w:val="center"/>
+              <w:rPr>
+                <w:rFonts w:ascii="Times New Roman" w:hAnsi="Times New Roman" w:cs="Times New Roman"/>
+              </w:rPr>
+            </w:pPr>
+            <w:r>
+              <w:rPr>
+                <w:rFonts w:ascii="Times New Roman" w:hAnsi="Times New Roman" w:cs="Times New Roman"/>
+              </w:rPr>
+              <w:t>7.5.1</w:t>
+            </w:r>
+          </w:p>
+        </w:tc>
+        <w:tc>
+          <w:tcPr>
+            <w:tcW w:w="2718" w:type="dxa"/>
+            <w:vAlign w:val="center"/>
+          </w:tcPr>
+          <w:p>
+            <w:pPr>
+              <w:jc w:val="center"/>
+              <w:rPr>
+                <w:rFonts w:ascii="Times New Roman" w:hAnsi="Times New Roman" w:cs="Times New Roman"/>
+              </w:rPr>
+            </w:pPr>
+            <w:r>
+              <w:rPr>
+                <w:rFonts w:ascii="Times New Roman" w:hAnsi="Times New Roman" w:cs="Times New Roman"/>
+              </w:rPr>
+              <w:t>Gap Free: 25o09027</w:t>
+            </w:r>
+          </w:p>
+          <w:p>
+            <w:pPr>
+              <w:jc w:val="center"/>
+              <w:rPr>
+                <w:rFonts w:ascii="Times New Roman" w:hAnsi="Times New Roman" w:cs="Times New Roman"/>
+              </w:rPr>
+            </w:pPr>
+          </w:p>
+          <w:p>
+            <w:pPr>
+              <w:jc w:val="center"/>
+              <w:rPr>
+                <w:rFonts w:ascii="Times New Roman" w:hAnsi="Times New Roman" w:cs="Times New Roman"/>
+              </w:rPr>
+            </w:pPr>
+            <w:r>
+              <w:rPr>
+                <w:rFonts w:ascii="Times New Roman" w:hAnsi="Times New Roman" w:cs="Times New Roman"/>
+              </w:rPr>
+              <w:t>Steps: 25o09028</w:t>
+            </w:r>
+          </w:p>
+        </w:tc>
+        <w:tc>
+          <w:tcPr>
+            <w:tcW w:w="2026" w:type="dxa"/>
+            <w:vAlign w:val="center"/>
+          </w:tcPr>
+          <w:p>
+            <w:pPr>
+              <w:jc w:val="center"/>
+              <w:rPr>
+                <w:rFonts w:ascii="Times New Roman" w:hAnsi="Times New Roman" w:cs="Times New Roman"/>
+              </w:rPr>
+            </w:pPr>
+            <w:r>
+              <w:rPr>
+                <w:rFonts w:ascii="Times New Roman" w:hAnsi="Times New Roman" w:cs="Times New Roman"/>
+              </w:rPr>
+              <w:t>25o09029 (5:00)</w:t>
+            </w:r>
+          </w:p>
+        </w:tc>
+        <w:tc>
+          <w:tcPr>
+            <w:tcW w:w="2173" w:type="dxa"/>
+            <w:vAlign w:val="center"/>
+          </w:tcPr>
+          <w:p>
+            <w:pPr>
+              <w:jc w:val="center"/>
+              <w:rPr>
+                <w:rFonts w:ascii="Times New Roman" w:hAnsi="Times New Roman" w:cs="Times New Roman"/>
+              </w:rPr>
+            </w:pPr>
+            <w:r>
+              <w:rPr>
+                <w:rFonts w:ascii="Times New Roman" w:hAnsi="Times New Roman" w:cs="Times New Roman"/>
+              </w:rPr>
+              <w:t>25o09031 (5 min)</w:t>
+            </w:r>
+          </w:p>
+          <w:p>
+            <w:pPr>
+              <w:jc w:val="center"/>
+              <w:rPr>
+                <w:rFonts w:ascii="Times New Roman" w:hAnsi="Times New Roman" w:cs="Times New Roman"/>
+              </w:rPr>
+            </w:pPr>
+            <w:r>
+              <w:rPr>
+                <w:rFonts w:ascii="Times New Roman" w:hAnsi="Times New Roman" w:cs="Times New Roman"/>
+              </w:rPr>
+              <w:t>25o09032 (5 min)</w:t>
+            </w:r>
+          </w:p>
+          <w:p>
+            <w:pPr>
+              <w:jc w:val="center"/>
+              <w:rPr>
+                <w:rFonts w:ascii="Times New Roman" w:hAnsi="Times New Roman" w:cs="Times New Roman"/>
+              </w:rPr>
+            </w:pPr>
+            <w:r>
+              <w:rPr>
+                <w:rFonts w:ascii="Times New Roman" w:hAnsi="Times New Roman" w:cs="Times New Roman"/>
+              </w:rPr>
+              <w:t>25o09033 (5 min)</w:t>
+            </w:r>
+          </w:p>
+          <w:p>
+            <w:pPr>
+              <w:jc w:val="center"/>
+              <w:rPr>
+                <w:rFonts w:ascii="Times New Roman" w:hAnsi="Times New Roman" w:cs="Times New Roman"/>
+              </w:rPr>
+            </w:pPr>
+            <w:r>
+              <w:rPr>
+                <w:rFonts w:ascii="Times New Roman" w:hAnsi="Times New Roman" w:cs="Times New Roman"/>
+              </w:rPr>
+              <w:t>25o09034 (5 min)</w:t>
+            </w:r>
+          </w:p>
+          <w:p>
+            <w:pPr>
+              <w:jc w:val="center"/>
+              <w:rPr>
+                <w:rFonts w:ascii="Times New Roman" w:hAnsi="Times New Roman" w:cs="Times New Roman"/>
+              </w:rPr>
+            </w:pPr>
+            <w:r>
+              <w:rPr>
+                <w:rFonts w:ascii="Times New Roman" w:hAnsi="Times New Roman" w:cs="Times New Roman"/>
+              </w:rPr>
+              <w:t>25o09035 (5 min)</w:t>
+            </w:r>
+          </w:p>
+        </w:tc>
+        <w:tc>
+          <w:tcPr>
+            <w:tcW w:w="2363" w:type="dxa"/>
+            <w:vAlign w:val="center"/>
+          </w:tcPr>
+          <w:p>
+            <w:pPr>
+              <w:jc w:val="center"/>
+              <w:rPr>
+                <w:rFonts w:ascii="Times New Roman" w:hAnsi="Times New Roman" w:cs="Times New Roman"/>
+              </w:rPr>
+            </w:pPr>
+            <w:r>
+              <w:rPr>
+                <w:rFonts w:ascii="Times New Roman" w:hAnsi="Times New Roman" w:cs="Times New Roman"/>
+              </w:rPr>
+              <w:t>C</w:t>
+            </w:r>
+            <w:r>
+              <w:rPr>
+                <w:rFonts w:ascii="Times New Roman" w:hAnsi="Times New Roman" w:cs="Times New Roman"/>
+              </w:rPr>
+              <w:t>oncatenate</w:t>
+            </w:r>
+            <w:r>
+              <w:rPr>
+                <w:rFonts w:ascii="Times New Roman" w:hAnsi="Times New Roman" w:cs="Times New Roman"/>
+              </w:rPr>
+              <w:t>RMR8</w:t>
+            </w:r>
+          </w:p>
+        </w:tc>
+        <w:tc>
+          <w:tcPr>
+            <w:tcW w:w="2700" w:type="dxa"/>
+            <w:vAlign w:val="center"/>
+          </w:tcPr>
+          <w:p>
+            <w:pPr>
+              <w:jc w:val="center"/>
+              <w:rPr>
+                <w:rFonts w:ascii="Times New Roman" w:hAnsi="Times New Roman" w:cs="Times New Roman"/>
+              </w:rPr>
+            </w:pPr>
+            <w:r>
+              <w:rPr>
+                <w:rFonts w:ascii="Times New Roman" w:hAnsi="Times New Roman" w:cs="Times New Roman"/>
+              </w:rPr>
+              <w:t>Gap Free: 25o09036</w:t>
+            </w:r>
+          </w:p>
+          <w:p>
+            <w:pPr>
+              <w:jc w:val="center"/>
+              <w:rPr>
+                <w:rFonts w:ascii="Times New Roman" w:hAnsi="Times New Roman" w:cs="Times New Roman"/>
+              </w:rPr>
+            </w:pPr>
+          </w:p>
+          <w:p>
+            <w:pPr>
+              <w:jc w:val="center"/>
+              <w:rPr>
+                <w:rFonts w:ascii="Times New Roman" w:hAnsi="Times New Roman" w:cs="Times New Roman"/>
+              </w:rPr>
+            </w:pPr>
+            <w:r>
+              <w:rPr>
+                <w:rFonts w:ascii="Times New Roman" w:hAnsi="Times New Roman" w:cs="Times New Roman"/>
+              </w:rPr>
+              <w:t>Steps: 25o09037</w:t>
+            </w:r>
+          </w:p>
+        </w:tc>
+        <w:tc>
+          <w:tcPr>
+            <w:tcW w:w="1089" w:type="dxa"/>
+            <w:vAlign w:val="center"/>
+          </w:tcPr>
+          <w:p>
+            <w:pPr>
+              <w:jc w:val="center"/>
+              <w:rPr>
+                <w:rFonts w:ascii="Times New Roman" w:hAnsi="Times New Roman" w:cs="Times New Roman"/>
+              </w:rPr>
+            </w:pPr>
+            <w:r>
+              <w:rPr>
+                <w:rFonts w:ascii="Times New Roman" w:hAnsi="Times New Roman" w:cs="Times New Roman"/>
+              </w:rPr>
+              <w:t>122-123</w:t>
+            </w:r>
+          </w:p>
+        </w:tc>
+      </w:tr>
+      <w:tr>
+        <w:tc>
+          <w:tcPr>
+            <w:tcW w:w="1445" w:type="dxa"/>
+          </w:tcPr>
+          <w:p>
+            <w:pPr>
+              <w:jc w:val="center"/>
+              <w:rPr>
+                <w:rFonts w:ascii="Times New Roman" w:hAnsi="Times New Roman" w:cs="Times New Roman"/>
+              </w:rPr>
+            </w:pPr>
+            <w:r>
+              <w:rPr>
+                <w:rFonts w:ascii="Times New Roman" w:hAnsi="Times New Roman" w:cs="Times New Roman"/>
+              </w:rPr>
+              <w:t>RMR9</w:t>
+            </w:r>
+          </w:p>
+        </w:tc>
+        <w:tc>
+          <w:tcPr>
+            <w:tcW w:w="795" w:type="dxa"/>
+          </w:tcPr>
+          <w:p>
+            <w:pPr>
+              <w:jc w:val="center"/>
+              <w:rPr>
+                <w:rFonts w:ascii="Times New Roman" w:hAnsi="Times New Roman" w:cs="Times New Roman"/>
+              </w:rPr>
+            </w:pPr>
+            <w:r>
+              <w:rPr>
+                <w:rFonts w:ascii="Times New Roman" w:hAnsi="Times New Roman" w:cs="Times New Roman"/>
+              </w:rPr>
+              <w:t>8.1.2</w:t>
+            </w:r>
+          </w:p>
+        </w:tc>
+        <w:tc>
+          <w:tcPr>
+            <w:tcW w:w="2718" w:type="dxa"/>
+          </w:tcPr>
+          <w:p>
+            <w:pPr>
+              <w:jc w:val="center"/>
+              <w:rPr>
+                <w:rFonts w:ascii="Times New Roman" w:hAnsi="Times New Roman" w:cs="Times New Roman"/>
+              </w:rPr>
+            </w:pPr>
+            <w:r>
+              <w:rPr>
+                <w:rFonts w:ascii="Times New Roman" w:hAnsi="Times New Roman" w:cs="Times New Roman"/>
+              </w:rPr>
+              <w:t xml:space="preserve">Gap Free: </w:t>
+            </w:r>
+            <w:r>
+              <w:rPr>
+                <w:rFonts w:ascii="Times New Roman" w:hAnsi="Times New Roman" w:cs="Times New Roman"/>
+              </w:rPr>
+              <w:t>25n13005</w:t>
+            </w:r>
+          </w:p>
+          <w:p>
+            <w:pPr>
+              <w:jc w:val="center"/>
+              <w:rPr>
+                <w:rFonts w:ascii="Times New Roman" w:hAnsi="Times New Roman" w:cs="Times New Roman"/>
+              </w:rPr>
+            </w:pPr>
+          </w:p>
+          <w:p>
+            <w:pPr>
+              <w:jc w:val="center"/>
+              <w:rPr>
+                <w:rFonts w:ascii="Times New Roman" w:hAnsi="Times New Roman" w:cs="Times New Roman"/>
+              </w:rPr>
+            </w:pPr>
+            <w:r>
+              <w:rPr>
+                <w:rFonts w:ascii="Times New Roman" w:hAnsi="Times New Roman" w:cs="Times New Roman"/>
+              </w:rPr>
+              <w:t>Steps: 25n1300</w:t>
+            </w:r>
+            <w:r>
+              <w:rPr>
+                <w:rFonts w:ascii="Times New Roman" w:hAnsi="Times New Roman" w:cs="Times New Roman"/>
+              </w:rPr>
+              <w:t>6</w:t>
+            </w:r>
+          </w:p>
+        </w:tc>
+        <w:tc>
+          <w:tcPr>
+            <w:tcW w:w="2026" w:type="dxa"/>
+            <w:vAlign w:val="center"/>
+          </w:tcPr>
+          <w:p>
+            <w:pPr>
+              <w:jc w:val="center"/>
+              <w:rPr>
+                <w:rFonts w:ascii="Times New Roman" w:hAnsi="Times New Roman" w:cs="Times New Roman"/>
+              </w:rPr>
+            </w:pPr>
+            <w:r>
+              <w:rPr>
+                <w:rFonts w:ascii="Times New Roman" w:hAnsi="Times New Roman" w:cs="Times New Roman"/>
+              </w:rPr>
+              <w:t>25n13007 (5:00)</w:t>
+            </w:r>
+          </w:p>
+        </w:tc>
+        <w:tc>
+          <w:tcPr>
+            <w:tcW w:w="2173" w:type="dxa"/>
+            <w:vAlign w:val="center"/>
+          </w:tcPr>
+          <w:p>
+            <w:pPr>
+              <w:jc w:val="center"/>
+              <w:rPr>
+                <w:rFonts w:ascii="Times New Roman" w:hAnsi="Times New Roman" w:cs="Times New Roman"/>
+              </w:rPr>
+            </w:pPr>
+            <w:r>
+              <w:rPr>
+                <w:rFonts w:ascii="Times New Roman" w:hAnsi="Times New Roman" w:cs="Times New Roman"/>
+              </w:rPr>
+              <w:t>25n13009 (5 min)</w:t>
+            </w:r>
+          </w:p>
+          <w:p>
+            <w:pPr>
+              <w:jc w:val="center"/>
+              <w:rPr>
+                <w:rFonts w:ascii="Times New Roman" w:hAnsi="Times New Roman" w:cs="Times New Roman"/>
+              </w:rPr>
+            </w:pPr>
+            <w:r>
+              <w:rPr>
+                <w:rFonts w:ascii="Times New Roman" w:hAnsi="Times New Roman" w:cs="Times New Roman"/>
+              </w:rPr>
+              <w:t>25n13010 (5 min)</w:t>
+            </w:r>
+          </w:p>
+          <w:p>
+            <w:pPr>
+              <w:jc w:val="center"/>
+              <w:rPr>
+                <w:rFonts w:ascii="Times New Roman" w:hAnsi="Times New Roman" w:cs="Times New Roman"/>
+              </w:rPr>
+            </w:pPr>
+            <w:r>
+              <w:rPr>
+                <w:rFonts w:ascii="Times New Roman" w:hAnsi="Times New Roman" w:cs="Times New Roman"/>
+              </w:rPr>
+              <w:t>25n13011 (5 min)</w:t>
+            </w:r>
+          </w:p>
+          <w:p>
+            <w:pPr>
+              <w:jc w:val="center"/>
+              <w:rPr>
+                <w:rFonts w:ascii="Times New Roman" w:hAnsi="Times New Roman" w:cs="Times New Roman"/>
+              </w:rPr>
+            </w:pPr>
+            <w:r>
+              <w:rPr>
+                <w:rFonts w:ascii="Times New Roman" w:hAnsi="Times New Roman" w:cs="Times New Roman"/>
+              </w:rPr>
+              <w:t>25n13012 (5 min)</w:t>
+            </w:r>
+          </w:p>
+          <w:p>
+            <w:pPr>
+              <w:jc w:val="center"/>
+              <w:rPr>
+                <w:rFonts w:ascii="Times New Roman" w:hAnsi="Times New Roman" w:cs="Times New Roman"/>
+              </w:rPr>
+            </w:pPr>
+            <w:r>
+              <w:rPr>
+                <w:rFonts w:ascii="Times New Roman" w:hAnsi="Times New Roman" w:cs="Times New Roman"/>
+              </w:rPr>
+              <w:t>25n13013 (5 min)</w:t>
+            </w:r>
+          </w:p>
+        </w:tc>
+        <w:tc>
+          <w:tcPr>
+            <w:tcW w:w="2363" w:type="dxa"/>
+            <w:vAlign w:val="center"/>
+          </w:tcPr>
+          <w:p>
+            <w:pPr>
+              <w:jc w:val="center"/>
+              <w:rPr>
+                <w:rFonts w:ascii="Times New Roman" w:hAnsi="Times New Roman" w:cs="Times New Roman"/>
+              </w:rPr>
+            </w:pPr>
+            <w:r>
+              <w:rPr>
+                <w:rFonts w:ascii="Times New Roman" w:hAnsi="Times New Roman" w:cs="Times New Roman"/>
+              </w:rPr>
+              <w:t>C</w:t>
+            </w:r>
+            <w:r>
+              <w:rPr>
+                <w:rFonts w:ascii="Times New Roman" w:hAnsi="Times New Roman" w:cs="Times New Roman"/>
+              </w:rPr>
+              <w:t>oncatenate</w:t>
+            </w:r>
+            <w:r>
+              <w:rPr>
+                <w:rFonts w:ascii="Times New Roman" w:hAnsi="Times New Roman" w:cs="Times New Roman"/>
+              </w:rPr>
+              <w:t>RMR9</w:t>
+            </w:r>
+          </w:p>
+        </w:tc>
+        <w:tc>
+          <w:tcPr>
+            <w:tcW w:w="2700" w:type="dxa"/>
+            <w:vAlign w:val="center"/>
+          </w:tcPr>
+          <w:p>
+            <w:pPr>
+              <w:jc w:val="center"/>
+              <w:rPr>
+                <w:rFonts w:ascii="Times New Roman" w:hAnsi="Times New Roman" w:cs="Times New Roman"/>
+              </w:rPr>
+            </w:pPr>
+            <w:r>
+              <w:rPr>
+                <w:rFonts w:ascii="Times New Roman" w:hAnsi="Times New Roman" w:cs="Times New Roman"/>
+              </w:rPr>
+              <w:t>Gap Free: 25n13014</w:t>
+            </w:r>
+          </w:p>
+          <w:p>
+            <w:pPr>
+              <w:jc w:val="center"/>
+              <w:rPr>
+                <w:rFonts w:ascii="Times New Roman" w:hAnsi="Times New Roman" w:cs="Times New Roman"/>
+              </w:rPr>
+            </w:pPr>
+          </w:p>
+          <w:p>
+            <w:pPr>
+              <w:jc w:val="center"/>
+              <w:rPr>
+                <w:rFonts w:ascii="Times New Roman" w:hAnsi="Times New Roman" w:cs="Times New Roman"/>
+              </w:rPr>
+            </w:pPr>
+            <w:r>
+              <w:rPr>
+                <w:rFonts w:ascii="Times New Roman" w:hAnsi="Times New Roman" w:cs="Times New Roman"/>
+              </w:rPr>
+              <w:t>Steps: 25n13015</w:t>
+            </w:r>
+          </w:p>
+        </w:tc>
+        <w:tc>
+          <w:tcPr>
+            <w:tcW w:w="1089" w:type="dxa"/>
+            <w:vAlign w:val="center"/>
+          </w:tcPr>
+          <w:p>
+            <w:pPr>
+              <w:jc w:val="center"/>
+              <w:rPr>
+                <w:rFonts w:ascii="Times New Roman" w:hAnsi="Times New Roman" w:cs="Times New Roman"/>
+              </w:rPr>
+            </w:pPr>
+            <w:r>
+              <w:rPr>
+                <w:rFonts w:ascii="Times New Roman" w:hAnsi="Times New Roman" w:cs="Times New Roman"/>
+              </w:rPr>
+              <w:t>132-133</w:t>
+            </w:r>
+          </w:p>
+        </w:tc>
+      </w:tr>
+      <w:tr>
+        <w:tc>
+          <w:tcPr>
+            <w:tcW w:w="1445" w:type="dxa"/>
+          </w:tcPr>
+          <w:p>
+            <w:pPr>
+              <w:jc w:val="center"/>
+              <w:rPr>
+                <w:rFonts w:ascii="Times New Roman" w:hAnsi="Times New Roman" w:cs="Times New Roman"/>
+              </w:rPr>
+            </w:pPr>
+            <w:r>
+              <w:rPr>
+                <w:rFonts w:ascii="Times New Roman" w:hAnsi="Times New Roman" w:cs="Times New Roman"/>
+              </w:rPr>
+              <w:t>RMR10</w:t>
+            </w:r>
+          </w:p>
+        </w:tc>
+        <w:tc>
+          <w:tcPr>
+            <w:tcW w:w="795" w:type="dxa"/>
+          </w:tcPr>
+          <w:p>
+            <w:pPr>
+              <w:jc w:val="center"/>
+              <w:rPr>
+                <w:rFonts w:ascii="Times New Roman" w:hAnsi="Times New Roman" w:cs="Times New Roman"/>
+              </w:rPr>
+            </w:pPr>
+            <w:r>
+              <w:rPr>
+                <w:rFonts w:ascii="Times New Roman" w:hAnsi="Times New Roman" w:cs="Times New Roman"/>
+              </w:rPr>
+              <w:t>8.</w:t>
+            </w:r>
+            <w:r>
+              <w:rPr>
+                <w:rFonts w:ascii="Times New Roman" w:hAnsi="Times New Roman" w:cs="Times New Roman"/>
+              </w:rPr>
+              <w:t>5.2</w:t>
+            </w:r>
+          </w:p>
+        </w:tc>
+        <w:tc>
+          <w:tcPr>
+            <w:tcW w:w="2718" w:type="dxa"/>
+          </w:tcPr>
+          <w:p>
+            <w:pPr>
+              <w:jc w:val="center"/>
+              <w:rPr>
+                <w:rFonts w:ascii="Times New Roman" w:hAnsi="Times New Roman" w:cs="Times New Roman"/>
+              </w:rPr>
+            </w:pPr>
+            <w:r>
+              <w:rPr>
+                <w:rFonts w:ascii="Times New Roman" w:hAnsi="Times New Roman" w:cs="Times New Roman"/>
+              </w:rPr>
+              <w:t xml:space="preserve">Gap Free: </w:t>
+            </w:r>
+            <w:r>
+              <w:rPr>
+                <w:rFonts w:ascii="Times New Roman" w:hAnsi="Times New Roman" w:cs="Times New Roman"/>
+              </w:rPr>
+              <w:t>25n13030</w:t>
+            </w:r>
+          </w:p>
+          <w:p>
+            <w:pPr>
+              <w:jc w:val="center"/>
+              <w:rPr>
+                <w:rFonts w:ascii="Times New Roman" w:hAnsi="Times New Roman" w:cs="Times New Roman"/>
+              </w:rPr>
+            </w:pPr>
+          </w:p>
+          <w:p>
+            <w:pPr>
+              <w:jc w:val="center"/>
+              <w:rPr>
+                <w:rFonts w:ascii="Times New Roman" w:hAnsi="Times New Roman" w:cs="Times New Roman"/>
+              </w:rPr>
+            </w:pPr>
+            <w:r>
+              <w:rPr>
+                <w:rFonts w:ascii="Times New Roman" w:hAnsi="Times New Roman" w:cs="Times New Roman"/>
+              </w:rPr>
+              <w:t>Steps: 25n1303</w:t>
+            </w:r>
+            <w:r>
+              <w:rPr>
+                <w:rFonts w:ascii="Times New Roman" w:hAnsi="Times New Roman" w:cs="Times New Roman"/>
+              </w:rPr>
+              <w:t>1</w:t>
+            </w:r>
+          </w:p>
+        </w:tc>
+        <w:tc>
+          <w:tcPr>
+            <w:tcW w:w="2026" w:type="dxa"/>
+            <w:vAlign w:val="center"/>
+          </w:tcPr>
+          <w:p>
+            <w:pPr>
+              <w:jc w:val="center"/>
+              <w:rPr>
+                <w:rFonts w:ascii="Times New Roman" w:hAnsi="Times New Roman" w:cs="Times New Roman"/>
+              </w:rPr>
+            </w:pPr>
+            <w:r>
+              <w:rPr>
+                <w:rFonts w:ascii="Times New Roman" w:hAnsi="Times New Roman" w:cs="Times New Roman"/>
+              </w:rPr>
+              <w:t>25n1303</w:t>
+            </w:r>
+            <w:r>
+              <w:rPr>
+                <w:rFonts w:ascii="Times New Roman" w:hAnsi="Times New Roman" w:cs="Times New Roman"/>
+              </w:rPr>
+              <w:t xml:space="preserve">3 </w:t>
+            </w:r>
+            <w:r>
+              <w:rPr>
+                <w:rFonts w:ascii="Times New Roman" w:hAnsi="Times New Roman" w:cs="Times New Roman"/>
+              </w:rPr>
+              <w:t>(</w:t>
+            </w:r>
+            <w:r>
+              <w:rPr>
+                <w:rFonts w:ascii="Times New Roman" w:hAnsi="Times New Roman" w:cs="Times New Roman"/>
+              </w:rPr>
+              <w:t>10</w:t>
+            </w:r>
+            <w:r>
+              <w:rPr>
+                <w:rFonts w:ascii="Times New Roman" w:hAnsi="Times New Roman" w:cs="Times New Roman"/>
+              </w:rPr>
+              <w:t>:</w:t>
+            </w:r>
+            <w:r>
+              <w:rPr>
+                <w:rFonts w:ascii="Times New Roman" w:hAnsi="Times New Roman" w:cs="Times New Roman"/>
+              </w:rPr>
+              <w:t>45</w:t>
+            </w:r>
+            <w:r>
+              <w:rPr>
+                <w:rFonts w:ascii="Times New Roman" w:hAnsi="Times New Roman" w:cs="Times New Roman"/>
+              </w:rPr>
+              <w:t>)</w:t>
+            </w:r>
+          </w:p>
+        </w:tc>
+        <w:tc>
+          <w:tcPr>
+            <w:tcW w:w="2173" w:type="dxa"/>
+            <w:vAlign w:val="center"/>
+          </w:tcPr>
+          <w:p>
+            <w:pPr>
+              <w:jc w:val="center"/>
+              <w:rPr>
+                <w:rFonts w:ascii="Times New Roman" w:hAnsi="Times New Roman" w:cs="Times New Roman"/>
+              </w:rPr>
+            </w:pPr>
+            <w:r>
+              <w:rPr>
+                <w:rFonts w:ascii="Times New Roman" w:hAnsi="Times New Roman" w:cs="Times New Roman"/>
+              </w:rPr>
+              <w:t>25n1303</w:t>
+            </w:r>
+            <w:r>
+              <w:rPr>
+                <w:rFonts w:ascii="Times New Roman" w:hAnsi="Times New Roman" w:cs="Times New Roman"/>
+              </w:rPr>
+              <w:t xml:space="preserve">5 </w:t>
+            </w:r>
+            <w:r>
+              <w:rPr>
+                <w:rFonts w:ascii="Times New Roman" w:hAnsi="Times New Roman" w:cs="Times New Roman"/>
+              </w:rPr>
+              <w:t>(5 min)</w:t>
+            </w:r>
+          </w:p>
+          <w:p>
+            <w:pPr>
+              <w:jc w:val="center"/>
+              <w:rPr>
+                <w:rFonts w:ascii="Times New Roman" w:hAnsi="Times New Roman" w:cs="Times New Roman"/>
+              </w:rPr>
+            </w:pPr>
+            <w:r>
+              <w:rPr>
+                <w:rFonts w:ascii="Times New Roman" w:hAnsi="Times New Roman" w:cs="Times New Roman"/>
+              </w:rPr>
+              <w:t>25n1303</w:t>
+            </w:r>
+            <w:r>
+              <w:rPr>
+                <w:rFonts w:ascii="Times New Roman" w:hAnsi="Times New Roman" w:cs="Times New Roman"/>
+              </w:rPr>
+              <w:t xml:space="preserve">6 </w:t>
+            </w:r>
+            <w:r>
+              <w:rPr>
+                <w:rFonts w:ascii="Times New Roman" w:hAnsi="Times New Roman" w:cs="Times New Roman"/>
+              </w:rPr>
+              <w:t>(5 min)</w:t>
+            </w:r>
+          </w:p>
+          <w:p>
+            <w:pPr>
+              <w:jc w:val="center"/>
+              <w:rPr>
+                <w:rFonts w:ascii="Times New Roman" w:hAnsi="Times New Roman" w:cs="Times New Roman"/>
+              </w:rPr>
+            </w:pPr>
+            <w:r>
+              <w:rPr>
+                <w:rFonts w:ascii="Times New Roman" w:hAnsi="Times New Roman" w:cs="Times New Roman"/>
+              </w:rPr>
+              <w:t>25n1303</w:t>
+            </w:r>
+            <w:r>
+              <w:rPr>
+                <w:rFonts w:ascii="Times New Roman" w:hAnsi="Times New Roman" w:cs="Times New Roman"/>
+              </w:rPr>
+              <w:t xml:space="preserve">7 </w:t>
+            </w:r>
+            <w:r>
+              <w:rPr>
+                <w:rFonts w:ascii="Times New Roman" w:hAnsi="Times New Roman" w:cs="Times New Roman"/>
+              </w:rPr>
+              <w:t>(5 min)</w:t>
+            </w:r>
+          </w:p>
+          <w:p>
+            <w:pPr>
+              <w:jc w:val="center"/>
+              <w:rPr>
+                <w:rFonts w:ascii="Times New Roman" w:hAnsi="Times New Roman" w:cs="Times New Roman"/>
+              </w:rPr>
+            </w:pPr>
+            <w:r>
+              <w:rPr>
+                <w:rFonts w:ascii="Times New Roman" w:hAnsi="Times New Roman" w:cs="Times New Roman"/>
+              </w:rPr>
+              <w:lastRenderedPageBreak/>
+              <w:t>25n1303</w:t>
+            </w:r>
+            <w:r>
+              <w:rPr>
+                <w:rFonts w:ascii="Times New Roman" w:hAnsi="Times New Roman" w:cs="Times New Roman"/>
+              </w:rPr>
+              <w:t xml:space="preserve">8 </w:t>
+            </w:r>
+            <w:r>
+              <w:rPr>
+                <w:rFonts w:ascii="Times New Roman" w:hAnsi="Times New Roman" w:cs="Times New Roman"/>
+              </w:rPr>
+              <w:t>(5</w:t>
+            </w:r>
+            <w:r>
+              <w:rPr>
+                <w:rFonts w:ascii="Times New Roman" w:hAnsi="Times New Roman" w:cs="Times New Roman"/>
+              </w:rPr>
+              <w:t>:30</w:t>
+            </w:r>
+            <w:r>
+              <w:rPr>
+                <w:rFonts w:ascii="Times New Roman" w:hAnsi="Times New Roman" w:cs="Times New Roman"/>
+              </w:rPr>
+              <w:t>)</w:t>
+            </w:r>
+          </w:p>
+          <w:p>
+            <w:pPr>
+              <w:jc w:val="center"/>
+              <w:rPr>
+                <w:rFonts w:ascii="Times New Roman" w:hAnsi="Times New Roman" w:cs="Times New Roman"/>
+              </w:rPr>
+            </w:pPr>
+            <w:r>
+              <w:rPr>
+                <w:rFonts w:ascii="Times New Roman" w:hAnsi="Times New Roman" w:cs="Times New Roman"/>
+              </w:rPr>
+              <w:t>25n1303</w:t>
+            </w:r>
+            <w:r>
+              <w:rPr>
+                <w:rFonts w:ascii="Times New Roman" w:hAnsi="Times New Roman" w:cs="Times New Roman"/>
+              </w:rPr>
+              <w:t xml:space="preserve">9 </w:t>
+            </w:r>
+            <w:r>
+              <w:rPr>
+                <w:rFonts w:ascii="Times New Roman" w:hAnsi="Times New Roman" w:cs="Times New Roman"/>
+              </w:rPr>
+              <w:t>(</w:t>
+            </w:r>
+            <w:r>
+              <w:rPr>
+                <w:rFonts w:ascii="Times New Roman" w:hAnsi="Times New Roman" w:cs="Times New Roman"/>
+              </w:rPr>
+              <w:t>4:30</w:t>
+            </w:r>
+            <w:r>
+              <w:rPr>
+                <w:rFonts w:ascii="Times New Roman" w:hAnsi="Times New Roman" w:cs="Times New Roman"/>
+              </w:rPr>
+              <w:t>)</w:t>
+            </w:r>
+          </w:p>
+        </w:tc>
+        <w:tc>
+          <w:tcPr>
+            <w:tcW w:w="2363" w:type="dxa"/>
+            <w:vAlign w:val="center"/>
+          </w:tcPr>
+          <w:p>
+            <w:pPr>
+              <w:jc w:val="center"/>
+              <w:rPr>
+                <w:rFonts w:ascii="Times New Roman" w:hAnsi="Times New Roman" w:cs="Times New Roman"/>
+              </w:rPr>
+            </w:pPr>
+            <w:r>
+              <w:rPr>
+                <w:rFonts w:ascii="Times New Roman" w:hAnsi="Times New Roman" w:cs="Times New Roman"/>
+              </w:rPr>
+              <w:lastRenderedPageBreak/>
+              <w:t>C</w:t>
+            </w:r>
+            <w:r>
+              <w:rPr>
+                <w:rFonts w:ascii="Times New Roman" w:hAnsi="Times New Roman" w:cs="Times New Roman"/>
+              </w:rPr>
+              <w:t>oncatenate</w:t>
+            </w:r>
+            <w:r>
+              <w:rPr>
+                <w:rFonts w:ascii="Times New Roman" w:hAnsi="Times New Roman" w:cs="Times New Roman"/>
+              </w:rPr>
               <w:t>RMR</w:t>
             </w:r>
             <w:r>
               <w:rPr>
                 <w:rFonts w:ascii="Times New Roman" w:hAnsi="Times New Roman" w:cs="Times New Roman"/>
               </w:rPr>
-              <w:t>8</w:t>
-            </w:r>
-          </w:p>
-        </w:tc>
-        <w:tc>
-          <w:tcPr>
-            <w:tcW w:w="795" w:type="dxa"/>
-          </w:tcPr>
-          <w:p>
-            <w:pPr>
-              <w:jc w:val="center"/>
-              <w:rPr>
-                <w:rFonts w:ascii="Times New Roman" w:hAnsi="Times New Roman" w:cs="Times New Roman"/>
-              </w:rPr>
-            </w:pPr>
-            <w:r>
-              <w:rPr>
-                <w:rFonts w:ascii="Times New Roman" w:hAnsi="Times New Roman" w:cs="Times New Roman"/>
-              </w:rPr>
-              <w:t>7</w:t>
-            </w:r>
-            <w:r>
-              <w:rPr>
-                <w:rFonts w:ascii="Times New Roman" w:hAnsi="Times New Roman" w:cs="Times New Roman"/>
-              </w:rPr>
-              <w:t>.</w:t>
+              <w:t>10</w:t>
+            </w:r>
+          </w:p>
+        </w:tc>
+        <w:tc>
+          <w:tcPr>
+            <w:tcW w:w="2700" w:type="dxa"/>
+            <w:vAlign w:val="center"/>
+          </w:tcPr>
+          <w:p>
+            <w:pPr>
+              <w:jc w:val="center"/>
+              <w:rPr>
+                <w:rFonts w:ascii="Times New Roman" w:hAnsi="Times New Roman" w:cs="Times New Roman"/>
+              </w:rPr>
+            </w:pPr>
+            <w:r>
+              <w:rPr>
+                <w:rFonts w:ascii="Times New Roman" w:hAnsi="Times New Roman" w:cs="Times New Roman"/>
+              </w:rPr>
+              <w:t>Gap Free: 25n130</w:t>
+            </w:r>
+            <w:r>
+              <w:rPr>
+                <w:rFonts w:ascii="Times New Roman" w:hAnsi="Times New Roman" w:cs="Times New Roman"/>
+              </w:rPr>
+              <w:t>40</w:t>
+            </w:r>
+          </w:p>
+          <w:p>
+            <w:pPr>
+              <w:jc w:val="center"/>
+              <w:rPr>
+                <w:rFonts w:ascii="Times New Roman" w:hAnsi="Times New Roman" w:cs="Times New Roman"/>
+              </w:rPr>
+            </w:pPr>
+          </w:p>
+          <w:p>
+            <w:pPr>
+              <w:jc w:val="center"/>
+              <w:rPr>
+                <w:rFonts w:ascii="Times New Roman" w:hAnsi="Times New Roman" w:cs="Times New Roman"/>
+              </w:rPr>
+            </w:pPr>
+            <w:r>
+              <w:rPr>
+                <w:rFonts w:ascii="Times New Roman" w:hAnsi="Times New Roman" w:cs="Times New Roman"/>
+              </w:rPr>
+              <w:t>Steps: 25n1304</w:t>
+            </w:r>
+            <w:r>
+              <w:rPr>
+                <w:rFonts w:ascii="Times New Roman" w:hAnsi="Times New Roman" w:cs="Times New Roman"/>
+              </w:rPr>
+              <w:t>1</w:t>
+            </w:r>
+          </w:p>
+        </w:tc>
+        <w:tc>
+          <w:tcPr>
+            <w:tcW w:w="1089" w:type="dxa"/>
+            <w:vAlign w:val="center"/>
+          </w:tcPr>
+          <w:p>
+            <w:pPr>
+              <w:jc w:val="center"/>
+              <w:rPr>
+                <w:rFonts w:ascii="Times New Roman" w:hAnsi="Times New Roman" w:cs="Times New Roman"/>
+              </w:rPr>
+            </w:pPr>
+            <w:r>
+              <w:rPr>
+                <w:rFonts w:ascii="Times New Roman" w:hAnsi="Times New Roman" w:cs="Times New Roman"/>
+              </w:rPr>
+              <w:t>13</w:t>
+            </w:r>
+            <w:r>
+              <w:rPr>
+                <w:rFonts w:ascii="Times New Roman" w:hAnsi="Times New Roman" w:cs="Times New Roman"/>
+              </w:rPr>
+              <w:t>4</w:t>
+            </w:r>
+            <w:r>
+              <w:rPr>
+                <w:rFonts w:ascii="Times New Roman" w:hAnsi="Times New Roman" w:cs="Times New Roman"/>
+              </w:rPr>
+              <w:t>-13</w:t>
             </w:r>
             <w:r>
               <w:rPr>
                 <w:rFonts w:ascii="Times New Roman" w:hAnsi="Times New Roman" w:cs="Times New Roman"/>
               </w:rPr>
               <w:t>5</w:t>
-            </w:r>
-            <w:r>
-              <w:rPr>
-                <w:rFonts w:ascii="Times New Roman" w:hAnsi="Times New Roman" w:cs="Times New Roman"/>
-              </w:rPr>
-              <w:t>.1</w:t>
-            </w:r>
-          </w:p>
-        </w:tc>
-        <w:tc>
-          <w:tcPr>
-            <w:tcW w:w="2718" w:type="dxa"/>
-            <w:vAlign w:val="center"/>
-          </w:tcPr>
-          <w:p>
-            <w:pPr>
-              <w:jc w:val="center"/>
-              <w:rPr>
-                <w:rFonts w:ascii="Times New Roman" w:hAnsi="Times New Roman" w:cs="Times New Roman"/>
-              </w:rPr>
-            </w:pPr>
-            <w:r>
-              <w:rPr>
-                <w:rFonts w:ascii="Times New Roman" w:hAnsi="Times New Roman" w:cs="Times New Roman"/>
-              </w:rPr>
-              <w:t xml:space="preserve">Gap Free: </w:t>
-            </w:r>
-            <w:r>
-              <w:rPr>
-                <w:rFonts w:ascii="Times New Roman" w:hAnsi="Times New Roman" w:cs="Times New Roman"/>
-              </w:rPr>
-              <w:t>25o09027</w:t>
-            </w:r>
-          </w:p>
-          <w:p>
-            <w:pPr>
-              <w:jc w:val="center"/>
-              <w:rPr>
-                <w:rFonts w:ascii="Times New Roman" w:hAnsi="Times New Roman" w:cs="Times New Roman"/>
-              </w:rPr>
-            </w:pPr>
-          </w:p>
-          <w:p>
-            <w:pPr>
-              <w:jc w:val="center"/>
-              <w:rPr>
-                <w:rFonts w:ascii="Times New Roman" w:hAnsi="Times New Roman" w:cs="Times New Roman"/>
-              </w:rPr>
-            </w:pPr>
-            <w:r>
-              <w:rPr>
-                <w:rFonts w:ascii="Times New Roman" w:hAnsi="Times New Roman" w:cs="Times New Roman"/>
-              </w:rPr>
-              <w:t>Steps: 25o0902</w:t>
-            </w:r>
-            <w:r>
-              <w:rPr>
-                <w:rFonts w:ascii="Times New Roman" w:hAnsi="Times New Roman" w:cs="Times New Roman"/>
-              </w:rPr>
-              <w:t>8</w:t>
-            </w:r>
-          </w:p>
-        </w:tc>
-        <w:tc>
-          <w:tcPr>
-            <w:tcW w:w="2026" w:type="dxa"/>
-            <w:vAlign w:val="center"/>
-          </w:tcPr>
-          <w:p>
-            <w:pPr>
-              <w:jc w:val="center"/>
-              <w:rPr>
-                <w:rFonts w:ascii="Times New Roman" w:hAnsi="Times New Roman" w:cs="Times New Roman"/>
-              </w:rPr>
-            </w:pPr>
-            <w:r>
-              <w:rPr>
-                <w:rFonts w:ascii="Times New Roman" w:hAnsi="Times New Roman" w:cs="Times New Roman"/>
-              </w:rPr>
-              <w:t>25o0902</w:t>
-            </w:r>
-            <w:r>
-              <w:rPr>
-                <w:rFonts w:ascii="Times New Roman" w:hAnsi="Times New Roman" w:cs="Times New Roman"/>
-              </w:rPr>
-              <w:t xml:space="preserve">9 </w:t>
-            </w:r>
-            <w:r>
-              <w:rPr>
-                <w:rFonts w:ascii="Times New Roman" w:hAnsi="Times New Roman" w:cs="Times New Roman"/>
-              </w:rPr>
-              <w:t>(</w:t>
-            </w:r>
-            <w:r>
-              <w:rPr>
-                <w:rFonts w:ascii="Times New Roman" w:hAnsi="Times New Roman" w:cs="Times New Roman"/>
-              </w:rPr>
-              <w:t>5:00</w:t>
-            </w:r>
-            <w:r>
-              <w:rPr>
-                <w:rFonts w:ascii="Times New Roman" w:hAnsi="Times New Roman" w:cs="Times New Roman"/>
-              </w:rPr>
-              <w:t>)</w:t>
-            </w:r>
-          </w:p>
-        </w:tc>
-        <w:tc>
-          <w:tcPr>
-            <w:tcW w:w="2173" w:type="dxa"/>
-            <w:vAlign w:val="center"/>
-          </w:tcPr>
-          <w:p>
-            <w:pPr>
-              <w:jc w:val="center"/>
-              <w:rPr>
-                <w:rFonts w:ascii="Times New Roman" w:hAnsi="Times New Roman" w:cs="Times New Roman"/>
-              </w:rPr>
-            </w:pPr>
-            <w:r>
-              <w:rPr>
-                <w:rFonts w:ascii="Times New Roman" w:hAnsi="Times New Roman" w:cs="Times New Roman"/>
-              </w:rPr>
-              <w:t>25o090</w:t>
-            </w:r>
-            <w:r>
-              <w:rPr>
-                <w:rFonts w:ascii="Times New Roman" w:hAnsi="Times New Roman" w:cs="Times New Roman"/>
-              </w:rPr>
-              <w:t>31</w:t>
-            </w:r>
-            <w:r>
-              <w:rPr>
-                <w:rFonts w:ascii="Times New Roman" w:hAnsi="Times New Roman" w:cs="Times New Roman"/>
-              </w:rPr>
-              <w:t xml:space="preserve"> (5 min)</w:t>
-            </w:r>
-          </w:p>
-          <w:p>
-            <w:pPr>
-              <w:jc w:val="center"/>
-              <w:rPr>
-                <w:rFonts w:ascii="Times New Roman" w:hAnsi="Times New Roman" w:cs="Times New Roman"/>
-              </w:rPr>
-            </w:pPr>
-            <w:r>
-              <w:rPr>
-                <w:rFonts w:ascii="Times New Roman" w:hAnsi="Times New Roman" w:cs="Times New Roman"/>
-              </w:rPr>
-              <w:t>25o0903</w:t>
-            </w:r>
-            <w:r>
-              <w:rPr>
-                <w:rFonts w:ascii="Times New Roman" w:hAnsi="Times New Roman" w:cs="Times New Roman"/>
-              </w:rPr>
-              <w:t xml:space="preserve">2 </w:t>
-            </w:r>
-            <w:r>
-              <w:rPr>
-                <w:rFonts w:ascii="Times New Roman" w:hAnsi="Times New Roman" w:cs="Times New Roman"/>
-              </w:rPr>
-              <w:t>(5 min)</w:t>
-            </w:r>
-          </w:p>
-          <w:p>
-            <w:pPr>
-              <w:jc w:val="center"/>
-              <w:rPr>
-                <w:rFonts w:ascii="Times New Roman" w:hAnsi="Times New Roman" w:cs="Times New Roman"/>
-              </w:rPr>
-            </w:pPr>
-            <w:r>
-              <w:rPr>
-                <w:rFonts w:ascii="Times New Roman" w:hAnsi="Times New Roman" w:cs="Times New Roman"/>
-              </w:rPr>
-              <w:t>25o0903</w:t>
-            </w:r>
-            <w:r>
-              <w:rPr>
-                <w:rFonts w:ascii="Times New Roman" w:hAnsi="Times New Roman" w:cs="Times New Roman"/>
-              </w:rPr>
-              <w:t>3</w:t>
-            </w:r>
-            <w:r>
-              <w:rPr>
-                <w:rFonts w:ascii="Times New Roman" w:hAnsi="Times New Roman" w:cs="Times New Roman"/>
-              </w:rPr>
-              <w:t xml:space="preserve"> (5 min)</w:t>
-            </w:r>
-          </w:p>
-          <w:p>
-            <w:pPr>
-              <w:jc w:val="center"/>
-              <w:rPr>
-                <w:rFonts w:ascii="Times New Roman" w:hAnsi="Times New Roman" w:cs="Times New Roman"/>
-              </w:rPr>
-            </w:pPr>
-            <w:r>
-              <w:rPr>
-                <w:rFonts w:ascii="Times New Roman" w:hAnsi="Times New Roman" w:cs="Times New Roman"/>
-              </w:rPr>
-              <w:t>25o0903</w:t>
-            </w:r>
-            <w:r>
-              <w:rPr>
-                <w:rFonts w:ascii="Times New Roman" w:hAnsi="Times New Roman" w:cs="Times New Roman"/>
-              </w:rPr>
-              <w:t>4</w:t>
-            </w:r>
-            <w:r>
-              <w:rPr>
-                <w:rFonts w:ascii="Times New Roman" w:hAnsi="Times New Roman" w:cs="Times New Roman"/>
-              </w:rPr>
-              <w:t xml:space="preserve"> (5 min)</w:t>
-            </w:r>
-          </w:p>
-          <w:p>
-            <w:pPr>
-              <w:jc w:val="center"/>
-              <w:rPr>
-                <w:rFonts w:ascii="Times New Roman" w:hAnsi="Times New Roman" w:cs="Times New Roman"/>
-              </w:rPr>
-            </w:pPr>
-            <w:r>
-              <w:rPr>
-                <w:rFonts w:ascii="Times New Roman" w:hAnsi="Times New Roman" w:cs="Times New Roman"/>
-              </w:rPr>
-              <w:t>25o0903</w:t>
-            </w:r>
-            <w:r>
-              <w:rPr>
-                <w:rFonts w:ascii="Times New Roman" w:hAnsi="Times New Roman" w:cs="Times New Roman"/>
-              </w:rPr>
-              <w:t xml:space="preserve">5 </w:t>
-            </w:r>
-            <w:r>
-              <w:rPr>
-                <w:rFonts w:ascii="Times New Roman" w:hAnsi="Times New Roman" w:cs="Times New Roman"/>
-              </w:rPr>
-              <w:t>(5 min)</w:t>
-            </w:r>
-          </w:p>
-        </w:tc>
-        <w:tc>
-          <w:tcPr>
-            <w:tcW w:w="2363" w:type="dxa"/>
-            <w:vAlign w:val="center"/>
-          </w:tcPr>
-          <w:p>
-            <w:pPr>
-              <w:jc w:val="center"/>
-              <w:rPr>
-                <w:rFonts w:ascii="Times New Roman" w:hAnsi="Times New Roman" w:cs="Times New Roman"/>
-              </w:rPr>
-            </w:pPr>
-            <w:r>
-              <w:rPr>
-                <w:rFonts w:ascii="Times New Roman" w:hAnsi="Times New Roman" w:cs="Times New Roman"/>
-              </w:rPr>
-              <w:t>C</w:t>
-            </w:r>
-            <w:r>
-              <w:rPr>
-                <w:rFonts w:ascii="Times New Roman" w:hAnsi="Times New Roman" w:cs="Times New Roman"/>
-              </w:rPr>
-              <w:t>oncatenate</w:t>
-            </w:r>
-            <w:r>
-              <w:rPr>
-                <w:rFonts w:ascii="Times New Roman" w:hAnsi="Times New Roman" w:cs="Times New Roman"/>
-              </w:rPr>
-              <w:t>RMR</w:t>
-            </w:r>
-            <w:r>
-              <w:rPr>
-                <w:rFonts w:ascii="Times New Roman" w:hAnsi="Times New Roman" w:cs="Times New Roman"/>
-              </w:rPr>
-              <w:t>8</w:t>
-            </w:r>
-          </w:p>
-        </w:tc>
-        <w:tc>
-          <w:tcPr>
-            <w:tcW w:w="2700" w:type="dxa"/>
-            <w:vAlign w:val="center"/>
-          </w:tcPr>
-          <w:p>
-            <w:pPr>
-              <w:jc w:val="center"/>
-              <w:rPr>
-                <w:rFonts w:ascii="Times New Roman" w:hAnsi="Times New Roman" w:cs="Times New Roman"/>
-              </w:rPr>
-            </w:pPr>
-            <w:r>
-              <w:rPr>
-                <w:rFonts w:ascii="Times New Roman" w:hAnsi="Times New Roman" w:cs="Times New Roman"/>
-              </w:rPr>
-              <w:t>Gap Free: 25o0903</w:t>
-            </w:r>
-            <w:r>
-              <w:rPr>
-                <w:rFonts w:ascii="Times New Roman" w:hAnsi="Times New Roman" w:cs="Times New Roman"/>
-              </w:rPr>
-              <w:t>6</w:t>
-            </w:r>
-          </w:p>
-          <w:p>
-            <w:pPr>
-              <w:jc w:val="center"/>
-              <w:rPr>
-                <w:rFonts w:ascii="Times New Roman" w:hAnsi="Times New Roman" w:cs="Times New Roman"/>
-              </w:rPr>
-            </w:pPr>
-          </w:p>
-          <w:p>
-            <w:pPr>
-              <w:jc w:val="center"/>
-              <w:rPr>
-                <w:rFonts w:ascii="Times New Roman" w:hAnsi="Times New Roman" w:cs="Times New Roman"/>
-              </w:rPr>
-            </w:pPr>
-            <w:r>
-              <w:rPr>
-                <w:rFonts w:ascii="Times New Roman" w:hAnsi="Times New Roman" w:cs="Times New Roman"/>
-              </w:rPr>
-              <w:t>Steps: 25o0903</w:t>
-            </w:r>
-            <w:r>
-              <w:rPr>
-                <w:rFonts w:ascii="Times New Roman" w:hAnsi="Times New Roman" w:cs="Times New Roman"/>
-              </w:rPr>
-              <w:t>7</w:t>
-            </w:r>
-          </w:p>
-        </w:tc>
-        <w:tc>
-          <w:tcPr>
-            <w:tcW w:w="1089" w:type="dxa"/>
-            <w:vAlign w:val="center"/>
-          </w:tcPr>
-          <w:p>
-            <w:pPr>
-              <w:jc w:val="center"/>
-              <w:rPr>
-                <w:rFonts w:ascii="Times New Roman" w:hAnsi="Times New Roman" w:cs="Times New Roman"/>
-              </w:rPr>
-            </w:pPr>
-            <w:r>
-              <w:rPr>
-                <w:rFonts w:ascii="Times New Roman" w:hAnsi="Times New Roman" w:cs="Times New Roman"/>
-              </w:rPr>
-              <w:t>122</w:t>
-            </w:r>
-            <w:r>
-              <w:rPr>
-                <w:rFonts w:ascii="Times New Roman" w:hAnsi="Times New Roman" w:cs="Times New Roman"/>
-              </w:rPr>
-              <w:t>-</w:t>
-            </w:r>
-            <w:r>
-              <w:rPr>
-                <w:rFonts w:ascii="Times New Roman" w:hAnsi="Times New Roman" w:cs="Times New Roman"/>
-              </w:rPr>
-              <w:t>123</w:t>
             </w:r>
           </w:p>
         </w:tc>

</xml_diff>